<commit_message>
tests 1,2,3 for naive bayes and svm
</commit_message>
<xml_diff>
--- a/Report.docx
+++ b/Report.docx
@@ -1,6 +1,6 @@
 
 <file path=word/document.xml><?xml version="1.0" encoding="utf-8"?>
-<w:document xmlns:wpc="http://schemas.microsoft.com/office/word/2010/wordprocessingCanvas" xmlns:cx="http://schemas.microsoft.com/office/drawing/2014/chartex" xmlns:cx1="http://schemas.microsoft.com/office/drawing/2015/9/8/chartex" xmlns:cx2="http://schemas.microsoft.com/office/drawing/2015/10/21/chartex" xmlns:cx3="http://schemas.microsoft.com/office/drawing/2016/5/9/chartex" xmlns:cx4="http://schemas.microsoft.com/office/drawing/2016/5/10/chartex" xmlns:cx5="http://schemas.microsoft.com/office/drawing/2016/5/11/chartex" xmlns:cx6="http://schemas.microsoft.com/office/drawing/2016/5/12/chartex" xmlns:cx7="http://schemas.microsoft.com/office/drawing/2016/5/13/chartex" xmlns:cx8="http://schemas.microsoft.com/office/drawing/2016/5/14/chartex" xmlns:mc="http://schemas.openxmlformats.org/markup-compatibility/2006" xmlns:aink="http://schemas.microsoft.com/office/drawing/2016/ink" xmlns:am3d="http://schemas.microsoft.com/office/drawing/2017/model3d" xmlns:o="urn:schemas-microsoft-com:office:office" xmlns:r="http://schemas.openxmlformats.org/officeDocument/2006/relationships" xmlns:m="http://schemas.openxmlformats.org/officeDocument/2006/math" xmlns:v="urn:schemas-microsoft-com:vml" xmlns:wp14="http://schemas.microsoft.com/office/word/2010/wordprocessingDrawing" xmlns:wp="http://schemas.openxmlformats.org/drawingml/2006/wordprocessingDrawing" xmlns:w10="urn:schemas-microsoft-com:office:word" xmlns:w="http://schemas.openxmlformats.org/wordprocessingml/2006/main" xmlns:w14="http://schemas.microsoft.com/office/word/2010/wordml" xmlns:w15="http://schemas.microsoft.com/office/word/2012/wordml" xmlns:w16cid="http://schemas.microsoft.com/office/word/2016/wordml/cid" xmlns:w16se="http://schemas.microsoft.com/office/word/2015/wordml/symex" xmlns:wpg="http://schemas.microsoft.com/office/word/2010/wordprocessingGroup" xmlns:wpi="http://schemas.microsoft.com/office/word/2010/wordprocessingInk" xmlns:wne="http://schemas.microsoft.com/office/word/2006/wordml" xmlns:wps="http://schemas.microsoft.com/office/word/2010/wordprocessingShape" mc:Ignorable="w14 w15 w16se w16cid wp14">
+<w:document xmlns:wpc="http://schemas.microsoft.com/office/word/2010/wordprocessingCanvas" xmlns:mo="http://schemas.microsoft.com/office/mac/office/2008/main" xmlns:mc="http://schemas.openxmlformats.org/markup-compatibility/2006" xmlns:mv="urn:schemas-microsoft-com:mac:vml" xmlns:o="urn:schemas-microsoft-com:office:office" xmlns:r="http://schemas.openxmlformats.org/officeDocument/2006/relationships" xmlns:m="http://schemas.openxmlformats.org/officeDocument/2006/math" xmlns:v="urn:schemas-microsoft-com:vml" xmlns:wp14="http://schemas.microsoft.com/office/word/2010/wordprocessingDrawing" xmlns:wp="http://schemas.openxmlformats.org/drawingml/2006/wordprocessingDrawing" xmlns:w10="urn:schemas-microsoft-com:office:word" xmlns:w="http://schemas.openxmlformats.org/wordprocessingml/2006/main" xmlns:w14="http://schemas.microsoft.com/office/word/2010/wordml" xmlns:w15="http://schemas.microsoft.com/office/word/2012/wordml" xmlns:wpg="http://schemas.microsoft.com/office/word/2010/wordprocessingGroup" xmlns:wpi="http://schemas.microsoft.com/office/word/2010/wordprocessingInk" xmlns:wne="http://schemas.microsoft.com/office/word/2006/wordml" xmlns:wps="http://schemas.microsoft.com/office/word/2010/wordprocessingShape" mc:Ignorable="w14 w15 wp14">
   <w:body>
     <w:p>
       <w:pPr>
@@ -61,73 +61,7 @@
         <w:rPr>
           <w:rFonts w:ascii="Times New Roman" w:hAnsi="Times New Roman" w:cs="Times New Roman"/>
         </w:rPr>
-        <w:t xml:space="preserve">For this assignment, decided to run a </w:t>
-      </w:r>
-      <w:r>
-        <w:rPr>
-          <w:rFonts w:ascii="Times New Roman" w:hAnsi="Times New Roman" w:cs="Times New Roman"/>
-        </w:rPr>
-        <w:t>number of</w:t>
-      </w:r>
-      <w:r>
-        <w:rPr>
-          <w:rFonts w:ascii="Times New Roman" w:hAnsi="Times New Roman" w:cs="Times New Roman"/>
-        </w:rPr>
-        <w:t xml:space="preserve"> different</w:t>
-      </w:r>
-      <w:r>
-        <w:rPr>
-          <w:rFonts w:ascii="Times New Roman" w:hAnsi="Times New Roman" w:cs="Times New Roman"/>
-        </w:rPr>
-        <w:t xml:space="preserve"> classifiers to run our dataset through. The</w:t>
-      </w:r>
-      <w:r>
-        <w:rPr>
-          <w:rFonts w:ascii="Times New Roman" w:hAnsi="Times New Roman" w:cs="Times New Roman"/>
-        </w:rPr>
-        <w:t xml:space="preserve"> </w:t>
-      </w:r>
-      <w:r>
-        <w:rPr>
-          <w:rFonts w:ascii="Times New Roman" w:hAnsi="Times New Roman" w:cs="Times New Roman"/>
-        </w:rPr>
-        <w:t>classifiers had the re</w:t>
-      </w:r>
-      <w:r>
-        <w:rPr>
-          <w:rFonts w:ascii="Times New Roman" w:hAnsi="Times New Roman" w:cs="Times New Roman"/>
-        </w:rPr>
-        <w:t>sponsibility of predicting if a tweet was positive, negative, neutral or objective.</w:t>
-      </w:r>
-      <w:r>
-        <w:rPr>
-          <w:rFonts w:ascii="Times New Roman" w:hAnsi="Times New Roman" w:cs="Times New Roman"/>
-        </w:rPr>
-        <w:t xml:space="preserve"> The following classifiers wer</w:t>
-      </w:r>
-      <w:r>
-        <w:rPr>
-          <w:rFonts w:ascii="Times New Roman" w:hAnsi="Times New Roman" w:cs="Times New Roman"/>
-        </w:rPr>
-        <w:t xml:space="preserve">e the chosen algorithms used to </w:t>
-      </w:r>
-      <w:r>
-        <w:rPr>
-          <w:rFonts w:ascii="Times New Roman" w:hAnsi="Times New Roman" w:cs="Times New Roman"/>
-        </w:rPr>
-        <w:t>determine</w:t>
-      </w:r>
-      <w:r>
-        <w:rPr>
-          <w:rFonts w:ascii="Times New Roman" w:hAnsi="Times New Roman" w:cs="Times New Roman"/>
-        </w:rPr>
-        <w:t xml:space="preserve"> the category of the tweets</w:t>
-      </w:r>
-      <w:r>
-        <w:rPr>
-          <w:rFonts w:ascii="Times New Roman" w:hAnsi="Times New Roman" w:cs="Times New Roman"/>
-        </w:rPr>
-        <w:t>.</w:t>
+        <w:t>For this assignment, decided to run a number of different classifiers to run our dataset through. The classifiers had the responsibility of predicting if a tweet was positive, negative, neutral or objective. The following classifiers were the chosen algorithms used to determine the category of the tweets.</w:t>
       </w:r>
     </w:p>
     <w:p>
@@ -171,67 +105,21 @@
         <w:rPr>
           <w:rFonts w:ascii="Times New Roman" w:hAnsi="Times New Roman" w:cs="Times New Roman"/>
         </w:rPr>
-        <w:t>This classifier will iteratively match with the best attribute to split on by using the method</w:t>
-      </w:r>
-      <w:r>
-        <w:rPr>
-          <w:rFonts w:ascii="Times New Roman" w:hAnsi="Times New Roman" w:cs="Times New Roman"/>
-        </w:rPr>
-        <w:t xml:space="preserve"> of </w:t>
-      </w:r>
-      <w:r>
-        <w:rPr>
-          <w:rFonts w:ascii="Times New Roman" w:hAnsi="Times New Roman" w:cs="Times New Roman"/>
-        </w:rPr>
-        <w:t>gain ratio in order to overcome the bias to multi-valued attributes that tend to happen with</w:t>
-      </w:r>
-      <w:r>
-        <w:rPr>
-          <w:rFonts w:ascii="Times New Roman" w:hAnsi="Times New Roman" w:cs="Times New Roman"/>
-        </w:rPr>
-        <w:t xml:space="preserve"> </w:t>
-      </w:r>
-      <w:r>
-        <w:rPr>
-          <w:rFonts w:ascii="Times New Roman" w:hAnsi="Times New Roman" w:cs="Times New Roman"/>
-        </w:rPr>
-        <w:t>information gain. The algorithm recurses and essentially splits the subsets by the next attribute</w:t>
-      </w:r>
-      <w:r>
-        <w:rPr>
-          <w:rFonts w:ascii="Times New Roman" w:hAnsi="Times New Roman" w:cs="Times New Roman"/>
-        </w:rPr>
-        <w:t xml:space="preserve"> </w:t>
-      </w:r>
-      <w:r>
-        <w:rPr>
-          <w:rFonts w:ascii="Times New Roman" w:hAnsi="Times New Roman" w:cs="Times New Roman"/>
-        </w:rPr>
-        <w:t>with the greatest information gain to produce the following subsets. This algorithm also handles</w:t>
-      </w:r>
-      <w:r>
-        <w:rPr>
-          <w:rFonts w:ascii="Times New Roman" w:hAnsi="Times New Roman" w:cs="Times New Roman"/>
-        </w:rPr>
-        <w:t xml:space="preserve"> </w:t>
-      </w:r>
-      <w:r>
-        <w:rPr>
-          <w:rFonts w:ascii="Times New Roman" w:hAnsi="Times New Roman" w:cs="Times New Roman"/>
-        </w:rPr>
-        <w:t>pruning the tree to limit overfitting, this can be illustrated with words such as “bad” which would</w:t>
-      </w:r>
-      <w:r>
-        <w:rPr>
-          <w:rFonts w:ascii="Times New Roman" w:hAnsi="Times New Roman" w:cs="Times New Roman"/>
-        </w:rPr>
-        <w:t xml:space="preserve"> </w:t>
-      </w:r>
-      <w:r>
-        <w:rPr>
-          <w:rFonts w:ascii="Times New Roman" w:hAnsi="Times New Roman" w:cs="Times New Roman"/>
-        </w:rPr>
-        <w:t>be a good split point for determining a classification which would then decide whether or not to</w:t>
+        <w:t xml:space="preserve">This classifier will iteratively match with the best attribute to split on by using the method of gain ratio in order to overcome the bias to multi-valued attributes that tend to happen with information gain. The algorithm </w:t>
+      </w:r>
+      <w:proofErr w:type="spellStart"/>
+      <w:r>
+        <w:rPr>
+          <w:rFonts w:ascii="Times New Roman" w:hAnsi="Times New Roman" w:cs="Times New Roman"/>
+        </w:rPr>
+        <w:t>recurses</w:t>
+      </w:r>
+      <w:proofErr w:type="spellEnd"/>
+      <w:r>
+        <w:rPr>
+          <w:rFonts w:ascii="Times New Roman" w:hAnsi="Times New Roman" w:cs="Times New Roman"/>
+        </w:rPr>
+        <w:t xml:space="preserve"> and essentially splits the subsets by the next attribute with the greatest information gain to produce the following subsets. This algorithm also handles pruning the tree to limit overfitting, this can be illustrated with words such as “bad” which would be a good split point for determining a classification which would then decide whether or not to</w:t>
       </w:r>
     </w:p>
     <w:p>
@@ -275,7 +163,23 @@
           <w:rFonts w:ascii="Times New Roman" w:hAnsi="Times New Roman" w:cs="Times New Roman"/>
           <w:u w:val="single"/>
         </w:rPr>
-        <w:t>K-Nearest neighbor (IBk)</w:t>
+        <w:t>K-Nearest neighbor (</w:t>
+      </w:r>
+      <w:proofErr w:type="spellStart"/>
+      <w:r>
+        <w:rPr>
+          <w:rFonts w:ascii="Times New Roman" w:hAnsi="Times New Roman" w:cs="Times New Roman"/>
+          <w:u w:val="single"/>
+        </w:rPr>
+        <w:t>IBk</w:t>
+      </w:r>
+      <w:proofErr w:type="spellEnd"/>
+      <w:r>
+        <w:rPr>
+          <w:rFonts w:ascii="Times New Roman" w:hAnsi="Times New Roman" w:cs="Times New Roman"/>
+          <w:u w:val="single"/>
+        </w:rPr>
+        <w:t>)</w:t>
       </w:r>
     </w:p>
     <w:p>
@@ -307,7 +211,21 @@
         <w:rPr>
           <w:rFonts w:ascii="Times New Roman" w:hAnsi="Times New Roman" w:cs="Times New Roman"/>
         </w:rPr>
-        <w:t>a distance function such as Euclidean, Hamming, Minkowski or Manhattan. This classifier is</w:t>
+        <w:t xml:space="preserve">a distance function such as Euclidean, Hamming, </w:t>
+      </w:r>
+      <w:proofErr w:type="spellStart"/>
+      <w:r>
+        <w:rPr>
+          <w:rFonts w:ascii="Times New Roman" w:hAnsi="Times New Roman" w:cs="Times New Roman"/>
+        </w:rPr>
+        <w:t>Minkowski</w:t>
+      </w:r>
+      <w:proofErr w:type="spellEnd"/>
+      <w:r>
+        <w:rPr>
+          <w:rFonts w:ascii="Times New Roman" w:hAnsi="Times New Roman" w:cs="Times New Roman"/>
+        </w:rPr>
+        <w:t xml:space="preserve"> or Manhattan. This classifier is</w:t>
       </w:r>
     </w:p>
     <w:p>
@@ -339,31 +257,7 @@
         <w:rPr>
           <w:rFonts w:ascii="Times New Roman" w:hAnsi="Times New Roman" w:cs="Times New Roman"/>
         </w:rPr>
-        <w:t>training. It works by computing the k closest neighbor to each testing</w:t>
-      </w:r>
-      <w:r>
-        <w:rPr>
-          <w:rFonts w:ascii="Times New Roman" w:hAnsi="Times New Roman" w:cs="Times New Roman"/>
-        </w:rPr>
-        <w:t xml:space="preserve"> instance and assigns it to the </w:t>
-      </w:r>
-      <w:r>
-        <w:rPr>
-          <w:rFonts w:ascii="Times New Roman" w:hAnsi="Times New Roman" w:cs="Times New Roman"/>
-        </w:rPr>
-        <w:t>class with the highest number of the closest neighbor. This classifier also holds the property of</w:t>
-      </w:r>
-      <w:r>
-        <w:rPr>
-          <w:rFonts w:ascii="Times New Roman" w:hAnsi="Times New Roman" w:cs="Times New Roman"/>
-        </w:rPr>
-        <w:t xml:space="preserve"> </w:t>
-      </w:r>
-      <w:r>
-        <w:rPr>
-          <w:rFonts w:ascii="Times New Roman" w:hAnsi="Times New Roman" w:cs="Times New Roman"/>
-        </w:rPr>
-        <w:t>having k as an odd integer to avoid ties.</w:t>
+        <w:t>training. It works by computing the k closest neighbor to each testing instance and assigns it to the class with the highest number of the closest neighbor. This classifier also holds the property of having k as an odd integer to avoid ties.</w:t>
       </w:r>
     </w:p>
     <w:p>
@@ -391,7 +285,23 @@
           <w:rFonts w:ascii="Times New Roman" w:hAnsi="Times New Roman" w:cs="Times New Roman"/>
           <w:u w:val="single"/>
         </w:rPr>
-        <w:t>Naïve Bayes (NaiveBayes)</w:t>
+        <w:t>Naïve Bayes (</w:t>
+      </w:r>
+      <w:proofErr w:type="spellStart"/>
+      <w:r>
+        <w:rPr>
+          <w:rFonts w:ascii="Times New Roman" w:hAnsi="Times New Roman" w:cs="Times New Roman"/>
+          <w:u w:val="single"/>
+        </w:rPr>
+        <w:t>NaiveBayes</w:t>
+      </w:r>
+      <w:proofErr w:type="spellEnd"/>
+      <w:r>
+        <w:rPr>
+          <w:rFonts w:ascii="Times New Roman" w:hAnsi="Times New Roman" w:cs="Times New Roman"/>
+          <w:u w:val="single"/>
+        </w:rPr>
+        <w:t>)</w:t>
       </w:r>
     </w:p>
     <w:p>
@@ -455,19 +365,21 @@
         <w:rPr>
           <w:rFonts w:ascii="Times New Roman" w:hAnsi="Times New Roman" w:cs="Times New Roman"/>
         </w:rPr>
-        <w:t xml:space="preserve">probability that an instance is in a certain class given a certain feature, </w:t>
-      </w:r>
-      <w:r>
-        <w:rPr>
-          <w:rFonts w:ascii="Times New Roman" w:hAnsi="Times New Roman" w:cs="Times New Roman"/>
-        </w:rPr>
-        <w:t xml:space="preserve"> </w:t>
-      </w:r>
-      <w:r>
-        <w:rPr>
-          <w:rFonts w:ascii="Times New Roman" w:hAnsi="Times New Roman" w:cs="Times New Roman"/>
-        </w:rPr>
-        <w:t>and does this for all features.</w:t>
+        <w:t xml:space="preserve">probability that an instance is in a certain class given a certain </w:t>
+      </w:r>
+      <w:proofErr w:type="gramStart"/>
+      <w:r>
+        <w:rPr>
+          <w:rFonts w:ascii="Times New Roman" w:hAnsi="Times New Roman" w:cs="Times New Roman"/>
+        </w:rPr>
+        <w:t>feature,  and</w:t>
+      </w:r>
+      <w:proofErr w:type="gramEnd"/>
+      <w:r>
+        <w:rPr>
+          <w:rFonts w:ascii="Times New Roman" w:hAnsi="Times New Roman" w:cs="Times New Roman"/>
+        </w:rPr>
+        <w:t xml:space="preserve"> does this for all features.</w:t>
       </w:r>
     </w:p>
     <w:p>
@@ -613,6 +525,32 @@
           <w:lang w:val="en-CA"/>
         </w:rPr>
         <w:t>Comparison of Results</w:t>
+      </w:r>
+    </w:p>
+    <w:p>
+      <w:pPr>
+        <w:rPr>
+          <w:lang w:val="en-CA"/>
+        </w:rPr>
+      </w:pPr>
+    </w:p>
+    <w:p>
+      <w:pPr>
+        <w:rPr>
+          <w:lang w:val="en-CA"/>
+        </w:rPr>
+      </w:pPr>
+      <w:r>
+        <w:rPr>
+          <w:lang w:val="en-CA"/>
+        </w:rPr>
+        <w:t xml:space="preserve">We performed various tests </w:t>
+      </w:r>
+      <w:r>
+        <w:rPr>
+          <w:lang w:val="en-CA"/>
+        </w:rPr>
+        <w:t xml:space="preserve">on the data to determine which combination of methods resulted in the highest accuracy. </w:t>
       </w:r>
     </w:p>
     <w:p>
@@ -747,6 +685,32 @@
               </w:rPr>
               <w:t>Stop Word Removal</w:t>
             </w:r>
+            <w:r>
+              <w:rPr>
+                <w:b/>
+                <w:sz w:val="21"/>
+                <w:lang w:val="en-CA"/>
+              </w:rPr>
+              <w:t xml:space="preserve"> (</w:t>
+            </w:r>
+            <w:proofErr w:type="spellStart"/>
+            <w:r>
+              <w:rPr>
+                <w:b/>
+                <w:sz w:val="21"/>
+                <w:lang w:val="en-CA"/>
+              </w:rPr>
+              <w:t>MultiStopWords</w:t>
+            </w:r>
+            <w:proofErr w:type="spellEnd"/>
+            <w:r>
+              <w:rPr>
+                <w:b/>
+                <w:sz w:val="21"/>
+                <w:lang w:val="en-CA"/>
+              </w:rPr>
+              <w:t>)</w:t>
+            </w:r>
           </w:p>
         </w:tc>
         <w:tc>
@@ -770,6 +734,32 @@
               </w:rPr>
               <w:t>Stemming</w:t>
             </w:r>
+            <w:r>
+              <w:rPr>
+                <w:b/>
+                <w:sz w:val="21"/>
+                <w:lang w:val="en-CA"/>
+              </w:rPr>
+              <w:t xml:space="preserve"> (</w:t>
+            </w:r>
+            <w:proofErr w:type="spellStart"/>
+            <w:r>
+              <w:rPr>
+                <w:b/>
+                <w:sz w:val="21"/>
+                <w:lang w:val="en-CA"/>
+              </w:rPr>
+              <w:t>LovinsStemmer</w:t>
+            </w:r>
+            <w:proofErr w:type="spellEnd"/>
+            <w:r>
+              <w:rPr>
+                <w:b/>
+                <w:sz w:val="21"/>
+                <w:lang w:val="en-CA"/>
+              </w:rPr>
+              <w:t>)</w:t>
+            </w:r>
           </w:p>
         </w:tc>
         <w:tc>
@@ -792,113 +782,6 @@
                 <w:lang w:val="en-CA"/>
               </w:rPr>
               <w:t>Attribute Selection</w:t>
-            </w:r>
-          </w:p>
-        </w:tc>
-      </w:tr>
-      <w:tr>
-        <w:tc>
-          <w:tcPr>
-            <w:tcW w:w="1129" w:type="dxa"/>
-          </w:tcPr>
-          <w:p>
-            <w:pPr>
-              <w:jc w:val="center"/>
-              <w:rPr>
-                <w:sz w:val="21"/>
-                <w:lang w:val="en-CA"/>
-              </w:rPr>
-            </w:pPr>
-            <w:r>
-              <w:rPr>
-                <w:sz w:val="21"/>
-                <w:lang w:val="en-CA"/>
-              </w:rPr>
-              <w:t>1</w:t>
-            </w:r>
-          </w:p>
-        </w:tc>
-        <w:tc>
-          <w:tcPr>
-            <w:tcW w:w="1843" w:type="dxa"/>
-          </w:tcPr>
-          <w:p>
-            <w:pPr>
-              <w:jc w:val="center"/>
-              <w:rPr>
-                <w:sz w:val="21"/>
-                <w:lang w:val="en-CA"/>
-              </w:rPr>
-            </w:pPr>
-            <w:r>
-              <w:rPr>
-                <w:sz w:val="21"/>
-                <w:lang w:val="en-CA"/>
-              </w:rPr>
-              <w:t>No</w:t>
-            </w:r>
-          </w:p>
-        </w:tc>
-        <w:tc>
-          <w:tcPr>
-            <w:tcW w:w="2126" w:type="dxa"/>
-          </w:tcPr>
-          <w:p>
-            <w:pPr>
-              <w:jc w:val="center"/>
-              <w:rPr>
-                <w:sz w:val="21"/>
-                <w:lang w:val="en-CA"/>
-              </w:rPr>
-            </w:pPr>
-            <w:r>
-              <w:rPr>
-                <w:sz w:val="21"/>
-                <w:lang w:val="en-CA"/>
-              </w:rPr>
-              <w:t>No</w:t>
-            </w:r>
-          </w:p>
-        </w:tc>
-        <w:tc>
-          <w:tcPr>
-            <w:tcW w:w="1985" w:type="dxa"/>
-          </w:tcPr>
-          <w:p>
-            <w:pPr>
-              <w:jc w:val="center"/>
-              <w:rPr>
-                <w:sz w:val="21"/>
-                <w:lang w:val="en-CA"/>
-              </w:rPr>
-            </w:pPr>
-            <w:r>
-              <w:rPr>
-                <w:sz w:val="21"/>
-                <w:lang w:val="en-CA"/>
-              </w:rPr>
-              <w:t>No</w:t>
-            </w:r>
-          </w:p>
-        </w:tc>
-        <w:tc>
-          <w:tcPr>
-            <w:tcW w:w="2268" w:type="dxa"/>
-          </w:tcPr>
-          <w:p>
-            <w:pPr>
-              <w:jc w:val="center"/>
-              <w:rPr>
-                <w:sz w:val="21"/>
-                <w:lang w:val="en-CA"/>
-              </w:rPr>
-            </w:pPr>
-            <w:r>
-              <w:rPr>
-                <w:sz w:val="21"/>
-                <w:lang w:val="en-CA"/>
-              </w:rPr>
-              <w:t>No</w:t>
             </w:r>
           </w:p>
         </w:tc>
@@ -924,8 +807,7 @@
                 <w:sz w:val="21"/>
                 <w:lang w:val="en-CA"/>
               </w:rPr>
-              <w:lastRenderedPageBreak/>
-              <w:t>2</w:t>
+              <w:t>1</w:t>
             </w:r>
           </w:p>
         </w:tc>
@@ -1032,7 +914,7 @@
                 <w:sz w:val="21"/>
                 <w:lang w:val="en-CA"/>
               </w:rPr>
-              <w:t>3</w:t>
+              <w:t>2</w:t>
             </w:r>
           </w:p>
         </w:tc>
@@ -1146,7 +1028,7 @@
                 <w:sz w:val="21"/>
                 <w:lang w:val="en-CA"/>
               </w:rPr>
-              <w:t>4</w:t>
+              <w:t>3</w:t>
             </w:r>
           </w:p>
         </w:tc>
@@ -1243,6 +1125,9 @@
         </w:tc>
       </w:tr>
       <w:tr>
+        <w:trPr>
+          <w:trHeight w:val="228"/>
+        </w:trPr>
         <w:tc>
           <w:tcPr>
             <w:tcW w:w="1129" w:type="dxa"/>
@@ -1260,7 +1145,7 @@
                 <w:sz w:val="21"/>
                 <w:lang w:val="en-CA"/>
               </w:rPr>
-              <w:t>5</w:t>
+              <w:t>4</w:t>
             </w:r>
           </w:p>
         </w:tc>
@@ -1541,6 +1426,9 @@
         </w:tc>
       </w:tr>
       <w:tr>
+        <w:trPr>
+          <w:trHeight w:val="325"/>
+        </w:trPr>
         <w:tc>
           <w:tcPr>
             <w:tcW w:w="1129" w:type="dxa"/>
@@ -1579,7 +1467,7 @@
                 <w:sz w:val="21"/>
                 <w:lang w:val="en-CA"/>
               </w:rPr>
-              <w:t>48.4371</w:t>
+              <w:t>45.1452</w:t>
             </w:r>
           </w:p>
         </w:tc>
@@ -1600,8 +1488,10 @@
                 <w:sz w:val="21"/>
                 <w:lang w:val="en-CA"/>
               </w:rPr>
-              <w:t>86.3071</w:t>
-            </w:r>
+              <w:t>52.1577</w:t>
+            </w:r>
+            <w:bookmarkStart w:id="0" w:name="_GoBack"/>
+            <w:bookmarkEnd w:id="0"/>
           </w:p>
         </w:tc>
         <w:tc>
@@ -1649,7 +1539,7 @@
       </w:tr>
       <w:tr>
         <w:trPr>
-          <w:trHeight w:val="311"/>
+          <w:trHeight w:val="297"/>
         </w:trPr>
         <w:tc>
           <w:tcPr>
@@ -1684,6 +1574,13 @@
                 <w:lang w:val="en-CA"/>
               </w:rPr>
             </w:pPr>
+            <w:r>
+              <w:rPr>
+                <w:sz w:val="21"/>
+                <w:lang w:val="en-CA"/>
+              </w:rPr>
+              <w:t>43.9004</w:t>
+            </w:r>
           </w:p>
         </w:tc>
         <w:tc>
@@ -1692,12 +1589,22 @@
           </w:tcPr>
           <w:p>
             <w:pPr>
-              <w:jc w:val="center"/>
-              <w:rPr>
-                <w:sz w:val="21"/>
-                <w:lang w:val="en-CA"/>
-              </w:rPr>
-            </w:pPr>
+              <w:tabs>
+                <w:tab w:val="left" w:pos="340"/>
+              </w:tabs>
+              <w:jc w:val="center"/>
+              <w:rPr>
+                <w:sz w:val="21"/>
+                <w:lang w:val="en-CA"/>
+              </w:rPr>
+            </w:pPr>
+            <w:r>
+              <w:rPr>
+                <w:sz w:val="21"/>
+                <w:lang w:val="en-CA"/>
+              </w:rPr>
+              <w:t>50.4149</w:t>
+            </w:r>
           </w:p>
         </w:tc>
         <w:tc>
@@ -1731,7 +1638,7 @@
                 <w:sz w:val="21"/>
                 <w:lang w:val="en-CA"/>
               </w:rPr>
-              <w:t>40.1522</w:t>
+              <w:t>37.4136</w:t>
             </w:r>
           </w:p>
         </w:tc>
@@ -1770,6 +1677,13 @@
                 <w:lang w:val="en-CA"/>
               </w:rPr>
             </w:pPr>
+            <w:r>
+              <w:rPr>
+                <w:sz w:val="21"/>
+                <w:lang w:val="en-CA"/>
+              </w:rPr>
+              <w:t>45.2006</w:t>
+            </w:r>
           </w:p>
         </w:tc>
         <w:tc>
@@ -1784,6 +1698,13 @@
                 <w:lang w:val="en-CA"/>
               </w:rPr>
             </w:pPr>
+            <w:r>
+              <w:rPr>
+                <w:sz w:val="21"/>
+                <w:lang w:val="en-CA"/>
+              </w:rPr>
+              <w:t>50.0277</w:t>
+            </w:r>
           </w:p>
         </w:tc>
         <w:tc>
@@ -1903,92 +1824,6 @@
                 <w:sz w:val="21"/>
                 <w:lang w:val="en-CA"/>
               </w:rPr>
-              <w:t>37.4136</w:t>
-            </w:r>
-          </w:p>
-        </w:tc>
-      </w:tr>
-      <w:tr>
-        <w:tc>
-          <w:tcPr>
-            <w:tcW w:w="1129" w:type="dxa"/>
-          </w:tcPr>
-          <w:p>
-            <w:pPr>
-              <w:jc w:val="center"/>
-              <w:rPr>
-                <w:sz w:val="21"/>
-                <w:lang w:val="en-CA"/>
-              </w:rPr>
-            </w:pPr>
-            <w:r>
-              <w:rPr>
-                <w:sz w:val="21"/>
-                <w:lang w:val="en-CA"/>
-              </w:rPr>
-              <w:t>5</w:t>
-            </w:r>
-          </w:p>
-        </w:tc>
-        <w:tc>
-          <w:tcPr>
-            <w:tcW w:w="1843" w:type="dxa"/>
-          </w:tcPr>
-          <w:p>
-            <w:pPr>
-              <w:jc w:val="center"/>
-              <w:rPr>
-                <w:sz w:val="21"/>
-                <w:lang w:val="en-CA"/>
-              </w:rPr>
-            </w:pPr>
-          </w:p>
-        </w:tc>
-        <w:tc>
-          <w:tcPr>
-            <w:tcW w:w="2126" w:type="dxa"/>
-          </w:tcPr>
-          <w:p>
-            <w:pPr>
-              <w:jc w:val="center"/>
-              <w:rPr>
-                <w:sz w:val="21"/>
-                <w:lang w:val="en-CA"/>
-              </w:rPr>
-            </w:pPr>
-          </w:p>
-        </w:tc>
-        <w:tc>
-          <w:tcPr>
-            <w:tcW w:w="1985" w:type="dxa"/>
-          </w:tcPr>
-          <w:p>
-            <w:pPr>
-              <w:jc w:val="center"/>
-              <w:rPr>
-                <w:sz w:val="21"/>
-                <w:lang w:val="en-CA"/>
-              </w:rPr>
-            </w:pPr>
-          </w:p>
-        </w:tc>
-        <w:tc>
-          <w:tcPr>
-            <w:tcW w:w="2268" w:type="dxa"/>
-          </w:tcPr>
-          <w:p>
-            <w:pPr>
-              <w:jc w:val="center"/>
-              <w:rPr>
-                <w:sz w:val="21"/>
-                <w:lang w:val="en-CA"/>
-              </w:rPr>
-            </w:pPr>
-            <w:r>
-              <w:rPr>
-                <w:sz w:val="21"/>
-                <w:lang w:val="en-CA"/>
-              </w:rPr>
               <w:t>44.2462</w:t>
             </w:r>
           </w:p>
@@ -2012,44 +1847,240 @@
         <w:rPr>
           <w:lang w:val="en-CA"/>
         </w:rPr>
-        <w:t xml:space="preserve">Test 1 </w:t>
-      </w:r>
-      <w:r>
-        <w:rPr>
-          <w:lang w:val="en-CA"/>
-        </w:rPr>
-        <w:t>is computed on the</w:t>
-      </w:r>
-      <w:r>
-        <w:rPr>
-          <w:lang w:val="en-CA"/>
-        </w:rPr>
-        <w:t xml:space="preserve"> provided </w:t>
-      </w:r>
-      <w:r>
-        <w:rPr>
-          <w:lang w:val="en-CA"/>
-        </w:rPr>
-        <w:t>semeval_twitter_data.arff</w:t>
-      </w:r>
-      <w:r>
-        <w:rPr>
-          <w:lang w:val="en-CA"/>
-        </w:rPr>
-        <w:t xml:space="preserve"> file, and uses</w:t>
-      </w:r>
-      <w:r>
-        <w:rPr>
-          <w:lang w:val="en-CA"/>
-        </w:rPr>
-        <w:t xml:space="preserve"> the</w:t>
-      </w:r>
-      <w:r>
-        <w:rPr>
-          <w:lang w:val="en-CA"/>
-        </w:rPr>
-        <w:t xml:space="preserve"> StringToWord attribute filter in Weka to extract words. </w:t>
-      </w:r>
+        <w:t xml:space="preserve">The tests are computed on the provided </w:t>
+      </w:r>
+      <w:proofErr w:type="spellStart"/>
+      <w:r>
+        <w:rPr>
+          <w:lang w:val="en-CA"/>
+        </w:rPr>
+        <w:t>semeval_twitter_</w:t>
+      </w:r>
+      <w:proofErr w:type="gramStart"/>
+      <w:r>
+        <w:rPr>
+          <w:lang w:val="en-CA"/>
+        </w:rPr>
+        <w:t>data.arff</w:t>
+      </w:r>
+      <w:proofErr w:type="spellEnd"/>
+      <w:proofErr w:type="gramEnd"/>
+      <w:r>
+        <w:rPr>
+          <w:lang w:val="en-CA"/>
+        </w:rPr>
+        <w:t xml:space="preserve"> file, and </w:t>
+      </w:r>
+      <w:r>
+        <w:rPr>
+          <w:lang w:val="en-CA"/>
+        </w:rPr>
+        <w:t>all use</w:t>
+      </w:r>
+      <w:r>
+        <w:rPr>
+          <w:lang w:val="en-CA"/>
+        </w:rPr>
+        <w:t xml:space="preserve"> the </w:t>
+      </w:r>
+      <w:proofErr w:type="spellStart"/>
+      <w:r>
+        <w:rPr>
+          <w:lang w:val="en-CA"/>
+        </w:rPr>
+        <w:t>StringToWord</w:t>
+      </w:r>
+      <w:proofErr w:type="spellEnd"/>
+      <w:r>
+        <w:rPr>
+          <w:lang w:val="en-CA"/>
+        </w:rPr>
+        <w:t xml:space="preserve"> attribute filter in W</w:t>
+      </w:r>
+      <w:r>
+        <w:rPr>
+          <w:lang w:val="en-CA"/>
+        </w:rPr>
+        <w:t xml:space="preserve">eka to tokenize and extract words. </w:t>
+      </w:r>
+    </w:p>
+    <w:p>
+      <w:pPr>
+        <w:rPr>
+          <w:lang w:val="en-CA"/>
+        </w:rPr>
+      </w:pPr>
+    </w:p>
+    <w:p>
+      <w:pPr>
+        <w:rPr>
+          <w:lang w:val="en-CA"/>
+        </w:rPr>
+      </w:pPr>
+      <w:r>
+        <w:rPr>
+          <w:lang w:val="en-CA"/>
+        </w:rPr>
+        <w:t xml:space="preserve">Test 1 includes just the tokenization from the </w:t>
+      </w:r>
+      <w:proofErr w:type="spellStart"/>
+      <w:r>
+        <w:rPr>
+          <w:lang w:val="en-CA"/>
+        </w:rPr>
+        <w:t>StringToWord</w:t>
+      </w:r>
+      <w:proofErr w:type="spellEnd"/>
+      <w:r>
+        <w:rPr>
+          <w:lang w:val="en-CA"/>
+        </w:rPr>
+        <w:t xml:space="preserve"> Attribute feature in Weka (</w:t>
+      </w:r>
+      <w:proofErr w:type="spellStart"/>
+      <w:r>
+        <w:rPr>
+          <w:lang w:val="en-CA"/>
+        </w:rPr>
+        <w:t>WordTokenizer</w:t>
+      </w:r>
+      <w:proofErr w:type="spellEnd"/>
+      <w:r>
+        <w:rPr>
+          <w:lang w:val="en-CA"/>
+        </w:rPr>
+        <w:t>)</w:t>
+      </w:r>
+      <w:r>
+        <w:rPr>
+          <w:lang w:val="en-CA"/>
+        </w:rPr>
+        <w:t xml:space="preserve">. </w:t>
+      </w:r>
+    </w:p>
+    <w:p>
+      <w:pPr>
+        <w:rPr>
+          <w:lang w:val="en-CA"/>
+        </w:rPr>
+      </w:pPr>
+    </w:p>
+    <w:p>
+      <w:pPr>
+        <w:rPr>
+          <w:lang w:val="en-CA"/>
+        </w:rPr>
+      </w:pPr>
+      <w:r>
+        <w:rPr>
+          <w:lang w:val="en-CA"/>
+        </w:rPr>
+        <w:t xml:space="preserve">Test 2 includes the tokenization and removal of stop words. The stop words used are the StopWords.txt included in Assignment 1. </w:t>
+      </w:r>
+    </w:p>
+    <w:p>
+      <w:pPr>
+        <w:rPr>
+          <w:lang w:val="en-CA"/>
+        </w:rPr>
+      </w:pPr>
+    </w:p>
+    <w:p>
+      <w:pPr>
+        <w:rPr>
+          <w:lang w:val="en-CA"/>
+        </w:rPr>
+      </w:pPr>
+      <w:r>
+        <w:rPr>
+          <w:lang w:val="en-CA"/>
+        </w:rPr>
+        <w:t xml:space="preserve">Test 3 includes the tokenization, removal of </w:t>
+      </w:r>
+      <w:r>
+        <w:rPr>
+          <w:lang w:val="en-CA"/>
+        </w:rPr>
+        <w:t>stop words</w:t>
+      </w:r>
+      <w:r>
+        <w:rPr>
+          <w:lang w:val="en-CA"/>
+        </w:rPr>
+        <w:t xml:space="preserve">, as well as stemming using the </w:t>
+      </w:r>
+      <w:proofErr w:type="spellStart"/>
+      <w:r>
+        <w:rPr>
+          <w:lang w:val="en-CA"/>
+        </w:rPr>
+        <w:t>Lovins</w:t>
+      </w:r>
+      <w:proofErr w:type="spellEnd"/>
+      <w:r>
+        <w:rPr>
+          <w:lang w:val="en-CA"/>
+        </w:rPr>
+        <w:t xml:space="preserve"> Stemmer (done in Weka)</w:t>
+      </w:r>
+      <w:r>
+        <w:rPr>
+          <w:lang w:val="en-CA"/>
+        </w:rPr>
+        <w:t>.</w:t>
+      </w:r>
+    </w:p>
+    <w:p>
+      <w:pPr>
+        <w:rPr>
+          <w:lang w:val="en-CA"/>
+        </w:rPr>
+      </w:pPr>
+    </w:p>
+    <w:p>
+      <w:pPr>
+        <w:rPr>
+          <w:lang w:val="en-CA"/>
+        </w:rPr>
+      </w:pPr>
+      <w:r>
+        <w:rPr>
+          <w:lang w:val="en-CA"/>
+        </w:rPr>
+        <w:t>Test</w:t>
+      </w:r>
+      <w:r>
+        <w:rPr>
+          <w:lang w:val="en-CA"/>
+        </w:rPr>
+        <w:t xml:space="preserve"> 3 includes the tokenization, removal of stop words, stemming, as well as at</w:t>
+      </w:r>
+      <w:r>
+        <w:rPr>
+          <w:lang w:val="en-CA"/>
+        </w:rPr>
+        <w:t>tribute selection to include</w:t>
+      </w:r>
+      <w:r>
+        <w:rPr>
+          <w:lang w:val="en-CA"/>
+        </w:rPr>
+        <w:t xml:space="preserve"> the number of positive and negative words</w:t>
+      </w:r>
+    </w:p>
+    <w:p>
+      <w:pPr>
+        <w:rPr>
+          <w:lang w:val="en-CA"/>
+        </w:rPr>
+      </w:pPr>
+    </w:p>
+    <w:p>
+      <w:pPr>
+        <w:rPr>
+          <w:lang w:val="en-CA"/>
+        </w:rPr>
+      </w:pPr>
       <w:r>
         <w:rPr>
           <w:lang w:val="en-CA"/>
@@ -2072,7 +2103,13 @@
         <w:rPr>
           <w:lang w:val="en-CA"/>
         </w:rPr>
-        <w:t>test1_naivebayes.txt</w:t>
+        <w:t>test[x]</w:t>
+      </w:r>
+      <w:r>
+        <w:rPr>
+          <w:lang w:val="en-CA"/>
+        </w:rPr>
+        <w:t>_naivebayes.txt</w:t>
       </w:r>
     </w:p>
     <w:p>
@@ -2096,7 +2133,13 @@
         <w:rPr>
           <w:lang w:val="en-CA"/>
         </w:rPr>
-        <w:t>1_svm.txt</w:t>
+        <w:t>[x]</w:t>
+      </w:r>
+      <w:r>
+        <w:rPr>
+          <w:lang w:val="en-CA"/>
+        </w:rPr>
+        <w:t>_svm.txt</w:t>
       </w:r>
     </w:p>
     <w:p>
@@ -2114,7 +2157,13 @@
         <w:rPr>
           <w:lang w:val="en-CA"/>
         </w:rPr>
-        <w:t>test1_decisiontrees</w:t>
+        <w:t>test[x]</w:t>
+      </w:r>
+      <w:r>
+        <w:rPr>
+          <w:lang w:val="en-CA"/>
+        </w:rPr>
+        <w:t>_decisiontrees</w:t>
       </w:r>
       <w:r>
         <w:rPr>
@@ -2125,10 +2174,33 @@
     </w:p>
     <w:p>
       <w:pPr>
-        <w:rPr>
-          <w:lang w:val="en-CA"/>
-        </w:rPr>
-      </w:pPr>
+        <w:pStyle w:val="ListParagraph"/>
+        <w:numPr>
+          <w:ilvl w:val="0"/>
+          <w:numId w:val="1"/>
+        </w:numPr>
+        <w:rPr>
+          <w:lang w:val="en-CA"/>
+        </w:rPr>
+      </w:pPr>
+      <w:r>
+        <w:rPr>
+          <w:lang w:val="en-CA"/>
+        </w:rPr>
+        <w:t>test[x]_</w:t>
+      </w:r>
+      <w:r>
+        <w:rPr>
+          <w:lang w:val="en-CA"/>
+        </w:rPr>
+        <w:t>knn</w:t>
+      </w:r>
+      <w:r>
+        <w:rPr>
+          <w:lang w:val="en-CA"/>
+        </w:rPr>
+        <w:t>.txt</w:t>
+      </w:r>
     </w:p>
     <w:p>
       <w:pPr>
@@ -2182,8 +2254,6 @@
         </w:rPr>
         <w:t>Rough draft above</w:t>
       </w:r>
-      <w:bookmarkStart w:id="0" w:name="_GoBack"/>
-      <w:bookmarkEnd w:id="0"/>
     </w:p>
     <w:p>
       <w:pPr>
@@ -2203,8 +2273,8 @@
 </file>
 
 <file path=word/numbering.xml><?xml version="1.0" encoding="utf-8"?>
-<w:numbering xmlns:wpc="http://schemas.microsoft.com/office/word/2010/wordprocessingCanvas" xmlns:cx="http://schemas.microsoft.com/office/drawing/2014/chartex" xmlns:cx1="http://schemas.microsoft.com/office/drawing/2015/9/8/chartex" xmlns:cx2="http://schemas.microsoft.com/office/drawing/2015/10/21/chartex" xmlns:cx3="http://schemas.microsoft.com/office/drawing/2016/5/9/chartex" xmlns:cx4="http://schemas.microsoft.com/office/drawing/2016/5/10/chartex" xmlns:cx5="http://schemas.microsoft.com/office/drawing/2016/5/11/chartex" xmlns:cx6="http://schemas.microsoft.com/office/drawing/2016/5/12/chartex" xmlns:cx7="http://schemas.microsoft.com/office/drawing/2016/5/13/chartex" xmlns:cx8="http://schemas.microsoft.com/office/drawing/2016/5/14/chartex" xmlns:mc="http://schemas.openxmlformats.org/markup-compatibility/2006" xmlns:aink="http://schemas.microsoft.com/office/drawing/2016/ink" xmlns:am3d="http://schemas.microsoft.com/office/drawing/2017/model3d" xmlns:o="urn:schemas-microsoft-com:office:office" xmlns:r="http://schemas.openxmlformats.org/officeDocument/2006/relationships" xmlns:m="http://schemas.openxmlformats.org/officeDocument/2006/math" xmlns:v="urn:schemas-microsoft-com:vml" xmlns:wp14="http://schemas.microsoft.com/office/word/2010/wordprocessingDrawing" xmlns:wp="http://schemas.openxmlformats.org/drawingml/2006/wordprocessingDrawing" xmlns:w10="urn:schemas-microsoft-com:office:word" xmlns:w="http://schemas.openxmlformats.org/wordprocessingml/2006/main" xmlns:w14="http://schemas.microsoft.com/office/word/2010/wordml" xmlns:w15="http://schemas.microsoft.com/office/word/2012/wordml" xmlns:w16cid="http://schemas.microsoft.com/office/word/2016/wordml/cid" xmlns:w16se="http://schemas.microsoft.com/office/word/2015/wordml/symex" xmlns:wpg="http://schemas.microsoft.com/office/word/2010/wordprocessingGroup" xmlns:wpi="http://schemas.microsoft.com/office/word/2010/wordprocessingInk" xmlns:wne="http://schemas.microsoft.com/office/word/2006/wordml" xmlns:wps="http://schemas.microsoft.com/office/word/2010/wordprocessingShape" mc:Ignorable="w14 w15 w16se w16cid wp14">
-  <w:abstractNum w:abstractNumId="0" w15:restartNumberingAfterBreak="0">
+<w:numbering xmlns:wpc="http://schemas.microsoft.com/office/word/2010/wordprocessingCanvas" xmlns:mo="http://schemas.microsoft.com/office/mac/office/2008/main" xmlns:mc="http://schemas.openxmlformats.org/markup-compatibility/2006" xmlns:mv="urn:schemas-microsoft-com:mac:vml" xmlns:o="urn:schemas-microsoft-com:office:office" xmlns:r="http://schemas.openxmlformats.org/officeDocument/2006/relationships" xmlns:m="http://schemas.openxmlformats.org/officeDocument/2006/math" xmlns:v="urn:schemas-microsoft-com:vml" xmlns:wp14="http://schemas.microsoft.com/office/word/2010/wordprocessingDrawing" xmlns:wp="http://schemas.openxmlformats.org/drawingml/2006/wordprocessingDrawing" xmlns:w10="urn:schemas-microsoft-com:office:word" xmlns:w="http://schemas.openxmlformats.org/wordprocessingml/2006/main" xmlns:w14="http://schemas.microsoft.com/office/word/2010/wordml" xmlns:w15="http://schemas.microsoft.com/office/word/2012/wordml" xmlns:wpg="http://schemas.microsoft.com/office/word/2010/wordprocessingGroup" xmlns:wpi="http://schemas.microsoft.com/office/word/2010/wordprocessingInk" xmlns:wne="http://schemas.microsoft.com/office/word/2006/wordml" xmlns:wps="http://schemas.microsoft.com/office/word/2010/wordprocessingShape" mc:Ignorable="w14 w15 wp14">
+  <w:abstractNum w:abstractNumId="0">
     <w:nsid w:val="27117D21"/>
     <w:multiLevelType w:val="hybridMultilevel"/>
     <w:tmpl w:val="2E40B260"/>
@@ -2324,7 +2394,7 @@
 </file>
 
 <file path=word/styles.xml><?xml version="1.0" encoding="utf-8"?>
-<w:styles xmlns:mc="http://schemas.openxmlformats.org/markup-compatibility/2006" xmlns:r="http://schemas.openxmlformats.org/officeDocument/2006/relationships" xmlns:w="http://schemas.openxmlformats.org/wordprocessingml/2006/main" xmlns:w14="http://schemas.microsoft.com/office/word/2010/wordml" xmlns:w15="http://schemas.microsoft.com/office/word/2012/wordml" xmlns:w16cid="http://schemas.microsoft.com/office/word/2016/wordml/cid" xmlns:w16se="http://schemas.microsoft.com/office/word/2015/wordml/symex" mc:Ignorable="w14 w15 w16se w16cid">
+<w:styles xmlns:mc="http://schemas.openxmlformats.org/markup-compatibility/2006" xmlns:r="http://schemas.openxmlformats.org/officeDocument/2006/relationships" xmlns:w="http://schemas.openxmlformats.org/wordprocessingml/2006/main" xmlns:w14="http://schemas.microsoft.com/office/word/2010/wordml" xmlns:w15="http://schemas.microsoft.com/office/word/2012/wordml" mc:Ignorable="w14 w15">
   <w:docDefaults>
     <w:rPrDefault>
       <w:rPr>
@@ -2336,7 +2406,7 @@
     </w:rPrDefault>
     <w:pPrDefault/>
   </w:docDefaults>
-  <w:latentStyles w:defLockedState="0" w:defUIPriority="99" w:defSemiHidden="0" w:defUnhideWhenUsed="0" w:defQFormat="0" w:count="375">
+  <w:latentStyles w:defLockedState="0" w:defUIPriority="99" w:defSemiHidden="0" w:defUnhideWhenUsed="0" w:defQFormat="0" w:count="382">
     <w:lsdException w:name="Normal" w:uiPriority="0" w:qFormat="1"/>
     <w:lsdException w:name="heading 1" w:uiPriority="9" w:qFormat="1"/>
     <w:lsdException w:name="heading 2" w:semiHidden="1" w:uiPriority="9" w:unhideWhenUsed="1" w:qFormat="1"/>
@@ -2748,6 +2818,7 @@
     <w:uiPriority w:val="39"/>
     <w:rsid w:val="00D151EE"/>
     <w:tblPr>
+      <w:tblInd w:w="0" w:type="dxa"/>
       <w:tblBorders>
         <w:top w:val="single" w:sz="4" w:space="0" w:color="auto"/>
         <w:left w:val="single" w:sz="4" w:space="0" w:color="auto"/>
@@ -2756,6 +2827,12 @@
         <w:insideH w:val="single" w:sz="4" w:space="0" w:color="auto"/>
         <w:insideV w:val="single" w:sz="4" w:space="0" w:color="auto"/>
       </w:tblBorders>
+      <w:tblCellMar>
+        <w:top w:w="0" w:type="dxa"/>
+        <w:left w:w="108" w:type="dxa"/>
+        <w:bottom w:w="0" w:type="dxa"/>
+        <w:right w:w="108" w:type="dxa"/>
+      </w:tblCellMar>
     </w:tblPr>
   </w:style>
   <w:style w:type="paragraph" w:styleId="ListParagraph">

</xml_diff>

<commit_message>
test 1, 2, 3 complete for knn and j48
</commit_message>
<xml_diff>
--- a/Report.docx
+++ b/Report.docx
@@ -1,7 +1,692 @@
 
 <file path=word/document.xml><?xml version="1.0" encoding="utf-8"?>
-<w:document xmlns:wpc="http://schemas.microsoft.com/office/word/2010/wordprocessingCanvas" xmlns:mo="http://schemas.microsoft.com/office/mac/office/2008/main" xmlns:mc="http://schemas.openxmlformats.org/markup-compatibility/2006" xmlns:mv="urn:schemas-microsoft-com:mac:vml" xmlns:o="urn:schemas-microsoft-com:office:office" xmlns:r="http://schemas.openxmlformats.org/officeDocument/2006/relationships" xmlns:m="http://schemas.openxmlformats.org/officeDocument/2006/math" xmlns:v="urn:schemas-microsoft-com:vml" xmlns:wp14="http://schemas.microsoft.com/office/word/2010/wordprocessingDrawing" xmlns:wp="http://schemas.openxmlformats.org/drawingml/2006/wordprocessingDrawing" xmlns:w10="urn:schemas-microsoft-com:office:word" xmlns:w="http://schemas.openxmlformats.org/wordprocessingml/2006/main" xmlns:w14="http://schemas.microsoft.com/office/word/2010/wordml" xmlns:w15="http://schemas.microsoft.com/office/word/2012/wordml" xmlns:wpg="http://schemas.microsoft.com/office/word/2010/wordprocessingGroup" xmlns:wpi="http://schemas.microsoft.com/office/word/2010/wordprocessingInk" xmlns:wne="http://schemas.microsoft.com/office/word/2006/wordml" xmlns:wps="http://schemas.microsoft.com/office/word/2010/wordprocessingShape" mc:Ignorable="w14 w15 wp14">
+<w:document xmlns:wpc="http://schemas.microsoft.com/office/word/2010/wordprocessingCanvas" xmlns:cx="http://schemas.microsoft.com/office/drawing/2014/chartex" xmlns:cx1="http://schemas.microsoft.com/office/drawing/2015/9/8/chartex" xmlns:cx2="http://schemas.microsoft.com/office/drawing/2015/10/21/chartex" xmlns:cx3="http://schemas.microsoft.com/office/drawing/2016/5/9/chartex" xmlns:cx4="http://schemas.microsoft.com/office/drawing/2016/5/10/chartex" xmlns:cx5="http://schemas.microsoft.com/office/drawing/2016/5/11/chartex" xmlns:cx6="http://schemas.microsoft.com/office/drawing/2016/5/12/chartex" xmlns:cx7="http://schemas.microsoft.com/office/drawing/2016/5/13/chartex" xmlns:cx8="http://schemas.microsoft.com/office/drawing/2016/5/14/chartex" xmlns:mc="http://schemas.openxmlformats.org/markup-compatibility/2006" xmlns:aink="http://schemas.microsoft.com/office/drawing/2016/ink" xmlns:am3d="http://schemas.microsoft.com/office/drawing/2017/model3d" xmlns:o="urn:schemas-microsoft-com:office:office" xmlns:r="http://schemas.openxmlformats.org/officeDocument/2006/relationships" xmlns:m="http://schemas.openxmlformats.org/officeDocument/2006/math" xmlns:v="urn:schemas-microsoft-com:vml" xmlns:wp14="http://schemas.microsoft.com/office/word/2010/wordprocessingDrawing" xmlns:wp="http://schemas.openxmlformats.org/drawingml/2006/wordprocessingDrawing" xmlns:w10="urn:schemas-microsoft-com:office:word" xmlns:w="http://schemas.openxmlformats.org/wordprocessingml/2006/main" xmlns:w14="http://schemas.microsoft.com/office/word/2010/wordml" xmlns:w15="http://schemas.microsoft.com/office/word/2012/wordml" xmlns:w16cid="http://schemas.microsoft.com/office/word/2016/wordml/cid" xmlns:w16se="http://schemas.microsoft.com/office/word/2015/wordml/symex" xmlns:wpg="http://schemas.microsoft.com/office/word/2010/wordprocessingGroup" xmlns:wpi="http://schemas.microsoft.com/office/word/2010/wordprocessingInk" xmlns:wne="http://schemas.microsoft.com/office/word/2006/wordml" xmlns:wps="http://schemas.microsoft.com/office/word/2010/wordprocessingShape" mc:Ignorable="w14 w15 w16se w16cid wp14">
   <w:body>
+    <w:p>
+      <w:pPr>
+        <w:autoSpaceDE w:val="0"/>
+        <w:autoSpaceDN w:val="0"/>
+        <w:adjustRightInd w:val="0"/>
+        <w:jc w:val="center"/>
+        <w:rPr>
+          <w:rFonts w:ascii="Times New Roman" w:hAnsi="Times New Roman" w:cs="Times New Roman"/>
+          <w:b/>
+        </w:rPr>
+      </w:pPr>
+    </w:p>
+    <w:p>
+      <w:pPr>
+        <w:autoSpaceDE w:val="0"/>
+        <w:autoSpaceDN w:val="0"/>
+        <w:adjustRightInd w:val="0"/>
+        <w:jc w:val="center"/>
+        <w:rPr>
+          <w:rFonts w:ascii="Times New Roman" w:hAnsi="Times New Roman" w:cs="Times New Roman"/>
+          <w:b/>
+        </w:rPr>
+      </w:pPr>
+    </w:p>
+    <w:p>
+      <w:pPr>
+        <w:autoSpaceDE w:val="0"/>
+        <w:autoSpaceDN w:val="0"/>
+        <w:adjustRightInd w:val="0"/>
+        <w:jc w:val="center"/>
+        <w:rPr>
+          <w:rFonts w:ascii="Times New Roman" w:hAnsi="Times New Roman" w:cs="Times New Roman"/>
+          <w:b/>
+        </w:rPr>
+      </w:pPr>
+      <w:r>
+        <w:rPr>
+          <w:rFonts w:ascii="Times New Roman" w:hAnsi="Times New Roman" w:cs="Times New Roman"/>
+          <w:b/>
+        </w:rPr>
+        <w:t>SAVE AS A DIFFERENT PDF AND MERGE WITH REPPOR (FOR PAGE NUMBER ISUES AND HEADER ISSUES</w:t>
+      </w:r>
+    </w:p>
+    <w:p>
+      <w:pPr>
+        <w:autoSpaceDE w:val="0"/>
+        <w:autoSpaceDN w:val="0"/>
+        <w:adjustRightInd w:val="0"/>
+        <w:jc w:val="center"/>
+        <w:rPr>
+          <w:rFonts w:ascii="Times New Roman" w:hAnsi="Times New Roman" w:cs="Times New Roman"/>
+        </w:rPr>
+      </w:pPr>
+    </w:p>
+    <w:p>
+      <w:pPr>
+        <w:autoSpaceDE w:val="0"/>
+        <w:autoSpaceDN w:val="0"/>
+        <w:adjustRightInd w:val="0"/>
+        <w:jc w:val="center"/>
+        <w:rPr>
+          <w:rFonts w:ascii="Times New Roman" w:hAnsi="Times New Roman" w:cs="Times New Roman"/>
+        </w:rPr>
+      </w:pPr>
+    </w:p>
+    <w:p>
+      <w:pPr>
+        <w:autoSpaceDE w:val="0"/>
+        <w:autoSpaceDN w:val="0"/>
+        <w:adjustRightInd w:val="0"/>
+        <w:jc w:val="center"/>
+        <w:rPr>
+          <w:rFonts w:ascii="Times New Roman" w:hAnsi="Times New Roman" w:cs="Times New Roman"/>
+        </w:rPr>
+      </w:pPr>
+    </w:p>
+    <w:p>
+      <w:pPr>
+        <w:autoSpaceDE w:val="0"/>
+        <w:autoSpaceDN w:val="0"/>
+        <w:adjustRightInd w:val="0"/>
+        <w:jc w:val="center"/>
+        <w:rPr>
+          <w:rFonts w:ascii="Times New Roman" w:hAnsi="Times New Roman" w:cs="Times New Roman"/>
+        </w:rPr>
+      </w:pPr>
+      <w:r>
+        <w:rPr>
+          <w:rFonts w:ascii="Times New Roman" w:hAnsi="Times New Roman" w:cs="Times New Roman"/>
+        </w:rPr>
+        <w:t>Assignment #2</w:t>
+      </w:r>
+      <w:r>
+        <w:rPr>
+          <w:rFonts w:ascii="Times New Roman" w:hAnsi="Times New Roman" w:cs="Times New Roman"/>
+        </w:rPr>
+        <w:t xml:space="preserve">: </w:t>
+      </w:r>
+      <w:r>
+        <w:rPr>
+          <w:rFonts w:ascii="Times New Roman" w:hAnsi="Times New Roman" w:cs="Times New Roman"/>
+        </w:rPr>
+        <w:t>Sentiment Analysis in Twitter Messages</w:t>
+      </w:r>
+    </w:p>
+    <w:p>
+      <w:pPr>
+        <w:autoSpaceDE w:val="0"/>
+        <w:autoSpaceDN w:val="0"/>
+        <w:adjustRightInd w:val="0"/>
+        <w:jc w:val="center"/>
+        <w:rPr>
+          <w:rFonts w:ascii="Times New Roman" w:hAnsi="Times New Roman" w:cs="Times New Roman"/>
+          <w:bCs/>
+        </w:rPr>
+      </w:pPr>
+      <w:r>
+        <w:rPr>
+          <w:rFonts w:ascii="Times New Roman" w:hAnsi="Times New Roman" w:cs="Times New Roman"/>
+        </w:rPr>
+        <w:t>CSI 4107</w:t>
+      </w:r>
+      <w:r>
+        <w:rPr>
+          <w:rFonts w:ascii="Times New Roman" w:hAnsi="Times New Roman" w:cs="Times New Roman"/>
+        </w:rPr>
+        <w:t xml:space="preserve"> – </w:t>
+      </w:r>
+      <w:r>
+        <w:rPr>
+          <w:rFonts w:ascii="Times New Roman" w:hAnsi="Times New Roman" w:cs="Times New Roman"/>
+          <w:bCs/>
+        </w:rPr>
+        <w:t>Information and Retrieval from the Internet</w:t>
+      </w:r>
+    </w:p>
+    <w:p>
+      <w:pPr>
+        <w:autoSpaceDE w:val="0"/>
+        <w:autoSpaceDN w:val="0"/>
+        <w:adjustRightInd w:val="0"/>
+        <w:jc w:val="center"/>
+        <w:rPr>
+          <w:rFonts w:ascii="Times New Roman" w:hAnsi="Times New Roman" w:cs="Times New Roman"/>
+          <w:bCs/>
+        </w:rPr>
+      </w:pPr>
+    </w:p>
+    <w:p>
+      <w:pPr>
+        <w:autoSpaceDE w:val="0"/>
+        <w:autoSpaceDN w:val="0"/>
+        <w:adjustRightInd w:val="0"/>
+        <w:jc w:val="center"/>
+        <w:rPr>
+          <w:rFonts w:ascii="Times New Roman" w:hAnsi="Times New Roman" w:cs="Times New Roman"/>
+          <w:bCs/>
+        </w:rPr>
+      </w:pPr>
+    </w:p>
+    <w:p>
+      <w:pPr>
+        <w:autoSpaceDE w:val="0"/>
+        <w:autoSpaceDN w:val="0"/>
+        <w:adjustRightInd w:val="0"/>
+        <w:jc w:val="center"/>
+        <w:rPr>
+          <w:rFonts w:ascii="Times New Roman" w:hAnsi="Times New Roman" w:cs="Times New Roman"/>
+          <w:bCs/>
+        </w:rPr>
+      </w:pPr>
+    </w:p>
+    <w:p>
+      <w:pPr>
+        <w:autoSpaceDE w:val="0"/>
+        <w:autoSpaceDN w:val="0"/>
+        <w:adjustRightInd w:val="0"/>
+        <w:jc w:val="center"/>
+        <w:rPr>
+          <w:rFonts w:ascii="Times New Roman" w:hAnsi="Times New Roman" w:cs="Times New Roman"/>
+          <w:bCs/>
+        </w:rPr>
+      </w:pPr>
+    </w:p>
+    <w:p>
+      <w:pPr>
+        <w:autoSpaceDE w:val="0"/>
+        <w:autoSpaceDN w:val="0"/>
+        <w:adjustRightInd w:val="0"/>
+        <w:jc w:val="center"/>
+        <w:rPr>
+          <w:rFonts w:ascii="Times New Roman" w:hAnsi="Times New Roman" w:cs="Times New Roman"/>
+          <w:bCs/>
+        </w:rPr>
+      </w:pPr>
+    </w:p>
+    <w:p>
+      <w:pPr>
+        <w:autoSpaceDE w:val="0"/>
+        <w:autoSpaceDN w:val="0"/>
+        <w:adjustRightInd w:val="0"/>
+        <w:jc w:val="center"/>
+        <w:rPr>
+          <w:rFonts w:ascii="Times New Roman" w:hAnsi="Times New Roman" w:cs="Times New Roman"/>
+          <w:bCs/>
+        </w:rPr>
+      </w:pPr>
+    </w:p>
+    <w:p>
+      <w:pPr>
+        <w:autoSpaceDE w:val="0"/>
+        <w:autoSpaceDN w:val="0"/>
+        <w:adjustRightInd w:val="0"/>
+        <w:jc w:val="center"/>
+        <w:rPr>
+          <w:rFonts w:ascii="Times New Roman" w:hAnsi="Times New Roman" w:cs="Times New Roman"/>
+          <w:bCs/>
+        </w:rPr>
+      </w:pPr>
+    </w:p>
+    <w:p>
+      <w:pPr>
+        <w:autoSpaceDE w:val="0"/>
+        <w:autoSpaceDN w:val="0"/>
+        <w:adjustRightInd w:val="0"/>
+        <w:jc w:val="center"/>
+        <w:rPr>
+          <w:rFonts w:ascii="Times New Roman" w:hAnsi="Times New Roman" w:cs="Times New Roman"/>
+          <w:bCs/>
+        </w:rPr>
+      </w:pPr>
+    </w:p>
+    <w:p>
+      <w:pPr>
+        <w:autoSpaceDE w:val="0"/>
+        <w:autoSpaceDN w:val="0"/>
+        <w:adjustRightInd w:val="0"/>
+        <w:jc w:val="center"/>
+        <w:rPr>
+          <w:rFonts w:ascii="Times New Roman" w:hAnsi="Times New Roman" w:cs="Times New Roman"/>
+        </w:rPr>
+      </w:pPr>
+    </w:p>
+    <w:p>
+      <w:pPr>
+        <w:autoSpaceDE w:val="0"/>
+        <w:autoSpaceDN w:val="0"/>
+        <w:adjustRightInd w:val="0"/>
+        <w:jc w:val="center"/>
+        <w:rPr>
+          <w:rFonts w:ascii="Times New Roman" w:hAnsi="Times New Roman" w:cs="Times New Roman"/>
+        </w:rPr>
+      </w:pPr>
+      <w:r>
+        <w:rPr>
+          <w:rFonts w:ascii="Times New Roman" w:hAnsi="Times New Roman" w:cs="Times New Roman"/>
+        </w:rPr>
+        <w:t>Presented to:</w:t>
+      </w:r>
+    </w:p>
+    <w:p>
+      <w:pPr>
+        <w:autoSpaceDE w:val="0"/>
+        <w:autoSpaceDN w:val="0"/>
+        <w:adjustRightInd w:val="0"/>
+        <w:jc w:val="center"/>
+        <w:rPr>
+          <w:rFonts w:ascii="Times New Roman" w:hAnsi="Times New Roman" w:cs="Times New Roman"/>
+        </w:rPr>
+      </w:pPr>
+      <w:r>
+        <w:rPr>
+          <w:rFonts w:ascii="Times New Roman" w:hAnsi="Times New Roman" w:cs="Times New Roman"/>
+        </w:rPr>
+        <w:t xml:space="preserve">Dr. </w:t>
+      </w:r>
+      <w:r>
+        <w:rPr>
+          <w:rFonts w:ascii="Times New Roman" w:hAnsi="Times New Roman" w:cs="Times New Roman"/>
+        </w:rPr>
+        <w:t xml:space="preserve">Mohamad </w:t>
+      </w:r>
+      <w:proofErr w:type="spellStart"/>
+      <w:r>
+        <w:rPr>
+          <w:rFonts w:ascii="Times New Roman" w:hAnsi="Times New Roman" w:cs="Times New Roman"/>
+        </w:rPr>
+        <w:t>Hoda</w:t>
+      </w:r>
+      <w:proofErr w:type="spellEnd"/>
+    </w:p>
+    <w:p>
+      <w:pPr>
+        <w:autoSpaceDE w:val="0"/>
+        <w:autoSpaceDN w:val="0"/>
+        <w:adjustRightInd w:val="0"/>
+        <w:jc w:val="center"/>
+        <w:rPr>
+          <w:rFonts w:ascii="Times New Roman" w:hAnsi="Times New Roman" w:cs="Times New Roman"/>
+        </w:rPr>
+      </w:pPr>
+    </w:p>
+    <w:p>
+      <w:pPr>
+        <w:autoSpaceDE w:val="0"/>
+        <w:autoSpaceDN w:val="0"/>
+        <w:adjustRightInd w:val="0"/>
+        <w:jc w:val="center"/>
+        <w:rPr>
+          <w:rFonts w:ascii="Times New Roman" w:hAnsi="Times New Roman" w:cs="Times New Roman"/>
+        </w:rPr>
+      </w:pPr>
+    </w:p>
+    <w:p>
+      <w:pPr>
+        <w:autoSpaceDE w:val="0"/>
+        <w:autoSpaceDN w:val="0"/>
+        <w:adjustRightInd w:val="0"/>
+        <w:jc w:val="center"/>
+        <w:rPr>
+          <w:rFonts w:ascii="Times New Roman" w:hAnsi="Times New Roman" w:cs="Times New Roman"/>
+        </w:rPr>
+      </w:pPr>
+    </w:p>
+    <w:p>
+      <w:pPr>
+        <w:autoSpaceDE w:val="0"/>
+        <w:autoSpaceDN w:val="0"/>
+        <w:adjustRightInd w:val="0"/>
+        <w:jc w:val="center"/>
+        <w:rPr>
+          <w:rFonts w:ascii="Times New Roman" w:hAnsi="Times New Roman" w:cs="Times New Roman"/>
+        </w:rPr>
+      </w:pPr>
+    </w:p>
+    <w:p>
+      <w:pPr>
+        <w:autoSpaceDE w:val="0"/>
+        <w:autoSpaceDN w:val="0"/>
+        <w:adjustRightInd w:val="0"/>
+        <w:jc w:val="center"/>
+        <w:rPr>
+          <w:rFonts w:ascii="Times New Roman" w:hAnsi="Times New Roman" w:cs="Times New Roman"/>
+        </w:rPr>
+      </w:pPr>
+    </w:p>
+    <w:p>
+      <w:pPr>
+        <w:autoSpaceDE w:val="0"/>
+        <w:autoSpaceDN w:val="0"/>
+        <w:adjustRightInd w:val="0"/>
+        <w:jc w:val="center"/>
+        <w:rPr>
+          <w:rFonts w:ascii="Times New Roman" w:hAnsi="Times New Roman" w:cs="Times New Roman"/>
+        </w:rPr>
+      </w:pPr>
+    </w:p>
+    <w:p>
+      <w:pPr>
+        <w:autoSpaceDE w:val="0"/>
+        <w:autoSpaceDN w:val="0"/>
+        <w:adjustRightInd w:val="0"/>
+        <w:jc w:val="center"/>
+        <w:rPr>
+          <w:rFonts w:ascii="Times New Roman" w:hAnsi="Times New Roman" w:cs="Times New Roman"/>
+        </w:rPr>
+      </w:pPr>
+    </w:p>
+    <w:p>
+      <w:pPr>
+        <w:autoSpaceDE w:val="0"/>
+        <w:autoSpaceDN w:val="0"/>
+        <w:adjustRightInd w:val="0"/>
+        <w:jc w:val="center"/>
+        <w:rPr>
+          <w:rFonts w:ascii="Times New Roman" w:hAnsi="Times New Roman" w:cs="Times New Roman"/>
+        </w:rPr>
+      </w:pPr>
+      <w:r>
+        <w:rPr>
+          <w:rFonts w:ascii="Times New Roman" w:hAnsi="Times New Roman" w:cs="Times New Roman"/>
+        </w:rPr>
+        <w:t>By:</w:t>
+      </w:r>
+    </w:p>
+    <w:p>
+      <w:pPr>
+        <w:autoSpaceDE w:val="0"/>
+        <w:autoSpaceDN w:val="0"/>
+        <w:adjustRightInd w:val="0"/>
+        <w:jc w:val="center"/>
+        <w:rPr>
+          <w:rFonts w:ascii="Times New Roman" w:hAnsi="Times New Roman" w:cs="Times New Roman"/>
+        </w:rPr>
+      </w:pPr>
+      <w:r>
+        <w:rPr>
+          <w:rFonts w:ascii="Times New Roman" w:hAnsi="Times New Roman" w:cs="Times New Roman"/>
+        </w:rPr>
+        <w:t xml:space="preserve">Alexandre </w:t>
+      </w:r>
+      <w:proofErr w:type="spellStart"/>
+      <w:r>
+        <w:rPr>
+          <w:rFonts w:ascii="Times New Roman" w:hAnsi="Times New Roman" w:cs="Times New Roman"/>
+        </w:rPr>
+        <w:t>Billard</w:t>
+      </w:r>
+      <w:proofErr w:type="spellEnd"/>
+      <w:r>
+        <w:rPr>
+          <w:rFonts w:ascii="Times New Roman" w:hAnsi="Times New Roman" w:cs="Times New Roman"/>
+        </w:rPr>
+        <w:t xml:space="preserve"> (6812210)</w:t>
+      </w:r>
+    </w:p>
+    <w:p>
+      <w:pPr>
+        <w:autoSpaceDE w:val="0"/>
+        <w:autoSpaceDN w:val="0"/>
+        <w:adjustRightInd w:val="0"/>
+        <w:jc w:val="center"/>
+        <w:rPr>
+          <w:rFonts w:ascii="Times New Roman" w:hAnsi="Times New Roman" w:cs="Times New Roman"/>
+        </w:rPr>
+      </w:pPr>
+      <w:proofErr w:type="spellStart"/>
+      <w:r>
+        <w:rPr>
+          <w:rFonts w:ascii="Times New Roman" w:hAnsi="Times New Roman" w:cs="Times New Roman"/>
+        </w:rPr>
+        <w:t>Qufei</w:t>
+      </w:r>
+      <w:proofErr w:type="spellEnd"/>
+      <w:r>
+        <w:rPr>
+          <w:rFonts w:ascii="Times New Roman" w:hAnsi="Times New Roman" w:cs="Times New Roman"/>
+        </w:rPr>
+        <w:t xml:space="preserve"> Chen</w:t>
+      </w:r>
+      <w:r>
+        <w:rPr>
+          <w:rFonts w:ascii="Times New Roman" w:hAnsi="Times New Roman" w:cs="Times New Roman"/>
+        </w:rPr>
+        <w:t xml:space="preserve"> (</w:t>
+      </w:r>
+      <w:proofErr w:type="spellStart"/>
+      <w:r>
+        <w:rPr>
+          <w:rFonts w:ascii="Times New Roman" w:hAnsi="Times New Roman" w:cs="Times New Roman"/>
+        </w:rPr>
+        <w:t>xxxxxxxx</w:t>
+      </w:r>
+      <w:proofErr w:type="spellEnd"/>
+      <w:r>
+        <w:rPr>
+          <w:rFonts w:ascii="Times New Roman" w:hAnsi="Times New Roman" w:cs="Times New Roman"/>
+        </w:rPr>
+        <w:t>)</w:t>
+      </w:r>
+    </w:p>
+    <w:p>
+      <w:pPr>
+        <w:autoSpaceDE w:val="0"/>
+        <w:autoSpaceDN w:val="0"/>
+        <w:adjustRightInd w:val="0"/>
+        <w:jc w:val="center"/>
+        <w:rPr>
+          <w:rFonts w:ascii="Times New Roman" w:hAnsi="Times New Roman" w:cs="Times New Roman"/>
+        </w:rPr>
+      </w:pPr>
+    </w:p>
+    <w:p>
+      <w:pPr>
+        <w:autoSpaceDE w:val="0"/>
+        <w:autoSpaceDN w:val="0"/>
+        <w:adjustRightInd w:val="0"/>
+        <w:jc w:val="center"/>
+        <w:rPr>
+          <w:rFonts w:ascii="Times New Roman" w:hAnsi="Times New Roman" w:cs="Times New Roman"/>
+        </w:rPr>
+      </w:pPr>
+    </w:p>
+    <w:p>
+      <w:pPr>
+        <w:autoSpaceDE w:val="0"/>
+        <w:autoSpaceDN w:val="0"/>
+        <w:adjustRightInd w:val="0"/>
+        <w:jc w:val="center"/>
+        <w:rPr>
+          <w:rFonts w:ascii="Times New Roman" w:hAnsi="Times New Roman" w:cs="Times New Roman"/>
+        </w:rPr>
+      </w:pPr>
+    </w:p>
+    <w:p>
+      <w:pPr>
+        <w:autoSpaceDE w:val="0"/>
+        <w:autoSpaceDN w:val="0"/>
+        <w:adjustRightInd w:val="0"/>
+        <w:jc w:val="center"/>
+        <w:rPr>
+          <w:rFonts w:ascii="Times New Roman" w:hAnsi="Times New Roman" w:cs="Times New Roman"/>
+        </w:rPr>
+      </w:pPr>
+    </w:p>
+    <w:p>
+      <w:pPr>
+        <w:autoSpaceDE w:val="0"/>
+        <w:autoSpaceDN w:val="0"/>
+        <w:adjustRightInd w:val="0"/>
+        <w:jc w:val="center"/>
+        <w:rPr>
+          <w:rFonts w:ascii="Times New Roman" w:hAnsi="Times New Roman" w:cs="Times New Roman"/>
+        </w:rPr>
+      </w:pPr>
+    </w:p>
+    <w:p>
+      <w:pPr>
+        <w:autoSpaceDE w:val="0"/>
+        <w:autoSpaceDN w:val="0"/>
+        <w:adjustRightInd w:val="0"/>
+        <w:jc w:val="center"/>
+        <w:rPr>
+          <w:rFonts w:ascii="Times New Roman" w:hAnsi="Times New Roman" w:cs="Times New Roman"/>
+        </w:rPr>
+      </w:pPr>
+    </w:p>
+    <w:p>
+      <w:pPr>
+        <w:autoSpaceDE w:val="0"/>
+        <w:autoSpaceDN w:val="0"/>
+        <w:adjustRightInd w:val="0"/>
+        <w:jc w:val="center"/>
+        <w:rPr>
+          <w:rFonts w:ascii="Times New Roman" w:hAnsi="Times New Roman" w:cs="Times New Roman"/>
+        </w:rPr>
+      </w:pPr>
+    </w:p>
+    <w:p>
+      <w:pPr>
+        <w:autoSpaceDE w:val="0"/>
+        <w:autoSpaceDN w:val="0"/>
+        <w:adjustRightInd w:val="0"/>
+        <w:jc w:val="center"/>
+        <w:rPr>
+          <w:rFonts w:ascii="Times New Roman" w:hAnsi="Times New Roman" w:cs="Times New Roman"/>
+        </w:rPr>
+      </w:pPr>
+    </w:p>
+    <w:p>
+      <w:pPr>
+        <w:autoSpaceDE w:val="0"/>
+        <w:autoSpaceDN w:val="0"/>
+        <w:adjustRightInd w:val="0"/>
+        <w:jc w:val="center"/>
+        <w:rPr>
+          <w:rFonts w:ascii="Times New Roman" w:hAnsi="Times New Roman" w:cs="Times New Roman"/>
+        </w:rPr>
+      </w:pPr>
+    </w:p>
+    <w:p>
+      <w:pPr>
+        <w:autoSpaceDE w:val="0"/>
+        <w:autoSpaceDN w:val="0"/>
+        <w:adjustRightInd w:val="0"/>
+        <w:jc w:val="center"/>
+        <w:rPr>
+          <w:rFonts w:ascii="Times New Roman" w:hAnsi="Times New Roman" w:cs="Times New Roman"/>
+        </w:rPr>
+      </w:pPr>
+    </w:p>
+    <w:p>
+      <w:pPr>
+        <w:autoSpaceDE w:val="0"/>
+        <w:autoSpaceDN w:val="0"/>
+        <w:adjustRightInd w:val="0"/>
+        <w:jc w:val="center"/>
+        <w:rPr>
+          <w:rFonts w:ascii="Times New Roman" w:hAnsi="Times New Roman" w:cs="Times New Roman"/>
+        </w:rPr>
+      </w:pPr>
+    </w:p>
+    <w:p>
+      <w:pPr>
+        <w:autoSpaceDE w:val="0"/>
+        <w:autoSpaceDN w:val="0"/>
+        <w:adjustRightInd w:val="0"/>
+        <w:jc w:val="center"/>
+        <w:rPr>
+          <w:rFonts w:ascii="Times New Roman" w:hAnsi="Times New Roman" w:cs="Times New Roman"/>
+        </w:rPr>
+      </w:pPr>
+    </w:p>
+    <w:p>
+      <w:pPr>
+        <w:autoSpaceDE w:val="0"/>
+        <w:autoSpaceDN w:val="0"/>
+        <w:adjustRightInd w:val="0"/>
+        <w:jc w:val="center"/>
+        <w:rPr>
+          <w:rFonts w:ascii="Times New Roman" w:hAnsi="Times New Roman" w:cs="Times New Roman"/>
+        </w:rPr>
+      </w:pPr>
+      <w:r>
+        <w:rPr>
+          <w:rFonts w:ascii="Times New Roman" w:hAnsi="Times New Roman" w:cs="Times New Roman"/>
+        </w:rPr>
+        <w:t>School of</w:t>
+      </w:r>
+      <w:r>
+        <w:rPr>
+          <w:rFonts w:ascii="Times New Roman" w:hAnsi="Times New Roman" w:cs="Times New Roman"/>
+        </w:rPr>
+        <w:t xml:space="preserve"> Electrical Engineering and Comp</w:t>
+      </w:r>
+      <w:r>
+        <w:rPr>
+          <w:rFonts w:ascii="Times New Roman" w:hAnsi="Times New Roman" w:cs="Times New Roman"/>
+        </w:rPr>
+        <w:t>uter Science</w:t>
+      </w:r>
+    </w:p>
+    <w:p>
+      <w:pPr>
+        <w:autoSpaceDE w:val="0"/>
+        <w:autoSpaceDN w:val="0"/>
+        <w:adjustRightInd w:val="0"/>
+        <w:jc w:val="center"/>
+        <w:rPr>
+          <w:rFonts w:ascii="Times New Roman" w:hAnsi="Times New Roman" w:cs="Times New Roman"/>
+        </w:rPr>
+      </w:pPr>
+      <w:r>
+        <w:rPr>
+          <w:rFonts w:ascii="Times New Roman" w:hAnsi="Times New Roman" w:cs="Times New Roman"/>
+        </w:rPr>
+        <w:t>Faculty of Engineering</w:t>
+      </w:r>
+    </w:p>
+    <w:p>
+      <w:pPr>
+        <w:autoSpaceDE w:val="0"/>
+        <w:autoSpaceDN w:val="0"/>
+        <w:adjustRightInd w:val="0"/>
+        <w:jc w:val="center"/>
+        <w:rPr>
+          <w:rFonts w:ascii="Times New Roman" w:hAnsi="Times New Roman" w:cs="Times New Roman"/>
+        </w:rPr>
+      </w:pPr>
+      <w:r>
+        <w:rPr>
+          <w:rFonts w:ascii="Times New Roman" w:hAnsi="Times New Roman" w:cs="Times New Roman"/>
+        </w:rPr>
+        <w:t>University of Ottawa</w:t>
+      </w:r>
+    </w:p>
+    <w:p>
+      <w:pPr>
+        <w:jc w:val="center"/>
+        <w:rPr>
+          <w:rFonts w:ascii="Times New Roman" w:hAnsi="Times New Roman" w:cs="Times New Roman"/>
+        </w:rPr>
+      </w:pPr>
+      <w:r>
+        <w:rPr>
+          <w:rFonts w:ascii="Times New Roman" w:hAnsi="Times New Roman" w:cs="Times New Roman"/>
+        </w:rPr>
+        <w:t>Saturday March 31</w:t>
+      </w:r>
+      <w:r>
+        <w:rPr>
+          <w:rFonts w:ascii="Times New Roman" w:hAnsi="Times New Roman" w:cs="Times New Roman"/>
+          <w:vertAlign w:val="superscript"/>
+        </w:rPr>
+        <w:t>st</w:t>
+      </w:r>
+      <w:proofErr w:type="gramStart"/>
+      <w:r>
+        <w:rPr>
+          <w:rFonts w:ascii="Times New Roman" w:hAnsi="Times New Roman" w:cs="Times New Roman"/>
+        </w:rPr>
+        <w:t xml:space="preserve"> 2018</w:t>
+      </w:r>
+      <w:proofErr w:type="gramEnd"/>
+    </w:p>
     <w:p>
       <w:pPr>
         <w:rPr>
@@ -10,14 +695,483 @@
           <w:lang w:val="en-CA"/>
         </w:rPr>
       </w:pPr>
-      <w:r>
+    </w:p>
+    <w:p>
+      <w:pPr>
+        <w:jc w:val="center"/>
+        <w:rPr>
+          <w:rFonts w:ascii="Times New Roman" w:hAnsi="Times New Roman" w:cs="Times New Roman"/>
+        </w:rPr>
+      </w:pPr>
+      <w:r>
+        <w:rPr>
+          <w:rFonts w:ascii="Times New Roman" w:hAnsi="Times New Roman" w:cs="Times New Roman"/>
+        </w:rPr>
+        <w:t>Table of Contents</w:t>
+      </w:r>
+    </w:p>
+    <w:p>
+      <w:pPr>
+        <w:rPr>
+          <w:rFonts w:ascii="Times New Roman" w:hAnsi="Times New Roman" w:cs="Times New Roman"/>
+        </w:rPr>
+      </w:pPr>
+    </w:p>
+    <w:p>
+      <w:pPr>
+        <w:rPr>
+          <w:rFonts w:ascii="Times New Roman" w:hAnsi="Times New Roman" w:cs="Times New Roman"/>
+        </w:rPr>
+      </w:pPr>
+    </w:p>
+    <w:p>
+      <w:pPr>
+        <w:rPr>
+          <w:rFonts w:ascii="Times New Roman" w:hAnsi="Times New Roman" w:cs="Times New Roman"/>
+        </w:rPr>
+      </w:pPr>
+      <w:r>
+        <w:rPr>
+          <w:rFonts w:ascii="Times New Roman" w:hAnsi="Times New Roman" w:cs="Times New Roman"/>
+        </w:rPr>
+        <w:t>Classifier Descriptions…………………………………………………………………………….1</w:t>
+      </w:r>
+    </w:p>
+    <w:p>
+      <w:pPr>
+        <w:pStyle w:val="p1"/>
+        <w:ind w:firstLine="720"/>
+        <w:rPr>
+          <w:rFonts w:ascii="Times New Roman" w:hAnsi="Times New Roman"/>
+          <w:sz w:val="20"/>
+          <w:szCs w:val="20"/>
+        </w:rPr>
+      </w:pPr>
+      <w:r>
+        <w:rPr>
+          <w:rFonts w:ascii="Times New Roman" w:hAnsi="Times New Roman"/>
+          <w:sz w:val="20"/>
+          <w:szCs w:val="20"/>
+        </w:rPr>
+        <w:t>A decision tree (J</w:t>
+      </w:r>
+      <w:proofErr w:type="gramStart"/>
+      <w:r>
+        <w:rPr>
+          <w:rFonts w:ascii="Times New Roman" w:hAnsi="Times New Roman"/>
+          <w:sz w:val="20"/>
+          <w:szCs w:val="20"/>
+        </w:rPr>
+        <w:t>48)…</w:t>
+      </w:r>
+      <w:proofErr w:type="gramEnd"/>
+      <w:r>
+        <w:rPr>
+          <w:rFonts w:ascii="Times New Roman" w:hAnsi="Times New Roman"/>
+          <w:sz w:val="20"/>
+          <w:szCs w:val="20"/>
+        </w:rPr>
+        <w:t>…………………………………………………………………</w:t>
+      </w:r>
+      <w:r>
+        <w:rPr>
+          <w:rFonts w:ascii="Times New Roman" w:hAnsi="Times New Roman"/>
+          <w:sz w:val="20"/>
+          <w:szCs w:val="20"/>
+        </w:rPr>
+        <w:t>.</w:t>
+      </w:r>
+      <w:r>
+        <w:rPr>
+          <w:rFonts w:ascii="Times New Roman" w:hAnsi="Times New Roman"/>
+          <w:sz w:val="20"/>
+          <w:szCs w:val="20"/>
+        </w:rPr>
+        <w:t>……………………1</w:t>
+      </w:r>
+    </w:p>
+    <w:p>
+      <w:pPr>
+        <w:pStyle w:val="p1"/>
+        <w:ind w:firstLine="720"/>
+        <w:rPr>
+          <w:rFonts w:ascii="Times New Roman" w:hAnsi="Times New Roman"/>
+          <w:sz w:val="20"/>
+          <w:szCs w:val="20"/>
+        </w:rPr>
+      </w:pPr>
+      <w:r>
+        <w:rPr>
+          <w:rFonts w:ascii="Times New Roman" w:hAnsi="Times New Roman"/>
+          <w:sz w:val="20"/>
+          <w:szCs w:val="20"/>
+        </w:rPr>
+        <w:t xml:space="preserve">K-Nearest </w:t>
+      </w:r>
+      <w:proofErr w:type="spellStart"/>
+      <w:r>
+        <w:rPr>
+          <w:rFonts w:ascii="Times New Roman" w:hAnsi="Times New Roman"/>
+          <w:sz w:val="20"/>
+          <w:szCs w:val="20"/>
+        </w:rPr>
+        <w:t>neighbour</w:t>
+      </w:r>
+      <w:proofErr w:type="spellEnd"/>
+      <w:r>
+        <w:rPr>
+          <w:rFonts w:ascii="Times New Roman" w:hAnsi="Times New Roman"/>
+          <w:sz w:val="20"/>
+          <w:szCs w:val="20"/>
+        </w:rPr>
+        <w:t xml:space="preserve"> (</w:t>
+      </w:r>
+      <w:proofErr w:type="spellStart"/>
+      <w:r>
+        <w:rPr>
+          <w:rFonts w:ascii="Times New Roman" w:hAnsi="Times New Roman"/>
+          <w:sz w:val="20"/>
+          <w:szCs w:val="20"/>
+        </w:rPr>
+        <w:t>IBk</w:t>
+      </w:r>
+      <w:proofErr w:type="spellEnd"/>
+      <w:r>
+        <w:rPr>
+          <w:rFonts w:ascii="Times New Roman" w:hAnsi="Times New Roman"/>
+          <w:sz w:val="20"/>
+          <w:szCs w:val="20"/>
+        </w:rPr>
+        <w:t>)…</w:t>
+      </w:r>
+      <w:r>
+        <w:rPr>
+          <w:rFonts w:ascii="Times New Roman" w:hAnsi="Times New Roman"/>
+          <w:sz w:val="20"/>
+          <w:szCs w:val="20"/>
+        </w:rPr>
+        <w:t>………………………………………………………………………………...1</w:t>
+      </w:r>
+    </w:p>
+    <w:p>
+      <w:pPr>
+        <w:pStyle w:val="p1"/>
+        <w:ind w:firstLine="720"/>
+        <w:rPr>
+          <w:rFonts w:ascii="Times New Roman" w:hAnsi="Times New Roman"/>
+          <w:sz w:val="20"/>
+          <w:szCs w:val="20"/>
+        </w:rPr>
+      </w:pPr>
+      <w:r>
+        <w:rPr>
+          <w:rFonts w:ascii="Times New Roman" w:hAnsi="Times New Roman"/>
+          <w:sz w:val="20"/>
+          <w:szCs w:val="20"/>
+        </w:rPr>
+        <w:t>Naïve Bayes (</w:t>
+      </w:r>
+      <w:proofErr w:type="spellStart"/>
+      <w:r>
+        <w:rPr>
+          <w:rFonts w:ascii="Times New Roman" w:hAnsi="Times New Roman"/>
+          <w:sz w:val="20"/>
+          <w:szCs w:val="20"/>
+        </w:rPr>
+        <w:t>NaiveBayes</w:t>
+      </w:r>
+      <w:proofErr w:type="spellEnd"/>
+      <w:r>
+        <w:rPr>
+          <w:rFonts w:ascii="Times New Roman" w:hAnsi="Times New Roman"/>
+          <w:sz w:val="20"/>
+          <w:szCs w:val="20"/>
+        </w:rPr>
+        <w:t>)</w:t>
+      </w:r>
+      <w:r>
+        <w:rPr>
+          <w:rFonts w:ascii="Times New Roman" w:hAnsi="Times New Roman"/>
+          <w:sz w:val="20"/>
+          <w:szCs w:val="20"/>
+        </w:rPr>
+        <w:t>…………………………………………………………………………………...1</w:t>
+      </w:r>
+    </w:p>
+    <w:p>
+      <w:pPr>
+        <w:pStyle w:val="p1"/>
+        <w:ind w:firstLine="720"/>
+        <w:rPr>
+          <w:rFonts w:ascii="Times New Roman" w:hAnsi="Times New Roman"/>
+          <w:sz w:val="20"/>
+          <w:szCs w:val="20"/>
+        </w:rPr>
+      </w:pPr>
+      <w:r>
+        <w:rPr>
+          <w:rFonts w:ascii="Times New Roman" w:hAnsi="Times New Roman"/>
+          <w:sz w:val="20"/>
+          <w:szCs w:val="20"/>
+        </w:rPr>
+        <w:t>Support Vector Machines (SVM)</w:t>
+      </w:r>
+      <w:r>
+        <w:rPr>
+          <w:rFonts w:ascii="Times New Roman" w:hAnsi="Times New Roman"/>
+          <w:sz w:val="20"/>
+          <w:szCs w:val="20"/>
+        </w:rPr>
+        <w:t>…………………………………………………………………………….1</w:t>
+      </w:r>
+    </w:p>
+    <w:p>
+      <w:pPr>
+        <w:rPr>
+          <w:rFonts w:ascii="Times New Roman" w:hAnsi="Times New Roman" w:cs="Times New Roman"/>
+        </w:rPr>
+      </w:pPr>
+    </w:p>
+    <w:p>
+      <w:pPr>
+        <w:rPr>
+          <w:rFonts w:ascii="Times New Roman" w:hAnsi="Times New Roman" w:cs="Times New Roman"/>
+        </w:rPr>
+      </w:pPr>
+    </w:p>
+    <w:p>
+      <w:pPr>
+        <w:rPr>
+          <w:rFonts w:ascii="Times New Roman" w:hAnsi="Times New Roman" w:cs="Times New Roman"/>
+        </w:rPr>
+      </w:pPr>
+    </w:p>
+    <w:p>
+      <w:pPr>
+        <w:rPr>
+          <w:rFonts w:ascii="Times New Roman" w:hAnsi="Times New Roman" w:cs="Times New Roman"/>
+        </w:rPr>
+      </w:pPr>
+    </w:p>
+    <w:p>
+      <w:pPr>
+        <w:rPr>
+          <w:rFonts w:ascii="Times New Roman" w:hAnsi="Times New Roman" w:cs="Times New Roman"/>
+        </w:rPr>
+      </w:pPr>
+    </w:p>
+    <w:p>
+      <w:pPr>
+        <w:pStyle w:val="p1"/>
+        <w:rPr>
+          <w:rFonts w:ascii="Times New Roman" w:hAnsi="Times New Roman"/>
+          <w:sz w:val="24"/>
+          <w:szCs w:val="24"/>
+        </w:rPr>
+      </w:pPr>
+      <w:r>
+        <w:rPr>
+          <w:rFonts w:ascii="Times New Roman" w:hAnsi="Times New Roman"/>
+          <w:sz w:val="24"/>
+          <w:szCs w:val="24"/>
+        </w:rPr>
+        <w:t xml:space="preserve">Configuration and Techniques………………... </w:t>
+      </w:r>
+      <w:r>
+        <w:rPr>
+          <w:rFonts w:ascii="Times New Roman" w:hAnsi="Times New Roman"/>
+          <w:sz w:val="24"/>
+          <w:szCs w:val="24"/>
+        </w:rPr>
+        <w:t>………………………………………………….2</w:t>
+      </w:r>
+    </w:p>
+    <w:p>
+      <w:pPr>
+        <w:pStyle w:val="p1"/>
+        <w:rPr>
+          <w:rFonts w:ascii="Times New Roman" w:hAnsi="Times New Roman"/>
+          <w:sz w:val="24"/>
+          <w:szCs w:val="24"/>
+        </w:rPr>
+      </w:pPr>
+    </w:p>
+    <w:p>
+      <w:pPr>
+        <w:pStyle w:val="p1"/>
+        <w:rPr>
+          <w:rFonts w:ascii="Times New Roman" w:hAnsi="Times New Roman"/>
+          <w:sz w:val="24"/>
+          <w:szCs w:val="24"/>
+        </w:rPr>
+      </w:pPr>
+    </w:p>
+    <w:p>
+      <w:pPr>
+        <w:pStyle w:val="p1"/>
+        <w:rPr>
+          <w:rFonts w:ascii="Times New Roman" w:hAnsi="Times New Roman"/>
+          <w:sz w:val="24"/>
+          <w:szCs w:val="24"/>
+        </w:rPr>
+      </w:pPr>
+    </w:p>
+    <w:p>
+      <w:pPr>
+        <w:pStyle w:val="p1"/>
+        <w:rPr>
+          <w:rFonts w:ascii="Times New Roman" w:hAnsi="Times New Roman"/>
+          <w:sz w:val="24"/>
+          <w:szCs w:val="24"/>
+        </w:rPr>
+      </w:pPr>
+    </w:p>
+    <w:p>
+      <w:pPr>
+        <w:pStyle w:val="p1"/>
+        <w:rPr>
+          <w:rFonts w:ascii="Times New Roman" w:hAnsi="Times New Roman"/>
+          <w:sz w:val="24"/>
+          <w:szCs w:val="24"/>
+        </w:rPr>
+      </w:pPr>
+    </w:p>
+    <w:p>
+      <w:pPr>
+        <w:pStyle w:val="p1"/>
+        <w:rPr>
+          <w:rFonts w:ascii="Times New Roman" w:hAnsi="Times New Roman"/>
+          <w:sz w:val="24"/>
+          <w:szCs w:val="24"/>
+        </w:rPr>
+      </w:pPr>
+      <w:r>
+        <w:rPr>
+          <w:rFonts w:ascii="Times New Roman" w:hAnsi="Times New Roman"/>
+          <w:sz w:val="24"/>
+          <w:szCs w:val="24"/>
+        </w:rPr>
+        <w:t xml:space="preserve">Results </w:t>
+      </w:r>
+      <w:r>
+        <w:rPr>
+          <w:rFonts w:ascii="Times New Roman" w:hAnsi="Times New Roman"/>
+          <w:sz w:val="24"/>
+          <w:szCs w:val="24"/>
+        </w:rPr>
+        <w:t>……………………………...</w:t>
+      </w:r>
+      <w:r>
+        <w:rPr>
+          <w:rFonts w:ascii="Times New Roman" w:hAnsi="Times New Roman"/>
+          <w:sz w:val="24"/>
+          <w:szCs w:val="24"/>
+        </w:rPr>
+        <w:t>…………………………………………………………</w:t>
+      </w:r>
+      <w:proofErr w:type="gramStart"/>
+      <w:r>
+        <w:rPr>
+          <w:rFonts w:ascii="Times New Roman" w:hAnsi="Times New Roman"/>
+          <w:sz w:val="24"/>
+          <w:szCs w:val="24"/>
+        </w:rPr>
+        <w:t>…..</w:t>
+      </w:r>
+      <w:proofErr w:type="gramEnd"/>
+      <w:r>
+        <w:rPr>
+          <w:rFonts w:ascii="Times New Roman" w:hAnsi="Times New Roman"/>
+          <w:sz w:val="24"/>
+          <w:szCs w:val="24"/>
+        </w:rPr>
+        <w:t>2</w:t>
+      </w:r>
+    </w:p>
+    <w:p>
+      <w:pPr>
+        <w:pStyle w:val="p1"/>
+        <w:rPr>
+          <w:rFonts w:ascii="Times New Roman" w:hAnsi="Times New Roman"/>
+          <w:sz w:val="24"/>
+          <w:szCs w:val="24"/>
+        </w:rPr>
+      </w:pPr>
+    </w:p>
+    <w:p>
+      <w:pPr>
+        <w:pStyle w:val="p1"/>
+        <w:rPr>
+          <w:rFonts w:ascii="Times New Roman" w:hAnsi="Times New Roman"/>
+          <w:sz w:val="24"/>
+          <w:szCs w:val="24"/>
+        </w:rPr>
+      </w:pPr>
+    </w:p>
+    <w:p>
+      <w:pPr>
+        <w:pStyle w:val="p1"/>
+        <w:rPr>
+          <w:rFonts w:ascii="Times New Roman" w:hAnsi="Times New Roman"/>
+          <w:sz w:val="24"/>
+          <w:szCs w:val="24"/>
+        </w:rPr>
+      </w:pPr>
+    </w:p>
+    <w:p>
+      <w:pPr>
+        <w:pStyle w:val="p1"/>
+        <w:rPr>
+          <w:rFonts w:ascii="Times New Roman" w:hAnsi="Times New Roman"/>
+          <w:sz w:val="24"/>
+          <w:szCs w:val="24"/>
+        </w:rPr>
+      </w:pPr>
+    </w:p>
+    <w:p>
+      <w:pPr>
+        <w:pStyle w:val="p1"/>
+        <w:rPr>
+          <w:rFonts w:ascii="Times New Roman" w:hAnsi="Times New Roman"/>
+          <w:sz w:val="24"/>
+          <w:szCs w:val="24"/>
+        </w:rPr>
+      </w:pPr>
+    </w:p>
+    <w:p>
+      <w:pPr>
+        <w:pStyle w:val="p1"/>
+        <w:rPr>
+          <w:rFonts w:ascii="Times New Roman" w:hAnsi="Times New Roman"/>
+          <w:sz w:val="24"/>
+          <w:szCs w:val="24"/>
+        </w:rPr>
+      </w:pPr>
+      <w:r>
+        <w:rPr>
+          <w:rFonts w:ascii="Times New Roman" w:hAnsi="Times New Roman"/>
+          <w:sz w:val="24"/>
+          <w:szCs w:val="24"/>
+        </w:rPr>
+        <w:t>Discussion</w:t>
+      </w:r>
+      <w:r>
+        <w:rPr>
+          <w:rFonts w:ascii="Times New Roman" w:hAnsi="Times New Roman"/>
+          <w:sz w:val="24"/>
+          <w:szCs w:val="24"/>
+        </w:rPr>
+        <w:t>…………………………………………………………………………………………2</w:t>
+      </w:r>
+    </w:p>
+    <w:p>
+      <w:pPr>
         <w:rPr>
           <w:b/>
           <w:u w:val="single"/>
           <w:lang w:val="en-CA"/>
         </w:rPr>
-        <w:t>CSI4107 Assignment 2: Sentiment Analysis in Twitter Messages</w:t>
-      </w:r>
+      </w:pPr>
     </w:p>
     <w:p>
       <w:pPr>
@@ -30,21 +1184,177 @@
     </w:p>
     <w:p>
       <w:pPr>
-        <w:autoSpaceDE w:val="0"/>
-        <w:autoSpaceDN w:val="0"/>
-        <w:adjustRightInd w:val="0"/>
-        <w:rPr>
-          <w:rFonts w:ascii="Times New Roman" w:hAnsi="Times New Roman" w:cs="Times New Roman"/>
+        <w:rPr>
           <w:b/>
           <w:u w:val="single"/>
-        </w:rPr>
-      </w:pPr>
-      <w:r>
-        <w:rPr>
-          <w:rFonts w:ascii="Times New Roman" w:hAnsi="Times New Roman" w:cs="Times New Roman"/>
+          <w:lang w:val="en-CA"/>
+        </w:rPr>
+      </w:pPr>
+    </w:p>
+    <w:p>
+      <w:pPr>
+        <w:rPr>
           <w:b/>
           <w:u w:val="single"/>
-        </w:rPr>
+          <w:lang w:val="en-CA"/>
+        </w:rPr>
+      </w:pPr>
+    </w:p>
+    <w:p>
+      <w:pPr>
+        <w:rPr>
+          <w:b/>
+          <w:u w:val="single"/>
+          <w:lang w:val="en-CA"/>
+        </w:rPr>
+      </w:pPr>
+    </w:p>
+    <w:p>
+      <w:pPr>
+        <w:rPr>
+          <w:b/>
+          <w:u w:val="single"/>
+          <w:lang w:val="en-CA"/>
+        </w:rPr>
+      </w:pPr>
+    </w:p>
+    <w:p>
+      <w:pPr>
+        <w:rPr>
+          <w:b/>
+          <w:u w:val="single"/>
+          <w:lang w:val="en-CA"/>
+        </w:rPr>
+      </w:pPr>
+    </w:p>
+    <w:p>
+      <w:pPr>
+        <w:rPr>
+          <w:b/>
+          <w:u w:val="single"/>
+          <w:lang w:val="en-CA"/>
+        </w:rPr>
+      </w:pPr>
+    </w:p>
+    <w:p>
+      <w:pPr>
+        <w:rPr>
+          <w:b/>
+          <w:u w:val="single"/>
+          <w:lang w:val="en-CA"/>
+        </w:rPr>
+      </w:pPr>
+    </w:p>
+    <w:p>
+      <w:pPr>
+        <w:rPr>
+          <w:b/>
+          <w:u w:val="single"/>
+          <w:lang w:val="en-CA"/>
+        </w:rPr>
+      </w:pPr>
+    </w:p>
+    <w:p>
+      <w:pPr>
+        <w:rPr>
+          <w:b/>
+          <w:u w:val="single"/>
+          <w:lang w:val="en-CA"/>
+        </w:rPr>
+      </w:pPr>
+    </w:p>
+    <w:p>
+      <w:pPr>
+        <w:rPr>
+          <w:b/>
+          <w:u w:val="single"/>
+          <w:lang w:val="en-CA"/>
+        </w:rPr>
+      </w:pPr>
+    </w:p>
+    <w:p>
+      <w:pPr>
+        <w:rPr>
+          <w:b/>
+          <w:u w:val="single"/>
+          <w:lang w:val="en-CA"/>
+        </w:rPr>
+      </w:pPr>
+    </w:p>
+    <w:p>
+      <w:pPr>
+        <w:rPr>
+          <w:b/>
+          <w:u w:val="single"/>
+          <w:lang w:val="en-CA"/>
+        </w:rPr>
+      </w:pPr>
+    </w:p>
+    <w:p>
+      <w:pPr>
+        <w:rPr>
+          <w:b/>
+          <w:u w:val="single"/>
+          <w:lang w:val="en-CA"/>
+        </w:rPr>
+      </w:pPr>
+    </w:p>
+    <w:p>
+      <w:pPr>
+        <w:rPr>
+          <w:b/>
+          <w:u w:val="single"/>
+          <w:lang w:val="en-CA"/>
+        </w:rPr>
+      </w:pPr>
+    </w:p>
+    <w:p>
+      <w:pPr>
+        <w:rPr>
+          <w:b/>
+          <w:u w:val="single"/>
+          <w:lang w:val="en-CA"/>
+        </w:rPr>
+      </w:pPr>
+    </w:p>
+    <w:p>
+      <w:pPr>
+        <w:rPr>
+          <w:b/>
+          <w:u w:val="single"/>
+          <w:lang w:val="en-CA"/>
+        </w:rPr>
+      </w:pPr>
+    </w:p>
+    <w:p>
+      <w:pPr>
+        <w:rPr>
+          <w:b/>
+          <w:u w:val="single"/>
+          <w:lang w:val="en-CA"/>
+        </w:rPr>
+      </w:pPr>
+      <w:bookmarkStart w:id="0" w:name="_GoBack"/>
+      <w:bookmarkEnd w:id="0"/>
+    </w:p>
+    <w:p>
+      <w:pPr>
+        <w:autoSpaceDE w:val="0"/>
+        <w:autoSpaceDN w:val="0"/>
+        <w:adjustRightInd w:val="0"/>
+        <w:rPr>
+          <w:rFonts w:ascii="Times New Roman" w:hAnsi="Times New Roman" w:cs="Times New Roman"/>
+          <w:b/>
+          <w:u w:val="single"/>
+        </w:rPr>
+      </w:pPr>
+      <w:r>
+        <w:rPr>
+          <w:rFonts w:ascii="Times New Roman" w:hAnsi="Times New Roman" w:cs="Times New Roman"/>
+          <w:b/>
+          <w:u w:val="single"/>
+        </w:rPr>
+        <w:lastRenderedPageBreak/>
         <w:t>Classifier Descriptions</w:t>
       </w:r>
     </w:p>
@@ -441,66 +1751,53 @@
         </w:rPr>
         <w:t>following decision planes designed by decision boundaries. The Support Vector Machine classifier</w:t>
       </w:r>
-    </w:p>
-    <w:p>
-      <w:pPr>
-        <w:autoSpaceDE w:val="0"/>
-        <w:autoSpaceDN w:val="0"/>
-        <w:adjustRightInd w:val="0"/>
-        <w:rPr>
-          <w:rFonts w:ascii="Times New Roman" w:hAnsi="Times New Roman" w:cs="Times New Roman"/>
-        </w:rPr>
-      </w:pPr>
+      <w:r>
+        <w:rPr>
+          <w:rFonts w:ascii="Times New Roman" w:hAnsi="Times New Roman" w:cs="Times New Roman"/>
+        </w:rPr>
+        <w:t xml:space="preserve"> </w:t>
+      </w:r>
       <w:r>
         <w:rPr>
           <w:rFonts w:ascii="Times New Roman" w:hAnsi="Times New Roman" w:cs="Times New Roman"/>
         </w:rPr>
         <w:t>attempts to minimize the expected empirical loss on the training data, it works under the</w:t>
       </w:r>
-    </w:p>
-    <w:p>
-      <w:pPr>
-        <w:autoSpaceDE w:val="0"/>
-        <w:autoSpaceDN w:val="0"/>
-        <w:adjustRightInd w:val="0"/>
-        <w:rPr>
-          <w:rFonts w:ascii="Times New Roman" w:hAnsi="Times New Roman" w:cs="Times New Roman"/>
-        </w:rPr>
-      </w:pPr>
+      <w:r>
+        <w:rPr>
+          <w:rFonts w:ascii="Times New Roman" w:hAnsi="Times New Roman" w:cs="Times New Roman"/>
+        </w:rPr>
+        <w:t xml:space="preserve"> </w:t>
+      </w:r>
       <w:r>
         <w:rPr>
           <w:rFonts w:ascii="Times New Roman" w:hAnsi="Times New Roman" w:cs="Times New Roman"/>
         </w:rPr>
         <w:t>probabilistic assumption taken from previous examples. Essentially, SVMs create a maximum</w:t>
       </w:r>
-    </w:p>
-    <w:p>
-      <w:pPr>
-        <w:autoSpaceDE w:val="0"/>
-        <w:autoSpaceDN w:val="0"/>
-        <w:adjustRightInd w:val="0"/>
-        <w:rPr>
-          <w:rFonts w:ascii="Times New Roman" w:hAnsi="Times New Roman" w:cs="Times New Roman"/>
-        </w:rPr>
-      </w:pPr>
+      <w:r>
+        <w:rPr>
+          <w:rFonts w:ascii="Times New Roman" w:hAnsi="Times New Roman" w:cs="Times New Roman"/>
+        </w:rPr>
+        <w:t xml:space="preserve"> </w:t>
+      </w:r>
       <w:r>
         <w:rPr>
           <w:rFonts w:ascii="Times New Roman" w:hAnsi="Times New Roman" w:cs="Times New Roman"/>
         </w:rPr>
         <w:t>margin separator in the attempt of creating a decision boundary with the largest possible distance</w:t>
       </w:r>
-    </w:p>
-    <w:p>
-      <w:pPr>
-        <w:rPr>
-          <w:rFonts w:ascii="Times New Roman" w:hAnsi="Times New Roman" w:cs="Times New Roman"/>
-        </w:rPr>
-      </w:pPr>
-      <w:r>
-        <w:rPr>
-          <w:rFonts w:ascii="Times New Roman" w:hAnsi="Times New Roman" w:cs="Times New Roman"/>
-        </w:rPr>
-        <w:t>to the previous examples in order to generalize the next state.</w:t>
+      <w:r>
+        <w:rPr>
+          <w:rFonts w:ascii="Times New Roman" w:hAnsi="Times New Roman" w:cs="Times New Roman"/>
+        </w:rPr>
+        <w:t xml:space="preserve"> t</w:t>
+      </w:r>
+      <w:r>
+        <w:rPr>
+          <w:rFonts w:ascii="Times New Roman" w:hAnsi="Times New Roman" w:cs="Times New Roman"/>
+        </w:rPr>
+        <w:t>o the previous examples in order to generalize the next state.</w:t>
       </w:r>
     </w:p>
     <w:p>
@@ -807,6 +2104,7 @@
                 <w:sz w:val="21"/>
                 <w:lang w:val="en-CA"/>
               </w:rPr>
+              <w:lastRenderedPageBreak/>
               <w:t>1</w:t>
             </w:r>
           </w:p>
@@ -1490,8 +2788,6 @@
               </w:rPr>
               <w:t>52.1577</w:t>
             </w:r>
-            <w:bookmarkStart w:id="0" w:name="_GoBack"/>
-            <w:bookmarkEnd w:id="0"/>
           </w:p>
         </w:tc>
         <w:tc>
@@ -1532,7 +2828,7 @@
                 <w:sz w:val="21"/>
                 <w:lang w:val="en-CA"/>
               </w:rPr>
-              <w:t>37.4136</w:t>
+              <w:t>41.964</w:t>
             </w:r>
           </w:p>
         </w:tc>
@@ -1619,6 +2915,13 @@
                 <w:lang w:val="en-CA"/>
               </w:rPr>
             </w:pPr>
+            <w:r>
+              <w:rPr>
+                <w:sz w:val="21"/>
+                <w:lang w:val="en-CA"/>
+              </w:rPr>
+              <w:t>45.4357</w:t>
+            </w:r>
           </w:p>
         </w:tc>
         <w:tc>
@@ -1638,7 +2941,7 @@
                 <w:sz w:val="21"/>
                 <w:lang w:val="en-CA"/>
               </w:rPr>
-              <w:t>37.4136</w:t>
+              <w:t>41.964</w:t>
             </w:r>
           </w:p>
         </w:tc>
@@ -1719,6 +3022,13 @@
                 <w:lang w:val="en-CA"/>
               </w:rPr>
             </w:pPr>
+            <w:r>
+              <w:rPr>
+                <w:sz w:val="21"/>
+                <w:lang w:val="en-CA"/>
+              </w:rPr>
+              <w:t>45.4357</w:t>
+            </w:r>
           </w:p>
         </w:tc>
         <w:tc>
@@ -1738,7 +3048,7 @@
                 <w:sz w:val="21"/>
                 <w:lang w:val="en-CA"/>
               </w:rPr>
-              <w:t>37.4136</w:t>
+              <w:t>41.964</w:t>
             </w:r>
           </w:p>
         </w:tc>
@@ -1819,13 +3129,6 @@
                 <w:lang w:val="en-CA"/>
               </w:rPr>
             </w:pPr>
-            <w:r>
-              <w:rPr>
-                <w:sz w:val="21"/>
-                <w:lang w:val="en-CA"/>
-              </w:rPr>
-              <w:t>44.2462</w:t>
-            </w:r>
           </w:p>
         </w:tc>
       </w:tr>
@@ -2187,19 +3490,7 @@
         <w:rPr>
           <w:lang w:val="en-CA"/>
         </w:rPr>
-        <w:t>test[x]_</w:t>
-      </w:r>
-      <w:r>
-        <w:rPr>
-          <w:lang w:val="en-CA"/>
-        </w:rPr>
-        <w:t>knn</w:t>
-      </w:r>
-      <w:r>
-        <w:rPr>
-          <w:lang w:val="en-CA"/>
-        </w:rPr>
-        <w:t>.txt</w:t>
+        <w:t>test[x]_knn.txt</w:t>
       </w:r>
     </w:p>
     <w:p>
@@ -2262,19 +3553,525 @@
         </w:rPr>
       </w:pPr>
     </w:p>
+    <w:p>
+      <w:pPr>
+        <w:autoSpaceDE w:val="0"/>
+        <w:autoSpaceDN w:val="0"/>
+        <w:adjustRightInd w:val="0"/>
+        <w:rPr>
+          <w:rFonts w:ascii="Times New Roman" w:hAnsi="Times New Roman" w:cs="Times New Roman"/>
+          <w:color w:val="000000"/>
+          <w:sz w:val="23"/>
+          <w:szCs w:val="23"/>
+        </w:rPr>
+      </w:pPr>
+      <w:r>
+        <w:rPr>
+          <w:rFonts w:ascii="Times New Roman" w:hAnsi="Times New Roman" w:cs="Times New Roman"/>
+          <w:b/>
+          <w:bCs/>
+          <w:color w:val="000000"/>
+          <w:sz w:val="23"/>
+          <w:szCs w:val="23"/>
+        </w:rPr>
+        <w:t xml:space="preserve">[20 marks] Write a report in a file Report (.pdf, .doc, or .txt) </w:t>
+      </w:r>
+    </w:p>
+    <w:p>
+      <w:pPr>
+        <w:autoSpaceDE w:val="0"/>
+        <w:autoSpaceDN w:val="0"/>
+        <w:adjustRightInd w:val="0"/>
+        <w:rPr>
+          <w:rFonts w:ascii="Times New Roman" w:hAnsi="Times New Roman" w:cs="Times New Roman"/>
+          <w:color w:val="000000"/>
+          <w:sz w:val="23"/>
+          <w:szCs w:val="23"/>
+        </w:rPr>
+      </w:pPr>
+      <w:r>
+        <w:rPr>
+          <w:rFonts w:ascii="Times New Roman" w:hAnsi="Times New Roman" w:cs="Times New Roman"/>
+          <w:color w:val="000000"/>
+          <w:sz w:val="23"/>
+          <w:szCs w:val="23"/>
+        </w:rPr>
+        <w:t xml:space="preserve">Explain what you did for step 1, and what extra features you computed in step 2. </w:t>
+      </w:r>
+    </w:p>
+    <w:p>
+      <w:pPr>
+        <w:autoSpaceDE w:val="0"/>
+        <w:autoSpaceDN w:val="0"/>
+        <w:adjustRightInd w:val="0"/>
+        <w:rPr>
+          <w:rFonts w:ascii="Times New Roman" w:hAnsi="Times New Roman" w:cs="Times New Roman"/>
+          <w:color w:val="000000"/>
+          <w:sz w:val="23"/>
+          <w:szCs w:val="23"/>
+        </w:rPr>
+      </w:pPr>
+      <w:r>
+        <w:rPr>
+          <w:rFonts w:ascii="Times New Roman" w:hAnsi="Times New Roman" w:cs="Times New Roman"/>
+          <w:color w:val="000000"/>
+          <w:sz w:val="23"/>
+          <w:szCs w:val="23"/>
+        </w:rPr>
+        <w:t xml:space="preserve">Report the accuracy of the classification on the test set for all the experiments that you ran, for the three classifiers (SVM, NB, DT), the confusion matrices, as well as the Precision, Recall, and F-measure for each of the four classes, as calculated by Weka. </w:t>
+      </w:r>
+    </w:p>
+    <w:p>
+      <w:pPr>
+        <w:rPr>
+          <w:lang w:val="en-CA"/>
+        </w:rPr>
+      </w:pPr>
+      <w:r>
+        <w:rPr>
+          <w:rFonts w:ascii="Times New Roman" w:hAnsi="Times New Roman" w:cs="Times New Roman"/>
+          <w:color w:val="000000"/>
+          <w:sz w:val="23"/>
+          <w:szCs w:val="23"/>
+        </w:rPr>
+        <w:t>Discuss what classifier and what features led to your best results.</w:t>
+      </w:r>
+    </w:p>
+    <w:p>
+      <w:pPr>
+        <w:rPr>
+          <w:lang w:val="en-CA"/>
+        </w:rPr>
+      </w:pPr>
+    </w:p>
     <w:sectPr>
+      <w:headerReference w:type="default" r:id="rId7"/>
       <w:pgSz w:w="12240" w:h="15840"/>
       <w:pgMar w:top="1440" w:right="1440" w:bottom="1440" w:left="1440" w:header="708" w:footer="708" w:gutter="0"/>
       <w:cols w:space="708"/>
+      <w:titlePg/>
       <w:docGrid w:linePitch="360"/>
     </w:sectPr>
   </w:body>
 </w:document>
 </file>
 
+<file path=word/endnotes.xml><?xml version="1.0" encoding="utf-8"?>
+<w:endnotes xmlns:wpc="http://schemas.microsoft.com/office/word/2010/wordprocessingCanvas" xmlns:cx="http://schemas.microsoft.com/office/drawing/2014/chartex" xmlns:cx1="http://schemas.microsoft.com/office/drawing/2015/9/8/chartex" xmlns:cx2="http://schemas.microsoft.com/office/drawing/2015/10/21/chartex" xmlns:cx3="http://schemas.microsoft.com/office/drawing/2016/5/9/chartex" xmlns:cx4="http://schemas.microsoft.com/office/drawing/2016/5/10/chartex" xmlns:cx5="http://schemas.microsoft.com/office/drawing/2016/5/11/chartex" xmlns:cx6="http://schemas.microsoft.com/office/drawing/2016/5/12/chartex" xmlns:cx7="http://schemas.microsoft.com/office/drawing/2016/5/13/chartex" xmlns:cx8="http://schemas.microsoft.com/office/drawing/2016/5/14/chartex" xmlns:mc="http://schemas.openxmlformats.org/markup-compatibility/2006" xmlns:aink="http://schemas.microsoft.com/office/drawing/2016/ink" xmlns:am3d="http://schemas.microsoft.com/office/drawing/2017/model3d" xmlns:o="urn:schemas-microsoft-com:office:office" xmlns:r="http://schemas.openxmlformats.org/officeDocument/2006/relationships" xmlns:m="http://schemas.openxmlformats.org/officeDocument/2006/math" xmlns:v="urn:schemas-microsoft-com:vml" xmlns:wp14="http://schemas.microsoft.com/office/word/2010/wordprocessingDrawing" xmlns:wp="http://schemas.openxmlformats.org/drawingml/2006/wordprocessingDrawing" xmlns:w10="urn:schemas-microsoft-com:office:word" xmlns:w="http://schemas.openxmlformats.org/wordprocessingml/2006/main" xmlns:w14="http://schemas.microsoft.com/office/word/2010/wordml" xmlns:w15="http://schemas.microsoft.com/office/word/2012/wordml" xmlns:w16cid="http://schemas.microsoft.com/office/word/2016/wordml/cid" xmlns:w16se="http://schemas.microsoft.com/office/word/2015/wordml/symex" xmlns:wpg="http://schemas.microsoft.com/office/word/2010/wordprocessingGroup" xmlns:wpi="http://schemas.microsoft.com/office/word/2010/wordprocessingInk" xmlns:wne="http://schemas.microsoft.com/office/word/2006/wordml" xmlns:wps="http://schemas.microsoft.com/office/word/2010/wordprocessingShape" mc:Ignorable="w14 w15 w16se w16cid wp14">
+  <w:endnote w:type="separator" w:id="-1">
+    <w:p>
+      <w:r>
+        <w:separator/>
+      </w:r>
+    </w:p>
+  </w:endnote>
+  <w:endnote w:type="continuationSeparator" w:id="0">
+    <w:p>
+      <w:r>
+        <w:continuationSeparator/>
+      </w:r>
+    </w:p>
+  </w:endnote>
+</w:endnotes>
+</file>
+
+<file path=word/footnotes.xml><?xml version="1.0" encoding="utf-8"?>
+<w:footnotes xmlns:wpc="http://schemas.microsoft.com/office/word/2010/wordprocessingCanvas" xmlns:cx="http://schemas.microsoft.com/office/drawing/2014/chartex" xmlns:cx1="http://schemas.microsoft.com/office/drawing/2015/9/8/chartex" xmlns:cx2="http://schemas.microsoft.com/office/drawing/2015/10/21/chartex" xmlns:cx3="http://schemas.microsoft.com/office/drawing/2016/5/9/chartex" xmlns:cx4="http://schemas.microsoft.com/office/drawing/2016/5/10/chartex" xmlns:cx5="http://schemas.microsoft.com/office/drawing/2016/5/11/chartex" xmlns:cx6="http://schemas.microsoft.com/office/drawing/2016/5/12/chartex" xmlns:cx7="http://schemas.microsoft.com/office/drawing/2016/5/13/chartex" xmlns:cx8="http://schemas.microsoft.com/office/drawing/2016/5/14/chartex" xmlns:mc="http://schemas.openxmlformats.org/markup-compatibility/2006" xmlns:aink="http://schemas.microsoft.com/office/drawing/2016/ink" xmlns:am3d="http://schemas.microsoft.com/office/drawing/2017/model3d" xmlns:o="urn:schemas-microsoft-com:office:office" xmlns:r="http://schemas.openxmlformats.org/officeDocument/2006/relationships" xmlns:m="http://schemas.openxmlformats.org/officeDocument/2006/math" xmlns:v="urn:schemas-microsoft-com:vml" xmlns:wp14="http://schemas.microsoft.com/office/word/2010/wordprocessingDrawing" xmlns:wp="http://schemas.openxmlformats.org/drawingml/2006/wordprocessingDrawing" xmlns:w10="urn:schemas-microsoft-com:office:word" xmlns:w="http://schemas.openxmlformats.org/wordprocessingml/2006/main" xmlns:w14="http://schemas.microsoft.com/office/word/2010/wordml" xmlns:w15="http://schemas.microsoft.com/office/word/2012/wordml" xmlns:w16cid="http://schemas.microsoft.com/office/word/2016/wordml/cid" xmlns:w16se="http://schemas.microsoft.com/office/word/2015/wordml/symex" xmlns:wpg="http://schemas.microsoft.com/office/word/2010/wordprocessingGroup" xmlns:wpi="http://schemas.microsoft.com/office/word/2010/wordprocessingInk" xmlns:wne="http://schemas.microsoft.com/office/word/2006/wordml" xmlns:wps="http://schemas.microsoft.com/office/word/2010/wordprocessingShape" mc:Ignorable="w14 w15 w16se w16cid wp14">
+  <w:footnote w:type="separator" w:id="-1">
+    <w:p>
+      <w:r>
+        <w:separator/>
+      </w:r>
+    </w:p>
+  </w:footnote>
+  <w:footnote w:type="continuationSeparator" w:id="0">
+    <w:p>
+      <w:r>
+        <w:continuationSeparator/>
+      </w:r>
+    </w:p>
+  </w:footnote>
+</w:footnotes>
+</file>
+
+<file path=word/header1.xml><?xml version="1.0" encoding="utf-8"?>
+<w:hdr xmlns:wpc="http://schemas.microsoft.com/office/word/2010/wordprocessingCanvas" xmlns:cx="http://schemas.microsoft.com/office/drawing/2014/chartex" xmlns:cx1="http://schemas.microsoft.com/office/drawing/2015/9/8/chartex" xmlns:cx2="http://schemas.microsoft.com/office/drawing/2015/10/21/chartex" xmlns:cx3="http://schemas.microsoft.com/office/drawing/2016/5/9/chartex" xmlns:cx4="http://schemas.microsoft.com/office/drawing/2016/5/10/chartex" xmlns:cx5="http://schemas.microsoft.com/office/drawing/2016/5/11/chartex" xmlns:cx6="http://schemas.microsoft.com/office/drawing/2016/5/12/chartex" xmlns:cx7="http://schemas.microsoft.com/office/drawing/2016/5/13/chartex" xmlns:cx8="http://schemas.microsoft.com/office/drawing/2016/5/14/chartex" xmlns:mc="http://schemas.openxmlformats.org/markup-compatibility/2006" xmlns:aink="http://schemas.microsoft.com/office/drawing/2016/ink" xmlns:am3d="http://schemas.microsoft.com/office/drawing/2017/model3d" xmlns:o="urn:schemas-microsoft-com:office:office" xmlns:r="http://schemas.openxmlformats.org/officeDocument/2006/relationships" xmlns:m="http://schemas.openxmlformats.org/officeDocument/2006/math" xmlns:v="urn:schemas-microsoft-com:vml" xmlns:wp14="http://schemas.microsoft.com/office/word/2010/wordprocessingDrawing" xmlns:wp="http://schemas.openxmlformats.org/drawingml/2006/wordprocessingDrawing" xmlns:w10="urn:schemas-microsoft-com:office:word" xmlns:w="http://schemas.openxmlformats.org/wordprocessingml/2006/main" xmlns:w14="http://schemas.microsoft.com/office/word/2010/wordml" xmlns:w15="http://schemas.microsoft.com/office/word/2012/wordml" xmlns:w16cid="http://schemas.microsoft.com/office/word/2016/wordml/cid" xmlns:w16se="http://schemas.microsoft.com/office/word/2015/wordml/symex" xmlns:wpg="http://schemas.microsoft.com/office/word/2010/wordprocessingGroup" xmlns:wpi="http://schemas.microsoft.com/office/word/2010/wordprocessingInk" xmlns:wne="http://schemas.microsoft.com/office/word/2006/wordml" xmlns:wps="http://schemas.microsoft.com/office/word/2010/wordprocessingShape" mc:Ignorable="w14 w15 w16se w16cid wp14">
+  <w:p>
+    <w:pPr>
+      <w:pStyle w:val="Default"/>
+      <w:jc w:val="center"/>
+      <w:rPr>
+        <w:b/>
+        <w:bCs/>
+        <w:sz w:val="16"/>
+        <w:szCs w:val="16"/>
+      </w:rPr>
+    </w:pPr>
+    <w:r>
+      <w:rPr>
+        <w:b/>
+        <w:bCs/>
+        <w:sz w:val="16"/>
+        <w:szCs w:val="16"/>
+      </w:rPr>
+      <w:t>C</w:t>
+    </w:r>
+    <w:r>
+      <w:rPr>
+        <w:b/>
+        <w:bCs/>
+        <w:sz w:val="16"/>
+        <w:szCs w:val="16"/>
+      </w:rPr>
+      <w:t>SI 4107</w:t>
+    </w:r>
+    <w:r>
+      <w:rPr>
+        <w:b/>
+        <w:bCs/>
+        <w:sz w:val="16"/>
+        <w:szCs w:val="16"/>
+      </w:rPr>
+      <w:t xml:space="preserve"> – </w:t>
+    </w:r>
+    <w:r>
+      <w:rPr>
+        <w:b/>
+        <w:bCs/>
+        <w:sz w:val="16"/>
+        <w:szCs w:val="16"/>
+      </w:rPr>
+      <w:t>Information and Retrieval from the Internet</w:t>
+    </w:r>
+    <w:r>
+      <w:rPr>
+        <w:b/>
+        <w:bCs/>
+        <w:sz w:val="16"/>
+        <w:szCs w:val="16"/>
+      </w:rPr>
+      <w:tab/>
+    </w:r>
+    <w:r>
+      <w:rPr>
+        <w:b/>
+        <w:bCs/>
+        <w:sz w:val="16"/>
+        <w:szCs w:val="16"/>
+      </w:rPr>
+      <w:tab/>
+    </w:r>
+    <w:r>
+      <w:rPr>
+        <w:b/>
+        <w:bCs/>
+        <w:sz w:val="16"/>
+        <w:szCs w:val="16"/>
+      </w:rPr>
+      <w:tab/>
+      <w:t xml:space="preserve">                             Name: Alexandre </w:t>
+    </w:r>
+    <w:proofErr w:type="spellStart"/>
+    <w:r>
+      <w:rPr>
+        <w:b/>
+        <w:bCs/>
+        <w:sz w:val="16"/>
+        <w:szCs w:val="16"/>
+      </w:rPr>
+      <w:t>Billard</w:t>
+    </w:r>
+    <w:proofErr w:type="spellEnd"/>
+    <w:r>
+      <w:rPr>
+        <w:b/>
+        <w:bCs/>
+        <w:sz w:val="16"/>
+        <w:szCs w:val="16"/>
+      </w:rPr>
+      <w:t xml:space="preserve"> (6812210)</w:t>
+    </w:r>
+  </w:p>
+  <w:p>
+    <w:pPr>
+      <w:pStyle w:val="Default"/>
+      <w:rPr>
+        <w:b/>
+        <w:bCs/>
+        <w:sz w:val="16"/>
+        <w:szCs w:val="16"/>
+      </w:rPr>
+    </w:pPr>
+    <w:r>
+      <w:rPr>
+        <w:b/>
+        <w:bCs/>
+        <w:sz w:val="16"/>
+        <w:szCs w:val="16"/>
+      </w:rPr>
+      <w:t>University of Ottawa</w:t>
+    </w:r>
+    <w:r>
+      <w:rPr>
+        <w:b/>
+        <w:bCs/>
+        <w:sz w:val="16"/>
+        <w:szCs w:val="16"/>
+      </w:rPr>
+      <w:t xml:space="preserve"> </w:t>
+    </w:r>
+    <w:r>
+      <w:rPr>
+        <w:b/>
+        <w:bCs/>
+        <w:sz w:val="16"/>
+        <w:szCs w:val="16"/>
+      </w:rPr>
+      <w:tab/>
+    </w:r>
+    <w:r>
+      <w:rPr>
+        <w:b/>
+        <w:bCs/>
+        <w:sz w:val="16"/>
+        <w:szCs w:val="16"/>
+      </w:rPr>
+      <w:tab/>
+    </w:r>
+    <w:r>
+      <w:rPr>
+        <w:b/>
+        <w:bCs/>
+        <w:sz w:val="16"/>
+        <w:szCs w:val="16"/>
+      </w:rPr>
+      <w:tab/>
+    </w:r>
+    <w:r>
+      <w:rPr>
+        <w:b/>
+        <w:bCs/>
+        <w:sz w:val="16"/>
+        <w:szCs w:val="16"/>
+      </w:rPr>
+      <w:tab/>
+    </w:r>
+    <w:r>
+      <w:rPr>
+        <w:b/>
+        <w:bCs/>
+        <w:sz w:val="16"/>
+        <w:szCs w:val="16"/>
+      </w:rPr>
+      <w:tab/>
+    </w:r>
+    <w:r>
+      <w:rPr>
+        <w:b/>
+        <w:bCs/>
+        <w:sz w:val="16"/>
+        <w:szCs w:val="16"/>
+      </w:rPr>
+      <w:tab/>
+    </w:r>
+    <w:r>
+      <w:rPr>
+        <w:b/>
+        <w:bCs/>
+        <w:sz w:val="16"/>
+        <w:szCs w:val="16"/>
+      </w:rPr>
+      <w:tab/>
+    </w:r>
+    <w:r>
+      <w:rPr>
+        <w:b/>
+        <w:bCs/>
+        <w:sz w:val="16"/>
+        <w:szCs w:val="16"/>
+      </w:rPr>
+      <w:tab/>
+      <w:t xml:space="preserve">     </w:t>
+    </w:r>
+    <w:r>
+      <w:rPr>
+        <w:b/>
+        <w:bCs/>
+        <w:sz w:val="16"/>
+        <w:szCs w:val="16"/>
+      </w:rPr>
+      <w:t xml:space="preserve">           </w:t>
+    </w:r>
+    <w:proofErr w:type="spellStart"/>
+    <w:r>
+      <w:rPr>
+        <w:b/>
+        <w:bCs/>
+        <w:sz w:val="16"/>
+        <w:szCs w:val="16"/>
+      </w:rPr>
+      <w:t>Qufei</w:t>
+    </w:r>
+    <w:proofErr w:type="spellEnd"/>
+    <w:r>
+      <w:rPr>
+        <w:b/>
+        <w:bCs/>
+        <w:sz w:val="16"/>
+        <w:szCs w:val="16"/>
+      </w:rPr>
+      <w:t xml:space="preserve"> Chen</w:t>
+    </w:r>
+    <w:r>
+      <w:rPr>
+        <w:b/>
+        <w:bCs/>
+        <w:sz w:val="16"/>
+        <w:szCs w:val="16"/>
+      </w:rPr>
+      <w:t xml:space="preserve"> (</w:t>
+    </w:r>
+    <w:proofErr w:type="spellStart"/>
+    <w:r>
+      <w:rPr>
+        <w:b/>
+        <w:bCs/>
+        <w:sz w:val="16"/>
+        <w:szCs w:val="16"/>
+      </w:rPr>
+      <w:t>xxxxxxx</w:t>
+    </w:r>
+    <w:proofErr w:type="spellEnd"/>
+    <w:r>
+      <w:rPr>
+        <w:b/>
+        <w:bCs/>
+        <w:sz w:val="16"/>
+        <w:szCs w:val="16"/>
+      </w:rPr>
+      <w:t>)</w:t>
+    </w:r>
+    <w:r>
+      <w:rPr>
+        <w:b/>
+        <w:bCs/>
+        <w:sz w:val="16"/>
+        <w:szCs w:val="16"/>
+      </w:rPr>
+      <w:tab/>
+    </w:r>
+  </w:p>
+  <w:p>
+    <w:pPr>
+      <w:pStyle w:val="Default"/>
+      <w:rPr>
+        <w:b/>
+        <w:bCs/>
+        <w:sz w:val="16"/>
+        <w:szCs w:val="16"/>
+      </w:rPr>
+    </w:pPr>
+    <w:r>
+      <w:rPr>
+        <w:b/>
+        <w:bCs/>
+        <w:sz w:val="16"/>
+        <w:szCs w:val="16"/>
+      </w:rPr>
+      <w:t xml:space="preserve">Due: </w:t>
+    </w:r>
+    <w:r>
+      <w:rPr>
+        <w:b/>
+        <w:bCs/>
+        <w:sz w:val="16"/>
+        <w:szCs w:val="16"/>
+      </w:rPr>
+      <w:t>Saturday</w:t>
+    </w:r>
+    <w:r>
+      <w:rPr>
+        <w:b/>
+        <w:bCs/>
+        <w:sz w:val="16"/>
+        <w:szCs w:val="16"/>
+      </w:rPr>
+      <w:t xml:space="preserve">, </w:t>
+    </w:r>
+    <w:r>
+      <w:rPr>
+        <w:b/>
+        <w:bCs/>
+        <w:sz w:val="16"/>
+        <w:szCs w:val="16"/>
+      </w:rPr>
+      <w:t>March 31</w:t>
+    </w:r>
+    <w:r>
+      <w:rPr>
+        <w:b/>
+        <w:bCs/>
+        <w:sz w:val="16"/>
+        <w:szCs w:val="16"/>
+        <w:vertAlign w:val="superscript"/>
+      </w:rPr>
+      <w:t>st</w:t>
+    </w:r>
+    <w:proofErr w:type="gramStart"/>
+    <w:r>
+      <w:rPr>
+        <w:b/>
+        <w:bCs/>
+        <w:sz w:val="16"/>
+        <w:szCs w:val="16"/>
+      </w:rPr>
+      <w:t xml:space="preserve"> 2018</w:t>
+    </w:r>
+    <w:proofErr w:type="gramEnd"/>
+    <w:r>
+      <w:rPr>
+        <w:b/>
+        <w:bCs/>
+        <w:sz w:val="16"/>
+        <w:szCs w:val="16"/>
+      </w:rPr>
+      <w:tab/>
+    </w:r>
+    <w:r>
+      <w:rPr>
+        <w:b/>
+        <w:bCs/>
+        <w:sz w:val="16"/>
+        <w:szCs w:val="16"/>
+      </w:rPr>
+      <w:t xml:space="preserve">                   </w:t>
+    </w:r>
+    <w:r>
+      <w:rPr>
+        <w:b/>
+        <w:bCs/>
+        <w:sz w:val="16"/>
+        <w:szCs w:val="16"/>
+      </w:rPr>
+      <w:tab/>
+    </w:r>
+    <w:r>
+      <w:rPr>
+        <w:b/>
+        <w:bCs/>
+        <w:sz w:val="16"/>
+        <w:szCs w:val="16"/>
+      </w:rPr>
+      <w:tab/>
+      <w:t xml:space="preserve">             Assignment 2 – Sentiment Analysis in Twitter Messages</w:t>
+    </w:r>
+  </w:p>
+</w:hdr>
+</file>
+
 <file path=word/numbering.xml><?xml version="1.0" encoding="utf-8"?>
-<w:numbering xmlns:wpc="http://schemas.microsoft.com/office/word/2010/wordprocessingCanvas" xmlns:mo="http://schemas.microsoft.com/office/mac/office/2008/main" xmlns:mc="http://schemas.openxmlformats.org/markup-compatibility/2006" xmlns:mv="urn:schemas-microsoft-com:mac:vml" xmlns:o="urn:schemas-microsoft-com:office:office" xmlns:r="http://schemas.openxmlformats.org/officeDocument/2006/relationships" xmlns:m="http://schemas.openxmlformats.org/officeDocument/2006/math" xmlns:v="urn:schemas-microsoft-com:vml" xmlns:wp14="http://schemas.microsoft.com/office/word/2010/wordprocessingDrawing" xmlns:wp="http://schemas.openxmlformats.org/drawingml/2006/wordprocessingDrawing" xmlns:w10="urn:schemas-microsoft-com:office:word" xmlns:w="http://schemas.openxmlformats.org/wordprocessingml/2006/main" xmlns:w14="http://schemas.microsoft.com/office/word/2010/wordml" xmlns:w15="http://schemas.microsoft.com/office/word/2012/wordml" xmlns:wpg="http://schemas.microsoft.com/office/word/2010/wordprocessingGroup" xmlns:wpi="http://schemas.microsoft.com/office/word/2010/wordprocessingInk" xmlns:wne="http://schemas.microsoft.com/office/word/2006/wordml" xmlns:wps="http://schemas.microsoft.com/office/word/2010/wordprocessingShape" mc:Ignorable="w14 w15 wp14">
-  <w:abstractNum w:abstractNumId="0">
+<w:numbering xmlns:wpc="http://schemas.microsoft.com/office/word/2010/wordprocessingCanvas" xmlns:cx="http://schemas.microsoft.com/office/drawing/2014/chartex" xmlns:cx1="http://schemas.microsoft.com/office/drawing/2015/9/8/chartex" xmlns:cx2="http://schemas.microsoft.com/office/drawing/2015/10/21/chartex" xmlns:cx3="http://schemas.microsoft.com/office/drawing/2016/5/9/chartex" xmlns:cx4="http://schemas.microsoft.com/office/drawing/2016/5/10/chartex" xmlns:cx5="http://schemas.microsoft.com/office/drawing/2016/5/11/chartex" xmlns:cx6="http://schemas.microsoft.com/office/drawing/2016/5/12/chartex" xmlns:cx7="http://schemas.microsoft.com/office/drawing/2016/5/13/chartex" xmlns:cx8="http://schemas.microsoft.com/office/drawing/2016/5/14/chartex" xmlns:mc="http://schemas.openxmlformats.org/markup-compatibility/2006" xmlns:aink="http://schemas.microsoft.com/office/drawing/2016/ink" xmlns:am3d="http://schemas.microsoft.com/office/drawing/2017/model3d" xmlns:o="urn:schemas-microsoft-com:office:office" xmlns:r="http://schemas.openxmlformats.org/officeDocument/2006/relationships" xmlns:m="http://schemas.openxmlformats.org/officeDocument/2006/math" xmlns:v="urn:schemas-microsoft-com:vml" xmlns:wp14="http://schemas.microsoft.com/office/word/2010/wordprocessingDrawing" xmlns:wp="http://schemas.openxmlformats.org/drawingml/2006/wordprocessingDrawing" xmlns:w10="urn:schemas-microsoft-com:office:word" xmlns:w="http://schemas.openxmlformats.org/wordprocessingml/2006/main" xmlns:w14="http://schemas.microsoft.com/office/word/2010/wordml" xmlns:w15="http://schemas.microsoft.com/office/word/2012/wordml" xmlns:w16cid="http://schemas.microsoft.com/office/word/2016/wordml/cid" xmlns:w16se="http://schemas.microsoft.com/office/word/2015/wordml/symex" xmlns:wpg="http://schemas.microsoft.com/office/word/2010/wordprocessingGroup" xmlns:wpi="http://schemas.microsoft.com/office/word/2010/wordprocessingInk" xmlns:wne="http://schemas.microsoft.com/office/word/2006/wordml" xmlns:wps="http://schemas.microsoft.com/office/word/2010/wordprocessingShape" mc:Ignorable="w14 w15 w16se w16cid wp14">
+  <w:abstractNum w:abstractNumId="0" w15:restartNumberingAfterBreak="0">
     <w:nsid w:val="27117D21"/>
     <w:multiLevelType w:val="hybridMultilevel"/>
     <w:tmpl w:val="2E40B260"/>
@@ -2394,7 +4191,7 @@
 </file>
 
 <file path=word/styles.xml><?xml version="1.0" encoding="utf-8"?>
-<w:styles xmlns:mc="http://schemas.openxmlformats.org/markup-compatibility/2006" xmlns:r="http://schemas.openxmlformats.org/officeDocument/2006/relationships" xmlns:w="http://schemas.openxmlformats.org/wordprocessingml/2006/main" xmlns:w14="http://schemas.microsoft.com/office/word/2010/wordml" xmlns:w15="http://schemas.microsoft.com/office/word/2012/wordml" mc:Ignorable="w14 w15">
+<w:styles xmlns:mc="http://schemas.openxmlformats.org/markup-compatibility/2006" xmlns:r="http://schemas.openxmlformats.org/officeDocument/2006/relationships" xmlns:w="http://schemas.openxmlformats.org/wordprocessingml/2006/main" xmlns:w14="http://schemas.microsoft.com/office/word/2010/wordml" xmlns:w15="http://schemas.microsoft.com/office/word/2012/wordml" xmlns:w16cid="http://schemas.microsoft.com/office/word/2016/wordml/cid" xmlns:w16se="http://schemas.microsoft.com/office/word/2015/wordml/symex" mc:Ignorable="w14 w15 w16se w16cid">
   <w:docDefaults>
     <w:rPrDefault>
       <w:rPr>
@@ -2406,7 +4203,7 @@
     </w:rPrDefault>
     <w:pPrDefault/>
   </w:docDefaults>
-  <w:latentStyles w:defLockedState="0" w:defUIPriority="99" w:defSemiHidden="0" w:defUnhideWhenUsed="0" w:defQFormat="0" w:count="382">
+  <w:latentStyles w:defLockedState="0" w:defUIPriority="99" w:defSemiHidden="0" w:defUnhideWhenUsed="0" w:defQFormat="0" w:count="375">
     <w:lsdException w:name="Normal" w:uiPriority="0" w:qFormat="1"/>
     <w:lsdException w:name="heading 1" w:uiPriority="9" w:qFormat="1"/>
     <w:lsdException w:name="heading 2" w:semiHidden="1" w:uiPriority="9" w:unhideWhenUsed="1" w:qFormat="1"/>
@@ -2818,7 +4615,6 @@
     <w:uiPriority w:val="39"/>
     <w:rsid w:val="00D151EE"/>
     <w:tblPr>
-      <w:tblInd w:w="0" w:type="dxa"/>
       <w:tblBorders>
         <w:top w:val="single" w:sz="4" w:space="0" w:color="auto"/>
         <w:left w:val="single" w:sz="4" w:space="0" w:color="auto"/>
@@ -2827,12 +4623,6 @@
         <w:insideH w:val="single" w:sz="4" w:space="0" w:color="auto"/>
         <w:insideV w:val="single" w:sz="4" w:space="0" w:color="auto"/>
       </w:tblBorders>
-      <w:tblCellMar>
-        <w:top w:w="0" w:type="dxa"/>
-        <w:left w:w="108" w:type="dxa"/>
-        <w:bottom w:w="0" w:type="dxa"/>
-        <w:right w:w="108" w:type="dxa"/>
-      </w:tblCellMar>
     </w:tblPr>
   </w:style>
   <w:style w:type="paragraph" w:styleId="ListParagraph">
@@ -2845,6 +4635,74 @@
       <w:ind w:left="720"/>
       <w:contextualSpacing/>
     </w:pPr>
+  </w:style>
+  <w:style w:type="paragraph" w:styleId="Header">
+    <w:name w:val="header"/>
+    <w:basedOn w:val="Normal"/>
+    <w:link w:val="HeaderChar"/>
+    <w:uiPriority w:val="99"/>
+    <w:unhideWhenUsed/>
+    <w:rsid w:val="006024BA"/>
+    <w:pPr>
+      <w:tabs>
+        <w:tab w:val="center" w:pos="4680"/>
+        <w:tab w:val="right" w:pos="9360"/>
+      </w:tabs>
+    </w:pPr>
+  </w:style>
+  <w:style w:type="character" w:customStyle="1" w:styleId="HeaderChar">
+    <w:name w:val="Header Char"/>
+    <w:basedOn w:val="DefaultParagraphFont"/>
+    <w:link w:val="Header"/>
+    <w:uiPriority w:val="99"/>
+    <w:rsid w:val="006024BA"/>
+  </w:style>
+  <w:style w:type="paragraph" w:styleId="Footer">
+    <w:name w:val="footer"/>
+    <w:basedOn w:val="Normal"/>
+    <w:link w:val="FooterChar"/>
+    <w:uiPriority w:val="99"/>
+    <w:unhideWhenUsed/>
+    <w:rsid w:val="006024BA"/>
+    <w:pPr>
+      <w:tabs>
+        <w:tab w:val="center" w:pos="4680"/>
+        <w:tab w:val="right" w:pos="9360"/>
+      </w:tabs>
+    </w:pPr>
+  </w:style>
+  <w:style w:type="character" w:customStyle="1" w:styleId="FooterChar">
+    <w:name w:val="Footer Char"/>
+    <w:basedOn w:val="DefaultParagraphFont"/>
+    <w:link w:val="Footer"/>
+    <w:uiPriority w:val="99"/>
+    <w:rsid w:val="006024BA"/>
+  </w:style>
+  <w:style w:type="paragraph" w:customStyle="1" w:styleId="Default">
+    <w:name w:val="Default"/>
+    <w:rsid w:val="006024BA"/>
+    <w:pPr>
+      <w:widowControl w:val="0"/>
+      <w:autoSpaceDE w:val="0"/>
+      <w:autoSpaceDN w:val="0"/>
+      <w:adjustRightInd w:val="0"/>
+    </w:pPr>
+    <w:rPr>
+      <w:rFonts w:ascii="Times New Roman" w:hAnsi="Times New Roman" w:cs="Times New Roman"/>
+      <w:color w:val="000000"/>
+      <w:lang w:eastAsia="en-US"/>
+    </w:rPr>
+  </w:style>
+  <w:style w:type="paragraph" w:customStyle="1" w:styleId="p1">
+    <w:name w:val="p1"/>
+    <w:basedOn w:val="Normal"/>
+    <w:rsid w:val="00A4306E"/>
+    <w:rPr>
+      <w:rFonts w:ascii="Helvetica" w:eastAsiaTheme="minorHAnsi" w:hAnsi="Helvetica" w:cs="Times New Roman"/>
+      <w:sz w:val="18"/>
+      <w:szCs w:val="18"/>
+      <w:lang w:eastAsia="en-US"/>
+    </w:rPr>
   </w:style>
 </w:styles>
 </file>

</xml_diff>

<commit_message>
script for num_positive and num_negative attribute
</commit_message>
<xml_diff>
--- a/Report.docx
+++ b/Report.docx
@@ -1,6 +1,6 @@
 
 <file path=word/document.xml><?xml version="1.0" encoding="utf-8"?>
-<w:document xmlns:wpc="http://schemas.microsoft.com/office/word/2010/wordprocessingCanvas" xmlns:cx="http://schemas.microsoft.com/office/drawing/2014/chartex" xmlns:cx1="http://schemas.microsoft.com/office/drawing/2015/9/8/chartex" xmlns:cx2="http://schemas.microsoft.com/office/drawing/2015/10/21/chartex" xmlns:cx3="http://schemas.microsoft.com/office/drawing/2016/5/9/chartex" xmlns:cx4="http://schemas.microsoft.com/office/drawing/2016/5/10/chartex" xmlns:cx5="http://schemas.microsoft.com/office/drawing/2016/5/11/chartex" xmlns:cx6="http://schemas.microsoft.com/office/drawing/2016/5/12/chartex" xmlns:cx7="http://schemas.microsoft.com/office/drawing/2016/5/13/chartex" xmlns:cx8="http://schemas.microsoft.com/office/drawing/2016/5/14/chartex" xmlns:mc="http://schemas.openxmlformats.org/markup-compatibility/2006" xmlns:aink="http://schemas.microsoft.com/office/drawing/2016/ink" xmlns:am3d="http://schemas.microsoft.com/office/drawing/2017/model3d" xmlns:o="urn:schemas-microsoft-com:office:office" xmlns:r="http://schemas.openxmlformats.org/officeDocument/2006/relationships" xmlns:m="http://schemas.openxmlformats.org/officeDocument/2006/math" xmlns:v="urn:schemas-microsoft-com:vml" xmlns:wp14="http://schemas.microsoft.com/office/word/2010/wordprocessingDrawing" xmlns:wp="http://schemas.openxmlformats.org/drawingml/2006/wordprocessingDrawing" xmlns:w10="urn:schemas-microsoft-com:office:word" xmlns:w="http://schemas.openxmlformats.org/wordprocessingml/2006/main" xmlns:w14="http://schemas.microsoft.com/office/word/2010/wordml" xmlns:w15="http://schemas.microsoft.com/office/word/2012/wordml" xmlns:w16cid="http://schemas.microsoft.com/office/word/2016/wordml/cid" xmlns:w16se="http://schemas.microsoft.com/office/word/2015/wordml/symex" xmlns:wpg="http://schemas.microsoft.com/office/word/2010/wordprocessingGroup" xmlns:wpi="http://schemas.microsoft.com/office/word/2010/wordprocessingInk" xmlns:wne="http://schemas.microsoft.com/office/word/2006/wordml" xmlns:wps="http://schemas.microsoft.com/office/word/2010/wordprocessingShape" mc:Ignorable="w14 w15 w16se w16cid wp14">
+<w:document xmlns:wpc="http://schemas.microsoft.com/office/word/2010/wordprocessingCanvas" xmlns:mo="http://schemas.microsoft.com/office/mac/office/2008/main" xmlns:mc="http://schemas.openxmlformats.org/markup-compatibility/2006" xmlns:mv="urn:schemas-microsoft-com:mac:vml" xmlns:o="urn:schemas-microsoft-com:office:office" xmlns:r="http://schemas.openxmlformats.org/officeDocument/2006/relationships" xmlns:m="http://schemas.openxmlformats.org/officeDocument/2006/math" xmlns:v="urn:schemas-microsoft-com:vml" xmlns:wp14="http://schemas.microsoft.com/office/word/2010/wordprocessingDrawing" xmlns:wp="http://schemas.openxmlformats.org/drawingml/2006/wordprocessingDrawing" xmlns:w10="urn:schemas-microsoft-com:office:word" xmlns:w="http://schemas.openxmlformats.org/wordprocessingml/2006/main" xmlns:w14="http://schemas.microsoft.com/office/word/2010/wordml" xmlns:w15="http://schemas.microsoft.com/office/word/2012/wordml" xmlns:wpg="http://schemas.microsoft.com/office/word/2010/wordprocessingGroup" xmlns:wpi="http://schemas.microsoft.com/office/word/2010/wordprocessingInk" xmlns:wne="http://schemas.microsoft.com/office/word/2006/wordml" xmlns:wps="http://schemas.microsoft.com/office/word/2010/wordprocessingShape" mc:Ignorable="w14 w15 wp14">
   <w:body>
     <w:p>
       <w:pPr>
@@ -92,19 +92,7 @@
         <w:rPr>
           <w:rFonts w:ascii="Times New Roman" w:hAnsi="Times New Roman" w:cs="Times New Roman"/>
         </w:rPr>
-        <w:t>Assignment #2</w:t>
-      </w:r>
-      <w:r>
-        <w:rPr>
-          <w:rFonts w:ascii="Times New Roman" w:hAnsi="Times New Roman" w:cs="Times New Roman"/>
-        </w:rPr>
-        <w:t xml:space="preserve">: </w:t>
-      </w:r>
-      <w:r>
-        <w:rPr>
-          <w:rFonts w:ascii="Times New Roman" w:hAnsi="Times New Roman" w:cs="Times New Roman"/>
-        </w:rPr>
-        <w:t>Sentiment Analysis in Twitter Messages</w:t>
+        <w:t>Assignment #2: Sentiment Analysis in Twitter Messages</w:t>
       </w:r>
     </w:p>
     <w:p>
@@ -122,13 +110,7 @@
         <w:rPr>
           <w:rFonts w:ascii="Times New Roman" w:hAnsi="Times New Roman" w:cs="Times New Roman"/>
         </w:rPr>
-        <w:t>CSI 4107</w:t>
-      </w:r>
-      <w:r>
-        <w:rPr>
-          <w:rFonts w:ascii="Times New Roman" w:hAnsi="Times New Roman" w:cs="Times New Roman"/>
-        </w:rPr>
-        <w:t xml:space="preserve"> – </w:t>
+        <w:t xml:space="preserve">CSI 4107 – </w:t>
       </w:r>
       <w:r>
         <w:rPr>
@@ -276,22 +258,8 @@
         <w:rPr>
           <w:rFonts w:ascii="Times New Roman" w:hAnsi="Times New Roman" w:cs="Times New Roman"/>
         </w:rPr>
-        <w:t xml:space="preserve">Dr. </w:t>
-      </w:r>
-      <w:r>
-        <w:rPr>
-          <w:rFonts w:ascii="Times New Roman" w:hAnsi="Times New Roman" w:cs="Times New Roman"/>
-        </w:rPr>
-        <w:t xml:space="preserve">Mohamad </w:t>
-      </w:r>
-      <w:proofErr w:type="spellStart"/>
-      <w:r>
-        <w:rPr>
-          <w:rFonts w:ascii="Times New Roman" w:hAnsi="Times New Roman" w:cs="Times New Roman"/>
-        </w:rPr>
-        <w:t>Hoda</w:t>
-      </w:r>
-      <w:proofErr w:type="spellEnd"/>
+        <w:t>Dr. Mohamad Hoda</w:t>
+      </w:r>
     </w:p>
     <w:p>
       <w:pPr>
@@ -401,21 +369,7 @@
         <w:rPr>
           <w:rFonts w:ascii="Times New Roman" w:hAnsi="Times New Roman" w:cs="Times New Roman"/>
         </w:rPr>
-        <w:t xml:space="preserve">Alexandre </w:t>
-      </w:r>
-      <w:proofErr w:type="spellStart"/>
-      <w:r>
-        <w:rPr>
-          <w:rFonts w:ascii="Times New Roman" w:hAnsi="Times New Roman" w:cs="Times New Roman"/>
-        </w:rPr>
-        <w:t>Billard</w:t>
-      </w:r>
-      <w:proofErr w:type="spellEnd"/>
-      <w:r>
-        <w:rPr>
-          <w:rFonts w:ascii="Times New Roman" w:hAnsi="Times New Roman" w:cs="Times New Roman"/>
-        </w:rPr>
-        <w:t xml:space="preserve"> (6812210)</w:t>
+        <w:t>Alexandre Billard (6812210)</w:t>
       </w:r>
     </w:p>
     <w:p>
@@ -428,34 +382,18 @@
           <w:rFonts w:ascii="Times New Roman" w:hAnsi="Times New Roman" w:cs="Times New Roman"/>
         </w:rPr>
       </w:pPr>
-      <w:proofErr w:type="spellStart"/>
-      <w:r>
-        <w:rPr>
-          <w:rFonts w:ascii="Times New Roman" w:hAnsi="Times New Roman" w:cs="Times New Roman"/>
-        </w:rPr>
-        <w:t>Qufei</w:t>
-      </w:r>
-      <w:proofErr w:type="spellEnd"/>
-      <w:r>
-        <w:rPr>
-          <w:rFonts w:ascii="Times New Roman" w:hAnsi="Times New Roman" w:cs="Times New Roman"/>
-        </w:rPr>
-        <w:t xml:space="preserve"> Chen</w:t>
-      </w:r>
-      <w:r>
-        <w:rPr>
-          <w:rFonts w:ascii="Times New Roman" w:hAnsi="Times New Roman" w:cs="Times New Roman"/>
-        </w:rPr>
-        <w:t xml:space="preserve"> (</w:t>
-      </w:r>
-      <w:proofErr w:type="spellStart"/>
-      <w:r>
-        <w:rPr>
-          <w:rFonts w:ascii="Times New Roman" w:hAnsi="Times New Roman" w:cs="Times New Roman"/>
-        </w:rPr>
-        <w:t>xxxxxxxx</w:t>
-      </w:r>
-      <w:proofErr w:type="spellEnd"/>
+      <w:r>
+        <w:rPr>
+          <w:rFonts w:ascii="Times New Roman" w:hAnsi="Times New Roman" w:cs="Times New Roman"/>
+        </w:rPr>
+        <w:t>Qufei Chen (</w:t>
+      </w:r>
+      <w:r>
+        <w:rPr>
+          <w:rFonts w:ascii="Times New Roman" w:hAnsi="Times New Roman" w:cs="Times New Roman"/>
+        </w:rPr>
+        <w:t>6771326</w:t>
+      </w:r>
       <w:r>
         <w:rPr>
           <w:rFonts w:ascii="Times New Roman" w:hAnsi="Times New Roman" w:cs="Times New Roman"/>
@@ -609,19 +547,7 @@
         <w:rPr>
           <w:rFonts w:ascii="Times New Roman" w:hAnsi="Times New Roman" w:cs="Times New Roman"/>
         </w:rPr>
-        <w:t>School of</w:t>
-      </w:r>
-      <w:r>
-        <w:rPr>
-          <w:rFonts w:ascii="Times New Roman" w:hAnsi="Times New Roman" w:cs="Times New Roman"/>
-        </w:rPr>
-        <w:t xml:space="preserve"> Electrical Engineering and Comp</w:t>
-      </w:r>
-      <w:r>
-        <w:rPr>
-          <w:rFonts w:ascii="Times New Roman" w:hAnsi="Times New Roman" w:cs="Times New Roman"/>
-        </w:rPr>
-        <w:t>uter Science</w:t>
+        <w:t>School of Electrical Engineering and Computer Science</w:t>
       </w:r>
     </w:p>
     <w:p>
@@ -678,14 +604,12 @@
         </w:rPr>
         <w:t>st</w:t>
       </w:r>
-      <w:proofErr w:type="gramStart"/>
       <w:r>
         <w:rPr>
           <w:rFonts w:ascii="Times New Roman" w:hAnsi="Times New Roman" w:cs="Times New Roman"/>
         </w:rPr>
         <w:t xml:space="preserve"> 2018</w:t>
       </w:r>
-      <w:proofErr w:type="gramEnd"/>
     </w:p>
     <w:p>
       <w:pPr>
@@ -753,175 +677,135 @@
           <w:sz w:val="20"/>
           <w:szCs w:val="20"/>
         </w:rPr>
-        <w:t>A decision tree (J</w:t>
-      </w:r>
-      <w:proofErr w:type="gramStart"/>
+        <w:t>A decision tree (J48)……………………………………………………………………</w:t>
+      </w:r>
       <w:r>
         <w:rPr>
           <w:rFonts w:ascii="Times New Roman" w:hAnsi="Times New Roman"/>
           <w:sz w:val="20"/>
           <w:szCs w:val="20"/>
         </w:rPr>
-        <w:t>48)…</w:t>
-      </w:r>
-      <w:proofErr w:type="gramEnd"/>
+        <w:t>.</w:t>
+      </w:r>
       <w:r>
         <w:rPr>
           <w:rFonts w:ascii="Times New Roman" w:hAnsi="Times New Roman"/>
           <w:sz w:val="20"/>
           <w:szCs w:val="20"/>
         </w:rPr>
-        <w:t>…………………………………………………………………</w:t>
-      </w:r>
-      <w:r>
+        <w:t>……………………1</w:t>
+      </w:r>
+    </w:p>
+    <w:p>
+      <w:pPr>
+        <w:pStyle w:val="p1"/>
+        <w:ind w:firstLine="720"/>
         <w:rPr>
           <w:rFonts w:ascii="Times New Roman" w:hAnsi="Times New Roman"/>
           <w:sz w:val="20"/>
           <w:szCs w:val="20"/>
         </w:rPr>
-        <w:t>.</w:t>
-      </w:r>
+      </w:pPr>
       <w:r>
         <w:rPr>
           <w:rFonts w:ascii="Times New Roman" w:hAnsi="Times New Roman"/>
           <w:sz w:val="20"/>
           <w:szCs w:val="20"/>
         </w:rPr>
-        <w:t>……………………1</w:t>
-      </w:r>
-    </w:p>
-    <w:p>
-      <w:pPr>
-        <w:pStyle w:val="p1"/>
-        <w:ind w:firstLine="720"/>
+        <w:t>K-Nearest N</w:t>
+      </w:r>
+      <w:r>
         <w:rPr>
           <w:rFonts w:ascii="Times New Roman" w:hAnsi="Times New Roman"/>
           <w:sz w:val="20"/>
           <w:szCs w:val="20"/>
         </w:rPr>
-      </w:pPr>
+        <w:t>eighbour (IBk)…</w:t>
+      </w:r>
       <w:r>
         <w:rPr>
           <w:rFonts w:ascii="Times New Roman" w:hAnsi="Times New Roman"/>
           <w:sz w:val="20"/>
           <w:szCs w:val="20"/>
         </w:rPr>
-        <w:t xml:space="preserve">K-Nearest </w:t>
-      </w:r>
-      <w:proofErr w:type="spellStart"/>
+        <w:t>…</w:t>
+      </w:r>
       <w:r>
         <w:rPr>
           <w:rFonts w:ascii="Times New Roman" w:hAnsi="Times New Roman"/>
           <w:sz w:val="20"/>
           <w:szCs w:val="20"/>
         </w:rPr>
-        <w:t>neighbour</w:t>
-      </w:r>
-      <w:proofErr w:type="spellEnd"/>
+        <w:t>…………………………………………………</w:t>
+      </w:r>
       <w:r>
         <w:rPr>
           <w:rFonts w:ascii="Times New Roman" w:hAnsi="Times New Roman"/>
           <w:sz w:val="20"/>
           <w:szCs w:val="20"/>
         </w:rPr>
-        <w:t xml:space="preserve"> (</w:t>
-      </w:r>
-      <w:proofErr w:type="spellStart"/>
+        <w:t>...</w:t>
+      </w:r>
       <w:r>
         <w:rPr>
           <w:rFonts w:ascii="Times New Roman" w:hAnsi="Times New Roman"/>
           <w:sz w:val="20"/>
           <w:szCs w:val="20"/>
         </w:rPr>
-        <w:t>IBk</w:t>
-      </w:r>
-      <w:proofErr w:type="spellEnd"/>
-      <w:r>
+        <w:t>………………………...1</w:t>
+      </w:r>
+    </w:p>
+    <w:p>
+      <w:pPr>
+        <w:pStyle w:val="p1"/>
+        <w:ind w:firstLine="720"/>
         <w:rPr>
           <w:rFonts w:ascii="Times New Roman" w:hAnsi="Times New Roman"/>
           <w:sz w:val="20"/>
           <w:szCs w:val="20"/>
         </w:rPr>
-        <w:t>)…</w:t>
-      </w:r>
+      </w:pPr>
       <w:r>
         <w:rPr>
           <w:rFonts w:ascii="Times New Roman" w:hAnsi="Times New Roman"/>
           <w:sz w:val="20"/>
           <w:szCs w:val="20"/>
         </w:rPr>
-        <w:t>………………………………………………………………………………...1</w:t>
-      </w:r>
-    </w:p>
-    <w:p>
-      <w:pPr>
-        <w:pStyle w:val="p1"/>
-        <w:ind w:firstLine="720"/>
+        <w:t>Naïve Bayes (NaiveBayes)</w:t>
+      </w:r>
+      <w:r>
         <w:rPr>
           <w:rFonts w:ascii="Times New Roman" w:hAnsi="Times New Roman"/>
           <w:sz w:val="20"/>
           <w:szCs w:val="20"/>
         </w:rPr>
-      </w:pPr>
-      <w:r>
+        <w:t>…………………………………………………………………………………...1</w:t>
+      </w:r>
+    </w:p>
+    <w:p>
+      <w:pPr>
+        <w:pStyle w:val="p1"/>
+        <w:ind w:firstLine="720"/>
         <w:rPr>
           <w:rFonts w:ascii="Times New Roman" w:hAnsi="Times New Roman"/>
           <w:sz w:val="20"/>
           <w:szCs w:val="20"/>
         </w:rPr>
-        <w:t>Naïve Bayes (</w:t>
-      </w:r>
-      <w:proofErr w:type="spellStart"/>
+      </w:pPr>
       <w:r>
         <w:rPr>
           <w:rFonts w:ascii="Times New Roman" w:hAnsi="Times New Roman"/>
           <w:sz w:val="20"/>
           <w:szCs w:val="20"/>
         </w:rPr>
-        <w:t>NaiveBayes</w:t>
-      </w:r>
-      <w:proofErr w:type="spellEnd"/>
+        <w:t>Support Vector Machines (SVM)</w:t>
+      </w:r>
       <w:r>
         <w:rPr>
           <w:rFonts w:ascii="Times New Roman" w:hAnsi="Times New Roman"/>
           <w:sz w:val="20"/>
           <w:szCs w:val="20"/>
         </w:rPr>
-        <w:t>)</w:t>
-      </w:r>
-      <w:r>
-        <w:rPr>
-          <w:rFonts w:ascii="Times New Roman" w:hAnsi="Times New Roman"/>
-          <w:sz w:val="20"/>
-          <w:szCs w:val="20"/>
-        </w:rPr>
-        <w:t>…………………………………………………………………………………...1</w:t>
-      </w:r>
-    </w:p>
-    <w:p>
-      <w:pPr>
-        <w:pStyle w:val="p1"/>
-        <w:ind w:firstLine="720"/>
-        <w:rPr>
-          <w:rFonts w:ascii="Times New Roman" w:hAnsi="Times New Roman"/>
-          <w:sz w:val="20"/>
-          <w:szCs w:val="20"/>
-        </w:rPr>
-      </w:pPr>
-      <w:r>
-        <w:rPr>
-          <w:rFonts w:ascii="Times New Roman" w:hAnsi="Times New Roman"/>
-          <w:sz w:val="20"/>
-          <w:szCs w:val="20"/>
-        </w:rPr>
-        <w:t>Support Vector Machines (SVM)</w:t>
-      </w:r>
-      <w:r>
-        <w:rPr>
-          <w:rFonts w:ascii="Times New Roman" w:hAnsi="Times New Roman"/>
-          <w:sz w:val="20"/>
-          <w:szCs w:val="20"/>
-        </w:rPr>
         <w:t>…………………………………………………………………………….1</w:t>
       </w:r>
     </w:p>
@@ -975,16 +859,18 @@
           <w:sz w:val="24"/>
           <w:szCs w:val="24"/>
         </w:rPr>
-        <w:t xml:space="preserve">Configuration and Techniques………………... </w:t>
-      </w:r>
-      <w:r>
+        <w:t>Configuration and Techniques………………... ………………………………………………….2</w:t>
+      </w:r>
+    </w:p>
+    <w:p>
+      <w:pPr>
+        <w:pStyle w:val="p1"/>
         <w:rPr>
           <w:rFonts w:ascii="Times New Roman" w:hAnsi="Times New Roman"/>
           <w:sz w:val="24"/>
           <w:szCs w:val="24"/>
         </w:rPr>
-        <w:t>………………………………………………….2</w:t>
-      </w:r>
+      </w:pPr>
     </w:p>
     <w:p>
       <w:pPr>
@@ -1035,23 +921,21 @@
           <w:szCs w:val="24"/>
         </w:rPr>
       </w:pPr>
-    </w:p>
-    <w:p>
-      <w:pPr>
-        <w:pStyle w:val="p1"/>
+      <w:r>
         <w:rPr>
           <w:rFonts w:ascii="Times New Roman" w:hAnsi="Times New Roman"/>
           <w:sz w:val="24"/>
           <w:szCs w:val="24"/>
         </w:rPr>
-      </w:pPr>
+        <w:t xml:space="preserve">Results </w:t>
+      </w:r>
       <w:r>
         <w:rPr>
           <w:rFonts w:ascii="Times New Roman" w:hAnsi="Times New Roman"/>
           <w:sz w:val="24"/>
           <w:szCs w:val="24"/>
         </w:rPr>
-        <w:t xml:space="preserve">Results </w:t>
+        <w:t>……………………</w:t>
       </w:r>
       <w:r>
         <w:rPr>
@@ -1059,34 +943,70 @@
           <w:sz w:val="24"/>
           <w:szCs w:val="24"/>
         </w:rPr>
-        <w:t>……………………………...</w:t>
-      </w:r>
+        <w:t>………...……………………………………………………………..</w:t>
+      </w:r>
+    </w:p>
+    <w:p>
+      <w:pPr>
+        <w:pStyle w:val="p1"/>
+        <w:rPr>
+          <w:rFonts w:ascii="Times New Roman" w:hAnsi="Times New Roman"/>
+          <w:sz w:val="22"/>
+          <w:szCs w:val="24"/>
+        </w:rPr>
+      </w:pPr>
       <w:r>
         <w:rPr>
           <w:rFonts w:ascii="Times New Roman" w:hAnsi="Times New Roman"/>
           <w:sz w:val="24"/>
           <w:szCs w:val="24"/>
         </w:rPr>
-        <w:t>…………………………………………………………</w:t>
-      </w:r>
-      <w:proofErr w:type="gramStart"/>
-      <w:r>
+        <w:tab/>
+      </w:r>
+      <w:r>
+        <w:rPr>
+          <w:rFonts w:ascii="Times New Roman" w:hAnsi="Times New Roman"/>
+          <w:sz w:val="22"/>
+          <w:szCs w:val="24"/>
+        </w:rPr>
+        <w:t xml:space="preserve">Confusion Matrices </w:t>
+      </w:r>
+      <w:r>
+        <w:rPr>
+          <w:rFonts w:ascii="Times New Roman" w:hAnsi="Times New Roman"/>
+          <w:sz w:val="22"/>
+          <w:szCs w:val="24"/>
+        </w:rPr>
+        <w:t>………...…………………………………………………………….</w:t>
+      </w:r>
+      <w:r>
+        <w:rPr>
+          <w:rFonts w:ascii="Times New Roman" w:hAnsi="Times New Roman"/>
+          <w:sz w:val="22"/>
+          <w:szCs w:val="24"/>
+        </w:rPr>
+        <w:t>.</w:t>
+      </w:r>
+    </w:p>
+    <w:p>
+      <w:pPr>
+        <w:pStyle w:val="p1"/>
         <w:rPr>
           <w:rFonts w:ascii="Times New Roman" w:hAnsi="Times New Roman"/>
           <w:sz w:val="24"/>
           <w:szCs w:val="24"/>
         </w:rPr>
-        <w:t>…..</w:t>
-      </w:r>
-      <w:proofErr w:type="gramEnd"/>
-      <w:r>
+      </w:pPr>
+    </w:p>
+    <w:p>
+      <w:pPr>
+        <w:pStyle w:val="p1"/>
         <w:rPr>
           <w:rFonts w:ascii="Times New Roman" w:hAnsi="Times New Roman"/>
           <w:sz w:val="24"/>
           <w:szCs w:val="24"/>
         </w:rPr>
-        <w:t>2</w:t>
-      </w:r>
+      </w:pPr>
     </w:p>
     <w:p>
       <w:pPr>
@@ -1117,51 +1037,29 @@
           <w:szCs w:val="24"/>
         </w:rPr>
       </w:pPr>
-    </w:p>
-    <w:p>
-      <w:pPr>
-        <w:pStyle w:val="p1"/>
+      <w:r>
         <w:rPr>
           <w:rFonts w:ascii="Times New Roman" w:hAnsi="Times New Roman"/>
           <w:sz w:val="24"/>
           <w:szCs w:val="24"/>
         </w:rPr>
-      </w:pPr>
-    </w:p>
-    <w:p>
-      <w:pPr>
-        <w:pStyle w:val="p1"/>
+        <w:t>Discussion</w:t>
+      </w:r>
+      <w:r>
         <w:rPr>
           <w:rFonts w:ascii="Times New Roman" w:hAnsi="Times New Roman"/>
           <w:sz w:val="24"/>
           <w:szCs w:val="24"/>
         </w:rPr>
-      </w:pPr>
-    </w:p>
-    <w:p>
-      <w:pPr>
-        <w:pStyle w:val="p1"/>
+        <w:t>………</w:t>
+      </w:r>
+      <w:r>
         <w:rPr>
           <w:rFonts w:ascii="Times New Roman" w:hAnsi="Times New Roman"/>
           <w:sz w:val="24"/>
           <w:szCs w:val="24"/>
         </w:rPr>
-      </w:pPr>
-      <w:r>
-        <w:rPr>
-          <w:rFonts w:ascii="Times New Roman" w:hAnsi="Times New Roman"/>
-          <w:sz w:val="24"/>
-          <w:szCs w:val="24"/>
-        </w:rPr>
-        <w:t>Discussion</w:t>
-      </w:r>
-      <w:r>
-        <w:rPr>
-          <w:rFonts w:ascii="Times New Roman" w:hAnsi="Times New Roman"/>
-          <w:sz w:val="24"/>
-          <w:szCs w:val="24"/>
-        </w:rPr>
-        <w:t>…………………………………………………………………………………………2</w:t>
+        <w:t>…………………………………………………………………………………</w:t>
       </w:r>
     </w:p>
     <w:p>
@@ -1334,25 +1232,21 @@
           <w:lang w:val="en-CA"/>
         </w:rPr>
       </w:pPr>
-      <w:bookmarkStart w:id="0" w:name="_GoBack"/>
-      <w:bookmarkEnd w:id="0"/>
-    </w:p>
-    <w:p>
-      <w:pPr>
-        <w:autoSpaceDE w:val="0"/>
-        <w:autoSpaceDN w:val="0"/>
-        <w:adjustRightInd w:val="0"/>
-        <w:rPr>
-          <w:rFonts w:ascii="Times New Roman" w:hAnsi="Times New Roman" w:cs="Times New Roman"/>
-          <w:b/>
-          <w:u w:val="single"/>
-        </w:rPr>
-      </w:pPr>
-      <w:r>
-        <w:rPr>
-          <w:rFonts w:ascii="Times New Roman" w:hAnsi="Times New Roman" w:cs="Times New Roman"/>
-          <w:b/>
-          <w:u w:val="single"/>
+    </w:p>
+    <w:p>
+      <w:pPr>
+        <w:autoSpaceDE w:val="0"/>
+        <w:autoSpaceDN w:val="0"/>
+        <w:adjustRightInd w:val="0"/>
+        <w:rPr>
+          <w:rFonts w:ascii="Times New Roman" w:hAnsi="Times New Roman" w:cs="Times New Roman"/>
+          <w:b/>
+        </w:rPr>
+      </w:pPr>
+      <w:r>
+        <w:rPr>
+          <w:rFonts w:ascii="Times New Roman" w:hAnsi="Times New Roman" w:cs="Times New Roman"/>
+          <w:b/>
         </w:rPr>
         <w:lastRenderedPageBreak/>
         <w:t>Classifier Descriptions</w:t>
@@ -1365,6 +1259,26 @@
         <w:adjustRightInd w:val="0"/>
         <w:rPr>
           <w:rFonts w:ascii="Times New Roman" w:hAnsi="Times New Roman" w:cs="Times New Roman"/>
+          <w:b/>
+        </w:rPr>
+      </w:pPr>
+      <w:r>
+        <w:rPr>
+          <w:rFonts w:ascii="Times New Roman" w:hAnsi="Times New Roman" w:cs="Times New Roman"/>
+          <w:b/>
+        </w:rPr>
+        <w:pict w14:anchorId="6C74EB15">
+          <v:rect id="_x0000_i1025" style="width:0;height:1.5pt" o:hralign="center" o:hrstd="t" o:hr="t" fillcolor="#aaa" stroked="f"/>
+        </w:pict>
+      </w:r>
+    </w:p>
+    <w:p>
+      <w:pPr>
+        <w:autoSpaceDE w:val="0"/>
+        <w:autoSpaceDN w:val="0"/>
+        <w:adjustRightInd w:val="0"/>
+        <w:rPr>
+          <w:rFonts w:ascii="Times New Roman" w:hAnsi="Times New Roman" w:cs="Times New Roman"/>
         </w:rPr>
       </w:pPr>
       <w:r>
@@ -1415,21 +1329,7 @@
         <w:rPr>
           <w:rFonts w:ascii="Times New Roman" w:hAnsi="Times New Roman" w:cs="Times New Roman"/>
         </w:rPr>
-        <w:t xml:space="preserve">This classifier will iteratively match with the best attribute to split on by using the method of gain ratio in order to overcome the bias to multi-valued attributes that tend to happen with information gain. The algorithm </w:t>
-      </w:r>
-      <w:proofErr w:type="spellStart"/>
-      <w:r>
-        <w:rPr>
-          <w:rFonts w:ascii="Times New Roman" w:hAnsi="Times New Roman" w:cs="Times New Roman"/>
-        </w:rPr>
-        <w:t>recurses</w:t>
-      </w:r>
-      <w:proofErr w:type="spellEnd"/>
-      <w:r>
-        <w:rPr>
-          <w:rFonts w:ascii="Times New Roman" w:hAnsi="Times New Roman" w:cs="Times New Roman"/>
-        </w:rPr>
-        <w:t xml:space="preserve"> and essentially splits the subsets by the next attribute with the greatest information gain to produce the following subsets. This algorithm also handles pruning the tree to limit overfitting, this can be illustrated with words such as “bad” which would be a good split point for determining a classification which would then decide whether or not to</w:t>
+        <w:t>This classifier will iteratively match with the best attribute to split on by using the method of gain ratio in order to overcome the bias to multi-valued attributes that tend to happen with information gain. The algorithm recurses and essentially splits the subsets by the next attribute with the greatest information gain to produce the following subsets. This algorithm also handles pruning the tree to limit overfitting, this can be illustrated with words such as “bad” which would be a good split point for determining a classification which would then decide whether or not to</w:t>
       </w:r>
     </w:p>
     <w:p>
@@ -1473,101 +1373,163 @@
           <w:rFonts w:ascii="Times New Roman" w:hAnsi="Times New Roman" w:cs="Times New Roman"/>
           <w:u w:val="single"/>
         </w:rPr>
-        <w:t>K-Nearest neighbor (</w:t>
-      </w:r>
-      <w:proofErr w:type="spellStart"/>
-      <w:r>
+        <w:t>K-Nearest neighbor (IBk)</w:t>
+      </w:r>
+    </w:p>
+    <w:p>
+      <w:pPr>
+        <w:autoSpaceDE w:val="0"/>
+        <w:autoSpaceDN w:val="0"/>
+        <w:adjustRightInd w:val="0"/>
+        <w:rPr>
+          <w:rFonts w:ascii="Times New Roman" w:hAnsi="Times New Roman" w:cs="Times New Roman"/>
+        </w:rPr>
+      </w:pPr>
+      <w:r>
+        <w:rPr>
+          <w:rFonts w:ascii="Times New Roman" w:hAnsi="Times New Roman" w:cs="Times New Roman"/>
+        </w:rPr>
+        <w:t>The K-Nearest neighbor classifier stores all available cases and classifies new cases using</w:t>
+      </w:r>
+    </w:p>
+    <w:p>
+      <w:pPr>
+        <w:autoSpaceDE w:val="0"/>
+        <w:autoSpaceDN w:val="0"/>
+        <w:adjustRightInd w:val="0"/>
+        <w:rPr>
+          <w:rFonts w:ascii="Times New Roman" w:hAnsi="Times New Roman" w:cs="Times New Roman"/>
+        </w:rPr>
+      </w:pPr>
+      <w:r>
+        <w:rPr>
+          <w:rFonts w:ascii="Times New Roman" w:hAnsi="Times New Roman" w:cs="Times New Roman"/>
+        </w:rPr>
+        <w:t>a distance function such as Euclidean, Hamming, Minkowski or Manhattan. This classifier is</w:t>
+      </w:r>
+    </w:p>
+    <w:p>
+      <w:pPr>
+        <w:autoSpaceDE w:val="0"/>
+        <w:autoSpaceDN w:val="0"/>
+        <w:adjustRightInd w:val="0"/>
+        <w:rPr>
+          <w:rFonts w:ascii="Times New Roman" w:hAnsi="Times New Roman" w:cs="Times New Roman"/>
+        </w:rPr>
+      </w:pPr>
+      <w:r>
+        <w:rPr>
+          <w:rFonts w:ascii="Times New Roman" w:hAnsi="Times New Roman" w:cs="Times New Roman"/>
+        </w:rPr>
+        <w:t>specified as lazy learning approach since it spends more time during testing than it does during</w:t>
+      </w:r>
+    </w:p>
+    <w:p>
+      <w:pPr>
+        <w:autoSpaceDE w:val="0"/>
+        <w:autoSpaceDN w:val="0"/>
+        <w:adjustRightInd w:val="0"/>
+        <w:rPr>
+          <w:rFonts w:ascii="Times New Roman" w:hAnsi="Times New Roman" w:cs="Times New Roman"/>
+        </w:rPr>
+      </w:pPr>
+      <w:r>
+        <w:rPr>
+          <w:rFonts w:ascii="Times New Roman" w:hAnsi="Times New Roman" w:cs="Times New Roman"/>
+        </w:rPr>
+        <w:t>training. It works by computing the k closest neighbor to each testing instance and assigns it to the class with the highest number of the closest neighbor. This classifier also holds the property of having k as an odd integer to avoid ties.</w:t>
+      </w:r>
+    </w:p>
+    <w:p>
+      <w:pPr>
+        <w:autoSpaceDE w:val="0"/>
+        <w:autoSpaceDN w:val="0"/>
+        <w:adjustRightInd w:val="0"/>
+        <w:rPr>
+          <w:rFonts w:ascii="Times New Roman" w:hAnsi="Times New Roman" w:cs="Times New Roman"/>
+        </w:rPr>
+      </w:pPr>
+    </w:p>
+    <w:p>
+      <w:pPr>
+        <w:autoSpaceDE w:val="0"/>
+        <w:autoSpaceDN w:val="0"/>
+        <w:adjustRightInd w:val="0"/>
         <w:rPr>
           <w:rFonts w:ascii="Times New Roman" w:hAnsi="Times New Roman" w:cs="Times New Roman"/>
           <w:u w:val="single"/>
         </w:rPr>
-        <w:t>IBk</w:t>
-      </w:r>
-      <w:proofErr w:type="spellEnd"/>
+      </w:pPr>
       <w:r>
         <w:rPr>
           <w:rFonts w:ascii="Times New Roman" w:hAnsi="Times New Roman" w:cs="Times New Roman"/>
           <w:u w:val="single"/>
         </w:rPr>
-        <w:t>)</w:t>
-      </w:r>
-    </w:p>
-    <w:p>
-      <w:pPr>
-        <w:autoSpaceDE w:val="0"/>
-        <w:autoSpaceDN w:val="0"/>
-        <w:adjustRightInd w:val="0"/>
-        <w:rPr>
-          <w:rFonts w:ascii="Times New Roman" w:hAnsi="Times New Roman" w:cs="Times New Roman"/>
-        </w:rPr>
-      </w:pPr>
-      <w:r>
-        <w:rPr>
-          <w:rFonts w:ascii="Times New Roman" w:hAnsi="Times New Roman" w:cs="Times New Roman"/>
-        </w:rPr>
-        <w:t>The K-Nearest neighbor classifier stores all available cases and classifies new cases using</w:t>
-      </w:r>
-    </w:p>
-    <w:p>
-      <w:pPr>
-        <w:autoSpaceDE w:val="0"/>
-        <w:autoSpaceDN w:val="0"/>
-        <w:adjustRightInd w:val="0"/>
-        <w:rPr>
-          <w:rFonts w:ascii="Times New Roman" w:hAnsi="Times New Roman" w:cs="Times New Roman"/>
-        </w:rPr>
-      </w:pPr>
-      <w:r>
-        <w:rPr>
-          <w:rFonts w:ascii="Times New Roman" w:hAnsi="Times New Roman" w:cs="Times New Roman"/>
-        </w:rPr>
-        <w:t xml:space="preserve">a distance function such as Euclidean, Hamming, </w:t>
-      </w:r>
-      <w:proofErr w:type="spellStart"/>
-      <w:r>
-        <w:rPr>
-          <w:rFonts w:ascii="Times New Roman" w:hAnsi="Times New Roman" w:cs="Times New Roman"/>
-        </w:rPr>
-        <w:t>Minkowski</w:t>
-      </w:r>
-      <w:proofErr w:type="spellEnd"/>
-      <w:r>
-        <w:rPr>
-          <w:rFonts w:ascii="Times New Roman" w:hAnsi="Times New Roman" w:cs="Times New Roman"/>
-        </w:rPr>
-        <w:t xml:space="preserve"> or Manhattan. This classifier is</w:t>
-      </w:r>
-    </w:p>
-    <w:p>
-      <w:pPr>
-        <w:autoSpaceDE w:val="0"/>
-        <w:autoSpaceDN w:val="0"/>
-        <w:adjustRightInd w:val="0"/>
-        <w:rPr>
-          <w:rFonts w:ascii="Times New Roman" w:hAnsi="Times New Roman" w:cs="Times New Roman"/>
-        </w:rPr>
-      </w:pPr>
-      <w:r>
-        <w:rPr>
-          <w:rFonts w:ascii="Times New Roman" w:hAnsi="Times New Roman" w:cs="Times New Roman"/>
-        </w:rPr>
-        <w:t>specified as lazy learning approach since it spends more time during testing than it does during</w:t>
-      </w:r>
-    </w:p>
-    <w:p>
-      <w:pPr>
-        <w:autoSpaceDE w:val="0"/>
-        <w:autoSpaceDN w:val="0"/>
-        <w:adjustRightInd w:val="0"/>
-        <w:rPr>
-          <w:rFonts w:ascii="Times New Roman" w:hAnsi="Times New Roman" w:cs="Times New Roman"/>
-        </w:rPr>
-      </w:pPr>
-      <w:r>
-        <w:rPr>
-          <w:rFonts w:ascii="Times New Roman" w:hAnsi="Times New Roman" w:cs="Times New Roman"/>
-        </w:rPr>
-        <w:t>training. It works by computing the k closest neighbor to each testing instance and assigns it to the class with the highest number of the closest neighbor. This classifier also holds the property of having k as an odd integer to avoid ties.</w:t>
+        <w:t>Naïve Bayes (NaiveBayes)</w:t>
+      </w:r>
+    </w:p>
+    <w:p>
+      <w:pPr>
+        <w:autoSpaceDE w:val="0"/>
+        <w:autoSpaceDN w:val="0"/>
+        <w:adjustRightInd w:val="0"/>
+        <w:rPr>
+          <w:rFonts w:ascii="Times New Roman" w:hAnsi="Times New Roman" w:cs="Times New Roman"/>
+        </w:rPr>
+      </w:pPr>
+      <w:r>
+        <w:rPr>
+          <w:rFonts w:ascii="Times New Roman" w:hAnsi="Times New Roman" w:cs="Times New Roman"/>
+        </w:rPr>
+        <w:t>The Naïve Bayes classifier is based on Bayes Theorem which assumes class conditional</w:t>
+      </w:r>
+    </w:p>
+    <w:p>
+      <w:pPr>
+        <w:autoSpaceDE w:val="0"/>
+        <w:autoSpaceDN w:val="0"/>
+        <w:adjustRightInd w:val="0"/>
+        <w:rPr>
+          <w:rFonts w:ascii="Times New Roman" w:hAnsi="Times New Roman" w:cs="Times New Roman"/>
+        </w:rPr>
+      </w:pPr>
+      <w:r>
+        <w:rPr>
+          <w:rFonts w:ascii="Times New Roman" w:hAnsi="Times New Roman" w:cs="Times New Roman"/>
+        </w:rPr>
+        <w:t>independence. In this regard, we refer to the idea that this classifier assumes total independence</w:t>
+      </w:r>
+    </w:p>
+    <w:p>
+      <w:pPr>
+        <w:autoSpaceDE w:val="0"/>
+        <w:autoSpaceDN w:val="0"/>
+        <w:adjustRightInd w:val="0"/>
+        <w:rPr>
+          <w:rFonts w:ascii="Times New Roman" w:hAnsi="Times New Roman" w:cs="Times New Roman"/>
+        </w:rPr>
+      </w:pPr>
+      <w:r>
+        <w:rPr>
+          <w:rFonts w:ascii="Times New Roman" w:hAnsi="Times New Roman" w:cs="Times New Roman"/>
+        </w:rPr>
+        <w:t>from its attributes and uses a probabilistic learning to classify instances. It calculates the</w:t>
+      </w:r>
+    </w:p>
+    <w:p>
+      <w:pPr>
+        <w:autoSpaceDE w:val="0"/>
+        <w:autoSpaceDN w:val="0"/>
+        <w:adjustRightInd w:val="0"/>
+        <w:rPr>
+          <w:rFonts w:ascii="Times New Roman" w:hAnsi="Times New Roman" w:cs="Times New Roman"/>
+        </w:rPr>
+      </w:pPr>
+      <w:r>
+        <w:rPr>
+          <w:rFonts w:ascii="Times New Roman" w:hAnsi="Times New Roman" w:cs="Times New Roman"/>
+        </w:rPr>
+        <w:t>probability that an instance is in a certain class given a certain feature,  and does this for all features.</w:t>
       </w:r>
     </w:p>
     <w:p>
@@ -1595,210 +1557,124 @@
           <w:rFonts w:ascii="Times New Roman" w:hAnsi="Times New Roman" w:cs="Times New Roman"/>
           <w:u w:val="single"/>
         </w:rPr>
-        <w:t>Naïve Bayes (</w:t>
-      </w:r>
-      <w:proofErr w:type="spellStart"/>
-      <w:r>
-        <w:rPr>
-          <w:rFonts w:ascii="Times New Roman" w:hAnsi="Times New Roman" w:cs="Times New Roman"/>
+        <w:t>Support Vector Machines (SVM)</w:t>
+      </w:r>
+    </w:p>
+    <w:p>
+      <w:pPr>
+        <w:autoSpaceDE w:val="0"/>
+        <w:autoSpaceDN w:val="0"/>
+        <w:adjustRightInd w:val="0"/>
+        <w:rPr>
+          <w:rFonts w:ascii="Times New Roman" w:hAnsi="Times New Roman" w:cs="Times New Roman"/>
+        </w:rPr>
+      </w:pPr>
+      <w:r>
+        <w:rPr>
+          <w:rFonts w:ascii="Times New Roman" w:hAnsi="Times New Roman" w:cs="Times New Roman"/>
+        </w:rPr>
+        <w:t>Support Vector Machines, or SVM for short is a classifier based on regulating the data</w:t>
+      </w:r>
+    </w:p>
+    <w:p>
+      <w:pPr>
+        <w:autoSpaceDE w:val="0"/>
+        <w:autoSpaceDN w:val="0"/>
+        <w:adjustRightInd w:val="0"/>
+        <w:rPr>
+          <w:rFonts w:ascii="Times New Roman" w:hAnsi="Times New Roman" w:cs="Times New Roman"/>
+        </w:rPr>
+      </w:pPr>
+      <w:r>
+        <w:rPr>
+          <w:rFonts w:ascii="Times New Roman" w:hAnsi="Times New Roman" w:cs="Times New Roman"/>
+        </w:rPr>
+        <w:t>following decision planes designed by decision boundaries. The Support Vector Machine classifier</w:t>
+      </w:r>
+      <w:r>
+        <w:rPr>
+          <w:rFonts w:ascii="Times New Roman" w:hAnsi="Times New Roman" w:cs="Times New Roman"/>
+        </w:rPr>
+        <w:t xml:space="preserve"> </w:t>
+      </w:r>
+      <w:r>
+        <w:rPr>
+          <w:rFonts w:ascii="Times New Roman" w:hAnsi="Times New Roman" w:cs="Times New Roman"/>
+        </w:rPr>
+        <w:t>attempts to minimize the expected empirical loss on the training data, it works under the</w:t>
+      </w:r>
+      <w:r>
+        <w:rPr>
+          <w:rFonts w:ascii="Times New Roman" w:hAnsi="Times New Roman" w:cs="Times New Roman"/>
+        </w:rPr>
+        <w:t xml:space="preserve"> </w:t>
+      </w:r>
+      <w:r>
+        <w:rPr>
+          <w:rFonts w:ascii="Times New Roman" w:hAnsi="Times New Roman" w:cs="Times New Roman"/>
+        </w:rPr>
+        <w:t>probabilistic assumption taken from previous examples. Essentially, SVMs create a maximum</w:t>
+      </w:r>
+      <w:r>
+        <w:rPr>
+          <w:rFonts w:ascii="Times New Roman" w:hAnsi="Times New Roman" w:cs="Times New Roman"/>
+        </w:rPr>
+        <w:t xml:space="preserve"> </w:t>
+      </w:r>
+      <w:r>
+        <w:rPr>
+          <w:rFonts w:ascii="Times New Roman" w:hAnsi="Times New Roman" w:cs="Times New Roman"/>
+        </w:rPr>
+        <w:t>margin separator in the attempt of creating a decision boundary with the largest possible distance</w:t>
+      </w:r>
+      <w:r>
+        <w:rPr>
+          <w:rFonts w:ascii="Times New Roman" w:hAnsi="Times New Roman" w:cs="Times New Roman"/>
+        </w:rPr>
+        <w:t xml:space="preserve"> t</w:t>
+      </w:r>
+      <w:r>
+        <w:rPr>
+          <w:rFonts w:ascii="Times New Roman" w:hAnsi="Times New Roman" w:cs="Times New Roman"/>
+        </w:rPr>
+        <w:t>o the previous examples in order to generalize the next state.</w:t>
+      </w:r>
+    </w:p>
+    <w:p>
+      <w:pPr>
+        <w:rPr>
+          <w:b/>
           <w:u w:val="single"/>
-        </w:rPr>
-        <w:t>NaiveBayes</w:t>
-      </w:r>
-      <w:proofErr w:type="spellEnd"/>
-      <w:r>
-        <w:rPr>
-          <w:rFonts w:ascii="Times New Roman" w:hAnsi="Times New Roman" w:cs="Times New Roman"/>
+          <w:lang w:val="en-CA"/>
+        </w:rPr>
+      </w:pPr>
+    </w:p>
+    <w:p>
+      <w:pPr>
+        <w:rPr>
+          <w:b/>
           <w:u w:val="single"/>
-        </w:rPr>
-        <w:t>)</w:t>
-      </w:r>
-    </w:p>
-    <w:p>
-      <w:pPr>
-        <w:autoSpaceDE w:val="0"/>
-        <w:autoSpaceDN w:val="0"/>
-        <w:adjustRightInd w:val="0"/>
-        <w:rPr>
-          <w:rFonts w:ascii="Times New Roman" w:hAnsi="Times New Roman" w:cs="Times New Roman"/>
-        </w:rPr>
-      </w:pPr>
-      <w:r>
-        <w:rPr>
-          <w:rFonts w:ascii="Times New Roman" w:hAnsi="Times New Roman" w:cs="Times New Roman"/>
-        </w:rPr>
-        <w:t>The Naïve Bayes classifier is based on Bayes Theorem which assumes class conditional</w:t>
-      </w:r>
-    </w:p>
-    <w:p>
-      <w:pPr>
-        <w:autoSpaceDE w:val="0"/>
-        <w:autoSpaceDN w:val="0"/>
-        <w:adjustRightInd w:val="0"/>
-        <w:rPr>
-          <w:rFonts w:ascii="Times New Roman" w:hAnsi="Times New Roman" w:cs="Times New Roman"/>
-        </w:rPr>
-      </w:pPr>
-      <w:r>
-        <w:rPr>
-          <w:rFonts w:ascii="Times New Roman" w:hAnsi="Times New Roman" w:cs="Times New Roman"/>
-        </w:rPr>
-        <w:t>independence. In this regard, we refer to the idea that this classifier assumes total independence</w:t>
-      </w:r>
-    </w:p>
-    <w:p>
-      <w:pPr>
-        <w:autoSpaceDE w:val="0"/>
-        <w:autoSpaceDN w:val="0"/>
-        <w:adjustRightInd w:val="0"/>
-        <w:rPr>
-          <w:rFonts w:ascii="Times New Roman" w:hAnsi="Times New Roman" w:cs="Times New Roman"/>
-        </w:rPr>
-      </w:pPr>
-      <w:r>
-        <w:rPr>
-          <w:rFonts w:ascii="Times New Roman" w:hAnsi="Times New Roman" w:cs="Times New Roman"/>
-        </w:rPr>
-        <w:t>from its attributes and uses a probabilistic learning to classify instances. It calculates the</w:t>
-      </w:r>
-    </w:p>
-    <w:p>
-      <w:pPr>
-        <w:autoSpaceDE w:val="0"/>
-        <w:autoSpaceDN w:val="0"/>
-        <w:adjustRightInd w:val="0"/>
-        <w:rPr>
-          <w:rFonts w:ascii="Times New Roman" w:hAnsi="Times New Roman" w:cs="Times New Roman"/>
-        </w:rPr>
-      </w:pPr>
-      <w:r>
-        <w:rPr>
-          <w:rFonts w:ascii="Times New Roman" w:hAnsi="Times New Roman" w:cs="Times New Roman"/>
-        </w:rPr>
-        <w:t xml:space="preserve">probability that an instance is in a certain class given a certain </w:t>
-      </w:r>
-      <w:proofErr w:type="gramStart"/>
-      <w:r>
-        <w:rPr>
-          <w:rFonts w:ascii="Times New Roman" w:hAnsi="Times New Roman" w:cs="Times New Roman"/>
-        </w:rPr>
-        <w:t>feature,  and</w:t>
-      </w:r>
-      <w:proofErr w:type="gramEnd"/>
-      <w:r>
-        <w:rPr>
-          <w:rFonts w:ascii="Times New Roman" w:hAnsi="Times New Roman" w:cs="Times New Roman"/>
-        </w:rPr>
-        <w:t xml:space="preserve"> does this for all features.</w:t>
-      </w:r>
-    </w:p>
-    <w:p>
-      <w:pPr>
-        <w:autoSpaceDE w:val="0"/>
-        <w:autoSpaceDN w:val="0"/>
-        <w:adjustRightInd w:val="0"/>
-        <w:rPr>
-          <w:rFonts w:ascii="Times New Roman" w:hAnsi="Times New Roman" w:cs="Times New Roman"/>
-        </w:rPr>
-      </w:pPr>
-    </w:p>
-    <w:p>
-      <w:pPr>
-        <w:autoSpaceDE w:val="0"/>
-        <w:autoSpaceDN w:val="0"/>
-        <w:adjustRightInd w:val="0"/>
-        <w:rPr>
-          <w:rFonts w:ascii="Times New Roman" w:hAnsi="Times New Roman" w:cs="Times New Roman"/>
+          <w:lang w:val="en-CA"/>
+        </w:rPr>
+      </w:pPr>
+    </w:p>
+    <w:p>
+      <w:pPr>
+        <w:rPr>
+          <w:b/>
           <w:u w:val="single"/>
-        </w:rPr>
-      </w:pPr>
-      <w:r>
-        <w:rPr>
-          <w:rFonts w:ascii="Times New Roman" w:hAnsi="Times New Roman" w:cs="Times New Roman"/>
+          <w:lang w:val="en-CA"/>
+        </w:rPr>
+      </w:pPr>
+    </w:p>
+    <w:p>
+      <w:pPr>
+        <w:rPr>
+          <w:b/>
           <w:u w:val="single"/>
-        </w:rPr>
-        <w:t>Support Vector Machines (SVM)</w:t>
-      </w:r>
-    </w:p>
-    <w:p>
-      <w:pPr>
-        <w:autoSpaceDE w:val="0"/>
-        <w:autoSpaceDN w:val="0"/>
-        <w:adjustRightInd w:val="0"/>
-        <w:rPr>
-          <w:rFonts w:ascii="Times New Roman" w:hAnsi="Times New Roman" w:cs="Times New Roman"/>
-        </w:rPr>
-      </w:pPr>
-      <w:r>
-        <w:rPr>
-          <w:rFonts w:ascii="Times New Roman" w:hAnsi="Times New Roman" w:cs="Times New Roman"/>
-        </w:rPr>
-        <w:t>Support Vector Machines, or SVM for short is a classifier based on regulating the data</w:t>
-      </w:r>
-    </w:p>
-    <w:p>
-      <w:pPr>
-        <w:autoSpaceDE w:val="0"/>
-        <w:autoSpaceDN w:val="0"/>
-        <w:adjustRightInd w:val="0"/>
-        <w:rPr>
-          <w:rFonts w:ascii="Times New Roman" w:hAnsi="Times New Roman" w:cs="Times New Roman"/>
-        </w:rPr>
-      </w:pPr>
-      <w:r>
-        <w:rPr>
-          <w:rFonts w:ascii="Times New Roman" w:hAnsi="Times New Roman" w:cs="Times New Roman"/>
-        </w:rPr>
-        <w:t>following decision planes designed by decision boundaries. The Support Vector Machine classifier</w:t>
-      </w:r>
-      <w:r>
-        <w:rPr>
-          <w:rFonts w:ascii="Times New Roman" w:hAnsi="Times New Roman" w:cs="Times New Roman"/>
-        </w:rPr>
-        <w:t xml:space="preserve"> </w:t>
-      </w:r>
-      <w:r>
-        <w:rPr>
-          <w:rFonts w:ascii="Times New Roman" w:hAnsi="Times New Roman" w:cs="Times New Roman"/>
-        </w:rPr>
-        <w:t>attempts to minimize the expected empirical loss on the training data, it works under the</w:t>
-      </w:r>
-      <w:r>
-        <w:rPr>
-          <w:rFonts w:ascii="Times New Roman" w:hAnsi="Times New Roman" w:cs="Times New Roman"/>
-        </w:rPr>
-        <w:t xml:space="preserve"> </w:t>
-      </w:r>
-      <w:r>
-        <w:rPr>
-          <w:rFonts w:ascii="Times New Roman" w:hAnsi="Times New Roman" w:cs="Times New Roman"/>
-        </w:rPr>
-        <w:t>probabilistic assumption taken from previous examples. Essentially, SVMs create a maximum</w:t>
-      </w:r>
-      <w:r>
-        <w:rPr>
-          <w:rFonts w:ascii="Times New Roman" w:hAnsi="Times New Roman" w:cs="Times New Roman"/>
-        </w:rPr>
-        <w:t xml:space="preserve"> </w:t>
-      </w:r>
-      <w:r>
-        <w:rPr>
-          <w:rFonts w:ascii="Times New Roman" w:hAnsi="Times New Roman" w:cs="Times New Roman"/>
-        </w:rPr>
-        <w:t>margin separator in the attempt of creating a decision boundary with the largest possible distance</w:t>
-      </w:r>
-      <w:r>
-        <w:rPr>
-          <w:rFonts w:ascii="Times New Roman" w:hAnsi="Times New Roman" w:cs="Times New Roman"/>
-        </w:rPr>
-        <w:t xml:space="preserve"> t</w:t>
-      </w:r>
-      <w:r>
-        <w:rPr>
-          <w:rFonts w:ascii="Times New Roman" w:hAnsi="Times New Roman" w:cs="Times New Roman"/>
-        </w:rPr>
-        <w:t>o the previous examples in order to generalize the next state.</w:t>
-      </w:r>
+          <w:lang w:val="en-CA"/>
+        </w:rPr>
+      </w:pPr>
     </w:p>
     <w:p>
       <w:pPr>
@@ -1813,15 +1689,243 @@
       <w:pPr>
         <w:rPr>
           <w:b/>
-          <w:lang w:val="en-CA"/>
-        </w:rPr>
-      </w:pPr>
-      <w:r>
-        <w:rPr>
-          <w:b/>
-          <w:lang w:val="en-CA"/>
-        </w:rPr>
-        <w:t>Comparison of Results</w:t>
+          <w:u w:val="single"/>
+          <w:lang w:val="en-CA"/>
+        </w:rPr>
+      </w:pPr>
+    </w:p>
+    <w:p>
+      <w:pPr>
+        <w:rPr>
+          <w:b/>
+          <w:u w:val="single"/>
+          <w:lang w:val="en-CA"/>
+        </w:rPr>
+      </w:pPr>
+    </w:p>
+    <w:p>
+      <w:pPr>
+        <w:rPr>
+          <w:b/>
+          <w:u w:val="single"/>
+          <w:lang w:val="en-CA"/>
+        </w:rPr>
+      </w:pPr>
+    </w:p>
+    <w:p>
+      <w:pPr>
+        <w:rPr>
+          <w:b/>
+          <w:lang w:val="en-CA"/>
+        </w:rPr>
+      </w:pPr>
+    </w:p>
+    <w:p>
+      <w:pPr>
+        <w:rPr>
+          <w:b/>
+          <w:lang w:val="en-CA"/>
+        </w:rPr>
+      </w:pPr>
+      <w:r>
+        <w:rPr>
+          <w:b/>
+          <w:lang w:val="en-CA"/>
+        </w:rPr>
+        <w:t>Configuration and Techniques</w:t>
+      </w:r>
+    </w:p>
+    <w:p>
+      <w:pPr>
+        <w:rPr>
+          <w:b/>
+          <w:lang w:val="en-CA"/>
+        </w:rPr>
+      </w:pPr>
+      <w:r>
+        <w:rPr>
+          <w:rFonts w:ascii="Times New Roman" w:hAnsi="Times New Roman" w:cs="Times New Roman"/>
+          <w:b/>
+        </w:rPr>
+        <w:pict w14:anchorId="3F0980C9">
+          <v:rect id="_x0000_i1026" style="width:0;height:1.5pt" o:hralign="center" o:hrstd="t" o:hr="t" fillcolor="#aaa" stroked="f"/>
+        </w:pict>
+      </w:r>
+    </w:p>
+    <w:p>
+      <w:pPr>
+        <w:rPr>
+          <w:b/>
+          <w:lang w:val="en-CA"/>
+        </w:rPr>
+      </w:pPr>
+    </w:p>
+    <w:p>
+      <w:pPr>
+        <w:rPr>
+          <w:lang w:val="en-CA"/>
+        </w:rPr>
+      </w:pPr>
+      <w:r>
+        <w:rPr>
+          <w:lang w:val="en-CA"/>
+        </w:rPr>
+        <w:t xml:space="preserve">For this lab, we ran all of our tests using Weka Explorer. </w:t>
+      </w:r>
+    </w:p>
+    <w:p>
+      <w:pPr>
+        <w:rPr>
+          <w:lang w:val="en-CA"/>
+        </w:rPr>
+      </w:pPr>
+    </w:p>
+    <w:p>
+      <w:pPr>
+        <w:rPr>
+          <w:lang w:val="en-CA"/>
+        </w:rPr>
+      </w:pPr>
+      <w:r>
+        <w:rPr>
+          <w:lang w:val="en-CA"/>
+        </w:rPr>
+        <w:t xml:space="preserve">We used the given </w:t>
+      </w:r>
+      <w:r>
+        <w:rPr>
+          <w:lang w:val="en-CA"/>
+        </w:rPr>
+        <w:t>data file (</w:t>
+      </w:r>
+      <w:r>
+        <w:rPr>
+          <w:lang w:val="en-CA"/>
+        </w:rPr>
+        <w:t>semeval_twitter_data.arff</w:t>
+      </w:r>
+      <w:r>
+        <w:rPr>
+          <w:lang w:val="en-CA"/>
+        </w:rPr>
+        <w:t xml:space="preserve">), and performed modifications (such as tokenization, stop word removal, and stemming) using </w:t>
+      </w:r>
+      <w:r>
+        <w:rPr>
+          <w:lang w:val="en-CA"/>
+        </w:rPr>
+        <w:t xml:space="preserve">the </w:t>
+      </w:r>
+      <w:r>
+        <w:rPr>
+          <w:lang w:val="en-CA"/>
+        </w:rPr>
+        <w:t>Weka Explorer</w:t>
+      </w:r>
+      <w:r>
+        <w:rPr>
+          <w:lang w:val="en-CA"/>
+        </w:rPr>
+        <w:t xml:space="preserve"> interface</w:t>
+      </w:r>
+      <w:r>
+        <w:rPr>
+          <w:lang w:val="en-CA"/>
+        </w:rPr>
+        <w:t xml:space="preserve">. </w:t>
+      </w:r>
+    </w:p>
+    <w:p>
+      <w:pPr>
+        <w:rPr>
+          <w:lang w:val="en-CA"/>
+        </w:rPr>
+      </w:pPr>
+    </w:p>
+    <w:p>
+      <w:pPr>
+        <w:rPr>
+          <w:lang w:val="en-CA"/>
+        </w:rPr>
+      </w:pPr>
+      <w:r>
+        <w:rPr>
+          <w:lang w:val="en-CA"/>
+        </w:rPr>
+        <w:t xml:space="preserve">All of the tests </w:t>
+      </w:r>
+      <w:r>
+        <w:rPr>
+          <w:lang w:val="en-CA"/>
+        </w:rPr>
+        <w:t xml:space="preserve">use the StringToWord attribute filter in Weka to tokenize and extract words. </w:t>
+      </w:r>
+    </w:p>
+    <w:p>
+      <w:pPr>
+        <w:rPr>
+          <w:lang w:val="en-CA"/>
+        </w:rPr>
+      </w:pPr>
+      <w:r>
+        <w:rPr>
+          <w:lang w:val="en-CA"/>
+        </w:rPr>
+        <w:t xml:space="preserve">For </w:t>
+      </w:r>
+      <w:r>
+        <w:rPr>
+          <w:lang w:val="en-CA"/>
+        </w:rPr>
+        <w:t xml:space="preserve">the stop words list, we used the MultiStopWords list in Weka. For the Stemmer, we applied the Lovins Stemmer, also through the Weka interface. </w:t>
+      </w:r>
+    </w:p>
+    <w:p>
+      <w:pPr>
+        <w:rPr>
+          <w:b/>
+          <w:lang w:val="en-CA"/>
+        </w:rPr>
+      </w:pPr>
+    </w:p>
+    <w:p>
+      <w:pPr>
+        <w:rPr>
+          <w:b/>
+          <w:lang w:val="en-CA"/>
+        </w:rPr>
+      </w:pPr>
+    </w:p>
+    <w:p>
+      <w:pPr>
+        <w:rPr>
+          <w:b/>
+          <w:lang w:val="en-CA"/>
+        </w:rPr>
+      </w:pPr>
+      <w:r>
+        <w:rPr>
+          <w:b/>
+          <w:lang w:val="en-CA"/>
+        </w:rPr>
+        <w:t>Results</w:t>
+      </w:r>
+    </w:p>
+    <w:p>
+      <w:pPr>
+        <w:rPr>
+          <w:b/>
+          <w:lang w:val="en-CA"/>
+        </w:rPr>
+      </w:pPr>
+      <w:r>
+        <w:rPr>
+          <w:rFonts w:ascii="Times New Roman" w:hAnsi="Times New Roman" w:cs="Times New Roman"/>
+          <w:b/>
+        </w:rPr>
+        <w:pict w14:anchorId="6F33B86E">
+          <v:rect id="_x0000_i1028" style="width:0;height:1.5pt" o:hralign="center" o:hrstd="t" o:hr="t" fillcolor="#aaa" stroked="f"/>
+        </w:pict>
       </w:r>
     </w:p>
     <w:p>
@@ -1856,6 +1960,20 @@
           <w:lang w:val="en-CA"/>
         </w:rPr>
       </w:pPr>
+    </w:p>
+    <w:p>
+      <w:pPr>
+        <w:jc w:val="center"/>
+        <w:rPr>
+          <w:lang w:val="en-CA"/>
+        </w:rPr>
+      </w:pPr>
+      <w:r>
+        <w:rPr>
+          <w:lang w:val="en-CA"/>
+        </w:rPr>
+        <w:t>Table 1. Tests and their corresponding parameters</w:t>
+      </w:r>
     </w:p>
     <w:tbl>
       <w:tblPr>
@@ -1990,7 +2108,6 @@
               </w:rPr>
               <w:t xml:space="preserve"> (</w:t>
             </w:r>
-            <w:proofErr w:type="spellStart"/>
             <w:r>
               <w:rPr>
                 <w:b/>
@@ -1999,7 +2116,6 @@
               </w:rPr>
               <w:t>MultiStopWords</w:t>
             </w:r>
-            <w:proofErr w:type="spellEnd"/>
             <w:r>
               <w:rPr>
                 <w:b/>
@@ -2039,23 +2155,13 @@
               </w:rPr>
               <w:t xml:space="preserve"> (</w:t>
             </w:r>
-            <w:proofErr w:type="spellStart"/>
             <w:r>
               <w:rPr>
                 <w:b/>
                 <w:sz w:val="21"/>
                 <w:lang w:val="en-CA"/>
               </w:rPr>
-              <w:t>LovinsStemmer</w:t>
-            </w:r>
-            <w:proofErr w:type="spellEnd"/>
-            <w:r>
-              <w:rPr>
-                <w:b/>
-                <w:sz w:val="21"/>
-                <w:lang w:val="en-CA"/>
-              </w:rPr>
-              <w:t>)</w:t>
+              <w:t>LovinsStemmer)</w:t>
             </w:r>
           </w:p>
         </w:tc>
@@ -2104,7 +2210,6 @@
                 <w:sz w:val="21"/>
                 <w:lang w:val="en-CA"/>
               </w:rPr>
-              <w:lastRenderedPageBreak/>
               <w:t>1</w:t>
             </w:r>
           </w:p>
@@ -2539,6 +2644,20 @@
           <w:lang w:val="en-CA"/>
         </w:rPr>
       </w:pPr>
+    </w:p>
+    <w:p>
+      <w:pPr>
+        <w:jc w:val="center"/>
+        <w:rPr>
+          <w:lang w:val="en-CA"/>
+        </w:rPr>
+      </w:pPr>
+      <w:r>
+        <w:rPr>
+          <w:lang w:val="en-CA"/>
+        </w:rPr>
+        <w:t>Table 2. Tests and their accuracy with different classifiers</w:t>
+      </w:r>
     </w:p>
     <w:tbl>
       <w:tblPr>
@@ -3146,113 +3265,25 @@
           <w:lang w:val="en-CA"/>
         </w:rPr>
       </w:pPr>
-      <w:r>
-        <w:rPr>
-          <w:lang w:val="en-CA"/>
-        </w:rPr>
-        <w:t xml:space="preserve">The tests are computed on the provided </w:t>
-      </w:r>
-      <w:proofErr w:type="spellStart"/>
-      <w:r>
-        <w:rPr>
-          <w:lang w:val="en-CA"/>
-        </w:rPr>
-        <w:t>semeval_twitter_</w:t>
-      </w:r>
-      <w:proofErr w:type="gramStart"/>
-      <w:r>
-        <w:rPr>
-          <w:lang w:val="en-CA"/>
-        </w:rPr>
-        <w:t>data.arff</w:t>
-      </w:r>
-      <w:proofErr w:type="spellEnd"/>
-      <w:proofErr w:type="gramEnd"/>
-      <w:r>
-        <w:rPr>
-          <w:lang w:val="en-CA"/>
-        </w:rPr>
-        <w:t xml:space="preserve"> file, and </w:t>
-      </w:r>
-      <w:r>
-        <w:rPr>
-          <w:lang w:val="en-CA"/>
-        </w:rPr>
-        <w:t>all use</w:t>
-      </w:r>
-      <w:r>
-        <w:rPr>
-          <w:lang w:val="en-CA"/>
-        </w:rPr>
-        <w:t xml:space="preserve"> the </w:t>
-      </w:r>
-      <w:proofErr w:type="spellStart"/>
-      <w:r>
-        <w:rPr>
-          <w:lang w:val="en-CA"/>
-        </w:rPr>
-        <w:t>StringToWord</w:t>
-      </w:r>
-      <w:proofErr w:type="spellEnd"/>
-      <w:r>
-        <w:rPr>
-          <w:lang w:val="en-CA"/>
-        </w:rPr>
-        <w:t xml:space="preserve"> attribute filter in W</w:t>
-      </w:r>
-      <w:r>
-        <w:rPr>
-          <w:lang w:val="en-CA"/>
-        </w:rPr>
-        <w:t xml:space="preserve">eka to tokenize and extract words. </w:t>
-      </w:r>
-    </w:p>
-    <w:p>
-      <w:pPr>
-        <w:rPr>
-          <w:lang w:val="en-CA"/>
-        </w:rPr>
-      </w:pPr>
-    </w:p>
-    <w:p>
-      <w:pPr>
-        <w:rPr>
-          <w:lang w:val="en-CA"/>
-        </w:rPr>
-      </w:pPr>
-      <w:r>
-        <w:rPr>
-          <w:lang w:val="en-CA"/>
-        </w:rPr>
-        <w:t xml:space="preserve">Test 1 includes just the tokenization from the </w:t>
-      </w:r>
-      <w:proofErr w:type="spellStart"/>
-      <w:r>
-        <w:rPr>
-          <w:lang w:val="en-CA"/>
-        </w:rPr>
-        <w:t>StringToWord</w:t>
-      </w:r>
-      <w:proofErr w:type="spellEnd"/>
-      <w:r>
-        <w:rPr>
-          <w:lang w:val="en-CA"/>
-        </w:rPr>
-        <w:t xml:space="preserve"> Attribute feature in Weka (</w:t>
-      </w:r>
-      <w:proofErr w:type="spellStart"/>
-      <w:r>
-        <w:rPr>
-          <w:lang w:val="en-CA"/>
-        </w:rPr>
-        <w:t>WordTokenizer</w:t>
-      </w:r>
-      <w:proofErr w:type="spellEnd"/>
-      <w:r>
-        <w:rPr>
-          <w:lang w:val="en-CA"/>
-        </w:rPr>
-        <w:t>)</w:t>
+    </w:p>
+    <w:p>
+      <w:pPr>
+        <w:rPr>
+          <w:lang w:val="en-CA"/>
+        </w:rPr>
+      </w:pPr>
+      <w:r>
+        <w:rPr>
+          <w:b/>
+          <w:lang w:val="en-CA"/>
+        </w:rPr>
+        <w:t>Test 1</w:t>
+      </w:r>
+      <w:r>
+        <w:rPr>
+          <w:lang w:val="en-CA"/>
+        </w:rPr>
+        <w:t xml:space="preserve"> includes just the tokenization from the StringToWord Attribute feature in Weka (WordTokenizer)</w:t>
       </w:r>
       <w:r>
         <w:rPr>
@@ -3276,29 +3307,44 @@
       </w:pPr>
       <w:r>
         <w:rPr>
-          <w:lang w:val="en-CA"/>
-        </w:rPr>
-        <w:t xml:space="preserve">Test 2 includes the tokenization and removal of stop words. The stop words used are the StopWords.txt included in Assignment 1. </w:t>
-      </w:r>
-    </w:p>
-    <w:p>
-      <w:pPr>
-        <w:rPr>
-          <w:lang w:val="en-CA"/>
-        </w:rPr>
-      </w:pPr>
-    </w:p>
-    <w:p>
-      <w:pPr>
-        <w:rPr>
-          <w:lang w:val="en-CA"/>
-        </w:rPr>
-      </w:pPr>
-      <w:r>
-        <w:rPr>
-          <w:lang w:val="en-CA"/>
-        </w:rPr>
-        <w:t xml:space="preserve">Test 3 includes the tokenization, removal of </w:t>
+          <w:b/>
+          <w:lang w:val="en-CA"/>
+        </w:rPr>
+        <w:t>Test 2</w:t>
+      </w:r>
+      <w:r>
+        <w:rPr>
+          <w:lang w:val="en-CA"/>
+        </w:rPr>
+        <w:t xml:space="preserve"> includes the tokenization and removal of stop words. The stop words used are the StopWords.txt included in Assignment 1. </w:t>
+      </w:r>
+    </w:p>
+    <w:p>
+      <w:pPr>
+        <w:rPr>
+          <w:lang w:val="en-CA"/>
+        </w:rPr>
+      </w:pPr>
+    </w:p>
+    <w:p>
+      <w:pPr>
+        <w:rPr>
+          <w:lang w:val="en-CA"/>
+        </w:rPr>
+      </w:pPr>
+      <w:r>
+        <w:rPr>
+          <w:b/>
+          <w:lang w:val="en-CA"/>
+        </w:rPr>
+        <w:lastRenderedPageBreak/>
+        <w:t>Test 3</w:t>
+      </w:r>
+      <w:r>
+        <w:rPr>
+          <w:lang w:val="en-CA"/>
+        </w:rPr>
+        <w:t xml:space="preserve"> includes the tokenization, removal of </w:t>
       </w:r>
       <w:r>
         <w:rPr>
@@ -3310,21 +3356,7 @@
         <w:rPr>
           <w:lang w:val="en-CA"/>
         </w:rPr>
-        <w:t xml:space="preserve">, as well as stemming using the </w:t>
-      </w:r>
-      <w:proofErr w:type="spellStart"/>
-      <w:r>
-        <w:rPr>
-          <w:lang w:val="en-CA"/>
-        </w:rPr>
-        <w:t>Lovins</w:t>
-      </w:r>
-      <w:proofErr w:type="spellEnd"/>
-      <w:r>
-        <w:rPr>
-          <w:lang w:val="en-CA"/>
-        </w:rPr>
-        <w:t xml:space="preserve"> Stemmer (done in Weka)</w:t>
+        <w:t>, as well as stemming using the Lovins Stemmer (done in Weka)</w:t>
       </w:r>
       <w:r>
         <w:rPr>
@@ -3348,15 +3380,23 @@
       </w:pPr>
       <w:r>
         <w:rPr>
+          <w:b/>
           <w:lang w:val="en-CA"/>
         </w:rPr>
         <w:t>Test</w:t>
       </w:r>
       <w:r>
         <w:rPr>
-          <w:lang w:val="en-CA"/>
-        </w:rPr>
-        <w:t xml:space="preserve"> 3 includes the tokenization, removal of stop words, stemming, as well as at</w:t>
+          <w:b/>
+          <w:lang w:val="en-CA"/>
+        </w:rPr>
+        <w:t xml:space="preserve"> 4</w:t>
+      </w:r>
+      <w:r>
+        <w:rPr>
+          <w:lang w:val="en-CA"/>
+        </w:rPr>
+        <w:t xml:space="preserve"> includes the tokenization, removal of stop words, stemming, as well as at</w:t>
       </w:r>
       <w:r>
         <w:rPr>
@@ -3369,6 +3409,46 @@
           <w:lang w:val="en-CA"/>
         </w:rPr>
         <w:t xml:space="preserve"> the number of positive and negative words</w:t>
+      </w:r>
+    </w:p>
+    <w:p>
+      <w:pPr>
+        <w:rPr>
+          <w:lang w:val="en-CA"/>
+        </w:rPr>
+      </w:pPr>
+    </w:p>
+    <w:p>
+      <w:pPr>
+        <w:rPr>
+          <w:lang w:val="en-CA"/>
+        </w:rPr>
+      </w:pPr>
+      <w:r>
+        <w:rPr>
+          <w:b/>
+          <w:lang w:val="en-CA"/>
+        </w:rPr>
+        <w:t>Test 5</w:t>
+      </w:r>
+      <w:r>
+        <w:rPr>
+          <w:lang w:val="en-CA"/>
+        </w:rPr>
+        <w:t xml:space="preserve"> kept only the attributes of:</w:t>
+      </w:r>
+    </w:p>
+    <w:p>
+      <w:pPr>
+        <w:rPr>
+          <w:lang w:val="en-CA"/>
+        </w:rPr>
+      </w:pPr>
+      <w:r>
+        <w:rPr>
+          <w:lang w:val="en-CA"/>
+        </w:rPr>
+        <w:t>Category, Can, Day, Friday, Good, I, Saturday</w:t>
       </w:r>
     </w:p>
     <w:p>
@@ -3406,13 +3486,7 @@
         <w:rPr>
           <w:lang w:val="en-CA"/>
         </w:rPr>
-        <w:t>test[x]</w:t>
-      </w:r>
-      <w:r>
-        <w:rPr>
-          <w:lang w:val="en-CA"/>
-        </w:rPr>
-        <w:t>_naivebayes.txt</w:t>
+        <w:t>test[x]_naivebayes.txt</w:t>
       </w:r>
     </w:p>
     <w:p>
@@ -3430,19 +3504,7 @@
         <w:rPr>
           <w:lang w:val="en-CA"/>
         </w:rPr>
-        <w:t>test</w:t>
-      </w:r>
-      <w:r>
-        <w:rPr>
-          <w:lang w:val="en-CA"/>
-        </w:rPr>
-        <w:t>[x]</w:t>
-      </w:r>
-      <w:r>
-        <w:rPr>
-          <w:lang w:val="en-CA"/>
-        </w:rPr>
-        <w:t>_svm.txt</w:t>
+        <w:t>test[x]_svm.txt</w:t>
       </w:r>
     </w:p>
     <w:p>
@@ -3460,19 +3522,7 @@
         <w:rPr>
           <w:lang w:val="en-CA"/>
         </w:rPr>
-        <w:t>test[x]</w:t>
-      </w:r>
-      <w:r>
-        <w:rPr>
-          <w:lang w:val="en-CA"/>
-        </w:rPr>
-        <w:t>_decisiontrees</w:t>
-      </w:r>
-      <w:r>
-        <w:rPr>
-          <w:lang w:val="en-CA"/>
-        </w:rPr>
-        <w:t>.txt</w:t>
+        <w:t>test[x]_decisiontrees.txt</w:t>
       </w:r>
     </w:p>
     <w:p>
@@ -3506,45 +3556,49 @@
           <w:lang w:val="en-CA"/>
         </w:rPr>
       </w:pPr>
-      <w:r>
-        <w:rPr>
-          <w:lang w:val="en-CA"/>
-        </w:rPr>
-        <w:t>Test 5 kept only the attributes of:</w:t>
-      </w:r>
-    </w:p>
-    <w:p>
-      <w:pPr>
-        <w:rPr>
-          <w:lang w:val="en-CA"/>
-        </w:rPr>
-      </w:pPr>
-      <w:r>
-        <w:rPr>
-          <w:lang w:val="en-CA"/>
-        </w:rPr>
-        <w:t>Category, Can, Day, Friday, Good, I, Saturday</w:t>
-      </w:r>
-    </w:p>
-    <w:p>
-      <w:pPr>
-        <w:rPr>
-          <w:lang w:val="en-CA"/>
-        </w:rPr>
-      </w:pPr>
-    </w:p>
-    <w:p>
-      <w:pPr>
-        <w:rPr>
-          <w:lang w:val="en-CA"/>
-        </w:rPr>
-      </w:pPr>
-      <w:r>
-        <w:rPr>
-          <w:lang w:val="en-CA"/>
-        </w:rPr>
-        <w:t>Rough draft above</w:t>
-      </w:r>
+    </w:p>
+    <w:p>
+      <w:pPr>
+        <w:rPr>
+          <w:b/>
+          <w:lang w:val="en-CA"/>
+        </w:rPr>
+      </w:pPr>
+      <w:r>
+        <w:rPr>
+          <w:b/>
+          <w:lang w:val="en-CA"/>
+        </w:rPr>
+        <w:t>Confusion Matrices</w:t>
+      </w:r>
+    </w:p>
+    <w:p>
+      <w:pPr>
+        <w:rPr>
+          <w:lang w:val="en-CA"/>
+        </w:rPr>
+      </w:pPr>
+    </w:p>
+    <w:p>
+      <w:pPr>
+        <w:rPr>
+          <w:lang w:val="en-CA"/>
+        </w:rPr>
+      </w:pPr>
+    </w:p>
+    <w:p>
+      <w:pPr>
+        <w:rPr>
+          <w:lang w:val="en-CA"/>
+        </w:rPr>
+      </w:pPr>
+    </w:p>
+    <w:p>
+      <w:pPr>
+        <w:rPr>
+          <w:lang w:val="en-CA"/>
+        </w:rPr>
+      </w:pPr>
     </w:p>
     <w:p>
       <w:pPr>
@@ -3644,8 +3698,93 @@
         </w:rPr>
       </w:pPr>
     </w:p>
+    <w:p>
+      <w:pPr>
+        <w:rPr>
+          <w:lang w:val="en-CA"/>
+        </w:rPr>
+      </w:pPr>
+    </w:p>
+    <w:p>
+      <w:pPr>
+        <w:rPr>
+          <w:lang w:val="en-CA"/>
+        </w:rPr>
+      </w:pPr>
+    </w:p>
+    <w:p>
+      <w:pPr>
+        <w:rPr>
+          <w:lang w:val="en-CA"/>
+        </w:rPr>
+      </w:pPr>
+    </w:p>
+    <w:p>
+      <w:pPr>
+        <w:rPr>
+          <w:lang w:val="en-CA"/>
+        </w:rPr>
+      </w:pPr>
+    </w:p>
+    <w:p>
+      <w:pPr>
+        <w:rPr>
+          <w:lang w:val="en-CA"/>
+        </w:rPr>
+      </w:pPr>
+    </w:p>
+    <w:p>
+      <w:pPr>
+        <w:rPr>
+          <w:lang w:val="en-CA"/>
+        </w:rPr>
+      </w:pPr>
+    </w:p>
+    <w:p>
+      <w:pPr>
+        <w:rPr>
+          <w:b/>
+          <w:lang w:val="en-CA"/>
+        </w:rPr>
+      </w:pPr>
+      <w:r>
+        <w:rPr>
+          <w:b/>
+          <w:lang w:val="en-CA"/>
+        </w:rPr>
+        <w:t>Discussion</w:t>
+      </w:r>
+    </w:p>
+    <w:p>
+      <w:pPr>
+        <w:rPr>
+          <w:lang w:val="en-CA"/>
+        </w:rPr>
+      </w:pPr>
+      <w:r>
+        <w:rPr>
+          <w:rFonts w:ascii="Times New Roman" w:hAnsi="Times New Roman" w:cs="Times New Roman"/>
+          <w:b/>
+        </w:rPr>
+        <w:pict w14:anchorId="685BBB0F">
+          <v:rect id="_x0000_i1027" style="width:0;height:1.5pt" o:hralign="center" o:hrstd="t" o:hr="t" fillcolor="#aaa" stroked="f"/>
+        </w:pict>
+      </w:r>
+    </w:p>
+    <w:p>
+      <w:pPr>
+        <w:rPr>
+          <w:lang w:val="en-CA"/>
+        </w:rPr>
+      </w:pPr>
+    </w:p>
     <w:sectPr>
-      <w:headerReference w:type="default" r:id="rId7"/>
+      <w:headerReference w:type="even" r:id="rId7"/>
+      <w:headerReference w:type="default" r:id="rId8"/>
+      <w:footerReference w:type="even" r:id="rId9"/>
+      <w:footerReference w:type="default" r:id="rId10"/>
+      <w:headerReference w:type="first" r:id="rId11"/>
+      <w:footerReference w:type="first" r:id="rId12"/>
       <w:pgSz w:w="12240" w:h="15840"/>
       <w:pgMar w:top="1440" w:right="1440" w:bottom="1440" w:left="1440" w:header="708" w:footer="708" w:gutter="0"/>
       <w:cols w:space="708"/>
@@ -3657,7 +3796,7 @@
 </file>
 
 <file path=word/endnotes.xml><?xml version="1.0" encoding="utf-8"?>
-<w:endnotes xmlns:wpc="http://schemas.microsoft.com/office/word/2010/wordprocessingCanvas" xmlns:cx="http://schemas.microsoft.com/office/drawing/2014/chartex" xmlns:cx1="http://schemas.microsoft.com/office/drawing/2015/9/8/chartex" xmlns:cx2="http://schemas.microsoft.com/office/drawing/2015/10/21/chartex" xmlns:cx3="http://schemas.microsoft.com/office/drawing/2016/5/9/chartex" xmlns:cx4="http://schemas.microsoft.com/office/drawing/2016/5/10/chartex" xmlns:cx5="http://schemas.microsoft.com/office/drawing/2016/5/11/chartex" xmlns:cx6="http://schemas.microsoft.com/office/drawing/2016/5/12/chartex" xmlns:cx7="http://schemas.microsoft.com/office/drawing/2016/5/13/chartex" xmlns:cx8="http://schemas.microsoft.com/office/drawing/2016/5/14/chartex" xmlns:mc="http://schemas.openxmlformats.org/markup-compatibility/2006" xmlns:aink="http://schemas.microsoft.com/office/drawing/2016/ink" xmlns:am3d="http://schemas.microsoft.com/office/drawing/2017/model3d" xmlns:o="urn:schemas-microsoft-com:office:office" xmlns:r="http://schemas.openxmlformats.org/officeDocument/2006/relationships" xmlns:m="http://schemas.openxmlformats.org/officeDocument/2006/math" xmlns:v="urn:schemas-microsoft-com:vml" xmlns:wp14="http://schemas.microsoft.com/office/word/2010/wordprocessingDrawing" xmlns:wp="http://schemas.openxmlformats.org/drawingml/2006/wordprocessingDrawing" xmlns:w10="urn:schemas-microsoft-com:office:word" xmlns:w="http://schemas.openxmlformats.org/wordprocessingml/2006/main" xmlns:w14="http://schemas.microsoft.com/office/word/2010/wordml" xmlns:w15="http://schemas.microsoft.com/office/word/2012/wordml" xmlns:w16cid="http://schemas.microsoft.com/office/word/2016/wordml/cid" xmlns:w16se="http://schemas.microsoft.com/office/word/2015/wordml/symex" xmlns:wpg="http://schemas.microsoft.com/office/word/2010/wordprocessingGroup" xmlns:wpi="http://schemas.microsoft.com/office/word/2010/wordprocessingInk" xmlns:wne="http://schemas.microsoft.com/office/word/2006/wordml" xmlns:wps="http://schemas.microsoft.com/office/word/2010/wordprocessingShape" mc:Ignorable="w14 w15 w16se w16cid wp14">
+<w:endnotes xmlns:wpc="http://schemas.microsoft.com/office/word/2010/wordprocessingCanvas" xmlns:mo="http://schemas.microsoft.com/office/mac/office/2008/main" xmlns:mc="http://schemas.openxmlformats.org/markup-compatibility/2006" xmlns:mv="urn:schemas-microsoft-com:mac:vml" xmlns:o="urn:schemas-microsoft-com:office:office" xmlns:r="http://schemas.openxmlformats.org/officeDocument/2006/relationships" xmlns:m="http://schemas.openxmlformats.org/officeDocument/2006/math" xmlns:v="urn:schemas-microsoft-com:vml" xmlns:wp14="http://schemas.microsoft.com/office/word/2010/wordprocessingDrawing" xmlns:wp="http://schemas.openxmlformats.org/drawingml/2006/wordprocessingDrawing" xmlns:w10="urn:schemas-microsoft-com:office:word" xmlns:w="http://schemas.openxmlformats.org/wordprocessingml/2006/main" xmlns:w14="http://schemas.microsoft.com/office/word/2010/wordml" xmlns:w15="http://schemas.microsoft.com/office/word/2012/wordml" xmlns:wpg="http://schemas.microsoft.com/office/word/2010/wordprocessingGroup" xmlns:wpi="http://schemas.microsoft.com/office/word/2010/wordprocessingInk" xmlns:wne="http://schemas.microsoft.com/office/word/2006/wordml" xmlns:wps="http://schemas.microsoft.com/office/word/2010/wordprocessingShape" mc:Ignorable="w14 w15 wp14">
   <w:endnote w:type="separator" w:id="-1">
     <w:p>
       <w:r>
@@ -3675,8 +3814,38 @@
 </w:endnotes>
 </file>
 
+<file path=word/footer1.xml><?xml version="1.0" encoding="utf-8"?>
+<w:ftr xmlns:wpc="http://schemas.microsoft.com/office/word/2010/wordprocessingCanvas" xmlns:mo="http://schemas.microsoft.com/office/mac/office/2008/main" xmlns:mc="http://schemas.openxmlformats.org/markup-compatibility/2006" xmlns:mv="urn:schemas-microsoft-com:mac:vml" xmlns:o="urn:schemas-microsoft-com:office:office" xmlns:r="http://schemas.openxmlformats.org/officeDocument/2006/relationships" xmlns:m="http://schemas.openxmlformats.org/officeDocument/2006/math" xmlns:v="urn:schemas-microsoft-com:vml" xmlns:wp14="http://schemas.microsoft.com/office/word/2010/wordprocessingDrawing" xmlns:wp="http://schemas.openxmlformats.org/drawingml/2006/wordprocessingDrawing" xmlns:w10="urn:schemas-microsoft-com:office:word" xmlns:w="http://schemas.openxmlformats.org/wordprocessingml/2006/main" xmlns:w14="http://schemas.microsoft.com/office/word/2010/wordml" xmlns:w15="http://schemas.microsoft.com/office/word/2012/wordml" xmlns:wpg="http://schemas.microsoft.com/office/word/2010/wordprocessingGroup" xmlns:wpi="http://schemas.microsoft.com/office/word/2010/wordprocessingInk" xmlns:wne="http://schemas.microsoft.com/office/word/2006/wordml" xmlns:wps="http://schemas.microsoft.com/office/word/2010/wordprocessingShape" mc:Ignorable="w14 w15 wp14">
+  <w:p>
+    <w:pPr>
+      <w:pStyle w:val="Footer"/>
+    </w:pPr>
+  </w:p>
+</w:ftr>
+</file>
+
+<file path=word/footer2.xml><?xml version="1.0" encoding="utf-8"?>
+<w:ftr xmlns:wpc="http://schemas.microsoft.com/office/word/2010/wordprocessingCanvas" xmlns:mo="http://schemas.microsoft.com/office/mac/office/2008/main" xmlns:mc="http://schemas.openxmlformats.org/markup-compatibility/2006" xmlns:mv="urn:schemas-microsoft-com:mac:vml" xmlns:o="urn:schemas-microsoft-com:office:office" xmlns:r="http://schemas.openxmlformats.org/officeDocument/2006/relationships" xmlns:m="http://schemas.openxmlformats.org/officeDocument/2006/math" xmlns:v="urn:schemas-microsoft-com:vml" xmlns:wp14="http://schemas.microsoft.com/office/word/2010/wordprocessingDrawing" xmlns:wp="http://schemas.openxmlformats.org/drawingml/2006/wordprocessingDrawing" xmlns:w10="urn:schemas-microsoft-com:office:word" xmlns:w="http://schemas.openxmlformats.org/wordprocessingml/2006/main" xmlns:w14="http://schemas.microsoft.com/office/word/2010/wordml" xmlns:w15="http://schemas.microsoft.com/office/word/2012/wordml" xmlns:wpg="http://schemas.microsoft.com/office/word/2010/wordprocessingGroup" xmlns:wpi="http://schemas.microsoft.com/office/word/2010/wordprocessingInk" xmlns:wne="http://schemas.microsoft.com/office/word/2006/wordml" xmlns:wps="http://schemas.microsoft.com/office/word/2010/wordprocessingShape" mc:Ignorable="w14 w15 wp14">
+  <w:p>
+    <w:pPr>
+      <w:pStyle w:val="Footer"/>
+    </w:pPr>
+  </w:p>
+</w:ftr>
+</file>
+
+<file path=word/footer3.xml><?xml version="1.0" encoding="utf-8"?>
+<w:ftr xmlns:wpc="http://schemas.microsoft.com/office/word/2010/wordprocessingCanvas" xmlns:mo="http://schemas.microsoft.com/office/mac/office/2008/main" xmlns:mc="http://schemas.openxmlformats.org/markup-compatibility/2006" xmlns:mv="urn:schemas-microsoft-com:mac:vml" xmlns:o="urn:schemas-microsoft-com:office:office" xmlns:r="http://schemas.openxmlformats.org/officeDocument/2006/relationships" xmlns:m="http://schemas.openxmlformats.org/officeDocument/2006/math" xmlns:v="urn:schemas-microsoft-com:vml" xmlns:wp14="http://schemas.microsoft.com/office/word/2010/wordprocessingDrawing" xmlns:wp="http://schemas.openxmlformats.org/drawingml/2006/wordprocessingDrawing" xmlns:w10="urn:schemas-microsoft-com:office:word" xmlns:w="http://schemas.openxmlformats.org/wordprocessingml/2006/main" xmlns:w14="http://schemas.microsoft.com/office/word/2010/wordml" xmlns:w15="http://schemas.microsoft.com/office/word/2012/wordml" xmlns:wpg="http://schemas.microsoft.com/office/word/2010/wordprocessingGroup" xmlns:wpi="http://schemas.microsoft.com/office/word/2010/wordprocessingInk" xmlns:wne="http://schemas.microsoft.com/office/word/2006/wordml" xmlns:wps="http://schemas.microsoft.com/office/word/2010/wordprocessingShape" mc:Ignorable="w14 w15 wp14">
+  <w:p>
+    <w:pPr>
+      <w:pStyle w:val="Footer"/>
+    </w:pPr>
+  </w:p>
+</w:ftr>
+</file>
+
 <file path=word/footnotes.xml><?xml version="1.0" encoding="utf-8"?>
-<w:footnotes xmlns:wpc="http://schemas.microsoft.com/office/word/2010/wordprocessingCanvas" xmlns:cx="http://schemas.microsoft.com/office/drawing/2014/chartex" xmlns:cx1="http://schemas.microsoft.com/office/drawing/2015/9/8/chartex" xmlns:cx2="http://schemas.microsoft.com/office/drawing/2015/10/21/chartex" xmlns:cx3="http://schemas.microsoft.com/office/drawing/2016/5/9/chartex" xmlns:cx4="http://schemas.microsoft.com/office/drawing/2016/5/10/chartex" xmlns:cx5="http://schemas.microsoft.com/office/drawing/2016/5/11/chartex" xmlns:cx6="http://schemas.microsoft.com/office/drawing/2016/5/12/chartex" xmlns:cx7="http://schemas.microsoft.com/office/drawing/2016/5/13/chartex" xmlns:cx8="http://schemas.microsoft.com/office/drawing/2016/5/14/chartex" xmlns:mc="http://schemas.openxmlformats.org/markup-compatibility/2006" xmlns:aink="http://schemas.microsoft.com/office/drawing/2016/ink" xmlns:am3d="http://schemas.microsoft.com/office/drawing/2017/model3d" xmlns:o="urn:schemas-microsoft-com:office:office" xmlns:r="http://schemas.openxmlformats.org/officeDocument/2006/relationships" xmlns:m="http://schemas.openxmlformats.org/officeDocument/2006/math" xmlns:v="urn:schemas-microsoft-com:vml" xmlns:wp14="http://schemas.microsoft.com/office/word/2010/wordprocessingDrawing" xmlns:wp="http://schemas.openxmlformats.org/drawingml/2006/wordprocessingDrawing" xmlns:w10="urn:schemas-microsoft-com:office:word" xmlns:w="http://schemas.openxmlformats.org/wordprocessingml/2006/main" xmlns:w14="http://schemas.microsoft.com/office/word/2010/wordml" xmlns:w15="http://schemas.microsoft.com/office/word/2012/wordml" xmlns:w16cid="http://schemas.microsoft.com/office/word/2016/wordml/cid" xmlns:w16se="http://schemas.microsoft.com/office/word/2015/wordml/symex" xmlns:wpg="http://schemas.microsoft.com/office/word/2010/wordprocessingGroup" xmlns:wpi="http://schemas.microsoft.com/office/word/2010/wordprocessingInk" xmlns:wne="http://schemas.microsoft.com/office/word/2006/wordml" xmlns:wps="http://schemas.microsoft.com/office/word/2010/wordprocessingShape" mc:Ignorable="w14 w15 w16se w16cid wp14">
+<w:footnotes xmlns:wpc="http://schemas.microsoft.com/office/word/2010/wordprocessingCanvas" xmlns:mo="http://schemas.microsoft.com/office/mac/office/2008/main" xmlns:mc="http://schemas.openxmlformats.org/markup-compatibility/2006" xmlns:mv="urn:schemas-microsoft-com:mac:vml" xmlns:o="urn:schemas-microsoft-com:office:office" xmlns:r="http://schemas.openxmlformats.org/officeDocument/2006/relationships" xmlns:m="http://schemas.openxmlformats.org/officeDocument/2006/math" xmlns:v="urn:schemas-microsoft-com:vml" xmlns:wp14="http://schemas.microsoft.com/office/word/2010/wordprocessingDrawing" xmlns:wp="http://schemas.openxmlformats.org/drawingml/2006/wordprocessingDrawing" xmlns:w10="urn:schemas-microsoft-com:office:word" xmlns:w="http://schemas.openxmlformats.org/wordprocessingml/2006/main" xmlns:w14="http://schemas.microsoft.com/office/word/2010/wordml" xmlns:w15="http://schemas.microsoft.com/office/word/2012/wordml" xmlns:wpg="http://schemas.microsoft.com/office/word/2010/wordprocessingGroup" xmlns:wpi="http://schemas.microsoft.com/office/word/2010/wordprocessingInk" xmlns:wne="http://schemas.microsoft.com/office/word/2006/wordml" xmlns:wps="http://schemas.microsoft.com/office/word/2010/wordprocessingShape" mc:Ignorable="w14 w15 wp14">
   <w:footnote w:type="separator" w:id="-1">
     <w:p>
       <w:r>
@@ -3695,7 +3864,17 @@
 </file>
 
 <file path=word/header1.xml><?xml version="1.0" encoding="utf-8"?>
-<w:hdr xmlns:wpc="http://schemas.microsoft.com/office/word/2010/wordprocessingCanvas" xmlns:cx="http://schemas.microsoft.com/office/drawing/2014/chartex" xmlns:cx1="http://schemas.microsoft.com/office/drawing/2015/9/8/chartex" xmlns:cx2="http://schemas.microsoft.com/office/drawing/2015/10/21/chartex" xmlns:cx3="http://schemas.microsoft.com/office/drawing/2016/5/9/chartex" xmlns:cx4="http://schemas.microsoft.com/office/drawing/2016/5/10/chartex" xmlns:cx5="http://schemas.microsoft.com/office/drawing/2016/5/11/chartex" xmlns:cx6="http://schemas.microsoft.com/office/drawing/2016/5/12/chartex" xmlns:cx7="http://schemas.microsoft.com/office/drawing/2016/5/13/chartex" xmlns:cx8="http://schemas.microsoft.com/office/drawing/2016/5/14/chartex" xmlns:mc="http://schemas.openxmlformats.org/markup-compatibility/2006" xmlns:aink="http://schemas.microsoft.com/office/drawing/2016/ink" xmlns:am3d="http://schemas.microsoft.com/office/drawing/2017/model3d" xmlns:o="urn:schemas-microsoft-com:office:office" xmlns:r="http://schemas.openxmlformats.org/officeDocument/2006/relationships" xmlns:m="http://schemas.openxmlformats.org/officeDocument/2006/math" xmlns:v="urn:schemas-microsoft-com:vml" xmlns:wp14="http://schemas.microsoft.com/office/word/2010/wordprocessingDrawing" xmlns:wp="http://schemas.openxmlformats.org/drawingml/2006/wordprocessingDrawing" xmlns:w10="urn:schemas-microsoft-com:office:word" xmlns:w="http://schemas.openxmlformats.org/wordprocessingml/2006/main" xmlns:w14="http://schemas.microsoft.com/office/word/2010/wordml" xmlns:w15="http://schemas.microsoft.com/office/word/2012/wordml" xmlns:w16cid="http://schemas.microsoft.com/office/word/2016/wordml/cid" xmlns:w16se="http://schemas.microsoft.com/office/word/2015/wordml/symex" xmlns:wpg="http://schemas.microsoft.com/office/word/2010/wordprocessingGroup" xmlns:wpi="http://schemas.microsoft.com/office/word/2010/wordprocessingInk" xmlns:wne="http://schemas.microsoft.com/office/word/2006/wordml" xmlns:wps="http://schemas.microsoft.com/office/word/2010/wordprocessingShape" mc:Ignorable="w14 w15 w16se w16cid wp14">
+<w:hdr xmlns:wpc="http://schemas.microsoft.com/office/word/2010/wordprocessingCanvas" xmlns:mo="http://schemas.microsoft.com/office/mac/office/2008/main" xmlns:mc="http://schemas.openxmlformats.org/markup-compatibility/2006" xmlns:mv="urn:schemas-microsoft-com:mac:vml" xmlns:o="urn:schemas-microsoft-com:office:office" xmlns:r="http://schemas.openxmlformats.org/officeDocument/2006/relationships" xmlns:m="http://schemas.openxmlformats.org/officeDocument/2006/math" xmlns:v="urn:schemas-microsoft-com:vml" xmlns:wp14="http://schemas.microsoft.com/office/word/2010/wordprocessingDrawing" xmlns:wp="http://schemas.openxmlformats.org/drawingml/2006/wordprocessingDrawing" xmlns:w10="urn:schemas-microsoft-com:office:word" xmlns:w="http://schemas.openxmlformats.org/wordprocessingml/2006/main" xmlns:w14="http://schemas.microsoft.com/office/word/2010/wordml" xmlns:w15="http://schemas.microsoft.com/office/word/2012/wordml" xmlns:wpg="http://schemas.microsoft.com/office/word/2010/wordprocessingGroup" xmlns:wpi="http://schemas.microsoft.com/office/word/2010/wordprocessingInk" xmlns:wne="http://schemas.microsoft.com/office/word/2006/wordml" xmlns:wps="http://schemas.microsoft.com/office/word/2010/wordprocessingShape" mc:Ignorable="w14 w15 wp14">
+  <w:p>
+    <w:pPr>
+      <w:pStyle w:val="Header"/>
+    </w:pPr>
+  </w:p>
+</w:hdr>
+</file>
+
+<file path=word/header2.xml><?xml version="1.0" encoding="utf-8"?>
+<w:hdr xmlns:wpc="http://schemas.microsoft.com/office/word/2010/wordprocessingCanvas" xmlns:mo="http://schemas.microsoft.com/office/mac/office/2008/main" xmlns:mc="http://schemas.openxmlformats.org/markup-compatibility/2006" xmlns:mv="urn:schemas-microsoft-com:mac:vml" xmlns:o="urn:schemas-microsoft-com:office:office" xmlns:r="http://schemas.openxmlformats.org/officeDocument/2006/relationships" xmlns:m="http://schemas.openxmlformats.org/officeDocument/2006/math" xmlns:v="urn:schemas-microsoft-com:vml" xmlns:wp14="http://schemas.microsoft.com/office/word/2010/wordprocessingDrawing" xmlns:wp="http://schemas.openxmlformats.org/drawingml/2006/wordprocessingDrawing" xmlns:w10="urn:schemas-microsoft-com:office:word" xmlns:w="http://schemas.openxmlformats.org/wordprocessingml/2006/main" xmlns:w14="http://schemas.microsoft.com/office/word/2010/wordml" xmlns:w15="http://schemas.microsoft.com/office/word/2012/wordml" xmlns:wpg="http://schemas.microsoft.com/office/word/2010/wordprocessingGroup" xmlns:wpi="http://schemas.microsoft.com/office/word/2010/wordprocessingInk" xmlns:wne="http://schemas.microsoft.com/office/word/2006/wordml" xmlns:wps="http://schemas.microsoft.com/office/word/2010/wordprocessingShape" mc:Ignorable="w14 w15 wp14">
   <w:p>
     <w:pPr>
       <w:pStyle w:val="Default"/>
@@ -3723,25 +3902,7 @@
         <w:sz w:val="16"/>
         <w:szCs w:val="16"/>
       </w:rPr>
-      <w:t>SI 4107</w:t>
-    </w:r>
-    <w:r>
-      <w:rPr>
-        <w:b/>
-        <w:bCs/>
-        <w:sz w:val="16"/>
-        <w:szCs w:val="16"/>
-      </w:rPr>
-      <w:t xml:space="preserve"> – </w:t>
-    </w:r>
-    <w:r>
-      <w:rPr>
-        <w:b/>
-        <w:bCs/>
-        <w:sz w:val="16"/>
-        <w:szCs w:val="16"/>
-      </w:rPr>
-      <w:t>Information and Retrieval from the Internet</w:t>
+      <w:t>SI 4107 – Information and Retrieval from the Internet</w:t>
     </w:r>
     <w:r>
       <w:rPr>
@@ -3769,27 +3930,7 @@
         <w:szCs w:val="16"/>
       </w:rPr>
       <w:tab/>
-      <w:t xml:space="preserve">                             Name: Alexandre </w:t>
-    </w:r>
-    <w:proofErr w:type="spellStart"/>
-    <w:r>
-      <w:rPr>
-        <w:b/>
-        <w:bCs/>
-        <w:sz w:val="16"/>
-        <w:szCs w:val="16"/>
-      </w:rPr>
-      <w:t>Billard</w:t>
-    </w:r>
-    <w:proofErr w:type="spellEnd"/>
-    <w:r>
-      <w:rPr>
-        <w:b/>
-        <w:bCs/>
-        <w:sz w:val="16"/>
-        <w:szCs w:val="16"/>
-      </w:rPr>
-      <w:t xml:space="preserve"> (6812210)</w:t>
+      <w:t xml:space="preserve">                             Name: Alexandre Billard (6812210)</w:t>
     </w:r>
   </w:p>
   <w:p>
@@ -3891,36 +4032,7 @@
         <w:szCs w:val="16"/>
       </w:rPr>
       <w:tab/>
-      <w:t xml:space="preserve">     </w:t>
-    </w:r>
-    <w:r>
-      <w:rPr>
-        <w:b/>
-        <w:bCs/>
-        <w:sz w:val="16"/>
-        <w:szCs w:val="16"/>
-      </w:rPr>
-      <w:t xml:space="preserve">           </w:t>
-    </w:r>
-    <w:proofErr w:type="spellStart"/>
-    <w:r>
-      <w:rPr>
-        <w:b/>
-        <w:bCs/>
-        <w:sz w:val="16"/>
-        <w:szCs w:val="16"/>
-      </w:rPr>
-      <w:t>Qufei</w:t>
-    </w:r>
-    <w:proofErr w:type="spellEnd"/>
-    <w:r>
-      <w:rPr>
-        <w:b/>
-        <w:bCs/>
-        <w:sz w:val="16"/>
-        <w:szCs w:val="16"/>
-      </w:rPr>
-      <w:t xml:space="preserve"> Chen</w:t>
+      <w:t xml:space="preserve">                Qufei Chen</w:t>
     </w:r>
     <w:r>
       <w:rPr>
@@ -3931,7 +4043,6 @@
       </w:rPr>
       <w:t xml:space="preserve"> (</w:t>
     </w:r>
-    <w:proofErr w:type="spellStart"/>
     <w:r>
       <w:rPr>
         <w:b/>
@@ -3939,9 +4050,10 @@
         <w:sz w:val="16"/>
         <w:szCs w:val="16"/>
       </w:rPr>
-      <w:t>xxxxxxx</w:t>
+      <w:t>6771326</w:t>
     </w:r>
-    <w:proofErr w:type="spellEnd"/>
+    <w:bookmarkStart w:id="0" w:name="_GoBack"/>
+    <w:bookmarkEnd w:id="0"/>
     <w:r>
       <w:rPr>
         <w:b/>
@@ -3978,34 +4090,7 @@
         <w:sz w:val="16"/>
         <w:szCs w:val="16"/>
       </w:rPr>
-      <w:t xml:space="preserve">Due: </w:t>
-    </w:r>
-    <w:r>
-      <w:rPr>
-        <w:b/>
-        <w:bCs/>
-        <w:sz w:val="16"/>
-        <w:szCs w:val="16"/>
-      </w:rPr>
-      <w:t>Saturday</w:t>
-    </w:r>
-    <w:r>
-      <w:rPr>
-        <w:b/>
-        <w:bCs/>
-        <w:sz w:val="16"/>
-        <w:szCs w:val="16"/>
-      </w:rPr>
-      <w:t xml:space="preserve">, </w:t>
-    </w:r>
-    <w:r>
-      <w:rPr>
-        <w:b/>
-        <w:bCs/>
-        <w:sz w:val="16"/>
-        <w:szCs w:val="16"/>
-      </w:rPr>
-      <w:t>March 31</w:t>
+      <w:t>Due: Saturday, March 31</w:t>
     </w:r>
     <w:r>
       <w:rPr>
@@ -4017,7 +4102,6 @@
       </w:rPr>
       <w:t>st</w:t>
     </w:r>
-    <w:proofErr w:type="gramStart"/>
     <w:r>
       <w:rPr>
         <w:b/>
@@ -4027,7 +4111,6 @@
       </w:rPr>
       <w:t xml:space="preserve"> 2018</w:t>
     </w:r>
-    <w:proofErr w:type="gramEnd"/>
     <w:r>
       <w:rPr>
         <w:b/>
@@ -4036,14 +4119,6 @@
         <w:szCs w:val="16"/>
       </w:rPr>
       <w:tab/>
-    </w:r>
-    <w:r>
-      <w:rPr>
-        <w:b/>
-        <w:bCs/>
-        <w:sz w:val="16"/>
-        <w:szCs w:val="16"/>
-      </w:rPr>
       <w:t xml:space="preserve">                   </w:t>
     </w:r>
     <w:r>
@@ -4069,9 +4144,19 @@
 </w:hdr>
 </file>
 
+<file path=word/header3.xml><?xml version="1.0" encoding="utf-8"?>
+<w:hdr xmlns:wpc="http://schemas.microsoft.com/office/word/2010/wordprocessingCanvas" xmlns:mo="http://schemas.microsoft.com/office/mac/office/2008/main" xmlns:mc="http://schemas.openxmlformats.org/markup-compatibility/2006" xmlns:mv="urn:schemas-microsoft-com:mac:vml" xmlns:o="urn:schemas-microsoft-com:office:office" xmlns:r="http://schemas.openxmlformats.org/officeDocument/2006/relationships" xmlns:m="http://schemas.openxmlformats.org/officeDocument/2006/math" xmlns:v="urn:schemas-microsoft-com:vml" xmlns:wp14="http://schemas.microsoft.com/office/word/2010/wordprocessingDrawing" xmlns:wp="http://schemas.openxmlformats.org/drawingml/2006/wordprocessingDrawing" xmlns:w10="urn:schemas-microsoft-com:office:word" xmlns:w="http://schemas.openxmlformats.org/wordprocessingml/2006/main" xmlns:w14="http://schemas.microsoft.com/office/word/2010/wordml" xmlns:w15="http://schemas.microsoft.com/office/word/2012/wordml" xmlns:wpg="http://schemas.microsoft.com/office/word/2010/wordprocessingGroup" xmlns:wpi="http://schemas.microsoft.com/office/word/2010/wordprocessingInk" xmlns:wne="http://schemas.microsoft.com/office/word/2006/wordml" xmlns:wps="http://schemas.microsoft.com/office/word/2010/wordprocessingShape" mc:Ignorable="w14 w15 wp14">
+  <w:p>
+    <w:pPr>
+      <w:pStyle w:val="Header"/>
+    </w:pPr>
+  </w:p>
+</w:hdr>
+</file>
+
 <file path=word/numbering.xml><?xml version="1.0" encoding="utf-8"?>
-<w:numbering xmlns:wpc="http://schemas.microsoft.com/office/word/2010/wordprocessingCanvas" xmlns:cx="http://schemas.microsoft.com/office/drawing/2014/chartex" xmlns:cx1="http://schemas.microsoft.com/office/drawing/2015/9/8/chartex" xmlns:cx2="http://schemas.microsoft.com/office/drawing/2015/10/21/chartex" xmlns:cx3="http://schemas.microsoft.com/office/drawing/2016/5/9/chartex" xmlns:cx4="http://schemas.microsoft.com/office/drawing/2016/5/10/chartex" xmlns:cx5="http://schemas.microsoft.com/office/drawing/2016/5/11/chartex" xmlns:cx6="http://schemas.microsoft.com/office/drawing/2016/5/12/chartex" xmlns:cx7="http://schemas.microsoft.com/office/drawing/2016/5/13/chartex" xmlns:cx8="http://schemas.microsoft.com/office/drawing/2016/5/14/chartex" xmlns:mc="http://schemas.openxmlformats.org/markup-compatibility/2006" xmlns:aink="http://schemas.microsoft.com/office/drawing/2016/ink" xmlns:am3d="http://schemas.microsoft.com/office/drawing/2017/model3d" xmlns:o="urn:schemas-microsoft-com:office:office" xmlns:r="http://schemas.openxmlformats.org/officeDocument/2006/relationships" xmlns:m="http://schemas.openxmlformats.org/officeDocument/2006/math" xmlns:v="urn:schemas-microsoft-com:vml" xmlns:wp14="http://schemas.microsoft.com/office/word/2010/wordprocessingDrawing" xmlns:wp="http://schemas.openxmlformats.org/drawingml/2006/wordprocessingDrawing" xmlns:w10="urn:schemas-microsoft-com:office:word" xmlns:w="http://schemas.openxmlformats.org/wordprocessingml/2006/main" xmlns:w14="http://schemas.microsoft.com/office/word/2010/wordml" xmlns:w15="http://schemas.microsoft.com/office/word/2012/wordml" xmlns:w16cid="http://schemas.microsoft.com/office/word/2016/wordml/cid" xmlns:w16se="http://schemas.microsoft.com/office/word/2015/wordml/symex" xmlns:wpg="http://schemas.microsoft.com/office/word/2010/wordprocessingGroup" xmlns:wpi="http://schemas.microsoft.com/office/word/2010/wordprocessingInk" xmlns:wne="http://schemas.microsoft.com/office/word/2006/wordml" xmlns:wps="http://schemas.microsoft.com/office/word/2010/wordprocessingShape" mc:Ignorable="w14 w15 w16se w16cid wp14">
-  <w:abstractNum w:abstractNumId="0" w15:restartNumberingAfterBreak="0">
+<w:numbering xmlns:wpc="http://schemas.microsoft.com/office/word/2010/wordprocessingCanvas" xmlns:mo="http://schemas.microsoft.com/office/mac/office/2008/main" xmlns:mc="http://schemas.openxmlformats.org/markup-compatibility/2006" xmlns:mv="urn:schemas-microsoft-com:mac:vml" xmlns:o="urn:schemas-microsoft-com:office:office" xmlns:r="http://schemas.openxmlformats.org/officeDocument/2006/relationships" xmlns:m="http://schemas.openxmlformats.org/officeDocument/2006/math" xmlns:v="urn:schemas-microsoft-com:vml" xmlns:wp14="http://schemas.microsoft.com/office/word/2010/wordprocessingDrawing" xmlns:wp="http://schemas.openxmlformats.org/drawingml/2006/wordprocessingDrawing" xmlns:w10="urn:schemas-microsoft-com:office:word" xmlns:w="http://schemas.openxmlformats.org/wordprocessingml/2006/main" xmlns:w14="http://schemas.microsoft.com/office/word/2010/wordml" xmlns:w15="http://schemas.microsoft.com/office/word/2012/wordml" xmlns:wpg="http://schemas.microsoft.com/office/word/2010/wordprocessingGroup" xmlns:wpi="http://schemas.microsoft.com/office/word/2010/wordprocessingInk" xmlns:wne="http://schemas.microsoft.com/office/word/2006/wordml" xmlns:wps="http://schemas.microsoft.com/office/word/2010/wordprocessingShape" mc:Ignorable="w14 w15 wp14">
+  <w:abstractNum w:abstractNumId="0">
     <w:nsid w:val="27117D21"/>
     <w:multiLevelType w:val="hybridMultilevel"/>
     <w:tmpl w:val="2E40B260"/>
@@ -4191,7 +4276,7 @@
 </file>
 
 <file path=word/styles.xml><?xml version="1.0" encoding="utf-8"?>
-<w:styles xmlns:mc="http://schemas.openxmlformats.org/markup-compatibility/2006" xmlns:r="http://schemas.openxmlformats.org/officeDocument/2006/relationships" xmlns:w="http://schemas.openxmlformats.org/wordprocessingml/2006/main" xmlns:w14="http://schemas.microsoft.com/office/word/2010/wordml" xmlns:w15="http://schemas.microsoft.com/office/word/2012/wordml" xmlns:w16cid="http://schemas.microsoft.com/office/word/2016/wordml/cid" xmlns:w16se="http://schemas.microsoft.com/office/word/2015/wordml/symex" mc:Ignorable="w14 w15 w16se w16cid">
+<w:styles xmlns:mc="http://schemas.openxmlformats.org/markup-compatibility/2006" xmlns:r="http://schemas.openxmlformats.org/officeDocument/2006/relationships" xmlns:w="http://schemas.openxmlformats.org/wordprocessingml/2006/main" xmlns:w14="http://schemas.microsoft.com/office/word/2010/wordml" xmlns:w15="http://schemas.microsoft.com/office/word/2012/wordml" mc:Ignorable="w14 w15">
   <w:docDefaults>
     <w:rPrDefault>
       <w:rPr>
@@ -4203,7 +4288,7 @@
     </w:rPrDefault>
     <w:pPrDefault/>
   </w:docDefaults>
-  <w:latentStyles w:defLockedState="0" w:defUIPriority="99" w:defSemiHidden="0" w:defUnhideWhenUsed="0" w:defQFormat="0" w:count="375">
+  <w:latentStyles w:defLockedState="0" w:defUIPriority="99" w:defSemiHidden="0" w:defUnhideWhenUsed="0" w:defQFormat="0" w:count="382">
     <w:lsdException w:name="Normal" w:uiPriority="0" w:qFormat="1"/>
     <w:lsdException w:name="heading 1" w:uiPriority="9" w:qFormat="1"/>
     <w:lsdException w:name="heading 2" w:semiHidden="1" w:uiPriority="9" w:unhideWhenUsed="1" w:qFormat="1"/>
@@ -4615,6 +4700,7 @@
     <w:uiPriority w:val="39"/>
     <w:rsid w:val="00D151EE"/>
     <w:tblPr>
+      <w:tblInd w:w="0" w:type="dxa"/>
       <w:tblBorders>
         <w:top w:val="single" w:sz="4" w:space="0" w:color="auto"/>
         <w:left w:val="single" w:sz="4" w:space="0" w:color="auto"/>
@@ -4623,6 +4709,12 @@
         <w:insideH w:val="single" w:sz="4" w:space="0" w:color="auto"/>
         <w:insideV w:val="single" w:sz="4" w:space="0" w:color="auto"/>
       </w:tblBorders>
+      <w:tblCellMar>
+        <w:top w:w="0" w:type="dxa"/>
+        <w:left w:w="108" w:type="dxa"/>
+        <w:bottom w:w="0" w:type="dxa"/>
+        <w:right w:w="108" w:type="dxa"/>
+      </w:tblCellMar>
     </w:tblPr>
   </w:style>
   <w:style w:type="paragraph" w:styleId="ListParagraph">

</xml_diff>

<commit_message>
Knn and j48 completed
</commit_message>
<xml_diff>
--- a/Report.docx
+++ b/Report.docx
@@ -1,6 +1,6 @@
 
 <file path=word/document.xml><?xml version="1.0" encoding="utf-8"?>
-<w:document xmlns:wpc="http://schemas.microsoft.com/office/word/2010/wordprocessingCanvas" xmlns:mo="http://schemas.microsoft.com/office/mac/office/2008/main" xmlns:mc="http://schemas.openxmlformats.org/markup-compatibility/2006" xmlns:mv="urn:schemas-microsoft-com:mac:vml" xmlns:o="urn:schemas-microsoft-com:office:office" xmlns:r="http://schemas.openxmlformats.org/officeDocument/2006/relationships" xmlns:m="http://schemas.openxmlformats.org/officeDocument/2006/math" xmlns:v="urn:schemas-microsoft-com:vml" xmlns:wp14="http://schemas.microsoft.com/office/word/2010/wordprocessingDrawing" xmlns:wp="http://schemas.openxmlformats.org/drawingml/2006/wordprocessingDrawing" xmlns:w10="urn:schemas-microsoft-com:office:word" xmlns:w="http://schemas.openxmlformats.org/wordprocessingml/2006/main" xmlns:w14="http://schemas.microsoft.com/office/word/2010/wordml" xmlns:w15="http://schemas.microsoft.com/office/word/2012/wordml" xmlns:wpg="http://schemas.microsoft.com/office/word/2010/wordprocessingGroup" xmlns:wpi="http://schemas.microsoft.com/office/word/2010/wordprocessingInk" xmlns:wne="http://schemas.microsoft.com/office/word/2006/wordml" xmlns:wps="http://schemas.microsoft.com/office/word/2010/wordprocessingShape" mc:Ignorable="w14 w15 wp14">
+<w:document xmlns:wpc="http://schemas.microsoft.com/office/word/2010/wordprocessingCanvas" xmlns:cx="http://schemas.microsoft.com/office/drawing/2014/chartex" xmlns:cx1="http://schemas.microsoft.com/office/drawing/2015/9/8/chartex" xmlns:cx2="http://schemas.microsoft.com/office/drawing/2015/10/21/chartex" xmlns:cx3="http://schemas.microsoft.com/office/drawing/2016/5/9/chartex" xmlns:cx4="http://schemas.microsoft.com/office/drawing/2016/5/10/chartex" xmlns:cx5="http://schemas.microsoft.com/office/drawing/2016/5/11/chartex" xmlns:cx6="http://schemas.microsoft.com/office/drawing/2016/5/12/chartex" xmlns:cx7="http://schemas.microsoft.com/office/drawing/2016/5/13/chartex" xmlns:cx8="http://schemas.microsoft.com/office/drawing/2016/5/14/chartex" xmlns:mc="http://schemas.openxmlformats.org/markup-compatibility/2006" xmlns:aink="http://schemas.microsoft.com/office/drawing/2016/ink" xmlns:am3d="http://schemas.microsoft.com/office/drawing/2017/model3d" xmlns:o="urn:schemas-microsoft-com:office:office" xmlns:r="http://schemas.openxmlformats.org/officeDocument/2006/relationships" xmlns:m="http://schemas.openxmlformats.org/officeDocument/2006/math" xmlns:v="urn:schemas-microsoft-com:vml" xmlns:wp14="http://schemas.microsoft.com/office/word/2010/wordprocessingDrawing" xmlns:wp="http://schemas.openxmlformats.org/drawingml/2006/wordprocessingDrawing" xmlns:w10="urn:schemas-microsoft-com:office:word" xmlns:w="http://schemas.openxmlformats.org/wordprocessingml/2006/main" xmlns:w14="http://schemas.microsoft.com/office/word/2010/wordml" xmlns:w15="http://schemas.microsoft.com/office/word/2012/wordml" xmlns:w16cid="http://schemas.microsoft.com/office/word/2016/wordml/cid" xmlns:w16se="http://schemas.microsoft.com/office/word/2015/wordml/symex" xmlns:wpg="http://schemas.microsoft.com/office/word/2010/wordprocessingGroup" xmlns:wpi="http://schemas.microsoft.com/office/word/2010/wordprocessingInk" xmlns:wne="http://schemas.microsoft.com/office/word/2006/wordml" xmlns:wps="http://schemas.microsoft.com/office/word/2010/wordprocessingShape" mc:Ignorable="w14 w15 w16se w16cid wp14">
   <w:body>
     <w:p>
       <w:pPr>
@@ -258,8 +258,16 @@
         <w:rPr>
           <w:rFonts w:ascii="Times New Roman" w:hAnsi="Times New Roman" w:cs="Times New Roman"/>
         </w:rPr>
-        <w:t>Dr. Mohamad Hoda</w:t>
-      </w:r>
+        <w:t xml:space="preserve">Dr. Mohamad </w:t>
+      </w:r>
+      <w:proofErr w:type="spellStart"/>
+      <w:r>
+        <w:rPr>
+          <w:rFonts w:ascii="Times New Roman" w:hAnsi="Times New Roman" w:cs="Times New Roman"/>
+        </w:rPr>
+        <w:t>Hoda</w:t>
+      </w:r>
+      <w:proofErr w:type="spellEnd"/>
     </w:p>
     <w:p>
       <w:pPr>
@@ -369,7 +377,21 @@
         <w:rPr>
           <w:rFonts w:ascii="Times New Roman" w:hAnsi="Times New Roman" w:cs="Times New Roman"/>
         </w:rPr>
-        <w:t>Alexandre Billard (6812210)</w:t>
+        <w:t xml:space="preserve">Alexandre </w:t>
+      </w:r>
+      <w:proofErr w:type="spellStart"/>
+      <w:r>
+        <w:rPr>
+          <w:rFonts w:ascii="Times New Roman" w:hAnsi="Times New Roman" w:cs="Times New Roman"/>
+        </w:rPr>
+        <w:t>Billard</w:t>
+      </w:r>
+      <w:proofErr w:type="spellEnd"/>
+      <w:r>
+        <w:rPr>
+          <w:rFonts w:ascii="Times New Roman" w:hAnsi="Times New Roman" w:cs="Times New Roman"/>
+        </w:rPr>
+        <w:t xml:space="preserve"> (6812210)</w:t>
       </w:r>
     </w:p>
     <w:p>
@@ -382,11 +404,19 @@
           <w:rFonts w:ascii="Times New Roman" w:hAnsi="Times New Roman" w:cs="Times New Roman"/>
         </w:rPr>
       </w:pPr>
-      <w:r>
-        <w:rPr>
-          <w:rFonts w:ascii="Times New Roman" w:hAnsi="Times New Roman" w:cs="Times New Roman"/>
-        </w:rPr>
-        <w:t>Qufei Chen (</w:t>
+      <w:proofErr w:type="spellStart"/>
+      <w:r>
+        <w:rPr>
+          <w:rFonts w:ascii="Times New Roman" w:hAnsi="Times New Roman" w:cs="Times New Roman"/>
+        </w:rPr>
+        <w:t>Qufei</w:t>
+      </w:r>
+      <w:proofErr w:type="spellEnd"/>
+      <w:r>
+        <w:rPr>
+          <w:rFonts w:ascii="Times New Roman" w:hAnsi="Times New Roman" w:cs="Times New Roman"/>
+        </w:rPr>
+        <w:t xml:space="preserve"> Chen (</w:t>
       </w:r>
       <w:r>
         <w:rPr>
@@ -604,12 +634,14 @@
         </w:rPr>
         <w:t>st</w:t>
       </w:r>
+      <w:proofErr w:type="gramStart"/>
       <w:r>
         <w:rPr>
           <w:rFonts w:ascii="Times New Roman" w:hAnsi="Times New Roman" w:cs="Times New Roman"/>
         </w:rPr>
         <w:t xml:space="preserve"> 2018</w:t>
       </w:r>
+      <w:proofErr w:type="gramEnd"/>
     </w:p>
     <w:p>
       <w:pPr>
@@ -677,66 +709,69 @@
           <w:sz w:val="20"/>
           <w:szCs w:val="20"/>
         </w:rPr>
-        <w:t>A decision tree (J48)……………………………………………………………………</w:t>
-      </w:r>
+        <w:t>A decision tree (J</w:t>
+      </w:r>
+      <w:proofErr w:type="gramStart"/>
       <w:r>
         <w:rPr>
           <w:rFonts w:ascii="Times New Roman" w:hAnsi="Times New Roman"/>
           <w:sz w:val="20"/>
           <w:szCs w:val="20"/>
         </w:rPr>
-        <w:t>.</w:t>
-      </w:r>
+        <w:t>48)…</w:t>
+      </w:r>
+      <w:proofErr w:type="gramEnd"/>
       <w:r>
         <w:rPr>
           <w:rFonts w:ascii="Times New Roman" w:hAnsi="Times New Roman"/>
           <w:sz w:val="20"/>
           <w:szCs w:val="20"/>
         </w:rPr>
-        <w:t>……………………1</w:t>
-      </w:r>
-    </w:p>
-    <w:p>
-      <w:pPr>
-        <w:pStyle w:val="p1"/>
-        <w:ind w:firstLine="720"/>
+        <w:t>…………………………………………………………………</w:t>
+      </w:r>
+      <w:r>
         <w:rPr>
           <w:rFonts w:ascii="Times New Roman" w:hAnsi="Times New Roman"/>
           <w:sz w:val="20"/>
           <w:szCs w:val="20"/>
         </w:rPr>
-      </w:pPr>
+        <w:t>.</w:t>
+      </w:r>
       <w:r>
         <w:rPr>
           <w:rFonts w:ascii="Times New Roman" w:hAnsi="Times New Roman"/>
           <w:sz w:val="20"/>
           <w:szCs w:val="20"/>
         </w:rPr>
-        <w:t>K-Nearest N</w:t>
-      </w:r>
-      <w:r>
+        <w:t>……………………1</w:t>
+      </w:r>
+    </w:p>
+    <w:p>
+      <w:pPr>
+        <w:pStyle w:val="p1"/>
+        <w:ind w:firstLine="720"/>
         <w:rPr>
           <w:rFonts w:ascii="Times New Roman" w:hAnsi="Times New Roman"/>
           <w:sz w:val="20"/>
           <w:szCs w:val="20"/>
         </w:rPr>
-        <w:t>eighbour (IBk)…</w:t>
-      </w:r>
+      </w:pPr>
       <w:r>
         <w:rPr>
           <w:rFonts w:ascii="Times New Roman" w:hAnsi="Times New Roman"/>
           <w:sz w:val="20"/>
           <w:szCs w:val="20"/>
         </w:rPr>
-        <w:t>…</w:t>
-      </w:r>
+        <w:t xml:space="preserve">K-Nearest </w:t>
+      </w:r>
+      <w:proofErr w:type="spellStart"/>
       <w:r>
         <w:rPr>
           <w:rFonts w:ascii="Times New Roman" w:hAnsi="Times New Roman"/>
           <w:sz w:val="20"/>
           <w:szCs w:val="20"/>
         </w:rPr>
-        <w:t>…………………………………………………</w:t>
+        <w:t>N</w:t>
       </w:r>
       <w:r>
         <w:rPr>
@@ -744,34 +779,34 @@
           <w:sz w:val="20"/>
           <w:szCs w:val="20"/>
         </w:rPr>
-        <w:t>...</w:t>
-      </w:r>
+        <w:t>eighbour</w:t>
+      </w:r>
+      <w:proofErr w:type="spellEnd"/>
       <w:r>
         <w:rPr>
           <w:rFonts w:ascii="Times New Roman" w:hAnsi="Times New Roman"/>
           <w:sz w:val="20"/>
           <w:szCs w:val="20"/>
         </w:rPr>
-        <w:t>………………………...1</w:t>
-      </w:r>
-    </w:p>
-    <w:p>
-      <w:pPr>
-        <w:pStyle w:val="p1"/>
-        <w:ind w:firstLine="720"/>
+        <w:t xml:space="preserve"> (</w:t>
+      </w:r>
+      <w:proofErr w:type="spellStart"/>
+      <w:r>
         <w:rPr>
           <w:rFonts w:ascii="Times New Roman" w:hAnsi="Times New Roman"/>
           <w:sz w:val="20"/>
           <w:szCs w:val="20"/>
         </w:rPr>
-      </w:pPr>
+        <w:t>IBk</w:t>
+      </w:r>
+      <w:proofErr w:type="spellEnd"/>
       <w:r>
         <w:rPr>
           <w:rFonts w:ascii="Times New Roman" w:hAnsi="Times New Roman"/>
           <w:sz w:val="20"/>
           <w:szCs w:val="20"/>
         </w:rPr>
-        <w:t>Naïve Bayes (NaiveBayes)</w:t>
+        <w:t>)…</w:t>
       </w:r>
       <w:r>
         <w:rPr>
@@ -779,26 +814,23 @@
           <w:sz w:val="20"/>
           <w:szCs w:val="20"/>
         </w:rPr>
-        <w:t>…………………………………………………………………………………...1</w:t>
-      </w:r>
-    </w:p>
-    <w:p>
-      <w:pPr>
-        <w:pStyle w:val="p1"/>
-        <w:ind w:firstLine="720"/>
+        <w:t>…</w:t>
+      </w:r>
+      <w:r>
         <w:rPr>
           <w:rFonts w:ascii="Times New Roman" w:hAnsi="Times New Roman"/>
           <w:sz w:val="20"/>
           <w:szCs w:val="20"/>
         </w:rPr>
-      </w:pPr>
+        <w:t>…………………………………………………</w:t>
+      </w:r>
       <w:r>
         <w:rPr>
           <w:rFonts w:ascii="Times New Roman" w:hAnsi="Times New Roman"/>
           <w:sz w:val="20"/>
           <w:szCs w:val="20"/>
         </w:rPr>
-        <w:t>Support Vector Machines (SVM)</w:t>
+        <w:t>...</w:t>
       </w:r>
       <w:r>
         <w:rPr>
@@ -806,6 +838,78 @@
           <w:sz w:val="20"/>
           <w:szCs w:val="20"/>
         </w:rPr>
+        <w:t>………………………...1</w:t>
+      </w:r>
+    </w:p>
+    <w:p>
+      <w:pPr>
+        <w:pStyle w:val="p1"/>
+        <w:ind w:firstLine="720"/>
+        <w:rPr>
+          <w:rFonts w:ascii="Times New Roman" w:hAnsi="Times New Roman"/>
+          <w:sz w:val="20"/>
+          <w:szCs w:val="20"/>
+        </w:rPr>
+      </w:pPr>
+      <w:r>
+        <w:rPr>
+          <w:rFonts w:ascii="Times New Roman" w:hAnsi="Times New Roman"/>
+          <w:sz w:val="20"/>
+          <w:szCs w:val="20"/>
+        </w:rPr>
+        <w:t>Naïve Bayes (</w:t>
+      </w:r>
+      <w:proofErr w:type="spellStart"/>
+      <w:r>
+        <w:rPr>
+          <w:rFonts w:ascii="Times New Roman" w:hAnsi="Times New Roman"/>
+          <w:sz w:val="20"/>
+          <w:szCs w:val="20"/>
+        </w:rPr>
+        <w:t>NaiveBayes</w:t>
+      </w:r>
+      <w:proofErr w:type="spellEnd"/>
+      <w:r>
+        <w:rPr>
+          <w:rFonts w:ascii="Times New Roman" w:hAnsi="Times New Roman"/>
+          <w:sz w:val="20"/>
+          <w:szCs w:val="20"/>
+        </w:rPr>
+        <w:t>)</w:t>
+      </w:r>
+      <w:r>
+        <w:rPr>
+          <w:rFonts w:ascii="Times New Roman" w:hAnsi="Times New Roman"/>
+          <w:sz w:val="20"/>
+          <w:szCs w:val="20"/>
+        </w:rPr>
+        <w:t>…………………………………………………………………………………...1</w:t>
+      </w:r>
+    </w:p>
+    <w:p>
+      <w:pPr>
+        <w:pStyle w:val="p1"/>
+        <w:ind w:firstLine="720"/>
+        <w:rPr>
+          <w:rFonts w:ascii="Times New Roman" w:hAnsi="Times New Roman"/>
+          <w:sz w:val="20"/>
+          <w:szCs w:val="20"/>
+        </w:rPr>
+      </w:pPr>
+      <w:r>
+        <w:rPr>
+          <w:rFonts w:ascii="Times New Roman" w:hAnsi="Times New Roman"/>
+          <w:sz w:val="20"/>
+          <w:szCs w:val="20"/>
+        </w:rPr>
+        <w:t>Support Vector Machines (SVM)</w:t>
+      </w:r>
+      <w:r>
+        <w:rPr>
+          <w:rFonts w:ascii="Times New Roman" w:hAnsi="Times New Roman"/>
+          <w:sz w:val="20"/>
+          <w:szCs w:val="20"/>
+        </w:rPr>
         <w:t>…………………………………………………………………………….1</w:t>
       </w:r>
     </w:p>
@@ -919,31 +1023,57 @@
           <w:rFonts w:ascii="Times New Roman" w:hAnsi="Times New Roman"/>
           <w:sz w:val="24"/>
           <w:szCs w:val="24"/>
-        </w:rPr>
-      </w:pPr>
+          <w:lang w:val="fr-FR"/>
+        </w:rPr>
+      </w:pPr>
+      <w:proofErr w:type="spellStart"/>
       <w:r>
         <w:rPr>
           <w:rFonts w:ascii="Times New Roman" w:hAnsi="Times New Roman"/>
           <w:sz w:val="24"/>
           <w:szCs w:val="24"/>
-        </w:rPr>
-        <w:t xml:space="preserve">Results </w:t>
-      </w:r>
+          <w:lang w:val="fr-FR"/>
+        </w:rPr>
+        <w:t>Results</w:t>
+      </w:r>
+      <w:proofErr w:type="spellEnd"/>
       <w:r>
         <w:rPr>
           <w:rFonts w:ascii="Times New Roman" w:hAnsi="Times New Roman"/>
           <w:sz w:val="24"/>
           <w:szCs w:val="24"/>
-        </w:rPr>
-        <w:t>……………………</w:t>
+          <w:lang w:val="fr-FR"/>
+        </w:rPr>
+        <w:t xml:space="preserve"> ……………………</w:t>
       </w:r>
       <w:r>
         <w:rPr>
           <w:rFonts w:ascii="Times New Roman" w:hAnsi="Times New Roman"/>
           <w:sz w:val="24"/>
           <w:szCs w:val="24"/>
-        </w:rPr>
-        <w:t>………...……………………………………………………………..</w:t>
+          <w:lang w:val="fr-FR"/>
+        </w:rPr>
+        <w:t>………...………………………………………………………</w:t>
+      </w:r>
+      <w:proofErr w:type="gramStart"/>
+      <w:r>
+        <w:rPr>
+          <w:rFonts w:ascii="Times New Roman" w:hAnsi="Times New Roman"/>
+          <w:sz w:val="24"/>
+          <w:szCs w:val="24"/>
+          <w:lang w:val="fr-FR"/>
+        </w:rPr>
+        <w:t>…….</w:t>
+      </w:r>
+      <w:proofErr w:type="gramEnd"/>
+      <w:r>
+        <w:rPr>
+          <w:rFonts w:ascii="Times New Roman" w:hAnsi="Times New Roman"/>
+          <w:sz w:val="24"/>
+          <w:szCs w:val="24"/>
+          <w:lang w:val="fr-FR"/>
+        </w:rPr>
+        <w:t>.</w:t>
       </w:r>
     </w:p>
     <w:p>
@@ -953,6 +1083,7 @@
           <w:rFonts w:ascii="Times New Roman" w:hAnsi="Times New Roman"/>
           <w:sz w:val="22"/>
           <w:szCs w:val="24"/>
+          <w:lang w:val="fr-FR"/>
         </w:rPr>
       </w:pPr>
       <w:r>
@@ -960,6 +1091,7 @@
           <w:rFonts w:ascii="Times New Roman" w:hAnsi="Times New Roman"/>
           <w:sz w:val="24"/>
           <w:szCs w:val="24"/>
+          <w:lang w:val="fr-FR"/>
         </w:rPr>
         <w:tab/>
       </w:r>
@@ -968,22 +1100,27 @@
           <w:rFonts w:ascii="Times New Roman" w:hAnsi="Times New Roman"/>
           <w:sz w:val="22"/>
           <w:szCs w:val="24"/>
-        </w:rPr>
-        <w:t xml:space="preserve">Confusion Matrices </w:t>
-      </w:r>
+          <w:lang w:val="fr-FR"/>
+        </w:rPr>
+        <w:t>Confusion Matrices ………...………………………………………………………</w:t>
+      </w:r>
+      <w:proofErr w:type="gramStart"/>
       <w:r>
         <w:rPr>
           <w:rFonts w:ascii="Times New Roman" w:hAnsi="Times New Roman"/>
           <w:sz w:val="22"/>
           <w:szCs w:val="24"/>
-        </w:rPr>
-        <w:t>………...…………………………………………………………….</w:t>
-      </w:r>
+          <w:lang w:val="fr-FR"/>
+        </w:rPr>
+        <w:t>…….</w:t>
+      </w:r>
+      <w:proofErr w:type="gramEnd"/>
       <w:r>
         <w:rPr>
           <w:rFonts w:ascii="Times New Roman" w:hAnsi="Times New Roman"/>
           <w:sz w:val="22"/>
           <w:szCs w:val="24"/>
+          <w:lang w:val="fr-FR"/>
         </w:rPr>
         <w:t>.</w:t>
       </w:r>
@@ -995,6 +1132,7 @@
           <w:rFonts w:ascii="Times New Roman" w:hAnsi="Times New Roman"/>
           <w:sz w:val="24"/>
           <w:szCs w:val="24"/>
+          <w:lang w:val="fr-FR"/>
         </w:rPr>
       </w:pPr>
     </w:p>
@@ -1005,6 +1143,7 @@
           <w:rFonts w:ascii="Times New Roman" w:hAnsi="Times New Roman"/>
           <w:sz w:val="24"/>
           <w:szCs w:val="24"/>
+          <w:lang w:val="fr-FR"/>
         </w:rPr>
       </w:pPr>
     </w:p>
@@ -1015,6 +1154,7 @@
           <w:rFonts w:ascii="Times New Roman" w:hAnsi="Times New Roman"/>
           <w:sz w:val="24"/>
           <w:szCs w:val="24"/>
+          <w:lang w:val="fr-FR"/>
         </w:rPr>
       </w:pPr>
     </w:p>
@@ -1025,6 +1165,7 @@
           <w:rFonts w:ascii="Times New Roman" w:hAnsi="Times New Roman"/>
           <w:sz w:val="24"/>
           <w:szCs w:val="24"/>
+          <w:lang w:val="fr-FR"/>
         </w:rPr>
       </w:pPr>
     </w:p>
@@ -1035,6 +1176,7 @@
           <w:rFonts w:ascii="Times New Roman" w:hAnsi="Times New Roman"/>
           <w:sz w:val="24"/>
           <w:szCs w:val="24"/>
+          <w:lang w:val="fr-FR"/>
         </w:rPr>
       </w:pPr>
       <w:r>
@@ -1042,22 +1184,16 @@
           <w:rFonts w:ascii="Times New Roman" w:hAnsi="Times New Roman"/>
           <w:sz w:val="24"/>
           <w:szCs w:val="24"/>
-        </w:rPr>
-        <w:t>Discussion</w:t>
+          <w:lang w:val="fr-FR"/>
+        </w:rPr>
+        <w:t>Discussion………</w:t>
       </w:r>
       <w:r>
         <w:rPr>
           <w:rFonts w:ascii="Times New Roman" w:hAnsi="Times New Roman"/>
           <w:sz w:val="24"/>
           <w:szCs w:val="24"/>
-        </w:rPr>
-        <w:t>………</w:t>
-      </w:r>
-      <w:r>
-        <w:rPr>
-          <w:rFonts w:ascii="Times New Roman" w:hAnsi="Times New Roman"/>
-          <w:sz w:val="24"/>
-          <w:szCs w:val="24"/>
+          <w:lang w:val="fr-FR"/>
         </w:rPr>
         <w:t>…………………………………………………………………………………</w:t>
       </w:r>
@@ -1067,7 +1203,7 @@
         <w:rPr>
           <w:b/>
           <w:u w:val="single"/>
-          <w:lang w:val="en-CA"/>
+          <w:lang w:val="fr-FR"/>
         </w:rPr>
       </w:pPr>
     </w:p>
@@ -1076,7 +1212,7 @@
         <w:rPr>
           <w:b/>
           <w:u w:val="single"/>
-          <w:lang w:val="en-CA"/>
+          <w:lang w:val="fr-FR"/>
         </w:rPr>
       </w:pPr>
     </w:p>
@@ -1085,7 +1221,7 @@
         <w:rPr>
           <w:b/>
           <w:u w:val="single"/>
-          <w:lang w:val="en-CA"/>
+          <w:lang w:val="fr-FR"/>
         </w:rPr>
       </w:pPr>
     </w:p>
@@ -1094,7 +1230,7 @@
         <w:rPr>
           <w:b/>
           <w:u w:val="single"/>
-          <w:lang w:val="en-CA"/>
+          <w:lang w:val="fr-FR"/>
         </w:rPr>
       </w:pPr>
     </w:p>
@@ -1103,7 +1239,7 @@
         <w:rPr>
           <w:b/>
           <w:u w:val="single"/>
-          <w:lang w:val="en-CA"/>
+          <w:lang w:val="fr-FR"/>
         </w:rPr>
       </w:pPr>
     </w:p>
@@ -1112,7 +1248,7 @@
         <w:rPr>
           <w:b/>
           <w:u w:val="single"/>
-          <w:lang w:val="en-CA"/>
+          <w:lang w:val="fr-FR"/>
         </w:rPr>
       </w:pPr>
     </w:p>
@@ -1121,7 +1257,7 @@
         <w:rPr>
           <w:b/>
           <w:u w:val="single"/>
-          <w:lang w:val="en-CA"/>
+          <w:lang w:val="fr-FR"/>
         </w:rPr>
       </w:pPr>
     </w:p>
@@ -1130,7 +1266,7 @@
         <w:rPr>
           <w:b/>
           <w:u w:val="single"/>
-          <w:lang w:val="en-CA"/>
+          <w:lang w:val="fr-FR"/>
         </w:rPr>
       </w:pPr>
     </w:p>
@@ -1139,7 +1275,7 @@
         <w:rPr>
           <w:b/>
           <w:u w:val="single"/>
-          <w:lang w:val="en-CA"/>
+          <w:lang w:val="fr-FR"/>
         </w:rPr>
       </w:pPr>
     </w:p>
@@ -1148,7 +1284,7 @@
         <w:rPr>
           <w:b/>
           <w:u w:val="single"/>
-          <w:lang w:val="en-CA"/>
+          <w:lang w:val="fr-FR"/>
         </w:rPr>
       </w:pPr>
     </w:p>
@@ -1157,7 +1293,7 @@
         <w:rPr>
           <w:b/>
           <w:u w:val="single"/>
-          <w:lang w:val="en-CA"/>
+          <w:lang w:val="fr-FR"/>
         </w:rPr>
       </w:pPr>
     </w:p>
@@ -1166,7 +1302,7 @@
         <w:rPr>
           <w:b/>
           <w:u w:val="single"/>
-          <w:lang w:val="en-CA"/>
+          <w:lang w:val="fr-FR"/>
         </w:rPr>
       </w:pPr>
     </w:p>
@@ -1175,7 +1311,7 @@
         <w:rPr>
           <w:b/>
           <w:u w:val="single"/>
-          <w:lang w:val="en-CA"/>
+          <w:lang w:val="fr-FR"/>
         </w:rPr>
       </w:pPr>
     </w:p>
@@ -1184,7 +1320,7 @@
         <w:rPr>
           <w:b/>
           <w:u w:val="single"/>
-          <w:lang w:val="en-CA"/>
+          <w:lang w:val="fr-FR"/>
         </w:rPr>
       </w:pPr>
     </w:p>
@@ -1193,7 +1329,7 @@
         <w:rPr>
           <w:b/>
           <w:u w:val="single"/>
-          <w:lang w:val="en-CA"/>
+          <w:lang w:val="fr-FR"/>
         </w:rPr>
       </w:pPr>
     </w:p>
@@ -1202,7 +1338,7 @@
         <w:rPr>
           <w:b/>
           <w:u w:val="single"/>
-          <w:lang w:val="en-CA"/>
+          <w:lang w:val="fr-FR"/>
         </w:rPr>
       </w:pPr>
     </w:p>
@@ -1211,7 +1347,7 @@
         <w:rPr>
           <w:b/>
           <w:u w:val="single"/>
-          <w:lang w:val="en-CA"/>
+          <w:lang w:val="fr-FR"/>
         </w:rPr>
       </w:pPr>
     </w:p>
@@ -1220,7 +1356,7 @@
         <w:rPr>
           <w:b/>
           <w:u w:val="single"/>
-          <w:lang w:val="en-CA"/>
+          <w:lang w:val="fr-FR"/>
         </w:rPr>
       </w:pPr>
     </w:p>
@@ -1229,24 +1365,26 @@
         <w:rPr>
           <w:b/>
           <w:u w:val="single"/>
-          <w:lang w:val="en-CA"/>
-        </w:rPr>
-      </w:pPr>
-    </w:p>
-    <w:p>
-      <w:pPr>
-        <w:autoSpaceDE w:val="0"/>
-        <w:autoSpaceDN w:val="0"/>
-        <w:adjustRightInd w:val="0"/>
-        <w:rPr>
-          <w:rFonts w:ascii="Times New Roman" w:hAnsi="Times New Roman" w:cs="Times New Roman"/>
-          <w:b/>
-        </w:rPr>
-      </w:pPr>
-      <w:r>
-        <w:rPr>
-          <w:rFonts w:ascii="Times New Roman" w:hAnsi="Times New Roman" w:cs="Times New Roman"/>
-          <w:b/>
+          <w:lang w:val="fr-FR"/>
+        </w:rPr>
+      </w:pPr>
+    </w:p>
+    <w:p>
+      <w:pPr>
+        <w:autoSpaceDE w:val="0"/>
+        <w:autoSpaceDN w:val="0"/>
+        <w:adjustRightInd w:val="0"/>
+        <w:rPr>
+          <w:rFonts w:ascii="Times New Roman" w:hAnsi="Times New Roman" w:cs="Times New Roman"/>
+          <w:b/>
+          <w:lang w:val="fr-FR"/>
+        </w:rPr>
+      </w:pPr>
+      <w:r>
+        <w:rPr>
+          <w:rFonts w:ascii="Times New Roman" w:hAnsi="Times New Roman" w:cs="Times New Roman"/>
+          <w:b/>
+          <w:lang w:val="fr-FR"/>
         </w:rPr>
         <w:lastRenderedPageBreak/>
         <w:t>Classifier Descriptions</w:t>
@@ -1266,9 +1404,10 @@
         <w:rPr>
           <w:rFonts w:ascii="Times New Roman" w:hAnsi="Times New Roman" w:cs="Times New Roman"/>
           <w:b/>
+          <w:noProof/>
         </w:rPr>
         <w:pict w14:anchorId="6C74EB15">
-          <v:rect id="_x0000_i1025" style="width:0;height:1.5pt" o:hralign="center" o:hrstd="t" o:hr="t" fillcolor="#aaa" stroked="f"/>
+          <v:rect id="_x0000_i1028" alt="" style="width:88.45pt;height:.05pt;mso-width-percent:0;mso-height-percent:0;mso-width-percent:0;mso-height-percent:0" o:hralign="center" o:hrstd="t" o:hr="t" fillcolor="#aaa" stroked="f"/>
         </w:pict>
       </w:r>
     </w:p>
@@ -1329,7 +1468,21 @@
         <w:rPr>
           <w:rFonts w:ascii="Times New Roman" w:hAnsi="Times New Roman" w:cs="Times New Roman"/>
         </w:rPr>
-        <w:t>This classifier will iteratively match with the best attribute to split on by using the method of gain ratio in order to overcome the bias to multi-valued attributes that tend to happen with information gain. The algorithm recurses and essentially splits the subsets by the next attribute with the greatest information gain to produce the following subsets. This algorithm also handles pruning the tree to limit overfitting, this can be illustrated with words such as “bad” which would be a good split point for determining a classification which would then decide whether or not to</w:t>
+        <w:t xml:space="preserve">This classifier will iteratively match with the best attribute to split on by using the method of gain ratio in order to overcome the bias to multi-valued attributes that tend to happen with information gain. The algorithm </w:t>
+      </w:r>
+      <w:proofErr w:type="spellStart"/>
+      <w:r>
+        <w:rPr>
+          <w:rFonts w:ascii="Times New Roman" w:hAnsi="Times New Roman" w:cs="Times New Roman"/>
+        </w:rPr>
+        <w:t>recurses</w:t>
+      </w:r>
+      <w:proofErr w:type="spellEnd"/>
+      <w:r>
+        <w:rPr>
+          <w:rFonts w:ascii="Times New Roman" w:hAnsi="Times New Roman" w:cs="Times New Roman"/>
+        </w:rPr>
+        <w:t xml:space="preserve"> and essentially splits the subsets by the next attribute with the greatest information gain to produce the following subsets. This algorithm also handles pruning the tree to limit overfitting, this can be illustrated with words such as “bad” which would be a good split point for determining a classification which would then decide whether or not to</w:t>
       </w:r>
     </w:p>
     <w:p>
@@ -1373,7 +1526,23 @@
           <w:rFonts w:ascii="Times New Roman" w:hAnsi="Times New Roman" w:cs="Times New Roman"/>
           <w:u w:val="single"/>
         </w:rPr>
-        <w:t>K-Nearest neighbor (IBk)</w:t>
+        <w:t>K-Nearest neighbor (</w:t>
+      </w:r>
+      <w:proofErr w:type="spellStart"/>
+      <w:r>
+        <w:rPr>
+          <w:rFonts w:ascii="Times New Roman" w:hAnsi="Times New Roman" w:cs="Times New Roman"/>
+          <w:u w:val="single"/>
+        </w:rPr>
+        <w:t>IBk</w:t>
+      </w:r>
+      <w:proofErr w:type="spellEnd"/>
+      <w:r>
+        <w:rPr>
+          <w:rFonts w:ascii="Times New Roman" w:hAnsi="Times New Roman" w:cs="Times New Roman"/>
+          <w:u w:val="single"/>
+        </w:rPr>
+        <w:t>)</w:t>
       </w:r>
     </w:p>
     <w:p>
@@ -1405,7 +1574,21 @@
         <w:rPr>
           <w:rFonts w:ascii="Times New Roman" w:hAnsi="Times New Roman" w:cs="Times New Roman"/>
         </w:rPr>
-        <w:t>a distance function such as Euclidean, Hamming, Minkowski or Manhattan. This classifier is</w:t>
+        <w:t xml:space="preserve">a distance function such as Euclidean, Hamming, </w:t>
+      </w:r>
+      <w:proofErr w:type="spellStart"/>
+      <w:r>
+        <w:rPr>
+          <w:rFonts w:ascii="Times New Roman" w:hAnsi="Times New Roman" w:cs="Times New Roman"/>
+        </w:rPr>
+        <w:t>Minkowski</w:t>
+      </w:r>
+      <w:proofErr w:type="spellEnd"/>
+      <w:r>
+        <w:rPr>
+          <w:rFonts w:ascii="Times New Roman" w:hAnsi="Times New Roman" w:cs="Times New Roman"/>
+        </w:rPr>
+        <w:t xml:space="preserve"> or Manhattan. This classifier is</w:t>
       </w:r>
     </w:p>
     <w:p>
@@ -1465,7 +1648,23 @@
           <w:rFonts w:ascii="Times New Roman" w:hAnsi="Times New Roman" w:cs="Times New Roman"/>
           <w:u w:val="single"/>
         </w:rPr>
-        <w:t>Naïve Bayes (NaiveBayes)</w:t>
+        <w:t>Naïve Bayes (</w:t>
+      </w:r>
+      <w:proofErr w:type="spellStart"/>
+      <w:r>
+        <w:rPr>
+          <w:rFonts w:ascii="Times New Roman" w:hAnsi="Times New Roman" w:cs="Times New Roman"/>
+          <w:u w:val="single"/>
+        </w:rPr>
+        <w:t>NaiveBayes</w:t>
+      </w:r>
+      <w:proofErr w:type="spellEnd"/>
+      <w:r>
+        <w:rPr>
+          <w:rFonts w:ascii="Times New Roman" w:hAnsi="Times New Roman" w:cs="Times New Roman"/>
+          <w:u w:val="single"/>
+        </w:rPr>
+        <w:t>)</w:t>
       </w:r>
     </w:p>
     <w:p>
@@ -1529,7 +1728,21 @@
         <w:rPr>
           <w:rFonts w:ascii="Times New Roman" w:hAnsi="Times New Roman" w:cs="Times New Roman"/>
         </w:rPr>
-        <w:t>probability that an instance is in a certain class given a certain feature,  and does this for all features.</w:t>
+        <w:t xml:space="preserve">probability that an instance is in a certain class given a certain </w:t>
+      </w:r>
+      <w:proofErr w:type="gramStart"/>
+      <w:r>
+        <w:rPr>
+          <w:rFonts w:ascii="Times New Roman" w:hAnsi="Times New Roman" w:cs="Times New Roman"/>
+        </w:rPr>
+        <w:t>feature,  and</w:t>
+      </w:r>
+      <w:proofErr w:type="gramEnd"/>
+      <w:r>
+        <w:rPr>
+          <w:rFonts w:ascii="Times New Roman" w:hAnsi="Times New Roman" w:cs="Times New Roman"/>
+        </w:rPr>
+        <w:t xml:space="preserve"> does this for all features.</w:t>
       </w:r>
     </w:p>
     <w:p>
@@ -1746,9 +1959,10 @@
         <w:rPr>
           <w:rFonts w:ascii="Times New Roman" w:hAnsi="Times New Roman" w:cs="Times New Roman"/>
           <w:b/>
+          <w:noProof/>
         </w:rPr>
         <w:pict w14:anchorId="3F0980C9">
-          <v:rect id="_x0000_i1026" style="width:0;height:1.5pt" o:hralign="center" o:hrstd="t" o:hr="t" fillcolor="#aaa" stroked="f"/>
+          <v:rect id="_x0000_i1027" alt="" style="width:88.45pt;height:.05pt;mso-width-percent:0;mso-height-percent:0;mso-width-percent:0;mso-height-percent:0" o:hralign="center" o:hrstd="t" o:hr="t" fillcolor="#aaa" stroked="f"/>
         </w:pict>
       </w:r>
     </w:p>
@@ -1798,12 +2012,22 @@
         </w:rPr>
         <w:t>data file (</w:t>
       </w:r>
-      <w:r>
-        <w:rPr>
-          <w:lang w:val="en-CA"/>
-        </w:rPr>
-        <w:t>semeval_twitter_data.arff</w:t>
-      </w:r>
+      <w:proofErr w:type="spellStart"/>
+      <w:r>
+        <w:rPr>
+          <w:lang w:val="en-CA"/>
+        </w:rPr>
+        <w:t>semeval_twitter_</w:t>
+      </w:r>
+      <w:proofErr w:type="gramStart"/>
+      <w:r>
+        <w:rPr>
+          <w:lang w:val="en-CA"/>
+        </w:rPr>
+        <w:t>data.arff</w:t>
+      </w:r>
+      <w:proofErr w:type="spellEnd"/>
+      <w:proofErr w:type="gramEnd"/>
       <w:r>
         <w:rPr>
           <w:lang w:val="en-CA"/>
@@ -1852,13 +2076,21 @@
         <w:rPr>
           <w:lang w:val="en-CA"/>
         </w:rPr>
-        <w:t xml:space="preserve">All of the tests </w:t>
-      </w:r>
-      <w:r>
-        <w:rPr>
-          <w:lang w:val="en-CA"/>
-        </w:rPr>
-        <w:t xml:space="preserve">use the StringToWord attribute filter in Weka to tokenize and extract words. </w:t>
+        <w:t xml:space="preserve">All of the tests use the </w:t>
+      </w:r>
+      <w:proofErr w:type="spellStart"/>
+      <w:r>
+        <w:rPr>
+          <w:lang w:val="en-CA"/>
+        </w:rPr>
+        <w:t>StringToWord</w:t>
+      </w:r>
+      <w:proofErr w:type="spellEnd"/>
+      <w:r>
+        <w:rPr>
+          <w:lang w:val="en-CA"/>
+        </w:rPr>
+        <w:t xml:space="preserve"> attribute filter in Weka to tokenize and extract words. </w:t>
       </w:r>
     </w:p>
     <w:p>
@@ -1877,7 +2109,35 @@
         <w:rPr>
           <w:lang w:val="en-CA"/>
         </w:rPr>
-        <w:t xml:space="preserve">the stop words list, we used the MultiStopWords list in Weka. For the Stemmer, we applied the Lovins Stemmer, also through the Weka interface. </w:t>
+        <w:t xml:space="preserve">the stop words list, we used the </w:t>
+      </w:r>
+      <w:proofErr w:type="spellStart"/>
+      <w:r>
+        <w:rPr>
+          <w:lang w:val="en-CA"/>
+        </w:rPr>
+        <w:t>MultiStopWords</w:t>
+      </w:r>
+      <w:proofErr w:type="spellEnd"/>
+      <w:r>
+        <w:rPr>
+          <w:lang w:val="en-CA"/>
+        </w:rPr>
+        <w:t xml:space="preserve"> list in Weka. For the Stemmer, we applied the </w:t>
+      </w:r>
+      <w:proofErr w:type="spellStart"/>
+      <w:r>
+        <w:rPr>
+          <w:lang w:val="en-CA"/>
+        </w:rPr>
+        <w:t>Lovins</w:t>
+      </w:r>
+      <w:proofErr w:type="spellEnd"/>
+      <w:r>
+        <w:rPr>
+          <w:lang w:val="en-CA"/>
+        </w:rPr>
+        <w:t xml:space="preserve"> Stemmer, also through the Weka interface. </w:t>
       </w:r>
     </w:p>
     <w:p>
@@ -1922,9 +2182,10 @@
         <w:rPr>
           <w:rFonts w:ascii="Times New Roman" w:hAnsi="Times New Roman" w:cs="Times New Roman"/>
           <w:b/>
+          <w:noProof/>
         </w:rPr>
         <w:pict w14:anchorId="6F33B86E">
-          <v:rect id="_x0000_i1028" style="width:0;height:1.5pt" o:hralign="center" o:hrstd="t" o:hr="t" fillcolor="#aaa" stroked="f"/>
+          <v:rect id="_x0000_i1026" alt="" style="width:88.45pt;height:.05pt;mso-width-percent:0;mso-height-percent:0;mso-width-percent:0;mso-height-percent:0" o:hralign="center" o:hrstd="t" o:hr="t" fillcolor="#aaa" stroked="f"/>
         </w:pict>
       </w:r>
     </w:p>
@@ -2108,6 +2369,7 @@
               </w:rPr>
               <w:t xml:space="preserve"> (</w:t>
             </w:r>
+            <w:proofErr w:type="spellStart"/>
             <w:r>
               <w:rPr>
                 <w:b/>
@@ -2116,6 +2378,7 @@
               </w:rPr>
               <w:t>MultiStopWords</w:t>
             </w:r>
+            <w:proofErr w:type="spellEnd"/>
             <w:r>
               <w:rPr>
                 <w:b/>
@@ -2155,13 +2418,23 @@
               </w:rPr>
               <w:t xml:space="preserve"> (</w:t>
             </w:r>
+            <w:proofErr w:type="spellStart"/>
             <w:r>
               <w:rPr>
                 <w:b/>
                 <w:sz w:val="21"/>
                 <w:lang w:val="en-CA"/>
               </w:rPr>
-              <w:t>LovinsStemmer)</w:t>
+              <w:t>LovinsStemmer</w:t>
+            </w:r>
+            <w:proofErr w:type="spellEnd"/>
+            <w:r>
+              <w:rPr>
+                <w:b/>
+                <w:sz w:val="21"/>
+                <w:lang w:val="en-CA"/>
+              </w:rPr>
+              <w:t>)</w:t>
             </w:r>
           </w:p>
         </w:tc>
@@ -3234,6 +3507,15 @@
                 <w:lang w:val="en-CA"/>
               </w:rPr>
             </w:pPr>
+            <w:r>
+              <w:rPr>
+                <w:sz w:val="21"/>
+                <w:lang w:val="en-CA"/>
+              </w:rPr>
+              <w:t>47.7593</w:t>
+            </w:r>
+            <w:bookmarkStart w:id="0" w:name="_GoBack"/>
+            <w:bookmarkEnd w:id="0"/>
           </w:p>
         </w:tc>
         <w:tc>
@@ -3248,6 +3530,13 @@
                 <w:lang w:val="en-CA"/>
               </w:rPr>
             </w:pPr>
+            <w:r>
+              <w:rPr>
+                <w:sz w:val="21"/>
+                <w:lang w:val="en-CA"/>
+              </w:rPr>
+              <w:t>41.2448</w:t>
+            </w:r>
           </w:p>
         </w:tc>
       </w:tr>
@@ -3283,7 +3572,35 @@
         <w:rPr>
           <w:lang w:val="en-CA"/>
         </w:rPr>
-        <w:t xml:space="preserve"> includes just the tokenization from the StringToWord Attribute feature in Weka (WordTokenizer)</w:t>
+        <w:t xml:space="preserve"> includes just the tokenization from the </w:t>
+      </w:r>
+      <w:proofErr w:type="spellStart"/>
+      <w:r>
+        <w:rPr>
+          <w:lang w:val="en-CA"/>
+        </w:rPr>
+        <w:t>StringToWord</w:t>
+      </w:r>
+      <w:proofErr w:type="spellEnd"/>
+      <w:r>
+        <w:rPr>
+          <w:lang w:val="en-CA"/>
+        </w:rPr>
+        <w:t xml:space="preserve"> Attribute feature in Weka (</w:t>
+      </w:r>
+      <w:proofErr w:type="spellStart"/>
+      <w:r>
+        <w:rPr>
+          <w:lang w:val="en-CA"/>
+        </w:rPr>
+        <w:t>WordTokenizer</w:t>
+      </w:r>
+      <w:proofErr w:type="spellEnd"/>
+      <w:r>
+        <w:rPr>
+          <w:lang w:val="en-CA"/>
+        </w:rPr>
+        <w:t>)</w:t>
       </w:r>
       <w:r>
         <w:rPr>
@@ -3356,7 +3673,21 @@
         <w:rPr>
           <w:lang w:val="en-CA"/>
         </w:rPr>
-        <w:t>, as well as stemming using the Lovins Stemmer (done in Weka)</w:t>
+        <w:t xml:space="preserve">, as well as stemming using the </w:t>
+      </w:r>
+      <w:proofErr w:type="spellStart"/>
+      <w:r>
+        <w:rPr>
+          <w:lang w:val="en-CA"/>
+        </w:rPr>
+        <w:t>Lovins</w:t>
+      </w:r>
+      <w:proofErr w:type="spellEnd"/>
+      <w:r>
+        <w:rPr>
+          <w:lang w:val="en-CA"/>
+        </w:rPr>
+        <w:t xml:space="preserve"> Stemmer (done in Weka)</w:t>
       </w:r>
       <w:r>
         <w:rPr>
@@ -3765,9 +4096,10 @@
         <w:rPr>
           <w:rFonts w:ascii="Times New Roman" w:hAnsi="Times New Roman" w:cs="Times New Roman"/>
           <w:b/>
+          <w:noProof/>
         </w:rPr>
         <w:pict w14:anchorId="685BBB0F">
-          <v:rect id="_x0000_i1027" style="width:0;height:1.5pt" o:hralign="center" o:hrstd="t" o:hr="t" fillcolor="#aaa" stroked="f"/>
+          <v:rect id="_x0000_i1025" alt="" style="width:88.45pt;height:.05pt;mso-width-percent:0;mso-height-percent:0;mso-width-percent:0;mso-height-percent:0" o:hralign="center" o:hrstd="t" o:hr="t" fillcolor="#aaa" stroked="f"/>
         </w:pict>
       </w:r>
     </w:p>
@@ -3796,7 +4128,7 @@
 </file>
 
 <file path=word/endnotes.xml><?xml version="1.0" encoding="utf-8"?>
-<w:endnotes xmlns:wpc="http://schemas.microsoft.com/office/word/2010/wordprocessingCanvas" xmlns:mo="http://schemas.microsoft.com/office/mac/office/2008/main" xmlns:mc="http://schemas.openxmlformats.org/markup-compatibility/2006" xmlns:mv="urn:schemas-microsoft-com:mac:vml" xmlns:o="urn:schemas-microsoft-com:office:office" xmlns:r="http://schemas.openxmlformats.org/officeDocument/2006/relationships" xmlns:m="http://schemas.openxmlformats.org/officeDocument/2006/math" xmlns:v="urn:schemas-microsoft-com:vml" xmlns:wp14="http://schemas.microsoft.com/office/word/2010/wordprocessingDrawing" xmlns:wp="http://schemas.openxmlformats.org/drawingml/2006/wordprocessingDrawing" xmlns:w10="urn:schemas-microsoft-com:office:word" xmlns:w="http://schemas.openxmlformats.org/wordprocessingml/2006/main" xmlns:w14="http://schemas.microsoft.com/office/word/2010/wordml" xmlns:w15="http://schemas.microsoft.com/office/word/2012/wordml" xmlns:wpg="http://schemas.microsoft.com/office/word/2010/wordprocessingGroup" xmlns:wpi="http://schemas.microsoft.com/office/word/2010/wordprocessingInk" xmlns:wne="http://schemas.microsoft.com/office/word/2006/wordml" xmlns:wps="http://schemas.microsoft.com/office/word/2010/wordprocessingShape" mc:Ignorable="w14 w15 wp14">
+<w:endnotes xmlns:wpc="http://schemas.microsoft.com/office/word/2010/wordprocessingCanvas" xmlns:cx="http://schemas.microsoft.com/office/drawing/2014/chartex" xmlns:cx1="http://schemas.microsoft.com/office/drawing/2015/9/8/chartex" xmlns:cx2="http://schemas.microsoft.com/office/drawing/2015/10/21/chartex" xmlns:cx3="http://schemas.microsoft.com/office/drawing/2016/5/9/chartex" xmlns:cx4="http://schemas.microsoft.com/office/drawing/2016/5/10/chartex" xmlns:cx5="http://schemas.microsoft.com/office/drawing/2016/5/11/chartex" xmlns:cx6="http://schemas.microsoft.com/office/drawing/2016/5/12/chartex" xmlns:cx7="http://schemas.microsoft.com/office/drawing/2016/5/13/chartex" xmlns:cx8="http://schemas.microsoft.com/office/drawing/2016/5/14/chartex" xmlns:mc="http://schemas.openxmlformats.org/markup-compatibility/2006" xmlns:aink="http://schemas.microsoft.com/office/drawing/2016/ink" xmlns:am3d="http://schemas.microsoft.com/office/drawing/2017/model3d" xmlns:o="urn:schemas-microsoft-com:office:office" xmlns:r="http://schemas.openxmlformats.org/officeDocument/2006/relationships" xmlns:m="http://schemas.openxmlformats.org/officeDocument/2006/math" xmlns:v="urn:schemas-microsoft-com:vml" xmlns:wp14="http://schemas.microsoft.com/office/word/2010/wordprocessingDrawing" xmlns:wp="http://schemas.openxmlformats.org/drawingml/2006/wordprocessingDrawing" xmlns:w10="urn:schemas-microsoft-com:office:word" xmlns:w="http://schemas.openxmlformats.org/wordprocessingml/2006/main" xmlns:w14="http://schemas.microsoft.com/office/word/2010/wordml" xmlns:w15="http://schemas.microsoft.com/office/word/2012/wordml" xmlns:w16cid="http://schemas.microsoft.com/office/word/2016/wordml/cid" xmlns:w16se="http://schemas.microsoft.com/office/word/2015/wordml/symex" xmlns:wpg="http://schemas.microsoft.com/office/word/2010/wordprocessingGroup" xmlns:wpi="http://schemas.microsoft.com/office/word/2010/wordprocessingInk" xmlns:wne="http://schemas.microsoft.com/office/word/2006/wordml" xmlns:wps="http://schemas.microsoft.com/office/word/2010/wordprocessingShape" mc:Ignorable="w14 w15 w16se w16cid wp14">
   <w:endnote w:type="separator" w:id="-1">
     <w:p>
       <w:r>
@@ -3815,7 +4147,7 @@
 </file>
 
 <file path=word/footer1.xml><?xml version="1.0" encoding="utf-8"?>
-<w:ftr xmlns:wpc="http://schemas.microsoft.com/office/word/2010/wordprocessingCanvas" xmlns:mo="http://schemas.microsoft.com/office/mac/office/2008/main" xmlns:mc="http://schemas.openxmlformats.org/markup-compatibility/2006" xmlns:mv="urn:schemas-microsoft-com:mac:vml" xmlns:o="urn:schemas-microsoft-com:office:office" xmlns:r="http://schemas.openxmlformats.org/officeDocument/2006/relationships" xmlns:m="http://schemas.openxmlformats.org/officeDocument/2006/math" xmlns:v="urn:schemas-microsoft-com:vml" xmlns:wp14="http://schemas.microsoft.com/office/word/2010/wordprocessingDrawing" xmlns:wp="http://schemas.openxmlformats.org/drawingml/2006/wordprocessingDrawing" xmlns:w10="urn:schemas-microsoft-com:office:word" xmlns:w="http://schemas.openxmlformats.org/wordprocessingml/2006/main" xmlns:w14="http://schemas.microsoft.com/office/word/2010/wordml" xmlns:w15="http://schemas.microsoft.com/office/word/2012/wordml" xmlns:wpg="http://schemas.microsoft.com/office/word/2010/wordprocessingGroup" xmlns:wpi="http://schemas.microsoft.com/office/word/2010/wordprocessingInk" xmlns:wne="http://schemas.microsoft.com/office/word/2006/wordml" xmlns:wps="http://schemas.microsoft.com/office/word/2010/wordprocessingShape" mc:Ignorable="w14 w15 wp14">
+<w:ftr xmlns:wpc="http://schemas.microsoft.com/office/word/2010/wordprocessingCanvas" xmlns:cx="http://schemas.microsoft.com/office/drawing/2014/chartex" xmlns:cx1="http://schemas.microsoft.com/office/drawing/2015/9/8/chartex" xmlns:cx2="http://schemas.microsoft.com/office/drawing/2015/10/21/chartex" xmlns:cx3="http://schemas.microsoft.com/office/drawing/2016/5/9/chartex" xmlns:cx4="http://schemas.microsoft.com/office/drawing/2016/5/10/chartex" xmlns:cx5="http://schemas.microsoft.com/office/drawing/2016/5/11/chartex" xmlns:cx6="http://schemas.microsoft.com/office/drawing/2016/5/12/chartex" xmlns:cx7="http://schemas.microsoft.com/office/drawing/2016/5/13/chartex" xmlns:cx8="http://schemas.microsoft.com/office/drawing/2016/5/14/chartex" xmlns:mc="http://schemas.openxmlformats.org/markup-compatibility/2006" xmlns:aink="http://schemas.microsoft.com/office/drawing/2016/ink" xmlns:am3d="http://schemas.microsoft.com/office/drawing/2017/model3d" xmlns:o="urn:schemas-microsoft-com:office:office" xmlns:r="http://schemas.openxmlformats.org/officeDocument/2006/relationships" xmlns:m="http://schemas.openxmlformats.org/officeDocument/2006/math" xmlns:v="urn:schemas-microsoft-com:vml" xmlns:wp14="http://schemas.microsoft.com/office/word/2010/wordprocessingDrawing" xmlns:wp="http://schemas.openxmlformats.org/drawingml/2006/wordprocessingDrawing" xmlns:w10="urn:schemas-microsoft-com:office:word" xmlns:w="http://schemas.openxmlformats.org/wordprocessingml/2006/main" xmlns:w14="http://schemas.microsoft.com/office/word/2010/wordml" xmlns:w15="http://schemas.microsoft.com/office/word/2012/wordml" xmlns:w16cid="http://schemas.microsoft.com/office/word/2016/wordml/cid" xmlns:w16se="http://schemas.microsoft.com/office/word/2015/wordml/symex" xmlns:wpg="http://schemas.microsoft.com/office/word/2010/wordprocessingGroup" xmlns:wpi="http://schemas.microsoft.com/office/word/2010/wordprocessingInk" xmlns:wne="http://schemas.microsoft.com/office/word/2006/wordml" xmlns:wps="http://schemas.microsoft.com/office/word/2010/wordprocessingShape" mc:Ignorable="w14 w15 w16se w16cid wp14">
   <w:p>
     <w:pPr>
       <w:pStyle w:val="Footer"/>
@@ -3825,7 +4157,7 @@
 </file>
 
 <file path=word/footer2.xml><?xml version="1.0" encoding="utf-8"?>
-<w:ftr xmlns:wpc="http://schemas.microsoft.com/office/word/2010/wordprocessingCanvas" xmlns:mo="http://schemas.microsoft.com/office/mac/office/2008/main" xmlns:mc="http://schemas.openxmlformats.org/markup-compatibility/2006" xmlns:mv="urn:schemas-microsoft-com:mac:vml" xmlns:o="urn:schemas-microsoft-com:office:office" xmlns:r="http://schemas.openxmlformats.org/officeDocument/2006/relationships" xmlns:m="http://schemas.openxmlformats.org/officeDocument/2006/math" xmlns:v="urn:schemas-microsoft-com:vml" xmlns:wp14="http://schemas.microsoft.com/office/word/2010/wordprocessingDrawing" xmlns:wp="http://schemas.openxmlformats.org/drawingml/2006/wordprocessingDrawing" xmlns:w10="urn:schemas-microsoft-com:office:word" xmlns:w="http://schemas.openxmlformats.org/wordprocessingml/2006/main" xmlns:w14="http://schemas.microsoft.com/office/word/2010/wordml" xmlns:w15="http://schemas.microsoft.com/office/word/2012/wordml" xmlns:wpg="http://schemas.microsoft.com/office/word/2010/wordprocessingGroup" xmlns:wpi="http://schemas.microsoft.com/office/word/2010/wordprocessingInk" xmlns:wne="http://schemas.microsoft.com/office/word/2006/wordml" xmlns:wps="http://schemas.microsoft.com/office/word/2010/wordprocessingShape" mc:Ignorable="w14 w15 wp14">
+<w:ftr xmlns:wpc="http://schemas.microsoft.com/office/word/2010/wordprocessingCanvas" xmlns:cx="http://schemas.microsoft.com/office/drawing/2014/chartex" xmlns:cx1="http://schemas.microsoft.com/office/drawing/2015/9/8/chartex" xmlns:cx2="http://schemas.microsoft.com/office/drawing/2015/10/21/chartex" xmlns:cx3="http://schemas.microsoft.com/office/drawing/2016/5/9/chartex" xmlns:cx4="http://schemas.microsoft.com/office/drawing/2016/5/10/chartex" xmlns:cx5="http://schemas.microsoft.com/office/drawing/2016/5/11/chartex" xmlns:cx6="http://schemas.microsoft.com/office/drawing/2016/5/12/chartex" xmlns:cx7="http://schemas.microsoft.com/office/drawing/2016/5/13/chartex" xmlns:cx8="http://schemas.microsoft.com/office/drawing/2016/5/14/chartex" xmlns:mc="http://schemas.openxmlformats.org/markup-compatibility/2006" xmlns:aink="http://schemas.microsoft.com/office/drawing/2016/ink" xmlns:am3d="http://schemas.microsoft.com/office/drawing/2017/model3d" xmlns:o="urn:schemas-microsoft-com:office:office" xmlns:r="http://schemas.openxmlformats.org/officeDocument/2006/relationships" xmlns:m="http://schemas.openxmlformats.org/officeDocument/2006/math" xmlns:v="urn:schemas-microsoft-com:vml" xmlns:wp14="http://schemas.microsoft.com/office/word/2010/wordprocessingDrawing" xmlns:wp="http://schemas.openxmlformats.org/drawingml/2006/wordprocessingDrawing" xmlns:w10="urn:schemas-microsoft-com:office:word" xmlns:w="http://schemas.openxmlformats.org/wordprocessingml/2006/main" xmlns:w14="http://schemas.microsoft.com/office/word/2010/wordml" xmlns:w15="http://schemas.microsoft.com/office/word/2012/wordml" xmlns:w16cid="http://schemas.microsoft.com/office/word/2016/wordml/cid" xmlns:w16se="http://schemas.microsoft.com/office/word/2015/wordml/symex" xmlns:wpg="http://schemas.microsoft.com/office/word/2010/wordprocessingGroup" xmlns:wpi="http://schemas.microsoft.com/office/word/2010/wordprocessingInk" xmlns:wne="http://schemas.microsoft.com/office/word/2006/wordml" xmlns:wps="http://schemas.microsoft.com/office/word/2010/wordprocessingShape" mc:Ignorable="w14 w15 w16se w16cid wp14">
   <w:p>
     <w:pPr>
       <w:pStyle w:val="Footer"/>
@@ -3835,7 +4167,7 @@
 </file>
 
 <file path=word/footer3.xml><?xml version="1.0" encoding="utf-8"?>
-<w:ftr xmlns:wpc="http://schemas.microsoft.com/office/word/2010/wordprocessingCanvas" xmlns:mo="http://schemas.microsoft.com/office/mac/office/2008/main" xmlns:mc="http://schemas.openxmlformats.org/markup-compatibility/2006" xmlns:mv="urn:schemas-microsoft-com:mac:vml" xmlns:o="urn:schemas-microsoft-com:office:office" xmlns:r="http://schemas.openxmlformats.org/officeDocument/2006/relationships" xmlns:m="http://schemas.openxmlformats.org/officeDocument/2006/math" xmlns:v="urn:schemas-microsoft-com:vml" xmlns:wp14="http://schemas.microsoft.com/office/word/2010/wordprocessingDrawing" xmlns:wp="http://schemas.openxmlformats.org/drawingml/2006/wordprocessingDrawing" xmlns:w10="urn:schemas-microsoft-com:office:word" xmlns:w="http://schemas.openxmlformats.org/wordprocessingml/2006/main" xmlns:w14="http://schemas.microsoft.com/office/word/2010/wordml" xmlns:w15="http://schemas.microsoft.com/office/word/2012/wordml" xmlns:wpg="http://schemas.microsoft.com/office/word/2010/wordprocessingGroup" xmlns:wpi="http://schemas.microsoft.com/office/word/2010/wordprocessingInk" xmlns:wne="http://schemas.microsoft.com/office/word/2006/wordml" xmlns:wps="http://schemas.microsoft.com/office/word/2010/wordprocessingShape" mc:Ignorable="w14 w15 wp14">
+<w:ftr xmlns:wpc="http://schemas.microsoft.com/office/word/2010/wordprocessingCanvas" xmlns:cx="http://schemas.microsoft.com/office/drawing/2014/chartex" xmlns:cx1="http://schemas.microsoft.com/office/drawing/2015/9/8/chartex" xmlns:cx2="http://schemas.microsoft.com/office/drawing/2015/10/21/chartex" xmlns:cx3="http://schemas.microsoft.com/office/drawing/2016/5/9/chartex" xmlns:cx4="http://schemas.microsoft.com/office/drawing/2016/5/10/chartex" xmlns:cx5="http://schemas.microsoft.com/office/drawing/2016/5/11/chartex" xmlns:cx6="http://schemas.microsoft.com/office/drawing/2016/5/12/chartex" xmlns:cx7="http://schemas.microsoft.com/office/drawing/2016/5/13/chartex" xmlns:cx8="http://schemas.microsoft.com/office/drawing/2016/5/14/chartex" xmlns:mc="http://schemas.openxmlformats.org/markup-compatibility/2006" xmlns:aink="http://schemas.microsoft.com/office/drawing/2016/ink" xmlns:am3d="http://schemas.microsoft.com/office/drawing/2017/model3d" xmlns:o="urn:schemas-microsoft-com:office:office" xmlns:r="http://schemas.openxmlformats.org/officeDocument/2006/relationships" xmlns:m="http://schemas.openxmlformats.org/officeDocument/2006/math" xmlns:v="urn:schemas-microsoft-com:vml" xmlns:wp14="http://schemas.microsoft.com/office/word/2010/wordprocessingDrawing" xmlns:wp="http://schemas.openxmlformats.org/drawingml/2006/wordprocessingDrawing" xmlns:w10="urn:schemas-microsoft-com:office:word" xmlns:w="http://schemas.openxmlformats.org/wordprocessingml/2006/main" xmlns:w14="http://schemas.microsoft.com/office/word/2010/wordml" xmlns:w15="http://schemas.microsoft.com/office/word/2012/wordml" xmlns:w16cid="http://schemas.microsoft.com/office/word/2016/wordml/cid" xmlns:w16se="http://schemas.microsoft.com/office/word/2015/wordml/symex" xmlns:wpg="http://schemas.microsoft.com/office/word/2010/wordprocessingGroup" xmlns:wpi="http://schemas.microsoft.com/office/word/2010/wordprocessingInk" xmlns:wne="http://schemas.microsoft.com/office/word/2006/wordml" xmlns:wps="http://schemas.microsoft.com/office/word/2010/wordprocessingShape" mc:Ignorable="w14 w15 w16se w16cid wp14">
   <w:p>
     <w:pPr>
       <w:pStyle w:val="Footer"/>
@@ -3845,7 +4177,7 @@
 </file>
 
 <file path=word/footnotes.xml><?xml version="1.0" encoding="utf-8"?>
-<w:footnotes xmlns:wpc="http://schemas.microsoft.com/office/word/2010/wordprocessingCanvas" xmlns:mo="http://schemas.microsoft.com/office/mac/office/2008/main" xmlns:mc="http://schemas.openxmlformats.org/markup-compatibility/2006" xmlns:mv="urn:schemas-microsoft-com:mac:vml" xmlns:o="urn:schemas-microsoft-com:office:office" xmlns:r="http://schemas.openxmlformats.org/officeDocument/2006/relationships" xmlns:m="http://schemas.openxmlformats.org/officeDocument/2006/math" xmlns:v="urn:schemas-microsoft-com:vml" xmlns:wp14="http://schemas.microsoft.com/office/word/2010/wordprocessingDrawing" xmlns:wp="http://schemas.openxmlformats.org/drawingml/2006/wordprocessingDrawing" xmlns:w10="urn:schemas-microsoft-com:office:word" xmlns:w="http://schemas.openxmlformats.org/wordprocessingml/2006/main" xmlns:w14="http://schemas.microsoft.com/office/word/2010/wordml" xmlns:w15="http://schemas.microsoft.com/office/word/2012/wordml" xmlns:wpg="http://schemas.microsoft.com/office/word/2010/wordprocessingGroup" xmlns:wpi="http://schemas.microsoft.com/office/word/2010/wordprocessingInk" xmlns:wne="http://schemas.microsoft.com/office/word/2006/wordml" xmlns:wps="http://schemas.microsoft.com/office/word/2010/wordprocessingShape" mc:Ignorable="w14 w15 wp14">
+<w:footnotes xmlns:wpc="http://schemas.microsoft.com/office/word/2010/wordprocessingCanvas" xmlns:cx="http://schemas.microsoft.com/office/drawing/2014/chartex" xmlns:cx1="http://schemas.microsoft.com/office/drawing/2015/9/8/chartex" xmlns:cx2="http://schemas.microsoft.com/office/drawing/2015/10/21/chartex" xmlns:cx3="http://schemas.microsoft.com/office/drawing/2016/5/9/chartex" xmlns:cx4="http://schemas.microsoft.com/office/drawing/2016/5/10/chartex" xmlns:cx5="http://schemas.microsoft.com/office/drawing/2016/5/11/chartex" xmlns:cx6="http://schemas.microsoft.com/office/drawing/2016/5/12/chartex" xmlns:cx7="http://schemas.microsoft.com/office/drawing/2016/5/13/chartex" xmlns:cx8="http://schemas.microsoft.com/office/drawing/2016/5/14/chartex" xmlns:mc="http://schemas.openxmlformats.org/markup-compatibility/2006" xmlns:aink="http://schemas.microsoft.com/office/drawing/2016/ink" xmlns:am3d="http://schemas.microsoft.com/office/drawing/2017/model3d" xmlns:o="urn:schemas-microsoft-com:office:office" xmlns:r="http://schemas.openxmlformats.org/officeDocument/2006/relationships" xmlns:m="http://schemas.openxmlformats.org/officeDocument/2006/math" xmlns:v="urn:schemas-microsoft-com:vml" xmlns:wp14="http://schemas.microsoft.com/office/word/2010/wordprocessingDrawing" xmlns:wp="http://schemas.openxmlformats.org/drawingml/2006/wordprocessingDrawing" xmlns:w10="urn:schemas-microsoft-com:office:word" xmlns:w="http://schemas.openxmlformats.org/wordprocessingml/2006/main" xmlns:w14="http://schemas.microsoft.com/office/word/2010/wordml" xmlns:w15="http://schemas.microsoft.com/office/word/2012/wordml" xmlns:w16cid="http://schemas.microsoft.com/office/word/2016/wordml/cid" xmlns:w16se="http://schemas.microsoft.com/office/word/2015/wordml/symex" xmlns:wpg="http://schemas.microsoft.com/office/word/2010/wordprocessingGroup" xmlns:wpi="http://schemas.microsoft.com/office/word/2010/wordprocessingInk" xmlns:wne="http://schemas.microsoft.com/office/word/2006/wordml" xmlns:wps="http://schemas.microsoft.com/office/word/2010/wordprocessingShape" mc:Ignorable="w14 w15 w16se w16cid wp14">
   <w:footnote w:type="separator" w:id="-1">
     <w:p>
       <w:r>
@@ -3864,7 +4196,7 @@
 </file>
 
 <file path=word/header1.xml><?xml version="1.0" encoding="utf-8"?>
-<w:hdr xmlns:wpc="http://schemas.microsoft.com/office/word/2010/wordprocessingCanvas" xmlns:mo="http://schemas.microsoft.com/office/mac/office/2008/main" xmlns:mc="http://schemas.openxmlformats.org/markup-compatibility/2006" xmlns:mv="urn:schemas-microsoft-com:mac:vml" xmlns:o="urn:schemas-microsoft-com:office:office" xmlns:r="http://schemas.openxmlformats.org/officeDocument/2006/relationships" xmlns:m="http://schemas.openxmlformats.org/officeDocument/2006/math" xmlns:v="urn:schemas-microsoft-com:vml" xmlns:wp14="http://schemas.microsoft.com/office/word/2010/wordprocessingDrawing" xmlns:wp="http://schemas.openxmlformats.org/drawingml/2006/wordprocessingDrawing" xmlns:w10="urn:schemas-microsoft-com:office:word" xmlns:w="http://schemas.openxmlformats.org/wordprocessingml/2006/main" xmlns:w14="http://schemas.microsoft.com/office/word/2010/wordml" xmlns:w15="http://schemas.microsoft.com/office/word/2012/wordml" xmlns:wpg="http://schemas.microsoft.com/office/word/2010/wordprocessingGroup" xmlns:wpi="http://schemas.microsoft.com/office/word/2010/wordprocessingInk" xmlns:wne="http://schemas.microsoft.com/office/word/2006/wordml" xmlns:wps="http://schemas.microsoft.com/office/word/2010/wordprocessingShape" mc:Ignorable="w14 w15 wp14">
+<w:hdr xmlns:wpc="http://schemas.microsoft.com/office/word/2010/wordprocessingCanvas" xmlns:cx="http://schemas.microsoft.com/office/drawing/2014/chartex" xmlns:cx1="http://schemas.microsoft.com/office/drawing/2015/9/8/chartex" xmlns:cx2="http://schemas.microsoft.com/office/drawing/2015/10/21/chartex" xmlns:cx3="http://schemas.microsoft.com/office/drawing/2016/5/9/chartex" xmlns:cx4="http://schemas.microsoft.com/office/drawing/2016/5/10/chartex" xmlns:cx5="http://schemas.microsoft.com/office/drawing/2016/5/11/chartex" xmlns:cx6="http://schemas.microsoft.com/office/drawing/2016/5/12/chartex" xmlns:cx7="http://schemas.microsoft.com/office/drawing/2016/5/13/chartex" xmlns:cx8="http://schemas.microsoft.com/office/drawing/2016/5/14/chartex" xmlns:mc="http://schemas.openxmlformats.org/markup-compatibility/2006" xmlns:aink="http://schemas.microsoft.com/office/drawing/2016/ink" xmlns:am3d="http://schemas.microsoft.com/office/drawing/2017/model3d" xmlns:o="urn:schemas-microsoft-com:office:office" xmlns:r="http://schemas.openxmlformats.org/officeDocument/2006/relationships" xmlns:m="http://schemas.openxmlformats.org/officeDocument/2006/math" xmlns:v="urn:schemas-microsoft-com:vml" xmlns:wp14="http://schemas.microsoft.com/office/word/2010/wordprocessingDrawing" xmlns:wp="http://schemas.openxmlformats.org/drawingml/2006/wordprocessingDrawing" xmlns:w10="urn:schemas-microsoft-com:office:word" xmlns:w="http://schemas.openxmlformats.org/wordprocessingml/2006/main" xmlns:w14="http://schemas.microsoft.com/office/word/2010/wordml" xmlns:w15="http://schemas.microsoft.com/office/word/2012/wordml" xmlns:w16cid="http://schemas.microsoft.com/office/word/2016/wordml/cid" xmlns:w16se="http://schemas.microsoft.com/office/word/2015/wordml/symex" xmlns:wpg="http://schemas.microsoft.com/office/word/2010/wordprocessingGroup" xmlns:wpi="http://schemas.microsoft.com/office/word/2010/wordprocessingInk" xmlns:wne="http://schemas.microsoft.com/office/word/2006/wordml" xmlns:wps="http://schemas.microsoft.com/office/word/2010/wordprocessingShape" mc:Ignorable="w14 w15 w16se w16cid wp14">
   <w:p>
     <w:pPr>
       <w:pStyle w:val="Header"/>
@@ -3874,7 +4206,7 @@
 </file>
 
 <file path=word/header2.xml><?xml version="1.0" encoding="utf-8"?>
-<w:hdr xmlns:wpc="http://schemas.microsoft.com/office/word/2010/wordprocessingCanvas" xmlns:mo="http://schemas.microsoft.com/office/mac/office/2008/main" xmlns:mc="http://schemas.openxmlformats.org/markup-compatibility/2006" xmlns:mv="urn:schemas-microsoft-com:mac:vml" xmlns:o="urn:schemas-microsoft-com:office:office" xmlns:r="http://schemas.openxmlformats.org/officeDocument/2006/relationships" xmlns:m="http://schemas.openxmlformats.org/officeDocument/2006/math" xmlns:v="urn:schemas-microsoft-com:vml" xmlns:wp14="http://schemas.microsoft.com/office/word/2010/wordprocessingDrawing" xmlns:wp="http://schemas.openxmlformats.org/drawingml/2006/wordprocessingDrawing" xmlns:w10="urn:schemas-microsoft-com:office:word" xmlns:w="http://schemas.openxmlformats.org/wordprocessingml/2006/main" xmlns:w14="http://schemas.microsoft.com/office/word/2010/wordml" xmlns:w15="http://schemas.microsoft.com/office/word/2012/wordml" xmlns:wpg="http://schemas.microsoft.com/office/word/2010/wordprocessingGroup" xmlns:wpi="http://schemas.microsoft.com/office/word/2010/wordprocessingInk" xmlns:wne="http://schemas.microsoft.com/office/word/2006/wordml" xmlns:wps="http://schemas.microsoft.com/office/word/2010/wordprocessingShape" mc:Ignorable="w14 w15 wp14">
+<w:hdr xmlns:wpc="http://schemas.microsoft.com/office/word/2010/wordprocessingCanvas" xmlns:cx="http://schemas.microsoft.com/office/drawing/2014/chartex" xmlns:cx1="http://schemas.microsoft.com/office/drawing/2015/9/8/chartex" xmlns:cx2="http://schemas.microsoft.com/office/drawing/2015/10/21/chartex" xmlns:cx3="http://schemas.microsoft.com/office/drawing/2016/5/9/chartex" xmlns:cx4="http://schemas.microsoft.com/office/drawing/2016/5/10/chartex" xmlns:cx5="http://schemas.microsoft.com/office/drawing/2016/5/11/chartex" xmlns:cx6="http://schemas.microsoft.com/office/drawing/2016/5/12/chartex" xmlns:cx7="http://schemas.microsoft.com/office/drawing/2016/5/13/chartex" xmlns:cx8="http://schemas.microsoft.com/office/drawing/2016/5/14/chartex" xmlns:mc="http://schemas.openxmlformats.org/markup-compatibility/2006" xmlns:aink="http://schemas.microsoft.com/office/drawing/2016/ink" xmlns:am3d="http://schemas.microsoft.com/office/drawing/2017/model3d" xmlns:o="urn:schemas-microsoft-com:office:office" xmlns:r="http://schemas.openxmlformats.org/officeDocument/2006/relationships" xmlns:m="http://schemas.openxmlformats.org/officeDocument/2006/math" xmlns:v="urn:schemas-microsoft-com:vml" xmlns:wp14="http://schemas.microsoft.com/office/word/2010/wordprocessingDrawing" xmlns:wp="http://schemas.openxmlformats.org/drawingml/2006/wordprocessingDrawing" xmlns:w10="urn:schemas-microsoft-com:office:word" xmlns:w="http://schemas.openxmlformats.org/wordprocessingml/2006/main" xmlns:w14="http://schemas.microsoft.com/office/word/2010/wordml" xmlns:w15="http://schemas.microsoft.com/office/word/2012/wordml" xmlns:w16cid="http://schemas.microsoft.com/office/word/2016/wordml/cid" xmlns:w16se="http://schemas.microsoft.com/office/word/2015/wordml/symex" xmlns:wpg="http://schemas.microsoft.com/office/word/2010/wordprocessingGroup" xmlns:wpi="http://schemas.microsoft.com/office/word/2010/wordprocessingInk" xmlns:wne="http://schemas.microsoft.com/office/word/2006/wordml" xmlns:wps="http://schemas.microsoft.com/office/word/2010/wordprocessingShape" mc:Ignorable="w14 w15 w16se w16cid wp14">
   <w:p>
     <w:pPr>
       <w:pStyle w:val="Default"/>
@@ -3930,7 +4262,27 @@
         <w:szCs w:val="16"/>
       </w:rPr>
       <w:tab/>
-      <w:t xml:space="preserve">                             Name: Alexandre Billard (6812210)</w:t>
+      <w:t xml:space="preserve">                             Name: Alexandre </w:t>
+    </w:r>
+    <w:proofErr w:type="spellStart"/>
+    <w:r>
+      <w:rPr>
+        <w:b/>
+        <w:bCs/>
+        <w:sz w:val="16"/>
+        <w:szCs w:val="16"/>
+      </w:rPr>
+      <w:t>Billard</w:t>
+    </w:r>
+    <w:proofErr w:type="spellEnd"/>
+    <w:r>
+      <w:rPr>
+        <w:b/>
+        <w:bCs/>
+        <w:sz w:val="16"/>
+        <w:szCs w:val="16"/>
+      </w:rPr>
+      <w:t xml:space="preserve"> (6812210)</w:t>
     </w:r>
   </w:p>
   <w:p>
@@ -4032,7 +4384,27 @@
         <w:szCs w:val="16"/>
       </w:rPr>
       <w:tab/>
-      <w:t xml:space="preserve">                Qufei Chen</w:t>
+      <w:t xml:space="preserve">                </w:t>
+    </w:r>
+    <w:proofErr w:type="spellStart"/>
+    <w:r>
+      <w:rPr>
+        <w:b/>
+        <w:bCs/>
+        <w:sz w:val="16"/>
+        <w:szCs w:val="16"/>
+      </w:rPr>
+      <w:t>Qufei</w:t>
+    </w:r>
+    <w:proofErr w:type="spellEnd"/>
+    <w:r>
+      <w:rPr>
+        <w:b/>
+        <w:bCs/>
+        <w:sz w:val="16"/>
+        <w:szCs w:val="16"/>
+      </w:rPr>
+      <w:t xml:space="preserve"> Chen</w:t>
     </w:r>
     <w:r>
       <w:rPr>
@@ -4052,8 +4424,6 @@
       </w:rPr>
       <w:t>6771326</w:t>
     </w:r>
-    <w:bookmarkStart w:id="0" w:name="_GoBack"/>
-    <w:bookmarkEnd w:id="0"/>
     <w:r>
       <w:rPr>
         <w:b/>
@@ -4102,6 +4472,7 @@
       </w:rPr>
       <w:t>st</w:t>
     </w:r>
+    <w:proofErr w:type="gramStart"/>
     <w:r>
       <w:rPr>
         <w:b/>
@@ -4111,6 +4482,7 @@
       </w:rPr>
       <w:t xml:space="preserve"> 2018</w:t>
     </w:r>
+    <w:proofErr w:type="gramEnd"/>
     <w:r>
       <w:rPr>
         <w:b/>
@@ -4145,7 +4517,7 @@
 </file>
 
 <file path=word/header3.xml><?xml version="1.0" encoding="utf-8"?>
-<w:hdr xmlns:wpc="http://schemas.microsoft.com/office/word/2010/wordprocessingCanvas" xmlns:mo="http://schemas.microsoft.com/office/mac/office/2008/main" xmlns:mc="http://schemas.openxmlformats.org/markup-compatibility/2006" xmlns:mv="urn:schemas-microsoft-com:mac:vml" xmlns:o="urn:schemas-microsoft-com:office:office" xmlns:r="http://schemas.openxmlformats.org/officeDocument/2006/relationships" xmlns:m="http://schemas.openxmlformats.org/officeDocument/2006/math" xmlns:v="urn:schemas-microsoft-com:vml" xmlns:wp14="http://schemas.microsoft.com/office/word/2010/wordprocessingDrawing" xmlns:wp="http://schemas.openxmlformats.org/drawingml/2006/wordprocessingDrawing" xmlns:w10="urn:schemas-microsoft-com:office:word" xmlns:w="http://schemas.openxmlformats.org/wordprocessingml/2006/main" xmlns:w14="http://schemas.microsoft.com/office/word/2010/wordml" xmlns:w15="http://schemas.microsoft.com/office/word/2012/wordml" xmlns:wpg="http://schemas.microsoft.com/office/word/2010/wordprocessingGroup" xmlns:wpi="http://schemas.microsoft.com/office/word/2010/wordprocessingInk" xmlns:wne="http://schemas.microsoft.com/office/word/2006/wordml" xmlns:wps="http://schemas.microsoft.com/office/word/2010/wordprocessingShape" mc:Ignorable="w14 w15 wp14">
+<w:hdr xmlns:wpc="http://schemas.microsoft.com/office/word/2010/wordprocessingCanvas" xmlns:cx="http://schemas.microsoft.com/office/drawing/2014/chartex" xmlns:cx1="http://schemas.microsoft.com/office/drawing/2015/9/8/chartex" xmlns:cx2="http://schemas.microsoft.com/office/drawing/2015/10/21/chartex" xmlns:cx3="http://schemas.microsoft.com/office/drawing/2016/5/9/chartex" xmlns:cx4="http://schemas.microsoft.com/office/drawing/2016/5/10/chartex" xmlns:cx5="http://schemas.microsoft.com/office/drawing/2016/5/11/chartex" xmlns:cx6="http://schemas.microsoft.com/office/drawing/2016/5/12/chartex" xmlns:cx7="http://schemas.microsoft.com/office/drawing/2016/5/13/chartex" xmlns:cx8="http://schemas.microsoft.com/office/drawing/2016/5/14/chartex" xmlns:mc="http://schemas.openxmlformats.org/markup-compatibility/2006" xmlns:aink="http://schemas.microsoft.com/office/drawing/2016/ink" xmlns:am3d="http://schemas.microsoft.com/office/drawing/2017/model3d" xmlns:o="urn:schemas-microsoft-com:office:office" xmlns:r="http://schemas.openxmlformats.org/officeDocument/2006/relationships" xmlns:m="http://schemas.openxmlformats.org/officeDocument/2006/math" xmlns:v="urn:schemas-microsoft-com:vml" xmlns:wp14="http://schemas.microsoft.com/office/word/2010/wordprocessingDrawing" xmlns:wp="http://schemas.openxmlformats.org/drawingml/2006/wordprocessingDrawing" xmlns:w10="urn:schemas-microsoft-com:office:word" xmlns:w="http://schemas.openxmlformats.org/wordprocessingml/2006/main" xmlns:w14="http://schemas.microsoft.com/office/word/2010/wordml" xmlns:w15="http://schemas.microsoft.com/office/word/2012/wordml" xmlns:w16cid="http://schemas.microsoft.com/office/word/2016/wordml/cid" xmlns:w16se="http://schemas.microsoft.com/office/word/2015/wordml/symex" xmlns:wpg="http://schemas.microsoft.com/office/word/2010/wordprocessingGroup" xmlns:wpi="http://schemas.microsoft.com/office/word/2010/wordprocessingInk" xmlns:wne="http://schemas.microsoft.com/office/word/2006/wordml" xmlns:wps="http://schemas.microsoft.com/office/word/2010/wordprocessingShape" mc:Ignorable="w14 w15 w16se w16cid wp14">
   <w:p>
     <w:pPr>
       <w:pStyle w:val="Header"/>
@@ -4155,8 +4527,8 @@
 </file>
 
 <file path=word/numbering.xml><?xml version="1.0" encoding="utf-8"?>
-<w:numbering xmlns:wpc="http://schemas.microsoft.com/office/word/2010/wordprocessingCanvas" xmlns:mo="http://schemas.microsoft.com/office/mac/office/2008/main" xmlns:mc="http://schemas.openxmlformats.org/markup-compatibility/2006" xmlns:mv="urn:schemas-microsoft-com:mac:vml" xmlns:o="urn:schemas-microsoft-com:office:office" xmlns:r="http://schemas.openxmlformats.org/officeDocument/2006/relationships" xmlns:m="http://schemas.openxmlformats.org/officeDocument/2006/math" xmlns:v="urn:schemas-microsoft-com:vml" xmlns:wp14="http://schemas.microsoft.com/office/word/2010/wordprocessingDrawing" xmlns:wp="http://schemas.openxmlformats.org/drawingml/2006/wordprocessingDrawing" xmlns:w10="urn:schemas-microsoft-com:office:word" xmlns:w="http://schemas.openxmlformats.org/wordprocessingml/2006/main" xmlns:w14="http://schemas.microsoft.com/office/word/2010/wordml" xmlns:w15="http://schemas.microsoft.com/office/word/2012/wordml" xmlns:wpg="http://schemas.microsoft.com/office/word/2010/wordprocessingGroup" xmlns:wpi="http://schemas.microsoft.com/office/word/2010/wordprocessingInk" xmlns:wne="http://schemas.microsoft.com/office/word/2006/wordml" xmlns:wps="http://schemas.microsoft.com/office/word/2010/wordprocessingShape" mc:Ignorable="w14 w15 wp14">
-  <w:abstractNum w:abstractNumId="0">
+<w:numbering xmlns:wpc="http://schemas.microsoft.com/office/word/2010/wordprocessingCanvas" xmlns:cx="http://schemas.microsoft.com/office/drawing/2014/chartex" xmlns:cx1="http://schemas.microsoft.com/office/drawing/2015/9/8/chartex" xmlns:cx2="http://schemas.microsoft.com/office/drawing/2015/10/21/chartex" xmlns:cx3="http://schemas.microsoft.com/office/drawing/2016/5/9/chartex" xmlns:cx4="http://schemas.microsoft.com/office/drawing/2016/5/10/chartex" xmlns:cx5="http://schemas.microsoft.com/office/drawing/2016/5/11/chartex" xmlns:cx6="http://schemas.microsoft.com/office/drawing/2016/5/12/chartex" xmlns:cx7="http://schemas.microsoft.com/office/drawing/2016/5/13/chartex" xmlns:cx8="http://schemas.microsoft.com/office/drawing/2016/5/14/chartex" xmlns:mc="http://schemas.openxmlformats.org/markup-compatibility/2006" xmlns:aink="http://schemas.microsoft.com/office/drawing/2016/ink" xmlns:am3d="http://schemas.microsoft.com/office/drawing/2017/model3d" xmlns:o="urn:schemas-microsoft-com:office:office" xmlns:r="http://schemas.openxmlformats.org/officeDocument/2006/relationships" xmlns:m="http://schemas.openxmlformats.org/officeDocument/2006/math" xmlns:v="urn:schemas-microsoft-com:vml" xmlns:wp14="http://schemas.microsoft.com/office/word/2010/wordprocessingDrawing" xmlns:wp="http://schemas.openxmlformats.org/drawingml/2006/wordprocessingDrawing" xmlns:w10="urn:schemas-microsoft-com:office:word" xmlns:w="http://schemas.openxmlformats.org/wordprocessingml/2006/main" xmlns:w14="http://schemas.microsoft.com/office/word/2010/wordml" xmlns:w15="http://schemas.microsoft.com/office/word/2012/wordml" xmlns:w16cid="http://schemas.microsoft.com/office/word/2016/wordml/cid" xmlns:w16se="http://schemas.microsoft.com/office/word/2015/wordml/symex" xmlns:wpg="http://schemas.microsoft.com/office/word/2010/wordprocessingGroup" xmlns:wpi="http://schemas.microsoft.com/office/word/2010/wordprocessingInk" xmlns:wne="http://schemas.microsoft.com/office/word/2006/wordml" xmlns:wps="http://schemas.microsoft.com/office/word/2010/wordprocessingShape" mc:Ignorable="w14 w15 w16se w16cid wp14">
+  <w:abstractNum w:abstractNumId="0" w15:restartNumberingAfterBreak="0">
     <w:nsid w:val="27117D21"/>
     <w:multiLevelType w:val="hybridMultilevel"/>
     <w:tmpl w:val="2E40B260"/>
@@ -4276,7 +4648,7 @@
 </file>
 
 <file path=word/styles.xml><?xml version="1.0" encoding="utf-8"?>
-<w:styles xmlns:mc="http://schemas.openxmlformats.org/markup-compatibility/2006" xmlns:r="http://schemas.openxmlformats.org/officeDocument/2006/relationships" xmlns:w="http://schemas.openxmlformats.org/wordprocessingml/2006/main" xmlns:w14="http://schemas.microsoft.com/office/word/2010/wordml" xmlns:w15="http://schemas.microsoft.com/office/word/2012/wordml" mc:Ignorable="w14 w15">
+<w:styles xmlns:mc="http://schemas.openxmlformats.org/markup-compatibility/2006" xmlns:r="http://schemas.openxmlformats.org/officeDocument/2006/relationships" xmlns:w="http://schemas.openxmlformats.org/wordprocessingml/2006/main" xmlns:w14="http://schemas.microsoft.com/office/word/2010/wordml" xmlns:w15="http://schemas.microsoft.com/office/word/2012/wordml" xmlns:w16cid="http://schemas.microsoft.com/office/word/2016/wordml/cid" xmlns:w16se="http://schemas.microsoft.com/office/word/2015/wordml/symex" mc:Ignorable="w14 w15 w16se w16cid">
   <w:docDefaults>
     <w:rPrDefault>
       <w:rPr>
@@ -4288,7 +4660,7 @@
     </w:rPrDefault>
     <w:pPrDefault/>
   </w:docDefaults>
-  <w:latentStyles w:defLockedState="0" w:defUIPriority="99" w:defSemiHidden="0" w:defUnhideWhenUsed="0" w:defQFormat="0" w:count="382">
+  <w:latentStyles w:defLockedState="0" w:defUIPriority="99" w:defSemiHidden="0" w:defUnhideWhenUsed="0" w:defQFormat="0" w:count="375">
     <w:lsdException w:name="Normal" w:uiPriority="0" w:qFormat="1"/>
     <w:lsdException w:name="heading 1" w:uiPriority="9" w:qFormat="1"/>
     <w:lsdException w:name="heading 2" w:semiHidden="1" w:uiPriority="9" w:unhideWhenUsed="1" w:qFormat="1"/>
@@ -4700,7 +5072,6 @@
     <w:uiPriority w:val="39"/>
     <w:rsid w:val="00D151EE"/>
     <w:tblPr>
-      <w:tblInd w:w="0" w:type="dxa"/>
       <w:tblBorders>
         <w:top w:val="single" w:sz="4" w:space="0" w:color="auto"/>
         <w:left w:val="single" w:sz="4" w:space="0" w:color="auto"/>
@@ -4709,12 +5080,6 @@
         <w:insideH w:val="single" w:sz="4" w:space="0" w:color="auto"/>
         <w:insideV w:val="single" w:sz="4" w:space="0" w:color="auto"/>
       </w:tblBorders>
-      <w:tblCellMar>
-        <w:top w:w="0" w:type="dxa"/>
-        <w:left w:w="108" w:type="dxa"/>
-        <w:bottom w:w="0" w:type="dxa"/>
-        <w:right w:w="108" w:type="dxa"/>
-      </w:tblCellMar>
     </w:tblPr>
   </w:style>
   <w:style w:type="paragraph" w:styleId="ListParagraph">

</xml_diff>

<commit_message>
test4 for naive bayes and svm
</commit_message>
<xml_diff>
--- a/Report.docx
+++ b/Report.docx
@@ -9,7 +9,7 @@
         <w:adjustRightInd w:val="0"/>
         <w:jc w:val="center"/>
         <w:rPr>
-          <w:rFonts w:ascii="Times New Roman" w:hAnsi="Times New Roman" w:cs="Times New Roman"/>
+          <w:rFonts w:cs="Times New Roman"/>
           <w:b/>
         </w:rPr>
       </w:pPr>
@@ -21,7 +21,7 @@
         <w:adjustRightInd w:val="0"/>
         <w:jc w:val="center"/>
         <w:rPr>
-          <w:rFonts w:ascii="Times New Roman" w:hAnsi="Times New Roman" w:cs="Times New Roman"/>
+          <w:rFonts w:cs="Times New Roman"/>
           <w:b/>
         </w:rPr>
       </w:pPr>
@@ -33,13 +33,13 @@
         <w:adjustRightInd w:val="0"/>
         <w:jc w:val="center"/>
         <w:rPr>
-          <w:rFonts w:ascii="Times New Roman" w:hAnsi="Times New Roman" w:cs="Times New Roman"/>
+          <w:rFonts w:cs="Times New Roman"/>
           <w:b/>
         </w:rPr>
       </w:pPr>
       <w:r>
         <w:rPr>
-          <w:rFonts w:ascii="Times New Roman" w:hAnsi="Times New Roman" w:cs="Times New Roman"/>
+          <w:rFonts w:cs="Times New Roman"/>
           <w:b/>
         </w:rPr>
         <w:t>SAVE AS A DIFFERENT PDF AND MERGE WITH REPPOR (FOR PAGE NUMBER ISUES AND HEADER ISSUES</w:t>
@@ -52,7 +52,7 @@
         <w:adjustRightInd w:val="0"/>
         <w:jc w:val="center"/>
         <w:rPr>
-          <w:rFonts w:ascii="Times New Roman" w:hAnsi="Times New Roman" w:cs="Times New Roman"/>
+          <w:rFonts w:cs="Times New Roman"/>
         </w:rPr>
       </w:pPr>
     </w:p>
@@ -63,7 +63,7 @@
         <w:adjustRightInd w:val="0"/>
         <w:jc w:val="center"/>
         <w:rPr>
-          <w:rFonts w:ascii="Times New Roman" w:hAnsi="Times New Roman" w:cs="Times New Roman"/>
+          <w:rFonts w:cs="Times New Roman"/>
         </w:rPr>
       </w:pPr>
     </w:p>
@@ -74,7 +74,7 @@
         <w:adjustRightInd w:val="0"/>
         <w:jc w:val="center"/>
         <w:rPr>
-          <w:rFonts w:ascii="Times New Roman" w:hAnsi="Times New Roman" w:cs="Times New Roman"/>
+          <w:rFonts w:cs="Times New Roman"/>
         </w:rPr>
       </w:pPr>
     </w:p>
@@ -85,12 +85,12 @@
         <w:adjustRightInd w:val="0"/>
         <w:jc w:val="center"/>
         <w:rPr>
-          <w:rFonts w:ascii="Times New Roman" w:hAnsi="Times New Roman" w:cs="Times New Roman"/>
-        </w:rPr>
-      </w:pPr>
-      <w:r>
-        <w:rPr>
-          <w:rFonts w:ascii="Times New Roman" w:hAnsi="Times New Roman" w:cs="Times New Roman"/>
+          <w:rFonts w:cs="Times New Roman"/>
+        </w:rPr>
+      </w:pPr>
+      <w:r>
+        <w:rPr>
+          <w:rFonts w:cs="Times New Roman"/>
         </w:rPr>
         <w:t>Assignment #2: Sentiment Analysis in Twitter Messages</w:t>
       </w:r>
@@ -102,19 +102,19 @@
         <w:adjustRightInd w:val="0"/>
         <w:jc w:val="center"/>
         <w:rPr>
-          <w:rFonts w:ascii="Times New Roman" w:hAnsi="Times New Roman" w:cs="Times New Roman"/>
+          <w:rFonts w:cs="Times New Roman"/>
           <w:bCs/>
         </w:rPr>
       </w:pPr>
       <w:r>
         <w:rPr>
-          <w:rFonts w:ascii="Times New Roman" w:hAnsi="Times New Roman" w:cs="Times New Roman"/>
+          <w:rFonts w:cs="Times New Roman"/>
         </w:rPr>
         <w:t xml:space="preserve">CSI 4107 – </w:t>
       </w:r>
       <w:r>
         <w:rPr>
-          <w:rFonts w:ascii="Times New Roman" w:hAnsi="Times New Roman" w:cs="Times New Roman"/>
+          <w:rFonts w:cs="Times New Roman"/>
           <w:bCs/>
         </w:rPr>
         <w:t>Information and Retrieval from the Internet</w:t>
@@ -127,7 +127,7 @@
         <w:adjustRightInd w:val="0"/>
         <w:jc w:val="center"/>
         <w:rPr>
-          <w:rFonts w:ascii="Times New Roman" w:hAnsi="Times New Roman" w:cs="Times New Roman"/>
+          <w:rFonts w:cs="Times New Roman"/>
           <w:bCs/>
         </w:rPr>
       </w:pPr>
@@ -139,7 +139,7 @@
         <w:adjustRightInd w:val="0"/>
         <w:jc w:val="center"/>
         <w:rPr>
-          <w:rFonts w:ascii="Times New Roman" w:hAnsi="Times New Roman" w:cs="Times New Roman"/>
+          <w:rFonts w:cs="Times New Roman"/>
           <w:bCs/>
         </w:rPr>
       </w:pPr>
@@ -151,7 +151,7 @@
         <w:adjustRightInd w:val="0"/>
         <w:jc w:val="center"/>
         <w:rPr>
-          <w:rFonts w:ascii="Times New Roman" w:hAnsi="Times New Roman" w:cs="Times New Roman"/>
+          <w:rFonts w:cs="Times New Roman"/>
           <w:bCs/>
         </w:rPr>
       </w:pPr>
@@ -163,7 +163,7 @@
         <w:adjustRightInd w:val="0"/>
         <w:jc w:val="center"/>
         <w:rPr>
-          <w:rFonts w:ascii="Times New Roman" w:hAnsi="Times New Roman" w:cs="Times New Roman"/>
+          <w:rFonts w:cs="Times New Roman"/>
           <w:bCs/>
         </w:rPr>
       </w:pPr>
@@ -175,7 +175,7 @@
         <w:adjustRightInd w:val="0"/>
         <w:jc w:val="center"/>
         <w:rPr>
-          <w:rFonts w:ascii="Times New Roman" w:hAnsi="Times New Roman" w:cs="Times New Roman"/>
+          <w:rFonts w:cs="Times New Roman"/>
           <w:bCs/>
         </w:rPr>
       </w:pPr>
@@ -187,7 +187,7 @@
         <w:adjustRightInd w:val="0"/>
         <w:jc w:val="center"/>
         <w:rPr>
-          <w:rFonts w:ascii="Times New Roman" w:hAnsi="Times New Roman" w:cs="Times New Roman"/>
+          <w:rFonts w:cs="Times New Roman"/>
           <w:bCs/>
         </w:rPr>
       </w:pPr>
@@ -199,7 +199,7 @@
         <w:adjustRightInd w:val="0"/>
         <w:jc w:val="center"/>
         <w:rPr>
-          <w:rFonts w:ascii="Times New Roman" w:hAnsi="Times New Roman" w:cs="Times New Roman"/>
+          <w:rFonts w:cs="Times New Roman"/>
           <w:bCs/>
         </w:rPr>
       </w:pPr>
@@ -211,7 +211,7 @@
         <w:adjustRightInd w:val="0"/>
         <w:jc w:val="center"/>
         <w:rPr>
-          <w:rFonts w:ascii="Times New Roman" w:hAnsi="Times New Roman" w:cs="Times New Roman"/>
+          <w:rFonts w:cs="Times New Roman"/>
           <w:bCs/>
         </w:rPr>
       </w:pPr>
@@ -223,7 +223,7 @@
         <w:adjustRightInd w:val="0"/>
         <w:jc w:val="center"/>
         <w:rPr>
-          <w:rFonts w:ascii="Times New Roman" w:hAnsi="Times New Roman" w:cs="Times New Roman"/>
+          <w:rFonts w:cs="Times New Roman"/>
         </w:rPr>
       </w:pPr>
     </w:p>
@@ -234,12 +234,12 @@
         <w:adjustRightInd w:val="0"/>
         <w:jc w:val="center"/>
         <w:rPr>
-          <w:rFonts w:ascii="Times New Roman" w:hAnsi="Times New Roman" w:cs="Times New Roman"/>
-        </w:rPr>
-      </w:pPr>
-      <w:r>
-        <w:rPr>
-          <w:rFonts w:ascii="Times New Roman" w:hAnsi="Times New Roman" w:cs="Times New Roman"/>
+          <w:rFonts w:cs="Times New Roman"/>
+        </w:rPr>
+      </w:pPr>
+      <w:r>
+        <w:rPr>
+          <w:rFonts w:cs="Times New Roman"/>
         </w:rPr>
         <w:t>Presented to:</w:t>
       </w:r>
@@ -251,12 +251,12 @@
         <w:adjustRightInd w:val="0"/>
         <w:jc w:val="center"/>
         <w:rPr>
-          <w:rFonts w:ascii="Times New Roman" w:hAnsi="Times New Roman" w:cs="Times New Roman"/>
-        </w:rPr>
-      </w:pPr>
-      <w:r>
-        <w:rPr>
-          <w:rFonts w:ascii="Times New Roman" w:hAnsi="Times New Roman" w:cs="Times New Roman"/>
+          <w:rFonts w:cs="Times New Roman"/>
+        </w:rPr>
+      </w:pPr>
+      <w:r>
+        <w:rPr>
+          <w:rFonts w:cs="Times New Roman"/>
         </w:rPr>
         <w:t>Dr. Mohamad Hoda</w:t>
       </w:r>
@@ -268,7 +268,7 @@
         <w:adjustRightInd w:val="0"/>
         <w:jc w:val="center"/>
         <w:rPr>
-          <w:rFonts w:ascii="Times New Roman" w:hAnsi="Times New Roman" w:cs="Times New Roman"/>
+          <w:rFonts w:cs="Times New Roman"/>
         </w:rPr>
       </w:pPr>
     </w:p>
@@ -279,7 +279,7 @@
         <w:adjustRightInd w:val="0"/>
         <w:jc w:val="center"/>
         <w:rPr>
-          <w:rFonts w:ascii="Times New Roman" w:hAnsi="Times New Roman" w:cs="Times New Roman"/>
+          <w:rFonts w:cs="Times New Roman"/>
         </w:rPr>
       </w:pPr>
     </w:p>
@@ -290,7 +290,7 @@
         <w:adjustRightInd w:val="0"/>
         <w:jc w:val="center"/>
         <w:rPr>
-          <w:rFonts w:ascii="Times New Roman" w:hAnsi="Times New Roman" w:cs="Times New Roman"/>
+          <w:rFonts w:cs="Times New Roman"/>
         </w:rPr>
       </w:pPr>
     </w:p>
@@ -301,7 +301,7 @@
         <w:adjustRightInd w:val="0"/>
         <w:jc w:val="center"/>
         <w:rPr>
-          <w:rFonts w:ascii="Times New Roman" w:hAnsi="Times New Roman" w:cs="Times New Roman"/>
+          <w:rFonts w:cs="Times New Roman"/>
         </w:rPr>
       </w:pPr>
     </w:p>
@@ -312,7 +312,7 @@
         <w:adjustRightInd w:val="0"/>
         <w:jc w:val="center"/>
         <w:rPr>
-          <w:rFonts w:ascii="Times New Roman" w:hAnsi="Times New Roman" w:cs="Times New Roman"/>
+          <w:rFonts w:cs="Times New Roman"/>
         </w:rPr>
       </w:pPr>
     </w:p>
@@ -323,7 +323,7 @@
         <w:adjustRightInd w:val="0"/>
         <w:jc w:val="center"/>
         <w:rPr>
-          <w:rFonts w:ascii="Times New Roman" w:hAnsi="Times New Roman" w:cs="Times New Roman"/>
+          <w:rFonts w:cs="Times New Roman"/>
         </w:rPr>
       </w:pPr>
     </w:p>
@@ -334,7 +334,7 @@
         <w:adjustRightInd w:val="0"/>
         <w:jc w:val="center"/>
         <w:rPr>
-          <w:rFonts w:ascii="Times New Roman" w:hAnsi="Times New Roman" w:cs="Times New Roman"/>
+          <w:rFonts w:cs="Times New Roman"/>
         </w:rPr>
       </w:pPr>
     </w:p>
@@ -345,12 +345,12 @@
         <w:adjustRightInd w:val="0"/>
         <w:jc w:val="center"/>
         <w:rPr>
-          <w:rFonts w:ascii="Times New Roman" w:hAnsi="Times New Roman" w:cs="Times New Roman"/>
-        </w:rPr>
-      </w:pPr>
-      <w:r>
-        <w:rPr>
-          <w:rFonts w:ascii="Times New Roman" w:hAnsi="Times New Roman" w:cs="Times New Roman"/>
+          <w:rFonts w:cs="Times New Roman"/>
+        </w:rPr>
+      </w:pPr>
+      <w:r>
+        <w:rPr>
+          <w:rFonts w:cs="Times New Roman"/>
         </w:rPr>
         <w:t>By:</w:t>
       </w:r>
@@ -362,12 +362,12 @@
         <w:adjustRightInd w:val="0"/>
         <w:jc w:val="center"/>
         <w:rPr>
-          <w:rFonts w:ascii="Times New Roman" w:hAnsi="Times New Roman" w:cs="Times New Roman"/>
-        </w:rPr>
-      </w:pPr>
-      <w:r>
-        <w:rPr>
-          <w:rFonts w:ascii="Times New Roman" w:hAnsi="Times New Roman" w:cs="Times New Roman"/>
+          <w:rFonts w:cs="Times New Roman"/>
+        </w:rPr>
+      </w:pPr>
+      <w:r>
+        <w:rPr>
+          <w:rFonts w:cs="Times New Roman"/>
         </w:rPr>
         <w:t>Alexandre Billard (6812210)</w:t>
       </w:r>
@@ -379,24 +379,24 @@
         <w:adjustRightInd w:val="0"/>
         <w:jc w:val="center"/>
         <w:rPr>
-          <w:rFonts w:ascii="Times New Roman" w:hAnsi="Times New Roman" w:cs="Times New Roman"/>
-        </w:rPr>
-      </w:pPr>
-      <w:r>
-        <w:rPr>
-          <w:rFonts w:ascii="Times New Roman" w:hAnsi="Times New Roman" w:cs="Times New Roman"/>
+          <w:rFonts w:cs="Times New Roman"/>
+        </w:rPr>
+      </w:pPr>
+      <w:r>
+        <w:rPr>
+          <w:rFonts w:cs="Times New Roman"/>
         </w:rPr>
         <w:t>Qufei Chen (</w:t>
       </w:r>
       <w:r>
         <w:rPr>
-          <w:rFonts w:ascii="Times New Roman" w:hAnsi="Times New Roman" w:cs="Times New Roman"/>
+          <w:rFonts w:cs="Times New Roman"/>
         </w:rPr>
         <w:t>6771326</w:t>
       </w:r>
       <w:r>
         <w:rPr>
-          <w:rFonts w:ascii="Times New Roman" w:hAnsi="Times New Roman" w:cs="Times New Roman"/>
+          <w:rFonts w:cs="Times New Roman"/>
         </w:rPr>
         <w:t>)</w:t>
       </w:r>
@@ -408,7 +408,7 @@
         <w:adjustRightInd w:val="0"/>
         <w:jc w:val="center"/>
         <w:rPr>
-          <w:rFonts w:ascii="Times New Roman" w:hAnsi="Times New Roman" w:cs="Times New Roman"/>
+          <w:rFonts w:cs="Times New Roman"/>
         </w:rPr>
       </w:pPr>
     </w:p>
@@ -419,7 +419,7 @@
         <w:adjustRightInd w:val="0"/>
         <w:jc w:val="center"/>
         <w:rPr>
-          <w:rFonts w:ascii="Times New Roman" w:hAnsi="Times New Roman" w:cs="Times New Roman"/>
+          <w:rFonts w:cs="Times New Roman"/>
         </w:rPr>
       </w:pPr>
     </w:p>
@@ -430,7 +430,7 @@
         <w:adjustRightInd w:val="0"/>
         <w:jc w:val="center"/>
         <w:rPr>
-          <w:rFonts w:ascii="Times New Roman" w:hAnsi="Times New Roman" w:cs="Times New Roman"/>
+          <w:rFonts w:cs="Times New Roman"/>
         </w:rPr>
       </w:pPr>
     </w:p>
@@ -441,7 +441,7 @@
         <w:adjustRightInd w:val="0"/>
         <w:jc w:val="center"/>
         <w:rPr>
-          <w:rFonts w:ascii="Times New Roman" w:hAnsi="Times New Roman" w:cs="Times New Roman"/>
+          <w:rFonts w:cs="Times New Roman"/>
         </w:rPr>
       </w:pPr>
     </w:p>
@@ -452,7 +452,7 @@
         <w:adjustRightInd w:val="0"/>
         <w:jc w:val="center"/>
         <w:rPr>
-          <w:rFonts w:ascii="Times New Roman" w:hAnsi="Times New Roman" w:cs="Times New Roman"/>
+          <w:rFonts w:cs="Times New Roman"/>
         </w:rPr>
       </w:pPr>
     </w:p>
@@ -463,7 +463,7 @@
         <w:adjustRightInd w:val="0"/>
         <w:jc w:val="center"/>
         <w:rPr>
-          <w:rFonts w:ascii="Times New Roman" w:hAnsi="Times New Roman" w:cs="Times New Roman"/>
+          <w:rFonts w:cs="Times New Roman"/>
         </w:rPr>
       </w:pPr>
     </w:p>
@@ -474,7 +474,7 @@
         <w:adjustRightInd w:val="0"/>
         <w:jc w:val="center"/>
         <w:rPr>
-          <w:rFonts w:ascii="Times New Roman" w:hAnsi="Times New Roman" w:cs="Times New Roman"/>
+          <w:rFonts w:cs="Times New Roman"/>
         </w:rPr>
       </w:pPr>
     </w:p>
@@ -485,7 +485,7 @@
         <w:adjustRightInd w:val="0"/>
         <w:jc w:val="center"/>
         <w:rPr>
-          <w:rFonts w:ascii="Times New Roman" w:hAnsi="Times New Roman" w:cs="Times New Roman"/>
+          <w:rFonts w:cs="Times New Roman"/>
         </w:rPr>
       </w:pPr>
     </w:p>
@@ -496,7 +496,7 @@
         <w:adjustRightInd w:val="0"/>
         <w:jc w:val="center"/>
         <w:rPr>
-          <w:rFonts w:ascii="Times New Roman" w:hAnsi="Times New Roman" w:cs="Times New Roman"/>
+          <w:rFonts w:cs="Times New Roman"/>
         </w:rPr>
       </w:pPr>
     </w:p>
@@ -507,7 +507,7 @@
         <w:adjustRightInd w:val="0"/>
         <w:jc w:val="center"/>
         <w:rPr>
-          <w:rFonts w:ascii="Times New Roman" w:hAnsi="Times New Roman" w:cs="Times New Roman"/>
+          <w:rFonts w:cs="Times New Roman"/>
         </w:rPr>
       </w:pPr>
     </w:p>
@@ -518,7 +518,7 @@
         <w:adjustRightInd w:val="0"/>
         <w:jc w:val="center"/>
         <w:rPr>
-          <w:rFonts w:ascii="Times New Roman" w:hAnsi="Times New Roman" w:cs="Times New Roman"/>
+          <w:rFonts w:cs="Times New Roman"/>
         </w:rPr>
       </w:pPr>
     </w:p>
@@ -529,7 +529,7 @@
         <w:adjustRightInd w:val="0"/>
         <w:jc w:val="center"/>
         <w:rPr>
-          <w:rFonts w:ascii="Times New Roman" w:hAnsi="Times New Roman" w:cs="Times New Roman"/>
+          <w:rFonts w:cs="Times New Roman"/>
         </w:rPr>
       </w:pPr>
     </w:p>
@@ -540,12 +540,12 @@
         <w:adjustRightInd w:val="0"/>
         <w:jc w:val="center"/>
         <w:rPr>
-          <w:rFonts w:ascii="Times New Roman" w:hAnsi="Times New Roman" w:cs="Times New Roman"/>
-        </w:rPr>
-      </w:pPr>
-      <w:r>
-        <w:rPr>
-          <w:rFonts w:ascii="Times New Roman" w:hAnsi="Times New Roman" w:cs="Times New Roman"/>
+          <w:rFonts w:cs="Times New Roman"/>
+        </w:rPr>
+      </w:pPr>
+      <w:r>
+        <w:rPr>
+          <w:rFonts w:cs="Times New Roman"/>
         </w:rPr>
         <w:t>School of Electrical Engineering and Computer Science</w:t>
       </w:r>
@@ -557,12 +557,12 @@
         <w:adjustRightInd w:val="0"/>
         <w:jc w:val="center"/>
         <w:rPr>
-          <w:rFonts w:ascii="Times New Roman" w:hAnsi="Times New Roman" w:cs="Times New Roman"/>
-        </w:rPr>
-      </w:pPr>
-      <w:r>
-        <w:rPr>
-          <w:rFonts w:ascii="Times New Roman" w:hAnsi="Times New Roman" w:cs="Times New Roman"/>
+          <w:rFonts w:cs="Times New Roman"/>
+        </w:rPr>
+      </w:pPr>
+      <w:r>
+        <w:rPr>
+          <w:rFonts w:cs="Times New Roman"/>
         </w:rPr>
         <w:t>Faculty of Engineering</w:t>
       </w:r>
@@ -574,13 +574,14 @@
         <w:adjustRightInd w:val="0"/>
         <w:jc w:val="center"/>
         <w:rPr>
-          <w:rFonts w:ascii="Times New Roman" w:hAnsi="Times New Roman" w:cs="Times New Roman"/>
-        </w:rPr>
-      </w:pPr>
-      <w:r>
-        <w:rPr>
-          <w:rFonts w:ascii="Times New Roman" w:hAnsi="Times New Roman" w:cs="Times New Roman"/>
-        </w:rPr>
+          <w:rFonts w:cs="Times New Roman"/>
+        </w:rPr>
+      </w:pPr>
+      <w:r>
+        <w:rPr>
+          <w:rFonts w:cs="Times New Roman"/>
+        </w:rPr>
+        <w:lastRenderedPageBreak/>
         <w:t>University of Ottawa</w:t>
       </w:r>
     </w:p>
@@ -588,25 +589,25 @@
       <w:pPr>
         <w:jc w:val="center"/>
         <w:rPr>
-          <w:rFonts w:ascii="Times New Roman" w:hAnsi="Times New Roman" w:cs="Times New Roman"/>
-        </w:rPr>
-      </w:pPr>
-      <w:r>
-        <w:rPr>
-          <w:rFonts w:ascii="Times New Roman" w:hAnsi="Times New Roman" w:cs="Times New Roman"/>
+          <w:rFonts w:cs="Times New Roman"/>
+        </w:rPr>
+      </w:pPr>
+      <w:r>
+        <w:rPr>
+          <w:rFonts w:cs="Times New Roman"/>
         </w:rPr>
         <w:t>Saturday March 31</w:t>
       </w:r>
       <w:r>
         <w:rPr>
-          <w:rFonts w:ascii="Times New Roman" w:hAnsi="Times New Roman" w:cs="Times New Roman"/>
+          <w:rFonts w:cs="Times New Roman"/>
           <w:vertAlign w:val="superscript"/>
         </w:rPr>
         <w:t>st</w:t>
       </w:r>
       <w:r>
         <w:rPr>
-          <w:rFonts w:ascii="Times New Roman" w:hAnsi="Times New Roman" w:cs="Times New Roman"/>
+          <w:rFonts w:cs="Times New Roman"/>
         </w:rPr>
         <w:t xml:space="preserve"> 2018</w:t>
       </w:r>
@@ -624,12 +625,12 @@
       <w:pPr>
         <w:jc w:val="center"/>
         <w:rPr>
-          <w:rFonts w:ascii="Times New Roman" w:hAnsi="Times New Roman" w:cs="Times New Roman"/>
-        </w:rPr>
-      </w:pPr>
-      <w:r>
-        <w:rPr>
-          <w:rFonts w:ascii="Times New Roman" w:hAnsi="Times New Roman" w:cs="Times New Roman"/>
+          <w:rFonts w:cs="Times New Roman"/>
+        </w:rPr>
+      </w:pPr>
+      <w:r>
+        <w:rPr>
+          <w:rFonts w:cs="Times New Roman"/>
         </w:rPr>
         <w:t>Table of Contents</w:t>
       </w:r>
@@ -637,26 +638,26 @@
     <w:p>
       <w:pPr>
         <w:rPr>
-          <w:rFonts w:ascii="Times New Roman" w:hAnsi="Times New Roman" w:cs="Times New Roman"/>
-        </w:rPr>
-      </w:pPr>
-    </w:p>
-    <w:p>
-      <w:pPr>
-        <w:rPr>
-          <w:rFonts w:ascii="Times New Roman" w:hAnsi="Times New Roman" w:cs="Times New Roman"/>
-        </w:rPr>
-      </w:pPr>
-    </w:p>
-    <w:p>
-      <w:pPr>
-        <w:rPr>
-          <w:rFonts w:ascii="Times New Roman" w:hAnsi="Times New Roman" w:cs="Times New Roman"/>
-        </w:rPr>
-      </w:pPr>
-      <w:r>
-        <w:rPr>
-          <w:rFonts w:ascii="Times New Roman" w:hAnsi="Times New Roman" w:cs="Times New Roman"/>
+          <w:rFonts w:cs="Times New Roman"/>
+        </w:rPr>
+      </w:pPr>
+    </w:p>
+    <w:p>
+      <w:pPr>
+        <w:rPr>
+          <w:rFonts w:cs="Times New Roman"/>
+        </w:rPr>
+      </w:pPr>
+    </w:p>
+    <w:p>
+      <w:pPr>
+        <w:rPr>
+          <w:rFonts w:cs="Times New Roman"/>
+        </w:rPr>
+      </w:pPr>
+      <w:r>
+        <w:rPr>
+          <w:rFonts w:cs="Times New Roman"/>
         </w:rPr>
         <w:t>Classifier Descriptions…………………………………………………………………………….1</w:t>
       </w:r>
@@ -666,34 +667,77 @@
         <w:pStyle w:val="p1"/>
         <w:ind w:firstLine="720"/>
         <w:rPr>
-          <w:rFonts w:ascii="Times New Roman" w:hAnsi="Times New Roman"/>
+          <w:rFonts w:asciiTheme="minorHAnsi" w:hAnsiTheme="minorHAnsi"/>
           <w:sz w:val="20"/>
           <w:szCs w:val="20"/>
         </w:rPr>
       </w:pPr>
       <w:r>
         <w:rPr>
-          <w:rFonts w:ascii="Times New Roman" w:hAnsi="Times New Roman"/>
+          <w:rFonts w:asciiTheme="minorHAnsi" w:hAnsiTheme="minorHAnsi"/>
           <w:sz w:val="20"/>
           <w:szCs w:val="20"/>
         </w:rPr>
-        <w:t>A decision tree (J48)……………………………………………………………………</w:t>
-      </w:r>
-      <w:r>
-        <w:rPr>
-          <w:rFonts w:ascii="Times New Roman" w:hAnsi="Times New Roman"/>
+        <w:t>A decision tree (J48)…………………………………………………………………….……………………1</w:t>
+      </w:r>
+    </w:p>
+    <w:p>
+      <w:pPr>
+        <w:pStyle w:val="p1"/>
+        <w:ind w:firstLine="720"/>
+        <w:rPr>
+          <w:rFonts w:asciiTheme="minorHAnsi" w:hAnsiTheme="minorHAnsi"/>
           <w:sz w:val="20"/>
           <w:szCs w:val="20"/>
         </w:rPr>
-        <w:t>.</w:t>
-      </w:r>
-      <w:r>
-        <w:rPr>
-          <w:rFonts w:ascii="Times New Roman" w:hAnsi="Times New Roman"/>
+      </w:pPr>
+      <w:r>
+        <w:rPr>
+          <w:rFonts w:asciiTheme="minorHAnsi" w:hAnsiTheme="minorHAnsi"/>
           <w:sz w:val="20"/>
           <w:szCs w:val="20"/>
         </w:rPr>
-        <w:t>……………………1</w:t>
+        <w:t>K-Nearest N</w:t>
+      </w:r>
+      <w:r>
+        <w:rPr>
+          <w:rFonts w:asciiTheme="minorHAnsi" w:hAnsiTheme="minorHAnsi"/>
+          <w:sz w:val="20"/>
+          <w:szCs w:val="20"/>
+        </w:rPr>
+        <w:t>eighbour (IBk)…</w:t>
+      </w:r>
+      <w:r>
+        <w:rPr>
+          <w:rFonts w:asciiTheme="minorHAnsi" w:hAnsiTheme="minorHAnsi"/>
+          <w:sz w:val="20"/>
+          <w:szCs w:val="20"/>
+        </w:rPr>
+        <w:t>…</w:t>
+      </w:r>
+      <w:r>
+        <w:rPr>
+          <w:rFonts w:asciiTheme="minorHAnsi" w:hAnsiTheme="minorHAnsi"/>
+          <w:sz w:val="20"/>
+          <w:szCs w:val="20"/>
+        </w:rPr>
+        <w:t>…………………………………………………</w:t>
+      </w:r>
+      <w:r>
+        <w:rPr>
+          <w:rFonts w:asciiTheme="minorHAnsi" w:hAnsiTheme="minorHAnsi"/>
+          <w:sz w:val="20"/>
+          <w:szCs w:val="20"/>
+        </w:rPr>
+        <w:t>...</w:t>
+      </w:r>
+      <w:r>
+        <w:rPr>
+          <w:rFonts w:asciiTheme="minorHAnsi" w:hAnsiTheme="minorHAnsi"/>
+          <w:sz w:val="20"/>
+          <w:szCs w:val="20"/>
+        </w:rPr>
+        <w:t>………………………...1</w:t>
       </w:r>
     </w:p>
     <w:p>
@@ -701,161 +745,86 @@
         <w:pStyle w:val="p1"/>
         <w:ind w:firstLine="720"/>
         <w:rPr>
-          <w:rFonts w:ascii="Times New Roman" w:hAnsi="Times New Roman"/>
+          <w:rFonts w:asciiTheme="minorHAnsi" w:hAnsiTheme="minorHAnsi"/>
           <w:sz w:val="20"/>
           <w:szCs w:val="20"/>
         </w:rPr>
       </w:pPr>
       <w:r>
         <w:rPr>
-          <w:rFonts w:ascii="Times New Roman" w:hAnsi="Times New Roman"/>
+          <w:rFonts w:asciiTheme="minorHAnsi" w:hAnsiTheme="minorHAnsi"/>
           <w:sz w:val="20"/>
           <w:szCs w:val="20"/>
         </w:rPr>
-        <w:t>K-Nearest N</w:t>
-      </w:r>
-      <w:r>
-        <w:rPr>
-          <w:rFonts w:ascii="Times New Roman" w:hAnsi="Times New Roman"/>
+        <w:t>Naïve Bayes (NaiveBayes)…………………………………………………………………………………...1</w:t>
+      </w:r>
+    </w:p>
+    <w:p>
+      <w:pPr>
+        <w:pStyle w:val="p1"/>
+        <w:ind w:firstLine="720"/>
+        <w:rPr>
+          <w:rFonts w:asciiTheme="minorHAnsi" w:hAnsiTheme="minorHAnsi"/>
           <w:sz w:val="20"/>
           <w:szCs w:val="20"/>
         </w:rPr>
-        <w:t>eighbour (IBk)…</w:t>
-      </w:r>
-      <w:r>
-        <w:rPr>
-          <w:rFonts w:ascii="Times New Roman" w:hAnsi="Times New Roman"/>
+      </w:pPr>
+      <w:r>
+        <w:rPr>
+          <w:rFonts w:asciiTheme="minorHAnsi" w:hAnsiTheme="minorHAnsi"/>
           <w:sz w:val="20"/>
           <w:szCs w:val="20"/>
         </w:rPr>
-        <w:t>…</w:t>
-      </w:r>
-      <w:r>
-        <w:rPr>
-          <w:rFonts w:ascii="Times New Roman" w:hAnsi="Times New Roman"/>
-          <w:sz w:val="20"/>
-          <w:szCs w:val="20"/>
-        </w:rPr>
-        <w:t>…………………………………………………</w:t>
-      </w:r>
-      <w:r>
-        <w:rPr>
-          <w:rFonts w:ascii="Times New Roman" w:hAnsi="Times New Roman"/>
-          <w:sz w:val="20"/>
-          <w:szCs w:val="20"/>
-        </w:rPr>
-        <w:t>...</w:t>
-      </w:r>
-      <w:r>
-        <w:rPr>
-          <w:rFonts w:ascii="Times New Roman" w:hAnsi="Times New Roman"/>
-          <w:sz w:val="20"/>
-          <w:szCs w:val="20"/>
-        </w:rPr>
-        <w:t>………………………...1</w:t>
-      </w:r>
+        <w:t>Support Vector Machines (SVM)…………………………………………………………………………….1</w:t>
+      </w:r>
+    </w:p>
+    <w:p>
+      <w:pPr>
+        <w:rPr>
+          <w:rFonts w:cs="Times New Roman"/>
+        </w:rPr>
+      </w:pPr>
+    </w:p>
+    <w:p>
+      <w:pPr>
+        <w:rPr>
+          <w:rFonts w:cs="Times New Roman"/>
+        </w:rPr>
+      </w:pPr>
+    </w:p>
+    <w:p>
+      <w:pPr>
+        <w:rPr>
+          <w:rFonts w:cs="Times New Roman"/>
+        </w:rPr>
+      </w:pPr>
+    </w:p>
+    <w:p>
+      <w:pPr>
+        <w:rPr>
+          <w:rFonts w:cs="Times New Roman"/>
+        </w:rPr>
+      </w:pPr>
+    </w:p>
+    <w:p>
+      <w:pPr>
+        <w:rPr>
+          <w:rFonts w:cs="Times New Roman"/>
+        </w:rPr>
+      </w:pPr>
     </w:p>
     <w:p>
       <w:pPr>
         <w:pStyle w:val="p1"/>
-        <w:ind w:firstLine="720"/>
-        <w:rPr>
-          <w:rFonts w:ascii="Times New Roman" w:hAnsi="Times New Roman"/>
-          <w:sz w:val="20"/>
-          <w:szCs w:val="20"/>
-        </w:rPr>
-      </w:pPr>
-      <w:r>
-        <w:rPr>
-          <w:rFonts w:ascii="Times New Roman" w:hAnsi="Times New Roman"/>
-          <w:sz w:val="20"/>
-          <w:szCs w:val="20"/>
-        </w:rPr>
-        <w:t>Naïve Bayes (NaiveBayes)</w:t>
-      </w:r>
-      <w:r>
-        <w:rPr>
-          <w:rFonts w:ascii="Times New Roman" w:hAnsi="Times New Roman"/>
-          <w:sz w:val="20"/>
-          <w:szCs w:val="20"/>
-        </w:rPr>
-        <w:t>…………………………………………………………………………………...1</w:t>
-      </w:r>
-    </w:p>
-    <w:p>
-      <w:pPr>
-        <w:pStyle w:val="p1"/>
-        <w:ind w:firstLine="720"/>
-        <w:rPr>
-          <w:rFonts w:ascii="Times New Roman" w:hAnsi="Times New Roman"/>
-          <w:sz w:val="20"/>
-          <w:szCs w:val="20"/>
-        </w:rPr>
-      </w:pPr>
-      <w:r>
-        <w:rPr>
-          <w:rFonts w:ascii="Times New Roman" w:hAnsi="Times New Roman"/>
-          <w:sz w:val="20"/>
-          <w:szCs w:val="20"/>
-        </w:rPr>
-        <w:t>Support Vector Machines (SVM)</w:t>
-      </w:r>
-      <w:r>
-        <w:rPr>
-          <w:rFonts w:ascii="Times New Roman" w:hAnsi="Times New Roman"/>
-          <w:sz w:val="20"/>
-          <w:szCs w:val="20"/>
-        </w:rPr>
-        <w:t>…………………………………………………………………………….1</w:t>
-      </w:r>
-    </w:p>
-    <w:p>
-      <w:pPr>
-        <w:rPr>
-          <w:rFonts w:ascii="Times New Roman" w:hAnsi="Times New Roman" w:cs="Times New Roman"/>
-        </w:rPr>
-      </w:pPr>
-    </w:p>
-    <w:p>
-      <w:pPr>
-        <w:rPr>
-          <w:rFonts w:ascii="Times New Roman" w:hAnsi="Times New Roman" w:cs="Times New Roman"/>
-        </w:rPr>
-      </w:pPr>
-    </w:p>
-    <w:p>
-      <w:pPr>
-        <w:rPr>
-          <w:rFonts w:ascii="Times New Roman" w:hAnsi="Times New Roman" w:cs="Times New Roman"/>
-        </w:rPr>
-      </w:pPr>
-    </w:p>
-    <w:p>
-      <w:pPr>
-        <w:rPr>
-          <w:rFonts w:ascii="Times New Roman" w:hAnsi="Times New Roman" w:cs="Times New Roman"/>
-        </w:rPr>
-      </w:pPr>
-    </w:p>
-    <w:p>
-      <w:pPr>
-        <w:rPr>
-          <w:rFonts w:ascii="Times New Roman" w:hAnsi="Times New Roman" w:cs="Times New Roman"/>
-        </w:rPr>
-      </w:pPr>
-    </w:p>
-    <w:p>
-      <w:pPr>
-        <w:pStyle w:val="p1"/>
-        <w:rPr>
-          <w:rFonts w:ascii="Times New Roman" w:hAnsi="Times New Roman"/>
+        <w:rPr>
+          <w:rFonts w:asciiTheme="minorHAnsi" w:hAnsiTheme="minorHAnsi"/>
           <w:sz w:val="24"/>
           <w:szCs w:val="24"/>
         </w:rPr>
       </w:pPr>
       <w:r>
         <w:rPr>
-          <w:rFonts w:ascii="Times New Roman" w:hAnsi="Times New Roman"/>
+          <w:rFonts w:asciiTheme="minorHAnsi" w:hAnsiTheme="minorHAnsi"/>
           <w:sz w:val="24"/>
           <w:szCs w:val="24"/>
         </w:rPr>
@@ -866,7 +835,7 @@
       <w:pPr>
         <w:pStyle w:val="p1"/>
         <w:rPr>
-          <w:rFonts w:ascii="Times New Roman" w:hAnsi="Times New Roman"/>
+          <w:rFonts w:asciiTheme="minorHAnsi" w:hAnsiTheme="minorHAnsi"/>
           <w:sz w:val="24"/>
           <w:szCs w:val="24"/>
         </w:rPr>
@@ -876,7 +845,7 @@
       <w:pPr>
         <w:pStyle w:val="p1"/>
         <w:rPr>
-          <w:rFonts w:ascii="Times New Roman" w:hAnsi="Times New Roman"/>
+          <w:rFonts w:asciiTheme="minorHAnsi" w:hAnsiTheme="minorHAnsi"/>
           <w:sz w:val="24"/>
           <w:szCs w:val="24"/>
         </w:rPr>
@@ -886,7 +855,7 @@
       <w:pPr>
         <w:pStyle w:val="p1"/>
         <w:rPr>
-          <w:rFonts w:ascii="Times New Roman" w:hAnsi="Times New Roman"/>
+          <w:rFonts w:asciiTheme="minorHAnsi" w:hAnsiTheme="minorHAnsi"/>
           <w:sz w:val="24"/>
           <w:szCs w:val="24"/>
         </w:rPr>
@@ -896,7 +865,7 @@
       <w:pPr>
         <w:pStyle w:val="p1"/>
         <w:rPr>
-          <w:rFonts w:ascii="Times New Roman" w:hAnsi="Times New Roman"/>
+          <w:rFonts w:asciiTheme="minorHAnsi" w:hAnsiTheme="minorHAnsi"/>
           <w:sz w:val="24"/>
           <w:szCs w:val="24"/>
         </w:rPr>
@@ -906,7 +875,7 @@
       <w:pPr>
         <w:pStyle w:val="p1"/>
         <w:rPr>
-          <w:rFonts w:ascii="Times New Roman" w:hAnsi="Times New Roman"/>
+          <w:rFonts w:asciiTheme="minorHAnsi" w:hAnsiTheme="minorHAnsi"/>
           <w:sz w:val="24"/>
           <w:szCs w:val="24"/>
         </w:rPr>
@@ -916,83 +885,69 @@
       <w:pPr>
         <w:pStyle w:val="p1"/>
         <w:rPr>
-          <w:rFonts w:ascii="Times New Roman" w:hAnsi="Times New Roman"/>
+          <w:rFonts w:asciiTheme="minorHAnsi" w:hAnsiTheme="minorHAnsi"/>
           <w:sz w:val="24"/>
           <w:szCs w:val="24"/>
         </w:rPr>
       </w:pPr>
       <w:r>
         <w:rPr>
-          <w:rFonts w:ascii="Times New Roman" w:hAnsi="Times New Roman"/>
+          <w:rFonts w:asciiTheme="minorHAnsi" w:hAnsiTheme="minorHAnsi"/>
           <w:sz w:val="24"/>
           <w:szCs w:val="24"/>
         </w:rPr>
-        <w:t xml:space="preserve">Results </w:t>
-      </w:r>
-      <w:r>
-        <w:rPr>
-          <w:rFonts w:ascii="Times New Roman" w:hAnsi="Times New Roman"/>
+        <w:t>Results ……………………</w:t>
+      </w:r>
+      <w:r>
+        <w:rPr>
+          <w:rFonts w:asciiTheme="minorHAnsi" w:hAnsiTheme="minorHAnsi"/>
           <w:sz w:val="24"/>
           <w:szCs w:val="24"/>
         </w:rPr>
-        <w:t>……………………</w:t>
-      </w:r>
-      <w:r>
-        <w:rPr>
-          <w:rFonts w:ascii="Times New Roman" w:hAnsi="Times New Roman"/>
+        <w:t>………...……………………………………………………………..</w:t>
+      </w:r>
+    </w:p>
+    <w:p>
+      <w:pPr>
+        <w:pStyle w:val="p1"/>
+        <w:rPr>
+          <w:rFonts w:asciiTheme="minorHAnsi" w:hAnsiTheme="minorHAnsi"/>
+          <w:sz w:val="22"/>
+          <w:szCs w:val="24"/>
+        </w:rPr>
+      </w:pPr>
+      <w:r>
+        <w:rPr>
+          <w:rFonts w:asciiTheme="minorHAnsi" w:hAnsiTheme="minorHAnsi"/>
           <w:sz w:val="24"/>
           <w:szCs w:val="24"/>
         </w:rPr>
-        <w:t>………...……………………………………………………………..</w:t>
-      </w:r>
-    </w:p>
-    <w:p>
-      <w:pPr>
-        <w:pStyle w:val="p1"/>
-        <w:rPr>
-          <w:rFonts w:ascii="Times New Roman" w:hAnsi="Times New Roman"/>
+        <w:tab/>
+      </w:r>
+      <w:r>
+        <w:rPr>
+          <w:rFonts w:asciiTheme="minorHAnsi" w:hAnsiTheme="minorHAnsi"/>
           <w:sz w:val="22"/>
           <w:szCs w:val="24"/>
         </w:rPr>
-      </w:pPr>
-      <w:r>
-        <w:rPr>
-          <w:rFonts w:ascii="Times New Roman" w:hAnsi="Times New Roman"/>
+        <w:t>Confusion Matrices ………...……………………………………………………………..</w:t>
+      </w:r>
+    </w:p>
+    <w:p>
+      <w:pPr>
+        <w:pStyle w:val="p1"/>
+        <w:rPr>
+          <w:rFonts w:asciiTheme="minorHAnsi" w:hAnsiTheme="minorHAnsi"/>
           <w:sz w:val="24"/>
           <w:szCs w:val="24"/>
         </w:rPr>
-        <w:tab/>
-      </w:r>
-      <w:r>
-        <w:rPr>
-          <w:rFonts w:ascii="Times New Roman" w:hAnsi="Times New Roman"/>
-          <w:sz w:val="22"/>
-          <w:szCs w:val="24"/>
-        </w:rPr>
-        <w:t xml:space="preserve">Confusion Matrices </w:t>
-      </w:r>
-      <w:r>
-        <w:rPr>
-          <w:rFonts w:ascii="Times New Roman" w:hAnsi="Times New Roman"/>
-          <w:sz w:val="22"/>
-          <w:szCs w:val="24"/>
-        </w:rPr>
-        <w:t>………...…………………………………………………………….</w:t>
-      </w:r>
-      <w:r>
-        <w:rPr>
-          <w:rFonts w:ascii="Times New Roman" w:hAnsi="Times New Roman"/>
-          <w:sz w:val="22"/>
-          <w:szCs w:val="24"/>
-        </w:rPr>
-        <w:t>.</w:t>
-      </w:r>
+      </w:pPr>
     </w:p>
     <w:p>
       <w:pPr>
         <w:pStyle w:val="p1"/>
         <w:rPr>
-          <w:rFonts w:ascii="Times New Roman" w:hAnsi="Times New Roman"/>
+          <w:rFonts w:asciiTheme="minorHAnsi" w:hAnsiTheme="minorHAnsi"/>
           <w:sz w:val="24"/>
           <w:szCs w:val="24"/>
         </w:rPr>
@@ -1002,7 +957,7 @@
       <w:pPr>
         <w:pStyle w:val="p1"/>
         <w:rPr>
-          <w:rFonts w:ascii="Times New Roman" w:hAnsi="Times New Roman"/>
+          <w:rFonts w:asciiTheme="minorHAnsi" w:hAnsiTheme="minorHAnsi"/>
           <w:sz w:val="24"/>
           <w:szCs w:val="24"/>
         </w:rPr>
@@ -1012,7 +967,7 @@
       <w:pPr>
         <w:pStyle w:val="p1"/>
         <w:rPr>
-          <w:rFonts w:ascii="Times New Roman" w:hAnsi="Times New Roman"/>
+          <w:rFonts w:asciiTheme="minorHAnsi" w:hAnsiTheme="minorHAnsi"/>
           <w:sz w:val="24"/>
           <w:szCs w:val="24"/>
         </w:rPr>
@@ -1022,43 +977,25 @@
       <w:pPr>
         <w:pStyle w:val="p1"/>
         <w:rPr>
-          <w:rFonts w:ascii="Times New Roman" w:hAnsi="Times New Roman"/>
+          <w:rFonts w:asciiTheme="minorHAnsi" w:hAnsiTheme="minorHAnsi"/>
           <w:sz w:val="24"/>
           <w:szCs w:val="24"/>
         </w:rPr>
       </w:pPr>
-    </w:p>
-    <w:p>
-      <w:pPr>
-        <w:pStyle w:val="p1"/>
-        <w:rPr>
-          <w:rFonts w:ascii="Times New Roman" w:hAnsi="Times New Roman"/>
+      <w:r>
+        <w:rPr>
+          <w:rFonts w:asciiTheme="minorHAnsi" w:hAnsiTheme="minorHAnsi"/>
           <w:sz w:val="24"/>
           <w:szCs w:val="24"/>
         </w:rPr>
-      </w:pPr>
-      <w:r>
-        <w:rPr>
-          <w:rFonts w:ascii="Times New Roman" w:hAnsi="Times New Roman"/>
+        <w:t>Discussion………</w:t>
+      </w:r>
+      <w:r>
+        <w:rPr>
+          <w:rFonts w:asciiTheme="minorHAnsi" w:hAnsiTheme="minorHAnsi"/>
           <w:sz w:val="24"/>
           <w:szCs w:val="24"/>
         </w:rPr>
-        <w:t>Discussion</w:t>
-      </w:r>
-      <w:r>
-        <w:rPr>
-          <w:rFonts w:ascii="Times New Roman" w:hAnsi="Times New Roman"/>
-          <w:sz w:val="24"/>
-          <w:szCs w:val="24"/>
-        </w:rPr>
-        <w:t>………</w:t>
-      </w:r>
-      <w:r>
-        <w:rPr>
-          <w:rFonts w:ascii="Times New Roman" w:hAnsi="Times New Roman"/>
-          <w:sz w:val="24"/>
-          <w:szCs w:val="24"/>
-        </w:rPr>
         <w:t>…………………………………………………………………………………</w:t>
       </w:r>
     </w:p>
@@ -1199,53 +1136,17 @@
     </w:p>
     <w:p>
       <w:pPr>
-        <w:rPr>
+        <w:autoSpaceDE w:val="0"/>
+        <w:autoSpaceDN w:val="0"/>
+        <w:adjustRightInd w:val="0"/>
+        <w:rPr>
+          <w:rFonts w:cs="Times New Roman"/>
           <w:b/>
-          <w:u w:val="single"/>
-          <w:lang w:val="en-CA"/>
-        </w:rPr>
-      </w:pPr>
-    </w:p>
-    <w:p>
-      <w:pPr>
-        <w:rPr>
-          <w:b/>
-          <w:u w:val="single"/>
-          <w:lang w:val="en-CA"/>
-        </w:rPr>
-      </w:pPr>
-    </w:p>
-    <w:p>
-      <w:pPr>
-        <w:rPr>
-          <w:b/>
-          <w:u w:val="single"/>
-          <w:lang w:val="en-CA"/>
-        </w:rPr>
-      </w:pPr>
-    </w:p>
-    <w:p>
-      <w:pPr>
-        <w:rPr>
-          <w:b/>
-          <w:u w:val="single"/>
-          <w:lang w:val="en-CA"/>
-        </w:rPr>
-      </w:pPr>
-    </w:p>
-    <w:p>
-      <w:pPr>
-        <w:autoSpaceDE w:val="0"/>
-        <w:autoSpaceDN w:val="0"/>
-        <w:adjustRightInd w:val="0"/>
-        <w:rPr>
-          <w:rFonts w:ascii="Times New Roman" w:hAnsi="Times New Roman" w:cs="Times New Roman"/>
-          <w:b/>
-        </w:rPr>
-      </w:pPr>
-      <w:r>
-        <w:rPr>
-          <w:rFonts w:ascii="Times New Roman" w:hAnsi="Times New Roman" w:cs="Times New Roman"/>
+        </w:rPr>
+      </w:pPr>
+      <w:r>
+        <w:rPr>
+          <w:rFonts w:cs="Times New Roman"/>
           <w:b/>
         </w:rPr>
         <w:lastRenderedPageBreak/>
@@ -1258,13 +1159,13 @@
         <w:autoSpaceDN w:val="0"/>
         <w:adjustRightInd w:val="0"/>
         <w:rPr>
-          <w:rFonts w:ascii="Times New Roman" w:hAnsi="Times New Roman" w:cs="Times New Roman"/>
+          <w:rFonts w:cs="Times New Roman"/>
           <w:b/>
         </w:rPr>
       </w:pPr>
       <w:r>
         <w:rPr>
-          <w:rFonts w:ascii="Times New Roman" w:hAnsi="Times New Roman" w:cs="Times New Roman"/>
+          <w:rFonts w:cs="Times New Roman"/>
           <w:b/>
         </w:rPr>
         <w:pict w14:anchorId="6C74EB15">
@@ -1278,12 +1179,12 @@
         <w:autoSpaceDN w:val="0"/>
         <w:adjustRightInd w:val="0"/>
         <w:rPr>
-          <w:rFonts w:ascii="Times New Roman" w:hAnsi="Times New Roman" w:cs="Times New Roman"/>
-        </w:rPr>
-      </w:pPr>
-      <w:r>
-        <w:rPr>
-          <w:rFonts w:ascii="Times New Roman" w:hAnsi="Times New Roman" w:cs="Times New Roman"/>
+          <w:rFonts w:cs="Times New Roman"/>
+        </w:rPr>
+      </w:pPr>
+      <w:r>
+        <w:rPr>
+          <w:rFonts w:cs="Times New Roman"/>
         </w:rPr>
         <w:t>For this assignment, decided to run a number of different classifiers to run our dataset through. The classifiers had the responsibility of predicting if a tweet was positive, negative, neutral or objective. The following classifiers were the chosen algorithms used to determine the category of the tweets.</w:t>
       </w:r>
@@ -1294,23 +1195,23 @@
         <w:autoSpaceDN w:val="0"/>
         <w:adjustRightInd w:val="0"/>
         <w:rPr>
-          <w:rFonts w:ascii="Times New Roman" w:hAnsi="Times New Roman" w:cs="Times New Roman"/>
-        </w:rPr>
-      </w:pPr>
-    </w:p>
-    <w:p>
-      <w:pPr>
-        <w:autoSpaceDE w:val="0"/>
-        <w:autoSpaceDN w:val="0"/>
-        <w:adjustRightInd w:val="0"/>
-        <w:rPr>
-          <w:rFonts w:ascii="Times New Roman" w:hAnsi="Times New Roman" w:cs="Times New Roman"/>
+          <w:rFonts w:cs="Times New Roman"/>
+        </w:rPr>
+      </w:pPr>
+    </w:p>
+    <w:p>
+      <w:pPr>
+        <w:autoSpaceDE w:val="0"/>
+        <w:autoSpaceDN w:val="0"/>
+        <w:adjustRightInd w:val="0"/>
+        <w:rPr>
+          <w:rFonts w:cs="Times New Roman"/>
           <w:u w:val="single"/>
         </w:rPr>
       </w:pPr>
       <w:r>
         <w:rPr>
-          <w:rFonts w:ascii="Times New Roman" w:hAnsi="Times New Roman" w:cs="Times New Roman"/>
+          <w:rFonts w:cs="Times New Roman"/>
           <w:u w:val="single"/>
         </w:rPr>
         <w:t>A decision tree (J48)</w:t>
@@ -1322,12 +1223,12 @@
         <w:autoSpaceDN w:val="0"/>
         <w:adjustRightInd w:val="0"/>
         <w:rPr>
-          <w:rFonts w:ascii="Times New Roman" w:hAnsi="Times New Roman" w:cs="Times New Roman"/>
-        </w:rPr>
-      </w:pPr>
-      <w:r>
-        <w:rPr>
-          <w:rFonts w:ascii="Times New Roman" w:hAnsi="Times New Roman" w:cs="Times New Roman"/>
+          <w:rFonts w:cs="Times New Roman"/>
+        </w:rPr>
+      </w:pPr>
+      <w:r>
+        <w:rPr>
+          <w:rFonts w:cs="Times New Roman"/>
         </w:rPr>
         <w:t>This classifier will iteratively match with the best attribute to split on by using the method of gain ratio in order to overcome the bias to multi-valued attributes that tend to happen with information gain. The algorithm recurses and essentially splits the subsets by the next attribute with the greatest information gain to produce the following subsets. This algorithm also handles pruning the tree to limit overfitting, this can be illustrated with words such as “bad” which would be a good split point for determining a classification which would then decide whether or not to</w:t>
       </w:r>
@@ -1338,12 +1239,12 @@
         <w:autoSpaceDN w:val="0"/>
         <w:adjustRightInd w:val="0"/>
         <w:rPr>
-          <w:rFonts w:ascii="Times New Roman" w:hAnsi="Times New Roman" w:cs="Times New Roman"/>
-        </w:rPr>
-      </w:pPr>
-      <w:r>
-        <w:rPr>
-          <w:rFonts w:ascii="Times New Roman" w:hAnsi="Times New Roman" w:cs="Times New Roman"/>
+          <w:rFonts w:cs="Times New Roman"/>
+        </w:rPr>
+      </w:pPr>
+      <w:r>
+        <w:rPr>
+          <w:rFonts w:cs="Times New Roman"/>
         </w:rPr>
         <w:t>branch further.</w:t>
       </w:r>
@@ -1354,23 +1255,23 @@
         <w:autoSpaceDN w:val="0"/>
         <w:adjustRightInd w:val="0"/>
         <w:rPr>
-          <w:rFonts w:ascii="Times New Roman" w:hAnsi="Times New Roman" w:cs="Times New Roman"/>
-        </w:rPr>
-      </w:pPr>
-    </w:p>
-    <w:p>
-      <w:pPr>
-        <w:autoSpaceDE w:val="0"/>
-        <w:autoSpaceDN w:val="0"/>
-        <w:adjustRightInd w:val="0"/>
-        <w:rPr>
-          <w:rFonts w:ascii="Times New Roman" w:hAnsi="Times New Roman" w:cs="Times New Roman"/>
+          <w:rFonts w:cs="Times New Roman"/>
+        </w:rPr>
+      </w:pPr>
+    </w:p>
+    <w:p>
+      <w:pPr>
+        <w:autoSpaceDE w:val="0"/>
+        <w:autoSpaceDN w:val="0"/>
+        <w:adjustRightInd w:val="0"/>
+        <w:rPr>
+          <w:rFonts w:cs="Times New Roman"/>
           <w:u w:val="single"/>
         </w:rPr>
       </w:pPr>
       <w:r>
         <w:rPr>
-          <w:rFonts w:ascii="Times New Roman" w:hAnsi="Times New Roman" w:cs="Times New Roman"/>
+          <w:rFonts w:cs="Times New Roman"/>
           <w:u w:val="single"/>
         </w:rPr>
         <w:t>K-Nearest neighbor (IBk)</w:t>
@@ -1382,12 +1283,12 @@
         <w:autoSpaceDN w:val="0"/>
         <w:adjustRightInd w:val="0"/>
         <w:rPr>
-          <w:rFonts w:ascii="Times New Roman" w:hAnsi="Times New Roman" w:cs="Times New Roman"/>
-        </w:rPr>
-      </w:pPr>
-      <w:r>
-        <w:rPr>
-          <w:rFonts w:ascii="Times New Roman" w:hAnsi="Times New Roman" w:cs="Times New Roman"/>
+          <w:rFonts w:cs="Times New Roman"/>
+        </w:rPr>
+      </w:pPr>
+      <w:r>
+        <w:rPr>
+          <w:rFonts w:cs="Times New Roman"/>
         </w:rPr>
         <w:t>The K-Nearest neighbor classifier stores all available cases and classifies new cases using</w:t>
       </w:r>
@@ -1398,12 +1299,12 @@
         <w:autoSpaceDN w:val="0"/>
         <w:adjustRightInd w:val="0"/>
         <w:rPr>
-          <w:rFonts w:ascii="Times New Roman" w:hAnsi="Times New Roman" w:cs="Times New Roman"/>
-        </w:rPr>
-      </w:pPr>
-      <w:r>
-        <w:rPr>
-          <w:rFonts w:ascii="Times New Roman" w:hAnsi="Times New Roman" w:cs="Times New Roman"/>
+          <w:rFonts w:cs="Times New Roman"/>
+        </w:rPr>
+      </w:pPr>
+      <w:r>
+        <w:rPr>
+          <w:rFonts w:cs="Times New Roman"/>
         </w:rPr>
         <w:t>a distance function such as Euclidean, Hamming, Minkowski or Manhattan. This classifier is</w:t>
       </w:r>
@@ -1414,12 +1315,12 @@
         <w:autoSpaceDN w:val="0"/>
         <w:adjustRightInd w:val="0"/>
         <w:rPr>
-          <w:rFonts w:ascii="Times New Roman" w:hAnsi="Times New Roman" w:cs="Times New Roman"/>
-        </w:rPr>
-      </w:pPr>
-      <w:r>
-        <w:rPr>
-          <w:rFonts w:ascii="Times New Roman" w:hAnsi="Times New Roman" w:cs="Times New Roman"/>
+          <w:rFonts w:cs="Times New Roman"/>
+        </w:rPr>
+      </w:pPr>
+      <w:r>
+        <w:rPr>
+          <w:rFonts w:cs="Times New Roman"/>
         </w:rPr>
         <w:t>specified as lazy learning approach since it spends more time during testing than it does during</w:t>
       </w:r>
@@ -1430,12 +1331,12 @@
         <w:autoSpaceDN w:val="0"/>
         <w:adjustRightInd w:val="0"/>
         <w:rPr>
-          <w:rFonts w:ascii="Times New Roman" w:hAnsi="Times New Roman" w:cs="Times New Roman"/>
-        </w:rPr>
-      </w:pPr>
-      <w:r>
-        <w:rPr>
-          <w:rFonts w:ascii="Times New Roman" w:hAnsi="Times New Roman" w:cs="Times New Roman"/>
+          <w:rFonts w:cs="Times New Roman"/>
+        </w:rPr>
+      </w:pPr>
+      <w:r>
+        <w:rPr>
+          <w:rFonts w:cs="Times New Roman"/>
         </w:rPr>
         <w:t>training. It works by computing the k closest neighbor to each testing instance and assigns it to the class with the highest number of the closest neighbor. This classifier also holds the property of having k as an odd integer to avoid ties.</w:t>
       </w:r>
@@ -1446,23 +1347,23 @@
         <w:autoSpaceDN w:val="0"/>
         <w:adjustRightInd w:val="0"/>
         <w:rPr>
-          <w:rFonts w:ascii="Times New Roman" w:hAnsi="Times New Roman" w:cs="Times New Roman"/>
-        </w:rPr>
-      </w:pPr>
-    </w:p>
-    <w:p>
-      <w:pPr>
-        <w:autoSpaceDE w:val="0"/>
-        <w:autoSpaceDN w:val="0"/>
-        <w:adjustRightInd w:val="0"/>
-        <w:rPr>
-          <w:rFonts w:ascii="Times New Roman" w:hAnsi="Times New Roman" w:cs="Times New Roman"/>
+          <w:rFonts w:cs="Times New Roman"/>
+        </w:rPr>
+      </w:pPr>
+    </w:p>
+    <w:p>
+      <w:pPr>
+        <w:autoSpaceDE w:val="0"/>
+        <w:autoSpaceDN w:val="0"/>
+        <w:adjustRightInd w:val="0"/>
+        <w:rPr>
+          <w:rFonts w:cs="Times New Roman"/>
           <w:u w:val="single"/>
         </w:rPr>
       </w:pPr>
       <w:r>
         <w:rPr>
-          <w:rFonts w:ascii="Times New Roman" w:hAnsi="Times New Roman" w:cs="Times New Roman"/>
+          <w:rFonts w:cs="Times New Roman"/>
           <w:u w:val="single"/>
         </w:rPr>
         <w:t>Naïve Bayes (NaiveBayes)</w:t>
@@ -1474,12 +1375,12 @@
         <w:autoSpaceDN w:val="0"/>
         <w:adjustRightInd w:val="0"/>
         <w:rPr>
-          <w:rFonts w:ascii="Times New Roman" w:hAnsi="Times New Roman" w:cs="Times New Roman"/>
-        </w:rPr>
-      </w:pPr>
-      <w:r>
-        <w:rPr>
-          <w:rFonts w:ascii="Times New Roman" w:hAnsi="Times New Roman" w:cs="Times New Roman"/>
+          <w:rFonts w:cs="Times New Roman"/>
+        </w:rPr>
+      </w:pPr>
+      <w:r>
+        <w:rPr>
+          <w:rFonts w:cs="Times New Roman"/>
         </w:rPr>
         <w:t>The Naïve Bayes classifier is based on Bayes Theorem which assumes class conditional</w:t>
       </w:r>
@@ -1490,12 +1391,12 @@
         <w:autoSpaceDN w:val="0"/>
         <w:adjustRightInd w:val="0"/>
         <w:rPr>
-          <w:rFonts w:ascii="Times New Roman" w:hAnsi="Times New Roman" w:cs="Times New Roman"/>
-        </w:rPr>
-      </w:pPr>
-      <w:r>
-        <w:rPr>
-          <w:rFonts w:ascii="Times New Roman" w:hAnsi="Times New Roman" w:cs="Times New Roman"/>
+          <w:rFonts w:cs="Times New Roman"/>
+        </w:rPr>
+      </w:pPr>
+      <w:r>
+        <w:rPr>
+          <w:rFonts w:cs="Times New Roman"/>
         </w:rPr>
         <w:t>independence. In this regard, we refer to the idea that this classifier assumes total independence</w:t>
       </w:r>
@@ -1506,12 +1407,12 @@
         <w:autoSpaceDN w:val="0"/>
         <w:adjustRightInd w:val="0"/>
         <w:rPr>
-          <w:rFonts w:ascii="Times New Roman" w:hAnsi="Times New Roman" w:cs="Times New Roman"/>
-        </w:rPr>
-      </w:pPr>
-      <w:r>
-        <w:rPr>
-          <w:rFonts w:ascii="Times New Roman" w:hAnsi="Times New Roman" w:cs="Times New Roman"/>
+          <w:rFonts w:cs="Times New Roman"/>
+        </w:rPr>
+      </w:pPr>
+      <w:r>
+        <w:rPr>
+          <w:rFonts w:cs="Times New Roman"/>
         </w:rPr>
         <w:t>from its attributes and uses a probabilistic learning to classify instances. It calculates the</w:t>
       </w:r>
@@ -1522,12 +1423,12 @@
         <w:autoSpaceDN w:val="0"/>
         <w:adjustRightInd w:val="0"/>
         <w:rPr>
-          <w:rFonts w:ascii="Times New Roman" w:hAnsi="Times New Roman" w:cs="Times New Roman"/>
-        </w:rPr>
-      </w:pPr>
-      <w:r>
-        <w:rPr>
-          <w:rFonts w:ascii="Times New Roman" w:hAnsi="Times New Roman" w:cs="Times New Roman"/>
+          <w:rFonts w:cs="Times New Roman"/>
+        </w:rPr>
+      </w:pPr>
+      <w:r>
+        <w:rPr>
+          <w:rFonts w:cs="Times New Roman"/>
         </w:rPr>
         <w:t>probability that an instance is in a certain class given a certain feature,  and does this for all features.</w:t>
       </w:r>
@@ -1538,23 +1439,23 @@
         <w:autoSpaceDN w:val="0"/>
         <w:adjustRightInd w:val="0"/>
         <w:rPr>
-          <w:rFonts w:ascii="Times New Roman" w:hAnsi="Times New Roman" w:cs="Times New Roman"/>
-        </w:rPr>
-      </w:pPr>
-    </w:p>
-    <w:p>
-      <w:pPr>
-        <w:autoSpaceDE w:val="0"/>
-        <w:autoSpaceDN w:val="0"/>
-        <w:adjustRightInd w:val="0"/>
-        <w:rPr>
-          <w:rFonts w:ascii="Times New Roman" w:hAnsi="Times New Roman" w:cs="Times New Roman"/>
+          <w:rFonts w:cs="Times New Roman"/>
+        </w:rPr>
+      </w:pPr>
+    </w:p>
+    <w:p>
+      <w:pPr>
+        <w:autoSpaceDE w:val="0"/>
+        <w:autoSpaceDN w:val="0"/>
+        <w:adjustRightInd w:val="0"/>
+        <w:rPr>
+          <w:rFonts w:cs="Times New Roman"/>
           <w:u w:val="single"/>
         </w:rPr>
       </w:pPr>
       <w:r>
         <w:rPr>
-          <w:rFonts w:ascii="Times New Roman" w:hAnsi="Times New Roman" w:cs="Times New Roman"/>
+          <w:rFonts w:cs="Times New Roman"/>
           <w:u w:val="single"/>
         </w:rPr>
         <w:t>Support Vector Machines (SVM)</w:t>
@@ -1566,12 +1467,12 @@
         <w:autoSpaceDN w:val="0"/>
         <w:adjustRightInd w:val="0"/>
         <w:rPr>
-          <w:rFonts w:ascii="Times New Roman" w:hAnsi="Times New Roman" w:cs="Times New Roman"/>
-        </w:rPr>
-      </w:pPr>
-      <w:r>
-        <w:rPr>
-          <w:rFonts w:ascii="Times New Roman" w:hAnsi="Times New Roman" w:cs="Times New Roman"/>
+          <w:rFonts w:cs="Times New Roman"/>
+        </w:rPr>
+      </w:pPr>
+      <w:r>
+        <w:rPr>
+          <w:rFonts w:cs="Times New Roman"/>
         </w:rPr>
         <w:t>Support Vector Machines, or SVM for short is a classifier based on regulating the data</w:t>
       </w:r>
@@ -1582,60 +1483,60 @@
         <w:autoSpaceDN w:val="0"/>
         <w:adjustRightInd w:val="0"/>
         <w:rPr>
-          <w:rFonts w:ascii="Times New Roman" w:hAnsi="Times New Roman" w:cs="Times New Roman"/>
-        </w:rPr>
-      </w:pPr>
-      <w:r>
-        <w:rPr>
-          <w:rFonts w:ascii="Times New Roman" w:hAnsi="Times New Roman" w:cs="Times New Roman"/>
+          <w:rFonts w:cs="Times New Roman"/>
+        </w:rPr>
+      </w:pPr>
+      <w:r>
+        <w:rPr>
+          <w:rFonts w:cs="Times New Roman"/>
         </w:rPr>
         <w:t>following decision planes designed by decision boundaries. The Support Vector Machine classifier</w:t>
       </w:r>
       <w:r>
         <w:rPr>
-          <w:rFonts w:ascii="Times New Roman" w:hAnsi="Times New Roman" w:cs="Times New Roman"/>
+          <w:rFonts w:cs="Times New Roman"/>
         </w:rPr>
         <w:t xml:space="preserve"> </w:t>
       </w:r>
       <w:r>
         <w:rPr>
-          <w:rFonts w:ascii="Times New Roman" w:hAnsi="Times New Roman" w:cs="Times New Roman"/>
+          <w:rFonts w:cs="Times New Roman"/>
         </w:rPr>
         <w:t>attempts to minimize the expected empirical loss on the training data, it works under the</w:t>
       </w:r>
       <w:r>
         <w:rPr>
-          <w:rFonts w:ascii="Times New Roman" w:hAnsi="Times New Roman" w:cs="Times New Roman"/>
+          <w:rFonts w:cs="Times New Roman"/>
         </w:rPr>
         <w:t xml:space="preserve"> </w:t>
       </w:r>
       <w:r>
         <w:rPr>
-          <w:rFonts w:ascii="Times New Roman" w:hAnsi="Times New Roman" w:cs="Times New Roman"/>
+          <w:rFonts w:cs="Times New Roman"/>
         </w:rPr>
         <w:t>probabilistic assumption taken from previous examples. Essentially, SVMs create a maximum</w:t>
       </w:r>
       <w:r>
         <w:rPr>
-          <w:rFonts w:ascii="Times New Roman" w:hAnsi="Times New Roman" w:cs="Times New Roman"/>
+          <w:rFonts w:cs="Times New Roman"/>
         </w:rPr>
         <w:t xml:space="preserve"> </w:t>
       </w:r>
       <w:r>
         <w:rPr>
-          <w:rFonts w:ascii="Times New Roman" w:hAnsi="Times New Roman" w:cs="Times New Roman"/>
+          <w:rFonts w:cs="Times New Roman"/>
         </w:rPr>
         <w:t>margin separator in the attempt of creating a decision boundary with the largest possible distance</w:t>
       </w:r>
       <w:r>
         <w:rPr>
-          <w:rFonts w:ascii="Times New Roman" w:hAnsi="Times New Roman" w:cs="Times New Roman"/>
+          <w:rFonts w:cs="Times New Roman"/>
         </w:rPr>
         <w:t xml:space="preserve"> t</w:t>
       </w:r>
       <w:r>
         <w:rPr>
-          <w:rFonts w:ascii="Times New Roman" w:hAnsi="Times New Roman" w:cs="Times New Roman"/>
+          <w:rFonts w:cs="Times New Roman"/>
         </w:rPr>
         <w:t>o the previous examples in order to generalize the next state.</w:t>
       </w:r>
@@ -1680,71 +1581,28 @@
       <w:pPr>
         <w:rPr>
           <w:b/>
-          <w:u w:val="single"/>
-          <w:lang w:val="en-CA"/>
-        </w:rPr>
-      </w:pPr>
-    </w:p>
-    <w:p>
-      <w:pPr>
+          <w:lang w:val="en-CA"/>
+        </w:rPr>
+      </w:pPr>
+      <w:r>
         <w:rPr>
           <w:b/>
-          <w:u w:val="single"/>
-          <w:lang w:val="en-CA"/>
-        </w:rPr>
-      </w:pPr>
+          <w:lang w:val="en-CA"/>
+        </w:rPr>
+        <w:lastRenderedPageBreak/>
+        <w:t>Configuration and Techniques</w:t>
+      </w:r>
     </w:p>
     <w:p>
       <w:pPr>
         <w:rPr>
           <w:b/>
-          <w:u w:val="single"/>
-          <w:lang w:val="en-CA"/>
-        </w:rPr>
-      </w:pPr>
-    </w:p>
-    <w:p>
-      <w:pPr>
-        <w:rPr>
-          <w:b/>
-          <w:u w:val="single"/>
-          <w:lang w:val="en-CA"/>
-        </w:rPr>
-      </w:pPr>
-    </w:p>
-    <w:p>
-      <w:pPr>
-        <w:rPr>
-          <w:b/>
-          <w:lang w:val="en-CA"/>
-        </w:rPr>
-      </w:pPr>
-    </w:p>
-    <w:p>
-      <w:pPr>
-        <w:rPr>
-          <w:b/>
-          <w:lang w:val="en-CA"/>
-        </w:rPr>
-      </w:pPr>
-      <w:r>
-        <w:rPr>
-          <w:b/>
-          <w:lang w:val="en-CA"/>
-        </w:rPr>
-        <w:t>Configuration and Techniques</w:t>
-      </w:r>
-    </w:p>
-    <w:p>
-      <w:pPr>
-        <w:rPr>
-          <w:b/>
-          <w:lang w:val="en-CA"/>
-        </w:rPr>
-      </w:pPr>
-      <w:r>
-        <w:rPr>
-          <w:rFonts w:ascii="Times New Roman" w:hAnsi="Times New Roman" w:cs="Times New Roman"/>
+          <w:lang w:val="en-CA"/>
+        </w:rPr>
+      </w:pPr>
+      <w:r>
+        <w:rPr>
+          <w:rFonts w:cs="Times New Roman"/>
           <w:b/>
         </w:rPr>
         <w:pict w14:anchorId="3F0980C9">
@@ -1796,19 +1654,31 @@
         <w:rPr>
           <w:lang w:val="en-CA"/>
         </w:rPr>
-        <w:t>data file (</w:t>
-      </w:r>
-      <w:r>
-        <w:rPr>
-          <w:lang w:val="en-CA"/>
-        </w:rPr>
-        <w:t>semeval_twitter_data.arff</w:t>
-      </w:r>
-      <w:r>
-        <w:rPr>
-          <w:lang w:val="en-CA"/>
-        </w:rPr>
-        <w:t xml:space="preserve">), and performed modifications (such as tokenization, stop word removal, and stemming) using </w:t>
+        <w:t>data file (semeval_twitter_data.arff</w:t>
+      </w:r>
+      <w:r>
+        <w:rPr>
+          <w:lang w:val="en-CA"/>
+        </w:rPr>
+        <w:t xml:space="preserve">), and performed modifications </w:t>
+      </w:r>
+      <w:r>
+        <w:rPr>
+          <w:lang w:val="en-CA"/>
+        </w:rPr>
+        <w:t xml:space="preserve">such as tokenization, </w:t>
+      </w:r>
+      <w:r>
+        <w:rPr>
+          <w:lang w:val="en-CA"/>
+        </w:rPr>
+        <w:t>stop word removal, and stemming</w:t>
+      </w:r>
+      <w:r>
+        <w:rPr>
+          <w:lang w:val="en-CA"/>
+        </w:rPr>
+        <w:t xml:space="preserve"> using </w:t>
       </w:r>
       <w:r>
         <w:rPr>
@@ -1852,13 +1722,19 @@
         <w:rPr>
           <w:lang w:val="en-CA"/>
         </w:rPr>
-        <w:t xml:space="preserve">All of the tests </w:t>
-      </w:r>
-      <w:r>
-        <w:rPr>
-          <w:lang w:val="en-CA"/>
-        </w:rPr>
-        <w:t xml:space="preserve">use the StringToWord attribute filter in Weka to tokenize and extract words. </w:t>
+        <w:t>All of the tests use the StringToWord attribute filter in Weka to tokenize and extract words</w:t>
+      </w:r>
+      <w:r>
+        <w:rPr>
+          <w:lang w:val="en-CA"/>
+        </w:rPr>
+        <w:t>, and are evaluated using 10-fold cross validation</w:t>
+      </w:r>
+      <w:r>
+        <w:rPr>
+          <w:lang w:val="en-CA"/>
+        </w:rPr>
+        <w:t xml:space="preserve">. </w:t>
       </w:r>
     </w:p>
     <w:p>
@@ -1883,6 +1759,70 @@
     <w:p>
       <w:pPr>
         <w:rPr>
+          <w:lang w:val="en-CA"/>
+        </w:rPr>
+      </w:pPr>
+    </w:p>
+    <w:p>
+      <w:pPr>
+        <w:rPr>
+          <w:lang w:val="en-CA"/>
+        </w:rPr>
+      </w:pPr>
+      <w:r>
+        <w:rPr>
+          <w:lang w:val="en-CA"/>
+        </w:rPr>
+        <w:t>F</w:t>
+      </w:r>
+      <w:r>
+        <w:rPr>
+          <w:lang w:val="en-CA"/>
+        </w:rPr>
+        <w:t>or attribute selection in part B</w:t>
+      </w:r>
+      <w:bookmarkStart w:id="0" w:name="_GoBack"/>
+      <w:bookmarkEnd w:id="0"/>
+      <w:r>
+        <w:rPr>
+          <w:lang w:val="en-CA"/>
+        </w:rPr>
+        <w:t xml:space="preserve">, we </w:t>
+      </w:r>
+      <w:r>
+        <w:rPr>
+          <w:lang w:val="en-CA"/>
+        </w:rPr>
+        <w:t>added the attribute “positive_negative_score”, which is the number of positive words minus the number of negative words. We used the included subjectivity clues file (</w:t>
+      </w:r>
+      <w:r>
+        <w:rPr>
+          <w:lang w:val="en-CA"/>
+        </w:rPr>
+        <w:t>subjclueslen1-HLTEMNLP05.txt</w:t>
+      </w:r>
+      <w:r>
+        <w:rPr>
+          <w:lang w:val="en-CA"/>
+        </w:rPr>
+        <w:t>) to determine if a word in a tweet is positive or negative, and then took the difference of the number of positive words and negative words as a single attribute.</w:t>
+      </w:r>
+      <w:r>
+        <w:rPr>
+          <w:lang w:val="en-CA"/>
+        </w:rPr>
+        <w:t xml:space="preserve"> In this step, w</w:t>
+      </w:r>
+      <w:r>
+        <w:rPr>
+          <w:lang w:val="en-CA"/>
+        </w:rPr>
+        <w:t xml:space="preserve">e also converted emojis to their Unicode values and used them as tokens for the classification as well. </w:t>
+      </w:r>
+    </w:p>
+    <w:p>
+      <w:pPr>
+        <w:rPr>
           <w:b/>
           <w:lang w:val="en-CA"/>
         </w:rPr>
@@ -1920,11 +1860,11 @@
       </w:pPr>
       <w:r>
         <w:rPr>
-          <w:rFonts w:ascii="Times New Roman" w:hAnsi="Times New Roman" w:cs="Times New Roman"/>
+          <w:rFonts w:cs="Times New Roman"/>
           <w:b/>
         </w:rPr>
         <w:pict w14:anchorId="6F33B86E">
-          <v:rect id="_x0000_i1028" style="width:0;height:1.5pt" o:hralign="center" o:hrstd="t" o:hr="t" fillcolor="#aaa" stroked="f"/>
+          <v:rect id="_x0000_i1027" style="width:0;height:1.5pt" o:hralign="center" o:hrstd="t" o:hr="t" fillcolor="#aaa" stroked="f"/>
         </w:pict>
       </w:r>
     </w:p>
@@ -2806,15 +2746,7 @@
                 <w:sz w:val="21"/>
                 <w:lang w:val="en-CA"/>
               </w:rPr>
-              <w:t xml:space="preserve">Decision Trees/ </w:t>
-            </w:r>
-            <w:r>
-              <w:rPr>
-                <w:b/>
-                <w:sz w:val="21"/>
-                <w:lang w:val="en-CA"/>
-              </w:rPr>
-              <w:t>J48</w:t>
+              <w:t>Decision Trees/ J48</w:t>
             </w:r>
           </w:p>
         </w:tc>
@@ -3173,6 +3105,9 @@
         </w:tc>
       </w:tr>
       <w:tr>
+        <w:trPr>
+          <w:trHeight w:val="213"/>
+        </w:trPr>
         <w:tc>
           <w:tcPr>
             <w:tcW w:w="1129" w:type="dxa"/>
@@ -3206,6 +3141,13 @@
                 <w:lang w:val="en-CA"/>
               </w:rPr>
             </w:pPr>
+            <w:r>
+              <w:rPr>
+                <w:sz w:val="21"/>
+                <w:lang w:val="en-CA"/>
+              </w:rPr>
+              <w:t>46.7773</w:t>
+            </w:r>
           </w:p>
         </w:tc>
         <w:tc>
@@ -3220,6 +3162,13 @@
                 <w:lang w:val="en-CA"/>
               </w:rPr>
             </w:pPr>
+            <w:r>
+              <w:rPr>
+                <w:sz w:val="21"/>
+                <w:lang w:val="en-CA"/>
+              </w:rPr>
+              <w:t>49.7095</w:t>
+            </w:r>
           </w:p>
         </w:tc>
         <w:tc>
@@ -3337,7 +3286,6 @@
           <w:b/>
           <w:lang w:val="en-CA"/>
         </w:rPr>
-        <w:lastRenderedPageBreak/>
         <w:t>Test 3</w:t>
       </w:r>
       <w:r>
@@ -3410,46 +3358,26 @@
         </w:rPr>
         <w:t xml:space="preserve"> the number of positive and negative words</w:t>
       </w:r>
-    </w:p>
-    <w:p>
-      <w:pPr>
-        <w:rPr>
-          <w:lang w:val="en-CA"/>
-        </w:rPr>
-      </w:pPr>
-    </w:p>
-    <w:p>
-      <w:pPr>
-        <w:rPr>
-          <w:lang w:val="en-CA"/>
-        </w:rPr>
-      </w:pPr>
-      <w:r>
-        <w:rPr>
-          <w:b/>
-          <w:lang w:val="en-CA"/>
-        </w:rPr>
-        <w:t>Test 5</w:t>
-      </w:r>
-      <w:r>
-        <w:rPr>
-          <w:lang w:val="en-CA"/>
-        </w:rPr>
-        <w:t xml:space="preserve"> kept only the attributes of:</w:t>
-      </w:r>
-    </w:p>
-    <w:p>
-      <w:pPr>
-        <w:rPr>
-          <w:lang w:val="en-CA"/>
-        </w:rPr>
-      </w:pPr>
-      <w:r>
-        <w:rPr>
-          <w:lang w:val="en-CA"/>
-        </w:rPr>
-        <w:t>Category, Can, Day, Friday, Good, I, Saturday</w:t>
-      </w:r>
+      <w:r>
+        <w:rPr>
+          <w:lang w:val="en-CA"/>
+        </w:rPr>
+        <w:t>, as well as emojis.</w:t>
+      </w:r>
+    </w:p>
+    <w:p>
+      <w:pPr>
+        <w:rPr>
+          <w:lang w:val="en-CA"/>
+        </w:rPr>
+      </w:pPr>
+    </w:p>
+    <w:p>
+      <w:pPr>
+        <w:rPr>
+          <w:lang w:val="en-CA"/>
+        </w:rPr>
+      </w:pPr>
     </w:p>
     <w:p>
       <w:pPr>
@@ -3613,7 +3541,7 @@
         <w:autoSpaceDN w:val="0"/>
         <w:adjustRightInd w:val="0"/>
         <w:rPr>
-          <w:rFonts w:ascii="Times New Roman" w:hAnsi="Times New Roman" w:cs="Times New Roman"/>
+          <w:rFonts w:cs="Times New Roman"/>
           <w:color w:val="000000"/>
           <w:sz w:val="23"/>
           <w:szCs w:val="23"/>
@@ -3621,7 +3549,7 @@
       </w:pPr>
       <w:r>
         <w:rPr>
-          <w:rFonts w:ascii="Times New Roman" w:hAnsi="Times New Roman" w:cs="Times New Roman"/>
+          <w:rFonts w:cs="Times New Roman"/>
           <w:b/>
           <w:bCs/>
           <w:color w:val="000000"/>
@@ -3637,7 +3565,7 @@
         <w:autoSpaceDN w:val="0"/>
         <w:adjustRightInd w:val="0"/>
         <w:rPr>
-          <w:rFonts w:ascii="Times New Roman" w:hAnsi="Times New Roman" w:cs="Times New Roman"/>
+          <w:rFonts w:cs="Times New Roman"/>
           <w:color w:val="000000"/>
           <w:sz w:val="23"/>
           <w:szCs w:val="23"/>
@@ -3645,7 +3573,7 @@
       </w:pPr>
       <w:r>
         <w:rPr>
-          <w:rFonts w:ascii="Times New Roman" w:hAnsi="Times New Roman" w:cs="Times New Roman"/>
+          <w:rFonts w:cs="Times New Roman"/>
           <w:color w:val="000000"/>
           <w:sz w:val="23"/>
           <w:szCs w:val="23"/>
@@ -3659,7 +3587,7 @@
         <w:autoSpaceDN w:val="0"/>
         <w:adjustRightInd w:val="0"/>
         <w:rPr>
-          <w:rFonts w:ascii="Times New Roman" w:hAnsi="Times New Roman" w:cs="Times New Roman"/>
+          <w:rFonts w:cs="Times New Roman"/>
           <w:color w:val="000000"/>
           <w:sz w:val="23"/>
           <w:szCs w:val="23"/>
@@ -3667,7 +3595,7 @@
       </w:pPr>
       <w:r>
         <w:rPr>
-          <w:rFonts w:ascii="Times New Roman" w:hAnsi="Times New Roman" w:cs="Times New Roman"/>
+          <w:rFonts w:cs="Times New Roman"/>
           <w:color w:val="000000"/>
           <w:sz w:val="23"/>
           <w:szCs w:val="23"/>
@@ -3683,7 +3611,7 @@
       </w:pPr>
       <w:r>
         <w:rPr>
-          <w:rFonts w:ascii="Times New Roman" w:hAnsi="Times New Roman" w:cs="Times New Roman"/>
+          <w:rFonts w:cs="Times New Roman"/>
           <w:color w:val="000000"/>
           <w:sz w:val="23"/>
           <w:szCs w:val="23"/>
@@ -3763,11 +3691,11 @@
       </w:pPr>
       <w:r>
         <w:rPr>
-          <w:rFonts w:ascii="Times New Roman" w:hAnsi="Times New Roman" w:cs="Times New Roman"/>
+          <w:rFonts w:cs="Times New Roman"/>
           <w:b/>
         </w:rPr>
         <w:pict w14:anchorId="685BBB0F">
-          <v:rect id="_x0000_i1027" style="width:0;height:1.5pt" o:hralign="center" o:hrstd="t" o:hr="t" fillcolor="#aaa" stroked="f"/>
+          <v:rect id="_x0000_i1028" style="width:0;height:1.5pt" o:hralign="center" o:hrstd="t" o:hr="t" fillcolor="#aaa" stroked="f"/>
         </w:pict>
       </w:r>
     </w:p>
@@ -4052,8 +3980,6 @@
       </w:rPr>
       <w:t>6771326</w:t>
     </w:r>
-    <w:bookmarkStart w:id="0" w:name="_GoBack"/>
-    <w:bookmarkEnd w:id="0"/>
     <w:r>
       <w:rPr>
         <w:b/>
@@ -4269,8 +4195,124 @@
       </w:rPr>
     </w:lvl>
   </w:abstractNum>
+  <w:abstractNum w:abstractNumId="1">
+    <w:nsid w:val="65D30E7B"/>
+    <w:multiLevelType w:val="hybridMultilevel"/>
+    <w:tmpl w:val="40CC3802"/>
+    <w:lvl w:ilvl="0" w:tplc="1D080B0C">
+      <w:start w:val="46"/>
+      <w:numFmt w:val="bullet"/>
+      <w:lvlText w:val="-"/>
+      <w:lvlJc w:val="left"/>
+      <w:pPr>
+        <w:ind w:left="720" w:hanging="360"/>
+      </w:pPr>
+      <w:rPr>
+        <w:rFonts w:ascii="Calibri" w:eastAsiaTheme="minorEastAsia" w:hAnsi="Calibri" w:cstheme="minorBidi" w:hint="default"/>
+      </w:rPr>
+    </w:lvl>
+    <w:lvl w:ilvl="1" w:tplc="04090003" w:tentative="1">
+      <w:start w:val="1"/>
+      <w:numFmt w:val="bullet"/>
+      <w:lvlText w:val="o"/>
+      <w:lvlJc w:val="left"/>
+      <w:pPr>
+        <w:ind w:left="1440" w:hanging="360"/>
+      </w:pPr>
+      <w:rPr>
+        <w:rFonts w:ascii="Courier New" w:hAnsi="Courier New" w:cs="Courier New" w:hint="default"/>
+      </w:rPr>
+    </w:lvl>
+    <w:lvl w:ilvl="2" w:tplc="04090005" w:tentative="1">
+      <w:start w:val="1"/>
+      <w:numFmt w:val="bullet"/>
+      <w:lvlText w:val=""/>
+      <w:lvlJc w:val="left"/>
+      <w:pPr>
+        <w:ind w:left="2160" w:hanging="360"/>
+      </w:pPr>
+      <w:rPr>
+        <w:rFonts w:ascii="Wingdings" w:hAnsi="Wingdings" w:hint="default"/>
+      </w:rPr>
+    </w:lvl>
+    <w:lvl w:ilvl="3" w:tplc="04090001" w:tentative="1">
+      <w:start w:val="1"/>
+      <w:numFmt w:val="bullet"/>
+      <w:lvlText w:val=""/>
+      <w:lvlJc w:val="left"/>
+      <w:pPr>
+        <w:ind w:left="2880" w:hanging="360"/>
+      </w:pPr>
+      <w:rPr>
+        <w:rFonts w:ascii="Symbol" w:hAnsi="Symbol" w:hint="default"/>
+      </w:rPr>
+    </w:lvl>
+    <w:lvl w:ilvl="4" w:tplc="04090003" w:tentative="1">
+      <w:start w:val="1"/>
+      <w:numFmt w:val="bullet"/>
+      <w:lvlText w:val="o"/>
+      <w:lvlJc w:val="left"/>
+      <w:pPr>
+        <w:ind w:left="3600" w:hanging="360"/>
+      </w:pPr>
+      <w:rPr>
+        <w:rFonts w:ascii="Courier New" w:hAnsi="Courier New" w:cs="Courier New" w:hint="default"/>
+      </w:rPr>
+    </w:lvl>
+    <w:lvl w:ilvl="5" w:tplc="04090005" w:tentative="1">
+      <w:start w:val="1"/>
+      <w:numFmt w:val="bullet"/>
+      <w:lvlText w:val=""/>
+      <w:lvlJc w:val="left"/>
+      <w:pPr>
+        <w:ind w:left="4320" w:hanging="360"/>
+      </w:pPr>
+      <w:rPr>
+        <w:rFonts w:ascii="Wingdings" w:hAnsi="Wingdings" w:hint="default"/>
+      </w:rPr>
+    </w:lvl>
+    <w:lvl w:ilvl="6" w:tplc="04090001" w:tentative="1">
+      <w:start w:val="1"/>
+      <w:numFmt w:val="bullet"/>
+      <w:lvlText w:val=""/>
+      <w:lvlJc w:val="left"/>
+      <w:pPr>
+        <w:ind w:left="5040" w:hanging="360"/>
+      </w:pPr>
+      <w:rPr>
+        <w:rFonts w:ascii="Symbol" w:hAnsi="Symbol" w:hint="default"/>
+      </w:rPr>
+    </w:lvl>
+    <w:lvl w:ilvl="7" w:tplc="04090003" w:tentative="1">
+      <w:start w:val="1"/>
+      <w:numFmt w:val="bullet"/>
+      <w:lvlText w:val="o"/>
+      <w:lvlJc w:val="left"/>
+      <w:pPr>
+        <w:ind w:left="5760" w:hanging="360"/>
+      </w:pPr>
+      <w:rPr>
+        <w:rFonts w:ascii="Courier New" w:hAnsi="Courier New" w:cs="Courier New" w:hint="default"/>
+      </w:rPr>
+    </w:lvl>
+    <w:lvl w:ilvl="8" w:tplc="04090005" w:tentative="1">
+      <w:start w:val="1"/>
+      <w:numFmt w:val="bullet"/>
+      <w:lvlText w:val=""/>
+      <w:lvlJc w:val="left"/>
+      <w:pPr>
+        <w:ind w:left="6480" w:hanging="360"/>
+      </w:pPr>
+      <w:rPr>
+        <w:rFonts w:ascii="Wingdings" w:hAnsi="Wingdings" w:hint="default"/>
+      </w:rPr>
+    </w:lvl>
+  </w:abstractNum>
   <w:num w:numId="1">
     <w:abstractNumId w:val="0"/>
+  </w:num>
+  <w:num w:numId="2">
+    <w:abstractNumId w:val="1"/>
   </w:num>
 </w:numbering>
 </file>

</xml_diff>